<commit_message>
Modifica delle insert e della documentazione
</commit_message>
<xml_diff>
--- a/Chi ha fatto cosa.docx
+++ b/Chi ha fatto cosa.docx
@@ -983,6 +983,888 @@
         </w:rPr>
         <w:t>Di seguito è presente un elenco delle funzionalità fin'ora implementate, a cui a fianco è presente tra parentesi il nome di chi vi ha contribuito.</w:t>
       </w:r>
+    </w:p>
+    <w:p>
+      <w:pPr>
+        <w:pStyle w:val="Titolo2"/>
+        <w:pBdr>
+          <w:bottom w:val="single" w:sz="6" w:space="4" w:color="EAECEF"/>
+        </w:pBdr>
+        <w:shd w:val="clear" w:color="auto" w:fill="FFFFFF"/>
+        <w:spacing w:before="360" w:after="240"/>
+        <w:rPr>
+          <w:rFonts w:ascii="Segoe UI" w:hAnsi="Segoe UI" w:cs="Segoe UI"/>
+          <w:color w:val="24292E"/>
+        </w:rPr>
+      </w:pPr>
+      <w:r>
+        <w:rPr>
+          <w:rFonts w:ascii="Segoe UI" w:hAnsi="Segoe UI" w:cs="Segoe UI"/>
+          <w:color w:val="24292E"/>
+        </w:rPr>
+        <w:t>Visualizzare il Catalogo dei Giochi (Luca)</w:t>
+      </w:r>
+    </w:p>
+    <w:p>
+      <w:pPr>
+        <w:pStyle w:val="Titolo3"/>
+        <w:shd w:val="clear" w:color="auto" w:fill="FFFFFF"/>
+        <w:spacing w:before="360" w:after="240"/>
+        <w:rPr>
+          <w:rFonts w:ascii="Segoe UI" w:hAnsi="Segoe UI" w:cs="Segoe UI"/>
+          <w:color w:val="24292E"/>
+          <w:sz w:val="30"/>
+          <w:szCs w:val="30"/>
+        </w:rPr>
+      </w:pPr>
+      <w:r>
+        <w:rPr>
+          <w:rFonts w:ascii="Segoe UI" w:hAnsi="Segoe UI" w:cs="Segoe UI"/>
+          <w:color w:val="24292E"/>
+          <w:sz w:val="30"/>
+          <w:szCs w:val="30"/>
+        </w:rPr>
+        <w:t>Utenti coinvolti</w:t>
+      </w:r>
+    </w:p>
+    <w:p>
+      <w:pPr>
+        <w:pStyle w:val="NormaleWeb"/>
+        <w:shd w:val="clear" w:color="auto" w:fill="FFFFFF"/>
+        <w:spacing w:before="0" w:beforeAutospacing="0" w:after="240" w:afterAutospacing="0"/>
+        <w:rPr>
+          <w:rFonts w:ascii="Segoe UI" w:hAnsi="Segoe UI" w:cs="Segoe UI"/>
+          <w:color w:val="24292E"/>
+        </w:rPr>
+      </w:pPr>
+      <w:r>
+        <w:rPr>
+          <w:rFonts w:ascii="Segoe UI" w:hAnsi="Segoe UI" w:cs="Segoe UI"/>
+          <w:color w:val="24292E"/>
+        </w:rPr>
+        <w:t>Tutte le tipologie di utenti</w:t>
+      </w:r>
+    </w:p>
+    <w:p>
+      <w:pPr>
+        <w:pStyle w:val="Titolo3"/>
+        <w:shd w:val="clear" w:color="auto" w:fill="FFFFFF"/>
+        <w:spacing w:before="360" w:after="240"/>
+        <w:rPr>
+          <w:rFonts w:ascii="Segoe UI" w:hAnsi="Segoe UI" w:cs="Segoe UI"/>
+          <w:color w:val="24292E"/>
+          <w:sz w:val="30"/>
+          <w:szCs w:val="30"/>
+        </w:rPr>
+      </w:pPr>
+      <w:r>
+        <w:rPr>
+          <w:rFonts w:ascii="Segoe UI" w:hAnsi="Segoe UI" w:cs="Segoe UI"/>
+          <w:color w:val="24292E"/>
+          <w:sz w:val="30"/>
+          <w:szCs w:val="30"/>
+        </w:rPr>
+        <w:t>Descrizione</w:t>
+      </w:r>
+    </w:p>
+    <w:p>
+      <w:pPr>
+        <w:pStyle w:val="NormaleWeb"/>
+        <w:shd w:val="clear" w:color="auto" w:fill="FFFFFF"/>
+        <w:spacing w:before="0" w:beforeAutospacing="0" w:after="240" w:afterAutospacing="0"/>
+        <w:rPr>
+          <w:rFonts w:ascii="Segoe UI" w:hAnsi="Segoe UI" w:cs="Segoe UI"/>
+          <w:color w:val="24292E"/>
+        </w:rPr>
+      </w:pPr>
+      <w:r>
+        <w:rPr>
+          <w:rFonts w:ascii="Segoe UI" w:hAnsi="Segoe UI" w:cs="Segoe UI"/>
+          <w:color w:val="24292E"/>
+        </w:rPr>
+        <w:t>Funzionalità che definisce come:</w:t>
+      </w:r>
+    </w:p>
+    <w:p>
+      <w:pPr>
+        <w:numPr>
+          <w:ilvl w:val="0"/>
+          <w:numId w:val="6"/>
+        </w:numPr>
+        <w:shd w:val="clear" w:color="auto" w:fill="FFFFFF"/>
+        <w:spacing w:before="100" w:beforeAutospacing="1" w:after="100" w:afterAutospacing="1" w:line="240" w:lineRule="auto"/>
+        <w:rPr>
+          <w:rFonts w:ascii="Segoe UI" w:hAnsi="Segoe UI" w:cs="Segoe UI"/>
+          <w:color w:val="24292E"/>
+        </w:rPr>
+      </w:pPr>
+      <w:r>
+        <w:rPr>
+          <w:rFonts w:ascii="Segoe UI" w:hAnsi="Segoe UI" w:cs="Segoe UI"/>
+          <w:color w:val="24292E"/>
+        </w:rPr>
+        <w:t>accedere al catalogo di giochi</w:t>
+      </w:r>
+    </w:p>
+    <w:p>
+      <w:pPr>
+        <w:numPr>
+          <w:ilvl w:val="0"/>
+          <w:numId w:val="6"/>
+        </w:numPr>
+        <w:shd w:val="clear" w:color="auto" w:fill="FFFFFF"/>
+        <w:spacing w:before="60" w:after="100" w:afterAutospacing="1" w:line="240" w:lineRule="auto"/>
+        <w:rPr>
+          <w:rFonts w:ascii="Segoe UI" w:hAnsi="Segoe UI" w:cs="Segoe UI"/>
+          <w:color w:val="24292E"/>
+        </w:rPr>
+      </w:pPr>
+      <w:r>
+        <w:rPr>
+          <w:rFonts w:ascii="Segoe UI" w:hAnsi="Segoe UI" w:cs="Segoe UI"/>
+          <w:color w:val="24292E"/>
+        </w:rPr>
+        <w:t>fare ricerche secondo vari parametri</w:t>
+      </w:r>
+    </w:p>
+    <w:p>
+      <w:pPr>
+        <w:numPr>
+          <w:ilvl w:val="0"/>
+          <w:numId w:val="6"/>
+        </w:numPr>
+        <w:shd w:val="clear" w:color="auto" w:fill="FFFFFF"/>
+        <w:spacing w:before="60" w:after="100" w:afterAutospacing="1" w:line="240" w:lineRule="auto"/>
+        <w:rPr>
+          <w:rFonts w:ascii="Segoe UI" w:hAnsi="Segoe UI" w:cs="Segoe UI"/>
+          <w:color w:val="24292E"/>
+        </w:rPr>
+      </w:pPr>
+      <w:r>
+        <w:rPr>
+          <w:rFonts w:ascii="Segoe UI" w:hAnsi="Segoe UI" w:cs="Segoe UI"/>
+          <w:color w:val="24292E"/>
+        </w:rPr>
+        <w:t>visualizzare i dettagli e le recensioni dei giochi</w:t>
+      </w:r>
+    </w:p>
+    <w:p>
+      <w:pPr>
+        <w:pStyle w:val="Titolo2"/>
+        <w:pBdr>
+          <w:bottom w:val="single" w:sz="6" w:space="4" w:color="EAECEF"/>
+        </w:pBdr>
+        <w:shd w:val="clear" w:color="auto" w:fill="FFFFFF"/>
+        <w:spacing w:before="360" w:after="240"/>
+        <w:rPr>
+          <w:rFonts w:ascii="Segoe UI" w:hAnsi="Segoe UI" w:cs="Segoe UI"/>
+          <w:color w:val="24292E"/>
+        </w:rPr>
+      </w:pPr>
+    </w:p>
+    <w:p>
+      <w:pPr>
+        <w:pStyle w:val="Titolo2"/>
+        <w:pBdr>
+          <w:bottom w:val="single" w:sz="6" w:space="4" w:color="EAECEF"/>
+        </w:pBdr>
+        <w:shd w:val="clear" w:color="auto" w:fill="FFFFFF"/>
+        <w:spacing w:before="360" w:after="240"/>
+        <w:rPr>
+          <w:rFonts w:ascii="Segoe UI" w:hAnsi="Segoe UI" w:cs="Segoe UI"/>
+          <w:color w:val="24292E"/>
+        </w:rPr>
+      </w:pPr>
+      <w:r>
+        <w:rPr>
+          <w:rFonts w:ascii="Segoe UI" w:hAnsi="Segoe UI" w:cs="Segoe UI"/>
+          <w:color w:val="24292E"/>
+        </w:rPr>
+        <w:t>Gestione Catalogo e Giochi (Luca)</w:t>
+      </w:r>
+    </w:p>
+    <w:p>
+      <w:pPr>
+        <w:pStyle w:val="Titolo3"/>
+        <w:shd w:val="clear" w:color="auto" w:fill="FFFFFF"/>
+        <w:spacing w:before="360" w:after="240"/>
+        <w:rPr>
+          <w:rFonts w:ascii="Segoe UI" w:hAnsi="Segoe UI" w:cs="Segoe UI"/>
+          <w:color w:val="24292E"/>
+          <w:sz w:val="30"/>
+          <w:szCs w:val="30"/>
+        </w:rPr>
+      </w:pPr>
+      <w:r>
+        <w:rPr>
+          <w:rFonts w:ascii="Segoe UI" w:hAnsi="Segoe UI" w:cs="Segoe UI"/>
+          <w:color w:val="24292E"/>
+          <w:sz w:val="30"/>
+          <w:szCs w:val="30"/>
+        </w:rPr>
+        <w:t>Utenti coinvolti</w:t>
+      </w:r>
+    </w:p>
+    <w:p>
+      <w:pPr>
+        <w:pStyle w:val="NormaleWeb"/>
+        <w:numPr>
+          <w:ilvl w:val="0"/>
+          <w:numId w:val="10"/>
+        </w:numPr>
+        <w:shd w:val="clear" w:color="auto" w:fill="FFFFFF"/>
+        <w:spacing w:before="0" w:beforeAutospacing="0" w:after="240" w:afterAutospacing="0"/>
+        <w:rPr>
+          <w:rFonts w:ascii="Segoe UI" w:hAnsi="Segoe UI" w:cs="Segoe UI"/>
+          <w:color w:val="24292E"/>
+        </w:rPr>
+      </w:pPr>
+      <w:proofErr w:type="spellStart"/>
+      <w:r>
+        <w:rPr>
+          <w:rFonts w:ascii="Segoe UI" w:hAnsi="Segoe UI" w:cs="Segoe UI"/>
+          <w:color w:val="24292E"/>
+        </w:rPr>
+        <w:t>Admin</w:t>
+      </w:r>
+      <w:proofErr w:type="spellEnd"/>
+    </w:p>
+    <w:p>
+      <w:pPr>
+        <w:pStyle w:val="Titolo3"/>
+        <w:shd w:val="clear" w:color="auto" w:fill="FFFFFF"/>
+        <w:spacing w:before="360" w:after="240"/>
+        <w:rPr>
+          <w:rFonts w:ascii="Segoe UI" w:hAnsi="Segoe UI" w:cs="Segoe UI"/>
+          <w:color w:val="24292E"/>
+          <w:sz w:val="30"/>
+          <w:szCs w:val="30"/>
+        </w:rPr>
+      </w:pPr>
+      <w:r>
+        <w:rPr>
+          <w:rFonts w:ascii="Segoe UI" w:hAnsi="Segoe UI" w:cs="Segoe UI"/>
+          <w:color w:val="24292E"/>
+          <w:sz w:val="30"/>
+          <w:szCs w:val="30"/>
+        </w:rPr>
+        <w:t>Descrizione</w:t>
+      </w:r>
+    </w:p>
+    <w:p>
+      <w:pPr>
+        <w:pStyle w:val="NormaleWeb"/>
+        <w:shd w:val="clear" w:color="auto" w:fill="FFFFFF"/>
+        <w:spacing w:before="0" w:beforeAutospacing="0" w:after="240" w:afterAutospacing="0"/>
+        <w:rPr>
+          <w:rFonts w:ascii="Segoe UI" w:hAnsi="Segoe UI" w:cs="Segoe UI"/>
+          <w:color w:val="24292E"/>
+        </w:rPr>
+      </w:pPr>
+      <w:r>
+        <w:rPr>
+          <w:rFonts w:ascii="Segoe UI" w:hAnsi="Segoe UI" w:cs="Segoe UI"/>
+          <w:color w:val="24292E"/>
+        </w:rPr>
+        <w:t>Funzionalità che definisce come:</w:t>
+      </w:r>
+    </w:p>
+    <w:p>
+      <w:pPr>
+        <w:numPr>
+          <w:ilvl w:val="0"/>
+          <w:numId w:val="7"/>
+        </w:numPr>
+        <w:shd w:val="clear" w:color="auto" w:fill="FFFFFF"/>
+        <w:spacing w:before="60" w:beforeAutospacing="1" w:after="100" w:afterAutospacing="1" w:line="240" w:lineRule="auto"/>
+        <w:rPr>
+          <w:rFonts w:ascii="Segoe UI" w:hAnsi="Segoe UI" w:cs="Segoe UI"/>
+          <w:color w:val="24292E"/>
+        </w:rPr>
+      </w:pPr>
+      <w:r>
+        <w:rPr>
+          <w:rFonts w:ascii="Segoe UI" w:hAnsi="Segoe UI" w:cs="Segoe UI"/>
+          <w:color w:val="24292E"/>
+        </w:rPr>
+        <w:t>aggiungere un nuovo gioco al catalogo</w:t>
+      </w:r>
+    </w:p>
+    <w:p>
+      <w:pPr>
+        <w:numPr>
+          <w:ilvl w:val="0"/>
+          <w:numId w:val="7"/>
+        </w:numPr>
+        <w:shd w:val="clear" w:color="auto" w:fill="FFFFFF"/>
+        <w:spacing w:before="60" w:after="100" w:afterAutospacing="1" w:line="240" w:lineRule="auto"/>
+        <w:rPr>
+          <w:rFonts w:ascii="Segoe UI" w:hAnsi="Segoe UI" w:cs="Segoe UI"/>
+          <w:color w:val="24292E"/>
+        </w:rPr>
+      </w:pPr>
+      <w:r>
+        <w:rPr>
+          <w:rFonts w:ascii="Segoe UI" w:hAnsi="Segoe UI" w:cs="Segoe UI"/>
+          <w:color w:val="24292E"/>
+        </w:rPr>
+        <w:lastRenderedPageBreak/>
+        <w:t>rimuovere un gioco</w:t>
+      </w:r>
+    </w:p>
+    <w:p>
+      <w:pPr>
+        <w:numPr>
+          <w:ilvl w:val="0"/>
+          <w:numId w:val="7"/>
+        </w:numPr>
+        <w:shd w:val="clear" w:color="auto" w:fill="FFFFFF"/>
+        <w:spacing w:before="60" w:after="100" w:afterAutospacing="1" w:line="240" w:lineRule="auto"/>
+        <w:rPr>
+          <w:rFonts w:ascii="Segoe UI" w:hAnsi="Segoe UI" w:cs="Segoe UI"/>
+          <w:color w:val="24292E"/>
+        </w:rPr>
+      </w:pPr>
+      <w:r>
+        <w:rPr>
+          <w:rFonts w:ascii="Segoe UI" w:hAnsi="Segoe UI" w:cs="Segoe UI"/>
+          <w:color w:val="24292E"/>
+        </w:rPr>
+        <w:t>modificare informazioni di un gioco</w:t>
+      </w:r>
+    </w:p>
+    <w:p>
+      <w:pPr>
+        <w:numPr>
+          <w:ilvl w:val="0"/>
+          <w:numId w:val="7"/>
+        </w:numPr>
+        <w:shd w:val="clear" w:color="auto" w:fill="FFFFFF"/>
+        <w:spacing w:before="60" w:after="100" w:afterAutospacing="1" w:line="240" w:lineRule="auto"/>
+        <w:rPr>
+          <w:rFonts w:ascii="Segoe UI" w:hAnsi="Segoe UI" w:cs="Segoe UI"/>
+          <w:color w:val="24292E"/>
+        </w:rPr>
+      </w:pPr>
+      <w:r>
+        <w:rPr>
+          <w:rFonts w:ascii="Segoe UI" w:hAnsi="Segoe UI" w:cs="Segoe UI"/>
+          <w:color w:val="24292E"/>
+        </w:rPr>
+        <w:t>rimuovere recensioni da un gioco</w:t>
+      </w:r>
+    </w:p>
+    <w:p>
+      <w:pPr>
+        <w:pStyle w:val="Titolo2"/>
+        <w:pBdr>
+          <w:bottom w:val="single" w:sz="6" w:space="4" w:color="EAECEF"/>
+        </w:pBdr>
+        <w:shd w:val="clear" w:color="auto" w:fill="FFFFFF"/>
+        <w:spacing w:before="360" w:after="240"/>
+        <w:rPr>
+          <w:rFonts w:ascii="Segoe UI" w:hAnsi="Segoe UI" w:cs="Segoe UI"/>
+          <w:color w:val="24292E"/>
+        </w:rPr>
+      </w:pPr>
+      <w:r>
+        <w:rPr>
+          <w:rFonts w:ascii="Segoe UI" w:hAnsi="Segoe UI" w:cs="Segoe UI"/>
+          <w:color w:val="24292E"/>
+        </w:rPr>
+        <w:t>Inserire Recensioni ai Giochi(Luca)</w:t>
+      </w:r>
+    </w:p>
+    <w:p>
+      <w:pPr>
+        <w:pStyle w:val="Titolo3"/>
+        <w:shd w:val="clear" w:color="auto" w:fill="FFFFFF"/>
+        <w:spacing w:before="360" w:after="240"/>
+        <w:rPr>
+          <w:rFonts w:ascii="Segoe UI" w:hAnsi="Segoe UI" w:cs="Segoe UI"/>
+          <w:color w:val="24292E"/>
+          <w:sz w:val="30"/>
+          <w:szCs w:val="30"/>
+        </w:rPr>
+      </w:pPr>
+      <w:r>
+        <w:rPr>
+          <w:rFonts w:ascii="Segoe UI" w:hAnsi="Segoe UI" w:cs="Segoe UI"/>
+          <w:color w:val="24292E"/>
+          <w:sz w:val="30"/>
+          <w:szCs w:val="30"/>
+        </w:rPr>
+        <w:t>Utenti coinvolti</w:t>
+      </w:r>
+    </w:p>
+    <w:p>
+      <w:pPr>
+        <w:pStyle w:val="NormaleWeb"/>
+        <w:numPr>
+          <w:ilvl w:val="0"/>
+          <w:numId w:val="10"/>
+        </w:numPr>
+        <w:shd w:val="clear" w:color="auto" w:fill="FFFFFF"/>
+        <w:spacing w:before="0" w:beforeAutospacing="0" w:after="240" w:afterAutospacing="0"/>
+        <w:rPr>
+          <w:rFonts w:ascii="Segoe UI" w:hAnsi="Segoe UI" w:cs="Segoe UI"/>
+          <w:color w:val="24292E"/>
+        </w:rPr>
+      </w:pPr>
+      <w:r>
+        <w:rPr>
+          <w:rFonts w:ascii="Segoe UI" w:hAnsi="Segoe UI" w:cs="Segoe UI"/>
+          <w:color w:val="24292E"/>
+        </w:rPr>
+        <w:t>Utente registrato</w:t>
+      </w:r>
+    </w:p>
+    <w:p>
+      <w:pPr>
+        <w:pStyle w:val="NormaleWeb"/>
+        <w:numPr>
+          <w:ilvl w:val="0"/>
+          <w:numId w:val="10"/>
+        </w:numPr>
+        <w:shd w:val="clear" w:color="auto" w:fill="FFFFFF"/>
+        <w:spacing w:before="0" w:beforeAutospacing="0" w:after="240" w:afterAutospacing="0"/>
+        <w:rPr>
+          <w:rFonts w:ascii="Segoe UI" w:hAnsi="Segoe UI" w:cs="Segoe UI"/>
+          <w:color w:val="24292E"/>
+        </w:rPr>
+      </w:pPr>
+      <w:proofErr w:type="spellStart"/>
+      <w:r>
+        <w:rPr>
+          <w:rFonts w:ascii="Segoe UI" w:hAnsi="Segoe UI" w:cs="Segoe UI"/>
+          <w:color w:val="24292E"/>
+        </w:rPr>
+        <w:t>Admin</w:t>
+      </w:r>
+      <w:proofErr w:type="spellEnd"/>
+    </w:p>
+    <w:p>
+      <w:pPr>
+        <w:pStyle w:val="Titolo3"/>
+        <w:shd w:val="clear" w:color="auto" w:fill="FFFFFF"/>
+        <w:spacing w:before="360" w:after="240"/>
+        <w:rPr>
+          <w:rFonts w:ascii="Segoe UI" w:hAnsi="Segoe UI" w:cs="Segoe UI"/>
+          <w:color w:val="24292E"/>
+          <w:sz w:val="30"/>
+          <w:szCs w:val="30"/>
+        </w:rPr>
+      </w:pPr>
+      <w:r>
+        <w:rPr>
+          <w:rFonts w:ascii="Segoe UI" w:hAnsi="Segoe UI" w:cs="Segoe UI"/>
+          <w:color w:val="24292E"/>
+          <w:sz w:val="30"/>
+          <w:szCs w:val="30"/>
+        </w:rPr>
+        <w:t>Descrizione</w:t>
+      </w:r>
+    </w:p>
+    <w:p>
+      <w:pPr>
+        <w:pStyle w:val="NormaleWeb"/>
+        <w:shd w:val="clear" w:color="auto" w:fill="FFFFFF"/>
+        <w:spacing w:before="0" w:beforeAutospacing="0" w:after="240" w:afterAutospacing="0"/>
+        <w:rPr>
+          <w:rFonts w:ascii="Segoe UI" w:hAnsi="Segoe UI" w:cs="Segoe UI"/>
+          <w:color w:val="24292E"/>
+        </w:rPr>
+      </w:pPr>
+      <w:r>
+        <w:rPr>
+          <w:rFonts w:ascii="Segoe UI" w:hAnsi="Segoe UI" w:cs="Segoe UI"/>
+          <w:color w:val="24292E"/>
+        </w:rPr>
+        <w:t>Funzionalità che definisce come:</w:t>
+      </w:r>
+    </w:p>
+    <w:p>
+      <w:pPr>
+        <w:numPr>
+          <w:ilvl w:val="0"/>
+          <w:numId w:val="7"/>
+        </w:numPr>
+        <w:shd w:val="clear" w:color="auto" w:fill="FFFFFF"/>
+        <w:spacing w:before="60" w:beforeAutospacing="1" w:after="100" w:afterAutospacing="1" w:line="240" w:lineRule="auto"/>
+        <w:rPr>
+          <w:rFonts w:ascii="Segoe UI" w:hAnsi="Segoe UI" w:cs="Segoe UI"/>
+          <w:color w:val="24292E"/>
+        </w:rPr>
+      </w:pPr>
+      <w:r>
+        <w:rPr>
+          <w:rFonts w:ascii="Segoe UI" w:hAnsi="Segoe UI" w:cs="Segoe UI"/>
+          <w:color w:val="24292E"/>
+        </w:rPr>
+        <w:t>aggiungere la propria recensione ad un gioco</w:t>
+      </w:r>
+    </w:p>
+    <w:p>
+      <w:pPr>
+        <w:numPr>
+          <w:ilvl w:val="0"/>
+          <w:numId w:val="7"/>
+        </w:numPr>
+        <w:shd w:val="clear" w:color="auto" w:fill="FFFFFF"/>
+        <w:spacing w:before="60" w:after="100" w:afterAutospacing="1" w:line="240" w:lineRule="auto"/>
+        <w:rPr>
+          <w:rFonts w:ascii="Segoe UI" w:hAnsi="Segoe UI" w:cs="Segoe UI"/>
+          <w:color w:val="24292E"/>
+        </w:rPr>
+      </w:pPr>
+      <w:r>
+        <w:rPr>
+          <w:rFonts w:ascii="Segoe UI" w:hAnsi="Segoe UI" w:cs="Segoe UI"/>
+          <w:color w:val="24292E"/>
+        </w:rPr>
+        <w:t>rimuovere la propria recensione</w:t>
+      </w:r>
+    </w:p>
+    <w:p>
+      <w:pPr>
+        <w:pStyle w:val="Titolo2"/>
+        <w:pBdr>
+          <w:bottom w:val="single" w:sz="6" w:space="4" w:color="EAECEF"/>
+        </w:pBdr>
+        <w:shd w:val="clear" w:color="auto" w:fill="FFFFFF"/>
+        <w:spacing w:before="360" w:after="240"/>
+        <w:rPr>
+          <w:rFonts w:ascii="Segoe UI" w:hAnsi="Segoe UI" w:cs="Segoe UI"/>
+          <w:color w:val="24292E"/>
+        </w:rPr>
+      </w:pPr>
+      <w:r>
+        <w:rPr>
+          <w:rFonts w:ascii="Segoe UI" w:hAnsi="Segoe UI" w:cs="Segoe UI"/>
+          <w:color w:val="24292E"/>
+        </w:rPr>
+        <w:t>Gestione Profilo Utente (Luca)</w:t>
+      </w:r>
+    </w:p>
+    <w:p>
+      <w:pPr>
+        <w:pStyle w:val="Titolo3"/>
+        <w:shd w:val="clear" w:color="auto" w:fill="FFFFFF"/>
+        <w:spacing w:before="360" w:after="240"/>
+        <w:rPr>
+          <w:rFonts w:ascii="Segoe UI" w:hAnsi="Segoe UI" w:cs="Segoe UI"/>
+          <w:color w:val="24292E"/>
+          <w:sz w:val="30"/>
+          <w:szCs w:val="30"/>
+        </w:rPr>
+      </w:pPr>
+      <w:r>
+        <w:rPr>
+          <w:rFonts w:ascii="Segoe UI" w:hAnsi="Segoe UI" w:cs="Segoe UI"/>
+          <w:color w:val="24292E"/>
+          <w:sz w:val="30"/>
+          <w:szCs w:val="30"/>
+        </w:rPr>
+        <w:t>Utenti coinvolti</w:t>
+      </w:r>
+    </w:p>
+    <w:p>
+      <w:pPr>
+        <w:numPr>
+          <w:ilvl w:val="0"/>
+          <w:numId w:val="8"/>
+        </w:numPr>
+        <w:shd w:val="clear" w:color="auto" w:fill="FFFFFF"/>
+        <w:spacing w:before="100" w:beforeAutospacing="1" w:after="100" w:afterAutospacing="1" w:line="240" w:lineRule="auto"/>
+        <w:rPr>
+          <w:rFonts w:ascii="Segoe UI" w:hAnsi="Segoe UI" w:cs="Segoe UI"/>
+          <w:color w:val="24292E"/>
+          <w:sz w:val="24"/>
+          <w:szCs w:val="24"/>
+        </w:rPr>
+      </w:pPr>
+      <w:proofErr w:type="spellStart"/>
+      <w:r>
+        <w:rPr>
+          <w:rFonts w:ascii="Segoe UI" w:hAnsi="Segoe UI" w:cs="Segoe UI"/>
+          <w:color w:val="24292E"/>
+        </w:rPr>
+        <w:t>Admin</w:t>
+      </w:r>
+      <w:proofErr w:type="spellEnd"/>
+    </w:p>
+    <w:p>
+      <w:pPr>
+        <w:numPr>
+          <w:ilvl w:val="0"/>
+          <w:numId w:val="8"/>
+        </w:numPr>
+        <w:shd w:val="clear" w:color="auto" w:fill="FFFFFF"/>
+        <w:spacing w:before="60" w:after="100" w:afterAutospacing="1" w:line="240" w:lineRule="auto"/>
+        <w:rPr>
+          <w:rFonts w:ascii="Segoe UI" w:hAnsi="Segoe UI" w:cs="Segoe UI"/>
+          <w:color w:val="24292E"/>
+        </w:rPr>
+      </w:pPr>
+      <w:r>
+        <w:rPr>
+          <w:rFonts w:ascii="Segoe UI" w:hAnsi="Segoe UI" w:cs="Segoe UI"/>
+          <w:color w:val="24292E"/>
+        </w:rPr>
+        <w:t>Utente Registrato</w:t>
+      </w:r>
+    </w:p>
+    <w:p>
+      <w:pPr>
+        <w:pStyle w:val="Titolo3"/>
+        <w:shd w:val="clear" w:color="auto" w:fill="FFFFFF"/>
+        <w:spacing w:before="360" w:after="240"/>
+        <w:rPr>
+          <w:rFonts w:ascii="Segoe UI" w:hAnsi="Segoe UI" w:cs="Segoe UI"/>
+          <w:color w:val="24292E"/>
+          <w:sz w:val="30"/>
+          <w:szCs w:val="30"/>
+        </w:rPr>
+      </w:pPr>
+      <w:r>
+        <w:rPr>
+          <w:rFonts w:ascii="Segoe UI" w:hAnsi="Segoe UI" w:cs="Segoe UI"/>
+          <w:color w:val="24292E"/>
+          <w:sz w:val="30"/>
+          <w:szCs w:val="30"/>
+        </w:rPr>
+        <w:t>Descrizione</w:t>
+      </w:r>
+    </w:p>
+    <w:p>
+      <w:pPr>
+        <w:pStyle w:val="NormaleWeb"/>
+        <w:shd w:val="clear" w:color="auto" w:fill="FFFFFF"/>
+        <w:spacing w:before="0" w:beforeAutospacing="0" w:after="240" w:afterAutospacing="0"/>
+        <w:rPr>
+          <w:rFonts w:ascii="Segoe UI" w:hAnsi="Segoe UI" w:cs="Segoe UI"/>
+          <w:color w:val="24292E"/>
+        </w:rPr>
+      </w:pPr>
+      <w:r>
+        <w:rPr>
+          <w:rFonts w:ascii="Segoe UI" w:hAnsi="Segoe UI" w:cs="Segoe UI"/>
+          <w:color w:val="24292E"/>
+        </w:rPr>
+        <w:t>Funzionalità che permette di :</w:t>
+      </w:r>
+    </w:p>
+    <w:p>
+      <w:pPr>
+        <w:numPr>
+          <w:ilvl w:val="0"/>
+          <w:numId w:val="9"/>
+        </w:numPr>
+        <w:shd w:val="clear" w:color="auto" w:fill="FFFFFF"/>
+        <w:spacing w:before="100" w:beforeAutospacing="1" w:after="100" w:afterAutospacing="1" w:line="240" w:lineRule="auto"/>
+        <w:rPr>
+          <w:rFonts w:ascii="Segoe UI" w:hAnsi="Segoe UI" w:cs="Segoe UI"/>
+          <w:color w:val="24292E"/>
+        </w:rPr>
+      </w:pPr>
+      <w:r>
+        <w:rPr>
+          <w:rFonts w:ascii="Segoe UI" w:hAnsi="Segoe UI" w:cs="Segoe UI"/>
+          <w:color w:val="24292E"/>
+        </w:rPr>
+        <w:t xml:space="preserve">modificare Nome, Cognome ed </w:t>
+      </w:r>
+      <w:proofErr w:type="spellStart"/>
+      <w:r>
+        <w:rPr>
+          <w:rFonts w:ascii="Segoe UI" w:hAnsi="Segoe UI" w:cs="Segoe UI"/>
+          <w:color w:val="24292E"/>
+        </w:rPr>
+        <w:t>Email</w:t>
+      </w:r>
+      <w:proofErr w:type="spellEnd"/>
+    </w:p>
+    <w:p>
+      <w:pPr>
+        <w:numPr>
+          <w:ilvl w:val="0"/>
+          <w:numId w:val="9"/>
+        </w:numPr>
+        <w:shd w:val="clear" w:color="auto" w:fill="FFFFFF"/>
+        <w:spacing w:before="60" w:after="100" w:afterAutospacing="1" w:line="240" w:lineRule="auto"/>
+        <w:rPr>
+          <w:rFonts w:ascii="Segoe UI" w:hAnsi="Segoe UI" w:cs="Segoe UI"/>
+          <w:color w:val="24292E"/>
+        </w:rPr>
+      </w:pPr>
+      <w:r>
+        <w:rPr>
+          <w:rFonts w:ascii="Segoe UI" w:hAnsi="Segoe UI" w:cs="Segoe UI"/>
+          <w:color w:val="24292E"/>
+        </w:rPr>
+        <w:t>modificare la Password</w:t>
+      </w:r>
+    </w:p>
+    <w:p>
+      <w:pPr>
+        <w:numPr>
+          <w:ilvl w:val="0"/>
+          <w:numId w:val="9"/>
+        </w:numPr>
+        <w:shd w:val="clear" w:color="auto" w:fill="FFFFFF"/>
+        <w:spacing w:before="60" w:after="100" w:afterAutospacing="1" w:line="240" w:lineRule="auto"/>
+        <w:rPr>
+          <w:rFonts w:ascii="Segoe UI" w:hAnsi="Segoe UI" w:cs="Segoe UI"/>
+          <w:color w:val="24292E"/>
+        </w:rPr>
+      </w:pPr>
+      <w:r>
+        <w:rPr>
+          <w:rFonts w:ascii="Segoe UI" w:hAnsi="Segoe UI" w:cs="Segoe UI"/>
+          <w:color w:val="24292E"/>
+        </w:rPr>
+        <w:t>cancellare l’Account</w:t>
+      </w:r>
+    </w:p>
+    <w:p>
+      <w:pPr>
+        <w:pStyle w:val="Titolo2"/>
+        <w:pBdr>
+          <w:bottom w:val="single" w:sz="6" w:space="4" w:color="EAECEF"/>
+        </w:pBdr>
+        <w:shd w:val="clear" w:color="auto" w:fill="FFFFFF"/>
+        <w:spacing w:before="360" w:after="240"/>
+        <w:rPr>
+          <w:rFonts w:ascii="Segoe UI" w:hAnsi="Segoe UI" w:cs="Segoe UI"/>
+          <w:color w:val="24292E"/>
+        </w:rPr>
+      </w:pPr>
+      <w:r>
+        <w:rPr>
+          <w:rFonts w:ascii="Segoe UI" w:hAnsi="Segoe UI" w:cs="Segoe UI"/>
+          <w:color w:val="24292E"/>
+        </w:rPr>
+        <w:t>Registrarsi alla piattaforma (Luca)</w:t>
+      </w:r>
+    </w:p>
+    <w:p>
+      <w:pPr>
+        <w:pStyle w:val="Titolo3"/>
+        <w:shd w:val="clear" w:color="auto" w:fill="FFFFFF"/>
+        <w:spacing w:before="360" w:after="240"/>
+        <w:rPr>
+          <w:rFonts w:ascii="Segoe UI" w:hAnsi="Segoe UI" w:cs="Segoe UI"/>
+          <w:color w:val="24292E"/>
+          <w:sz w:val="30"/>
+          <w:szCs w:val="30"/>
+        </w:rPr>
+      </w:pPr>
+      <w:r>
+        <w:rPr>
+          <w:rFonts w:ascii="Segoe UI" w:hAnsi="Segoe UI" w:cs="Segoe UI"/>
+          <w:color w:val="24292E"/>
+          <w:sz w:val="30"/>
+          <w:szCs w:val="30"/>
+        </w:rPr>
+        <w:t>Utenti coinvolti</w:t>
+      </w:r>
+    </w:p>
+    <w:p>
+      <w:pPr>
+        <w:numPr>
+          <w:ilvl w:val="0"/>
+          <w:numId w:val="8"/>
+        </w:numPr>
+        <w:shd w:val="clear" w:color="auto" w:fill="FFFFFF"/>
+        <w:spacing w:before="100" w:beforeAutospacing="1" w:after="100" w:afterAutospacing="1" w:line="240" w:lineRule="auto"/>
+        <w:rPr>
+          <w:rFonts w:ascii="Segoe UI" w:hAnsi="Segoe UI" w:cs="Segoe UI"/>
+          <w:color w:val="24292E"/>
+          <w:sz w:val="24"/>
+          <w:szCs w:val="24"/>
+        </w:rPr>
+      </w:pPr>
+      <w:r>
+        <w:rPr>
+          <w:rFonts w:ascii="Segoe UI" w:hAnsi="Segoe UI" w:cs="Segoe UI"/>
+          <w:color w:val="24292E"/>
+        </w:rPr>
+        <w:t>Ospite</w:t>
+      </w:r>
+    </w:p>
+    <w:p>
+      <w:pPr>
+        <w:pStyle w:val="Titolo3"/>
+        <w:shd w:val="clear" w:color="auto" w:fill="FFFFFF"/>
+        <w:spacing w:before="360" w:after="240"/>
+        <w:rPr>
+          <w:rFonts w:ascii="Segoe UI" w:hAnsi="Segoe UI" w:cs="Segoe UI"/>
+          <w:color w:val="24292E"/>
+          <w:sz w:val="30"/>
+          <w:szCs w:val="30"/>
+        </w:rPr>
+      </w:pPr>
+      <w:r>
+        <w:rPr>
+          <w:rFonts w:ascii="Segoe UI" w:hAnsi="Segoe UI" w:cs="Segoe UI"/>
+          <w:color w:val="24292E"/>
+          <w:sz w:val="30"/>
+          <w:szCs w:val="30"/>
+        </w:rPr>
+        <w:lastRenderedPageBreak/>
+        <w:t>Descrizione</w:t>
+      </w:r>
+    </w:p>
+    <w:p>
+      <w:pPr>
+        <w:pStyle w:val="NormaleWeb"/>
+        <w:shd w:val="clear" w:color="auto" w:fill="FFFFFF"/>
+        <w:spacing w:before="0" w:beforeAutospacing="0" w:after="240" w:afterAutospacing="0"/>
+        <w:rPr>
+          <w:rFonts w:ascii="Segoe UI" w:hAnsi="Segoe UI" w:cs="Segoe UI"/>
+          <w:color w:val="24292E"/>
+        </w:rPr>
+      </w:pPr>
+      <w:r>
+        <w:rPr>
+          <w:rFonts w:ascii="Segoe UI" w:hAnsi="Segoe UI" w:cs="Segoe UI"/>
+          <w:color w:val="24292E"/>
+        </w:rPr>
+        <w:t>Funzionalità che permette di :</w:t>
+      </w:r>
+    </w:p>
+    <w:p>
+      <w:pPr>
+        <w:numPr>
+          <w:ilvl w:val="0"/>
+          <w:numId w:val="9"/>
+        </w:numPr>
+        <w:shd w:val="clear" w:color="auto" w:fill="FFFFFF"/>
+        <w:spacing w:before="100" w:beforeAutospacing="1" w:after="100" w:afterAutospacing="1" w:line="240" w:lineRule="auto"/>
+        <w:rPr>
+          <w:rFonts w:ascii="Segoe UI" w:hAnsi="Segoe UI" w:cs="Segoe UI"/>
+          <w:color w:val="24292E"/>
+        </w:rPr>
+      </w:pPr>
+      <w:r>
+        <w:rPr>
+          <w:rFonts w:ascii="Segoe UI" w:hAnsi="Segoe UI" w:cs="Segoe UI"/>
+          <w:color w:val="24292E"/>
+        </w:rPr>
+        <w:t>Creare un nuovo Utente Registrato sul sito</w:t>
+      </w:r>
+    </w:p>
+    <w:p>
+      <w:pPr>
+        <w:shd w:val="clear" w:color="auto" w:fill="FFFFFF"/>
+        <w:spacing w:after="240" w:line="240" w:lineRule="auto"/>
+        <w:rPr>
+          <w:rFonts w:ascii="Segoe UI" w:eastAsia="Times New Roman" w:hAnsi="Segoe UI" w:cs="Segoe UI"/>
+          <w:color w:val="24292E"/>
+          <w:sz w:val="24"/>
+          <w:szCs w:val="24"/>
+        </w:rPr>
+      </w:pPr>
     </w:p>
     <w:p>
       <w:pPr>
@@ -1385,6 +2267,304 @@
     </w:lvl>
   </w:abstractNum>
   <w:abstractNum w:abstractNumId="3">
+    <w:nsid w:val="12D76B43"/>
+    <w:multiLevelType w:val="multilevel"/>
+    <w:tmpl w:val="6A5492C4"/>
+    <w:lvl w:ilvl="0">
+      <w:start w:val="1"/>
+      <w:numFmt w:val="bullet"/>
+      <w:lvlText w:val=""/>
+      <w:lvlJc w:val="left"/>
+      <w:pPr>
+        <w:tabs>
+          <w:tab w:val="num" w:pos="720"/>
+        </w:tabs>
+        <w:ind w:left="720" w:hanging="360"/>
+      </w:pPr>
+      <w:rPr>
+        <w:rFonts w:ascii="Symbol" w:hAnsi="Symbol" w:hint="default"/>
+        <w:sz w:val="20"/>
+      </w:rPr>
+    </w:lvl>
+    <w:lvl w:ilvl="1" w:tentative="1">
+      <w:start w:val="1"/>
+      <w:numFmt w:val="bullet"/>
+      <w:lvlText w:val="o"/>
+      <w:lvlJc w:val="left"/>
+      <w:pPr>
+        <w:tabs>
+          <w:tab w:val="num" w:pos="1440"/>
+        </w:tabs>
+        <w:ind w:left="1440" w:hanging="360"/>
+      </w:pPr>
+      <w:rPr>
+        <w:rFonts w:ascii="Courier New" w:hAnsi="Courier New" w:hint="default"/>
+        <w:sz w:val="20"/>
+      </w:rPr>
+    </w:lvl>
+    <w:lvl w:ilvl="2" w:tentative="1">
+      <w:start w:val="1"/>
+      <w:numFmt w:val="bullet"/>
+      <w:lvlText w:val=""/>
+      <w:lvlJc w:val="left"/>
+      <w:pPr>
+        <w:tabs>
+          <w:tab w:val="num" w:pos="2160"/>
+        </w:tabs>
+        <w:ind w:left="2160" w:hanging="360"/>
+      </w:pPr>
+      <w:rPr>
+        <w:rFonts w:ascii="Wingdings" w:hAnsi="Wingdings" w:hint="default"/>
+        <w:sz w:val="20"/>
+      </w:rPr>
+    </w:lvl>
+    <w:lvl w:ilvl="3" w:tentative="1">
+      <w:start w:val="1"/>
+      <w:numFmt w:val="bullet"/>
+      <w:lvlText w:val=""/>
+      <w:lvlJc w:val="left"/>
+      <w:pPr>
+        <w:tabs>
+          <w:tab w:val="num" w:pos="2880"/>
+        </w:tabs>
+        <w:ind w:left="2880" w:hanging="360"/>
+      </w:pPr>
+      <w:rPr>
+        <w:rFonts w:ascii="Wingdings" w:hAnsi="Wingdings" w:hint="default"/>
+        <w:sz w:val="20"/>
+      </w:rPr>
+    </w:lvl>
+    <w:lvl w:ilvl="4" w:tentative="1">
+      <w:start w:val="1"/>
+      <w:numFmt w:val="bullet"/>
+      <w:lvlText w:val=""/>
+      <w:lvlJc w:val="left"/>
+      <w:pPr>
+        <w:tabs>
+          <w:tab w:val="num" w:pos="3600"/>
+        </w:tabs>
+        <w:ind w:left="3600" w:hanging="360"/>
+      </w:pPr>
+      <w:rPr>
+        <w:rFonts w:ascii="Wingdings" w:hAnsi="Wingdings" w:hint="default"/>
+        <w:sz w:val="20"/>
+      </w:rPr>
+    </w:lvl>
+    <w:lvl w:ilvl="5" w:tentative="1">
+      <w:start w:val="1"/>
+      <w:numFmt w:val="bullet"/>
+      <w:lvlText w:val=""/>
+      <w:lvlJc w:val="left"/>
+      <w:pPr>
+        <w:tabs>
+          <w:tab w:val="num" w:pos="4320"/>
+        </w:tabs>
+        <w:ind w:left="4320" w:hanging="360"/>
+      </w:pPr>
+      <w:rPr>
+        <w:rFonts w:ascii="Wingdings" w:hAnsi="Wingdings" w:hint="default"/>
+        <w:sz w:val="20"/>
+      </w:rPr>
+    </w:lvl>
+    <w:lvl w:ilvl="6" w:tentative="1">
+      <w:start w:val="1"/>
+      <w:numFmt w:val="bullet"/>
+      <w:lvlText w:val=""/>
+      <w:lvlJc w:val="left"/>
+      <w:pPr>
+        <w:tabs>
+          <w:tab w:val="num" w:pos="5040"/>
+        </w:tabs>
+        <w:ind w:left="5040" w:hanging="360"/>
+      </w:pPr>
+      <w:rPr>
+        <w:rFonts w:ascii="Wingdings" w:hAnsi="Wingdings" w:hint="default"/>
+        <w:sz w:val="20"/>
+      </w:rPr>
+    </w:lvl>
+    <w:lvl w:ilvl="7" w:tentative="1">
+      <w:start w:val="1"/>
+      <w:numFmt w:val="bullet"/>
+      <w:lvlText w:val=""/>
+      <w:lvlJc w:val="left"/>
+      <w:pPr>
+        <w:tabs>
+          <w:tab w:val="num" w:pos="5760"/>
+        </w:tabs>
+        <w:ind w:left="5760" w:hanging="360"/>
+      </w:pPr>
+      <w:rPr>
+        <w:rFonts w:ascii="Wingdings" w:hAnsi="Wingdings" w:hint="default"/>
+        <w:sz w:val="20"/>
+      </w:rPr>
+    </w:lvl>
+    <w:lvl w:ilvl="8" w:tentative="1">
+      <w:start w:val="1"/>
+      <w:numFmt w:val="bullet"/>
+      <w:lvlText w:val=""/>
+      <w:lvlJc w:val="left"/>
+      <w:pPr>
+        <w:tabs>
+          <w:tab w:val="num" w:pos="6480"/>
+        </w:tabs>
+        <w:ind w:left="6480" w:hanging="360"/>
+      </w:pPr>
+      <w:rPr>
+        <w:rFonts w:ascii="Wingdings" w:hAnsi="Wingdings" w:hint="default"/>
+        <w:sz w:val="20"/>
+      </w:rPr>
+    </w:lvl>
+  </w:abstractNum>
+  <w:abstractNum w:abstractNumId="4">
+    <w:nsid w:val="1B885A4B"/>
+    <w:multiLevelType w:val="multilevel"/>
+    <w:tmpl w:val="85EAF6BA"/>
+    <w:lvl w:ilvl="0">
+      <w:start w:val="1"/>
+      <w:numFmt w:val="bullet"/>
+      <w:lvlText w:val=""/>
+      <w:lvlJc w:val="left"/>
+      <w:pPr>
+        <w:tabs>
+          <w:tab w:val="num" w:pos="720"/>
+        </w:tabs>
+        <w:ind w:left="720" w:hanging="360"/>
+      </w:pPr>
+      <w:rPr>
+        <w:rFonts w:ascii="Symbol" w:hAnsi="Symbol" w:hint="default"/>
+        <w:sz w:val="20"/>
+      </w:rPr>
+    </w:lvl>
+    <w:lvl w:ilvl="1" w:tentative="1">
+      <w:start w:val="1"/>
+      <w:numFmt w:val="bullet"/>
+      <w:lvlText w:val="o"/>
+      <w:lvlJc w:val="left"/>
+      <w:pPr>
+        <w:tabs>
+          <w:tab w:val="num" w:pos="1440"/>
+        </w:tabs>
+        <w:ind w:left="1440" w:hanging="360"/>
+      </w:pPr>
+      <w:rPr>
+        <w:rFonts w:ascii="Courier New" w:hAnsi="Courier New" w:hint="default"/>
+        <w:sz w:val="20"/>
+      </w:rPr>
+    </w:lvl>
+    <w:lvl w:ilvl="2" w:tentative="1">
+      <w:start w:val="1"/>
+      <w:numFmt w:val="bullet"/>
+      <w:lvlText w:val=""/>
+      <w:lvlJc w:val="left"/>
+      <w:pPr>
+        <w:tabs>
+          <w:tab w:val="num" w:pos="2160"/>
+        </w:tabs>
+        <w:ind w:left="2160" w:hanging="360"/>
+      </w:pPr>
+      <w:rPr>
+        <w:rFonts w:ascii="Wingdings" w:hAnsi="Wingdings" w:hint="default"/>
+        <w:sz w:val="20"/>
+      </w:rPr>
+    </w:lvl>
+    <w:lvl w:ilvl="3" w:tentative="1">
+      <w:start w:val="1"/>
+      <w:numFmt w:val="bullet"/>
+      <w:lvlText w:val=""/>
+      <w:lvlJc w:val="left"/>
+      <w:pPr>
+        <w:tabs>
+          <w:tab w:val="num" w:pos="2880"/>
+        </w:tabs>
+        <w:ind w:left="2880" w:hanging="360"/>
+      </w:pPr>
+      <w:rPr>
+        <w:rFonts w:ascii="Wingdings" w:hAnsi="Wingdings" w:hint="default"/>
+        <w:sz w:val="20"/>
+      </w:rPr>
+    </w:lvl>
+    <w:lvl w:ilvl="4" w:tentative="1">
+      <w:start w:val="1"/>
+      <w:numFmt w:val="bullet"/>
+      <w:lvlText w:val=""/>
+      <w:lvlJc w:val="left"/>
+      <w:pPr>
+        <w:tabs>
+          <w:tab w:val="num" w:pos="3600"/>
+        </w:tabs>
+        <w:ind w:left="3600" w:hanging="360"/>
+      </w:pPr>
+      <w:rPr>
+        <w:rFonts w:ascii="Wingdings" w:hAnsi="Wingdings" w:hint="default"/>
+        <w:sz w:val="20"/>
+      </w:rPr>
+    </w:lvl>
+    <w:lvl w:ilvl="5" w:tentative="1">
+      <w:start w:val="1"/>
+      <w:numFmt w:val="bullet"/>
+      <w:lvlText w:val=""/>
+      <w:lvlJc w:val="left"/>
+      <w:pPr>
+        <w:tabs>
+          <w:tab w:val="num" w:pos="4320"/>
+        </w:tabs>
+        <w:ind w:left="4320" w:hanging="360"/>
+      </w:pPr>
+      <w:rPr>
+        <w:rFonts w:ascii="Wingdings" w:hAnsi="Wingdings" w:hint="default"/>
+        <w:sz w:val="20"/>
+      </w:rPr>
+    </w:lvl>
+    <w:lvl w:ilvl="6" w:tentative="1">
+      <w:start w:val="1"/>
+      <w:numFmt w:val="bullet"/>
+      <w:lvlText w:val=""/>
+      <w:lvlJc w:val="left"/>
+      <w:pPr>
+        <w:tabs>
+          <w:tab w:val="num" w:pos="5040"/>
+        </w:tabs>
+        <w:ind w:left="5040" w:hanging="360"/>
+      </w:pPr>
+      <w:rPr>
+        <w:rFonts w:ascii="Wingdings" w:hAnsi="Wingdings" w:hint="default"/>
+        <w:sz w:val="20"/>
+      </w:rPr>
+    </w:lvl>
+    <w:lvl w:ilvl="7" w:tentative="1">
+      <w:start w:val="1"/>
+      <w:numFmt w:val="bullet"/>
+      <w:lvlText w:val=""/>
+      <w:lvlJc w:val="left"/>
+      <w:pPr>
+        <w:tabs>
+          <w:tab w:val="num" w:pos="5760"/>
+        </w:tabs>
+        <w:ind w:left="5760" w:hanging="360"/>
+      </w:pPr>
+      <w:rPr>
+        <w:rFonts w:ascii="Wingdings" w:hAnsi="Wingdings" w:hint="default"/>
+        <w:sz w:val="20"/>
+      </w:rPr>
+    </w:lvl>
+    <w:lvl w:ilvl="8" w:tentative="1">
+      <w:start w:val="1"/>
+      <w:numFmt w:val="bullet"/>
+      <w:lvlText w:val=""/>
+      <w:lvlJc w:val="left"/>
+      <w:pPr>
+        <w:tabs>
+          <w:tab w:val="num" w:pos="6480"/>
+        </w:tabs>
+        <w:ind w:left="6480" w:hanging="360"/>
+      </w:pPr>
+      <w:rPr>
+        <w:rFonts w:ascii="Wingdings" w:hAnsi="Wingdings" w:hint="default"/>
+        <w:sz w:val="20"/>
+      </w:rPr>
+    </w:lvl>
+  </w:abstractNum>
+  <w:abstractNum w:abstractNumId="5">
     <w:nsid w:val="328C6502"/>
     <w:multiLevelType w:val="multilevel"/>
     <w:tmpl w:val="901E4E80"/>
@@ -1533,7 +2713,7 @@
       </w:rPr>
     </w:lvl>
   </w:abstractNum>
-  <w:abstractNum w:abstractNumId="4">
+  <w:abstractNum w:abstractNumId="6">
     <w:nsid w:val="33230001"/>
     <w:multiLevelType w:val="multilevel"/>
     <w:tmpl w:val="6A70BE9C"/>
@@ -1682,8 +2862,419 @@
       </w:rPr>
     </w:lvl>
   </w:abstractNum>
+  <w:abstractNum w:abstractNumId="7">
+    <w:nsid w:val="4E251F4B"/>
+    <w:multiLevelType w:val="hybridMultilevel"/>
+    <w:tmpl w:val="1144BFFE"/>
+    <w:lvl w:ilvl="0" w:tplc="04100001">
+      <w:start w:val="1"/>
+      <w:numFmt w:val="bullet"/>
+      <w:lvlText w:val=""/>
+      <w:lvlJc w:val="left"/>
+      <w:pPr>
+        <w:ind w:left="720" w:hanging="360"/>
+      </w:pPr>
+      <w:rPr>
+        <w:rFonts w:ascii="Symbol" w:hAnsi="Symbol" w:hint="default"/>
+      </w:rPr>
+    </w:lvl>
+    <w:lvl w:ilvl="1" w:tplc="04100003" w:tentative="1">
+      <w:start w:val="1"/>
+      <w:numFmt w:val="bullet"/>
+      <w:lvlText w:val="o"/>
+      <w:lvlJc w:val="left"/>
+      <w:pPr>
+        <w:ind w:left="1440" w:hanging="360"/>
+      </w:pPr>
+      <w:rPr>
+        <w:rFonts w:ascii="Courier New" w:hAnsi="Courier New" w:cs="Courier New" w:hint="default"/>
+      </w:rPr>
+    </w:lvl>
+    <w:lvl w:ilvl="2" w:tplc="04100005" w:tentative="1">
+      <w:start w:val="1"/>
+      <w:numFmt w:val="bullet"/>
+      <w:lvlText w:val=""/>
+      <w:lvlJc w:val="left"/>
+      <w:pPr>
+        <w:ind w:left="2160" w:hanging="360"/>
+      </w:pPr>
+      <w:rPr>
+        <w:rFonts w:ascii="Wingdings" w:hAnsi="Wingdings" w:hint="default"/>
+      </w:rPr>
+    </w:lvl>
+    <w:lvl w:ilvl="3" w:tplc="04100001" w:tentative="1">
+      <w:start w:val="1"/>
+      <w:numFmt w:val="bullet"/>
+      <w:lvlText w:val=""/>
+      <w:lvlJc w:val="left"/>
+      <w:pPr>
+        <w:ind w:left="2880" w:hanging="360"/>
+      </w:pPr>
+      <w:rPr>
+        <w:rFonts w:ascii="Symbol" w:hAnsi="Symbol" w:hint="default"/>
+      </w:rPr>
+    </w:lvl>
+    <w:lvl w:ilvl="4" w:tplc="04100003" w:tentative="1">
+      <w:start w:val="1"/>
+      <w:numFmt w:val="bullet"/>
+      <w:lvlText w:val="o"/>
+      <w:lvlJc w:val="left"/>
+      <w:pPr>
+        <w:ind w:left="3600" w:hanging="360"/>
+      </w:pPr>
+      <w:rPr>
+        <w:rFonts w:ascii="Courier New" w:hAnsi="Courier New" w:cs="Courier New" w:hint="default"/>
+      </w:rPr>
+    </w:lvl>
+    <w:lvl w:ilvl="5" w:tplc="04100005" w:tentative="1">
+      <w:start w:val="1"/>
+      <w:numFmt w:val="bullet"/>
+      <w:lvlText w:val=""/>
+      <w:lvlJc w:val="left"/>
+      <w:pPr>
+        <w:ind w:left="4320" w:hanging="360"/>
+      </w:pPr>
+      <w:rPr>
+        <w:rFonts w:ascii="Wingdings" w:hAnsi="Wingdings" w:hint="default"/>
+      </w:rPr>
+    </w:lvl>
+    <w:lvl w:ilvl="6" w:tplc="04100001" w:tentative="1">
+      <w:start w:val="1"/>
+      <w:numFmt w:val="bullet"/>
+      <w:lvlText w:val=""/>
+      <w:lvlJc w:val="left"/>
+      <w:pPr>
+        <w:ind w:left="5040" w:hanging="360"/>
+      </w:pPr>
+      <w:rPr>
+        <w:rFonts w:ascii="Symbol" w:hAnsi="Symbol" w:hint="default"/>
+      </w:rPr>
+    </w:lvl>
+    <w:lvl w:ilvl="7" w:tplc="04100003" w:tentative="1">
+      <w:start w:val="1"/>
+      <w:numFmt w:val="bullet"/>
+      <w:lvlText w:val="o"/>
+      <w:lvlJc w:val="left"/>
+      <w:pPr>
+        <w:ind w:left="5760" w:hanging="360"/>
+      </w:pPr>
+      <w:rPr>
+        <w:rFonts w:ascii="Courier New" w:hAnsi="Courier New" w:cs="Courier New" w:hint="default"/>
+      </w:rPr>
+    </w:lvl>
+    <w:lvl w:ilvl="8" w:tplc="04100005" w:tentative="1">
+      <w:start w:val="1"/>
+      <w:numFmt w:val="bullet"/>
+      <w:lvlText w:val=""/>
+      <w:lvlJc w:val="left"/>
+      <w:pPr>
+        <w:ind w:left="6480" w:hanging="360"/>
+      </w:pPr>
+      <w:rPr>
+        <w:rFonts w:ascii="Wingdings" w:hAnsi="Wingdings" w:hint="default"/>
+      </w:rPr>
+    </w:lvl>
+  </w:abstractNum>
+  <w:abstractNum w:abstractNumId="8">
+    <w:nsid w:val="5E0B11C7"/>
+    <w:multiLevelType w:val="multilevel"/>
+    <w:tmpl w:val="4D984DC2"/>
+    <w:lvl w:ilvl="0">
+      <w:start w:val="1"/>
+      <w:numFmt w:val="bullet"/>
+      <w:lvlText w:val=""/>
+      <w:lvlJc w:val="left"/>
+      <w:pPr>
+        <w:tabs>
+          <w:tab w:val="num" w:pos="720"/>
+        </w:tabs>
+        <w:ind w:left="720" w:hanging="360"/>
+      </w:pPr>
+      <w:rPr>
+        <w:rFonts w:ascii="Symbol" w:hAnsi="Symbol" w:hint="default"/>
+        <w:sz w:val="20"/>
+      </w:rPr>
+    </w:lvl>
+    <w:lvl w:ilvl="1" w:tentative="1">
+      <w:start w:val="1"/>
+      <w:numFmt w:val="bullet"/>
+      <w:lvlText w:val="o"/>
+      <w:lvlJc w:val="left"/>
+      <w:pPr>
+        <w:tabs>
+          <w:tab w:val="num" w:pos="1440"/>
+        </w:tabs>
+        <w:ind w:left="1440" w:hanging="360"/>
+      </w:pPr>
+      <w:rPr>
+        <w:rFonts w:ascii="Courier New" w:hAnsi="Courier New" w:hint="default"/>
+        <w:sz w:val="20"/>
+      </w:rPr>
+    </w:lvl>
+    <w:lvl w:ilvl="2" w:tentative="1">
+      <w:start w:val="1"/>
+      <w:numFmt w:val="bullet"/>
+      <w:lvlText w:val=""/>
+      <w:lvlJc w:val="left"/>
+      <w:pPr>
+        <w:tabs>
+          <w:tab w:val="num" w:pos="2160"/>
+        </w:tabs>
+        <w:ind w:left="2160" w:hanging="360"/>
+      </w:pPr>
+      <w:rPr>
+        <w:rFonts w:ascii="Wingdings" w:hAnsi="Wingdings" w:hint="default"/>
+        <w:sz w:val="20"/>
+      </w:rPr>
+    </w:lvl>
+    <w:lvl w:ilvl="3" w:tentative="1">
+      <w:start w:val="1"/>
+      <w:numFmt w:val="bullet"/>
+      <w:lvlText w:val=""/>
+      <w:lvlJc w:val="left"/>
+      <w:pPr>
+        <w:tabs>
+          <w:tab w:val="num" w:pos="2880"/>
+        </w:tabs>
+        <w:ind w:left="2880" w:hanging="360"/>
+      </w:pPr>
+      <w:rPr>
+        <w:rFonts w:ascii="Wingdings" w:hAnsi="Wingdings" w:hint="default"/>
+        <w:sz w:val="20"/>
+      </w:rPr>
+    </w:lvl>
+    <w:lvl w:ilvl="4" w:tentative="1">
+      <w:start w:val="1"/>
+      <w:numFmt w:val="bullet"/>
+      <w:lvlText w:val=""/>
+      <w:lvlJc w:val="left"/>
+      <w:pPr>
+        <w:tabs>
+          <w:tab w:val="num" w:pos="3600"/>
+        </w:tabs>
+        <w:ind w:left="3600" w:hanging="360"/>
+      </w:pPr>
+      <w:rPr>
+        <w:rFonts w:ascii="Wingdings" w:hAnsi="Wingdings" w:hint="default"/>
+        <w:sz w:val="20"/>
+      </w:rPr>
+    </w:lvl>
+    <w:lvl w:ilvl="5" w:tentative="1">
+      <w:start w:val="1"/>
+      <w:numFmt w:val="bullet"/>
+      <w:lvlText w:val=""/>
+      <w:lvlJc w:val="left"/>
+      <w:pPr>
+        <w:tabs>
+          <w:tab w:val="num" w:pos="4320"/>
+        </w:tabs>
+        <w:ind w:left="4320" w:hanging="360"/>
+      </w:pPr>
+      <w:rPr>
+        <w:rFonts w:ascii="Wingdings" w:hAnsi="Wingdings" w:hint="default"/>
+        <w:sz w:val="20"/>
+      </w:rPr>
+    </w:lvl>
+    <w:lvl w:ilvl="6" w:tentative="1">
+      <w:start w:val="1"/>
+      <w:numFmt w:val="bullet"/>
+      <w:lvlText w:val=""/>
+      <w:lvlJc w:val="left"/>
+      <w:pPr>
+        <w:tabs>
+          <w:tab w:val="num" w:pos="5040"/>
+        </w:tabs>
+        <w:ind w:left="5040" w:hanging="360"/>
+      </w:pPr>
+      <w:rPr>
+        <w:rFonts w:ascii="Wingdings" w:hAnsi="Wingdings" w:hint="default"/>
+        <w:sz w:val="20"/>
+      </w:rPr>
+    </w:lvl>
+    <w:lvl w:ilvl="7" w:tentative="1">
+      <w:start w:val="1"/>
+      <w:numFmt w:val="bullet"/>
+      <w:lvlText w:val=""/>
+      <w:lvlJc w:val="left"/>
+      <w:pPr>
+        <w:tabs>
+          <w:tab w:val="num" w:pos="5760"/>
+        </w:tabs>
+        <w:ind w:left="5760" w:hanging="360"/>
+      </w:pPr>
+      <w:rPr>
+        <w:rFonts w:ascii="Wingdings" w:hAnsi="Wingdings" w:hint="default"/>
+        <w:sz w:val="20"/>
+      </w:rPr>
+    </w:lvl>
+    <w:lvl w:ilvl="8" w:tentative="1">
+      <w:start w:val="1"/>
+      <w:numFmt w:val="bullet"/>
+      <w:lvlText w:val=""/>
+      <w:lvlJc w:val="left"/>
+      <w:pPr>
+        <w:tabs>
+          <w:tab w:val="num" w:pos="6480"/>
+        </w:tabs>
+        <w:ind w:left="6480" w:hanging="360"/>
+      </w:pPr>
+      <w:rPr>
+        <w:rFonts w:ascii="Wingdings" w:hAnsi="Wingdings" w:hint="default"/>
+        <w:sz w:val="20"/>
+      </w:rPr>
+    </w:lvl>
+  </w:abstractNum>
+  <w:abstractNum w:abstractNumId="9">
+    <w:nsid w:val="620115F6"/>
+    <w:multiLevelType w:val="multilevel"/>
+    <w:tmpl w:val="54E4152E"/>
+    <w:lvl w:ilvl="0">
+      <w:start w:val="1"/>
+      <w:numFmt w:val="bullet"/>
+      <w:lvlText w:val=""/>
+      <w:lvlJc w:val="left"/>
+      <w:pPr>
+        <w:tabs>
+          <w:tab w:val="num" w:pos="720"/>
+        </w:tabs>
+        <w:ind w:left="720" w:hanging="360"/>
+      </w:pPr>
+      <w:rPr>
+        <w:rFonts w:ascii="Symbol" w:hAnsi="Symbol" w:hint="default"/>
+        <w:sz w:val="20"/>
+      </w:rPr>
+    </w:lvl>
+    <w:lvl w:ilvl="1" w:tentative="1">
+      <w:start w:val="1"/>
+      <w:numFmt w:val="bullet"/>
+      <w:lvlText w:val="o"/>
+      <w:lvlJc w:val="left"/>
+      <w:pPr>
+        <w:tabs>
+          <w:tab w:val="num" w:pos="1440"/>
+        </w:tabs>
+        <w:ind w:left="1440" w:hanging="360"/>
+      </w:pPr>
+      <w:rPr>
+        <w:rFonts w:ascii="Courier New" w:hAnsi="Courier New" w:hint="default"/>
+        <w:sz w:val="20"/>
+      </w:rPr>
+    </w:lvl>
+    <w:lvl w:ilvl="2" w:tentative="1">
+      <w:start w:val="1"/>
+      <w:numFmt w:val="bullet"/>
+      <w:lvlText w:val=""/>
+      <w:lvlJc w:val="left"/>
+      <w:pPr>
+        <w:tabs>
+          <w:tab w:val="num" w:pos="2160"/>
+        </w:tabs>
+        <w:ind w:left="2160" w:hanging="360"/>
+      </w:pPr>
+      <w:rPr>
+        <w:rFonts w:ascii="Wingdings" w:hAnsi="Wingdings" w:hint="default"/>
+        <w:sz w:val="20"/>
+      </w:rPr>
+    </w:lvl>
+    <w:lvl w:ilvl="3" w:tentative="1">
+      <w:start w:val="1"/>
+      <w:numFmt w:val="bullet"/>
+      <w:lvlText w:val=""/>
+      <w:lvlJc w:val="left"/>
+      <w:pPr>
+        <w:tabs>
+          <w:tab w:val="num" w:pos="2880"/>
+        </w:tabs>
+        <w:ind w:left="2880" w:hanging="360"/>
+      </w:pPr>
+      <w:rPr>
+        <w:rFonts w:ascii="Wingdings" w:hAnsi="Wingdings" w:hint="default"/>
+        <w:sz w:val="20"/>
+      </w:rPr>
+    </w:lvl>
+    <w:lvl w:ilvl="4" w:tentative="1">
+      <w:start w:val="1"/>
+      <w:numFmt w:val="bullet"/>
+      <w:lvlText w:val=""/>
+      <w:lvlJc w:val="left"/>
+      <w:pPr>
+        <w:tabs>
+          <w:tab w:val="num" w:pos="3600"/>
+        </w:tabs>
+        <w:ind w:left="3600" w:hanging="360"/>
+      </w:pPr>
+      <w:rPr>
+        <w:rFonts w:ascii="Wingdings" w:hAnsi="Wingdings" w:hint="default"/>
+        <w:sz w:val="20"/>
+      </w:rPr>
+    </w:lvl>
+    <w:lvl w:ilvl="5" w:tentative="1">
+      <w:start w:val="1"/>
+      <w:numFmt w:val="bullet"/>
+      <w:lvlText w:val=""/>
+      <w:lvlJc w:val="left"/>
+      <w:pPr>
+        <w:tabs>
+          <w:tab w:val="num" w:pos="4320"/>
+        </w:tabs>
+        <w:ind w:left="4320" w:hanging="360"/>
+      </w:pPr>
+      <w:rPr>
+        <w:rFonts w:ascii="Wingdings" w:hAnsi="Wingdings" w:hint="default"/>
+        <w:sz w:val="20"/>
+      </w:rPr>
+    </w:lvl>
+    <w:lvl w:ilvl="6" w:tentative="1">
+      <w:start w:val="1"/>
+      <w:numFmt w:val="bullet"/>
+      <w:lvlText w:val=""/>
+      <w:lvlJc w:val="left"/>
+      <w:pPr>
+        <w:tabs>
+          <w:tab w:val="num" w:pos="5040"/>
+        </w:tabs>
+        <w:ind w:left="5040" w:hanging="360"/>
+      </w:pPr>
+      <w:rPr>
+        <w:rFonts w:ascii="Wingdings" w:hAnsi="Wingdings" w:hint="default"/>
+        <w:sz w:val="20"/>
+      </w:rPr>
+    </w:lvl>
+    <w:lvl w:ilvl="7" w:tentative="1">
+      <w:start w:val="1"/>
+      <w:numFmt w:val="bullet"/>
+      <w:lvlText w:val=""/>
+      <w:lvlJc w:val="left"/>
+      <w:pPr>
+        <w:tabs>
+          <w:tab w:val="num" w:pos="5760"/>
+        </w:tabs>
+        <w:ind w:left="5760" w:hanging="360"/>
+      </w:pPr>
+      <w:rPr>
+        <w:rFonts w:ascii="Wingdings" w:hAnsi="Wingdings" w:hint="default"/>
+        <w:sz w:val="20"/>
+      </w:rPr>
+    </w:lvl>
+    <w:lvl w:ilvl="8" w:tentative="1">
+      <w:start w:val="1"/>
+      <w:numFmt w:val="bullet"/>
+      <w:lvlText w:val=""/>
+      <w:lvlJc w:val="left"/>
+      <w:pPr>
+        <w:tabs>
+          <w:tab w:val="num" w:pos="6480"/>
+        </w:tabs>
+        <w:ind w:left="6480" w:hanging="360"/>
+      </w:pPr>
+      <w:rPr>
+        <w:rFonts w:ascii="Wingdings" w:hAnsi="Wingdings" w:hint="default"/>
+        <w:sz w:val="20"/>
+      </w:rPr>
+    </w:lvl>
+  </w:abstractNum>
   <w:num w:numId="1">
-    <w:abstractNumId w:val="4"/>
+    <w:abstractNumId w:val="6"/>
   </w:num>
   <w:num w:numId="2">
     <w:abstractNumId w:val="0"/>
@@ -1695,7 +3286,22 @@
     <w:abstractNumId w:val="1"/>
   </w:num>
   <w:num w:numId="5">
+    <w:abstractNumId w:val="5"/>
+  </w:num>
+  <w:num w:numId="6">
     <w:abstractNumId w:val="3"/>
+  </w:num>
+  <w:num w:numId="7">
+    <w:abstractNumId w:val="8"/>
+  </w:num>
+  <w:num w:numId="8">
+    <w:abstractNumId w:val="4"/>
+  </w:num>
+  <w:num w:numId="9">
+    <w:abstractNumId w:val="9"/>
+  </w:num>
+  <w:num w:numId="10">
+    <w:abstractNumId w:val="7"/>
   </w:num>
 </w:numbering>
 </file>
@@ -1859,6 +3465,7 @@
   <w:style w:type="paragraph" w:default="1" w:styleId="Normale">
     <w:name w:val="Normal"/>
     <w:qFormat/>
+    <w:rsid w:val="00245485"/>
   </w:style>
   <w:style w:type="paragraph" w:styleId="Titolo1">
     <w:name w:val="heading 1"/>
@@ -1878,6 +3485,56 @@
       <w:kern w:val="36"/>
       <w:sz w:val="48"/>
       <w:szCs w:val="48"/>
+    </w:rPr>
+  </w:style>
+  <w:style w:type="paragraph" w:styleId="Titolo2">
+    <w:name w:val="heading 2"/>
+    <w:basedOn w:val="Normale"/>
+    <w:next w:val="Normale"/>
+    <w:link w:val="Titolo2Carattere"/>
+    <w:uiPriority w:val="9"/>
+    <w:semiHidden/>
+    <w:unhideWhenUsed/>
+    <w:qFormat/>
+    <w:rsid w:val="0089427A"/>
+    <w:pPr>
+      <w:keepNext/>
+      <w:keepLines/>
+      <w:spacing w:before="200" w:after="0"/>
+      <w:outlineLvl w:val="1"/>
+    </w:pPr>
+    <w:rPr>
+      <w:rFonts w:asciiTheme="majorHAnsi" w:eastAsiaTheme="majorEastAsia" w:hAnsiTheme="majorHAnsi" w:cstheme="majorBidi"/>
+      <w:b/>
+      <w:bCs/>
+      <w:color w:val="4F81BD" w:themeColor="accent1"/>
+      <w:sz w:val="26"/>
+      <w:szCs w:val="26"/>
+      <w:lang w:eastAsia="en-US"/>
+    </w:rPr>
+  </w:style>
+  <w:style w:type="paragraph" w:styleId="Titolo3">
+    <w:name w:val="heading 3"/>
+    <w:basedOn w:val="Normale"/>
+    <w:next w:val="Normale"/>
+    <w:link w:val="Titolo3Carattere"/>
+    <w:uiPriority w:val="9"/>
+    <w:semiHidden/>
+    <w:unhideWhenUsed/>
+    <w:qFormat/>
+    <w:rsid w:val="0089427A"/>
+    <w:pPr>
+      <w:keepNext/>
+      <w:keepLines/>
+      <w:spacing w:before="200" w:after="0"/>
+      <w:outlineLvl w:val="2"/>
+    </w:pPr>
+    <w:rPr>
+      <w:rFonts w:asciiTheme="majorHAnsi" w:eastAsiaTheme="majorEastAsia" w:hAnsiTheme="majorHAnsi" w:cstheme="majorBidi"/>
+      <w:b/>
+      <w:bCs/>
+      <w:color w:val="4F81BD" w:themeColor="accent1"/>
+      <w:lang w:eastAsia="en-US"/>
     </w:rPr>
   </w:style>
   <w:style w:type="character" w:default="1" w:styleId="Carpredefinitoparagrafo">
@@ -1973,6 +3630,38 @@
       <w:ind w:left="720"/>
       <w:contextualSpacing/>
     </w:pPr>
+  </w:style>
+  <w:style w:type="character" w:customStyle="1" w:styleId="Titolo2Carattere">
+    <w:name w:val="Titolo 2 Carattere"/>
+    <w:basedOn w:val="Carpredefinitoparagrafo"/>
+    <w:link w:val="Titolo2"/>
+    <w:uiPriority w:val="9"/>
+    <w:semiHidden/>
+    <w:rsid w:val="0089427A"/>
+    <w:rPr>
+      <w:rFonts w:asciiTheme="majorHAnsi" w:eastAsiaTheme="majorEastAsia" w:hAnsiTheme="majorHAnsi" w:cstheme="majorBidi"/>
+      <w:b/>
+      <w:bCs/>
+      <w:color w:val="4F81BD" w:themeColor="accent1"/>
+      <w:sz w:val="26"/>
+      <w:szCs w:val="26"/>
+      <w:lang w:eastAsia="en-US"/>
+    </w:rPr>
+  </w:style>
+  <w:style w:type="character" w:customStyle="1" w:styleId="Titolo3Carattere">
+    <w:name w:val="Titolo 3 Carattere"/>
+    <w:basedOn w:val="Carpredefinitoparagrafo"/>
+    <w:link w:val="Titolo3"/>
+    <w:uiPriority w:val="9"/>
+    <w:semiHidden/>
+    <w:rsid w:val="0089427A"/>
+    <w:rPr>
+      <w:rFonts w:asciiTheme="majorHAnsi" w:eastAsiaTheme="majorEastAsia" w:hAnsiTheme="majorHAnsi" w:cstheme="majorBidi"/>
+      <w:b/>
+      <w:bCs/>
+      <w:color w:val="4F81BD" w:themeColor="accent1"/>
+      <w:lang w:eastAsia="en-US"/>
+    </w:rPr>
   </w:style>
 </w:styles>
 </file>

</xml_diff>

<commit_message>
aggiunta di fase progettazione nel documento
</commit_message>
<xml_diff>
--- a/Chi ha fatto cosa.docx
+++ b/Chi ha fatto cosa.docx
@@ -2,6 +2,79 @@
 <file path=word/document.xml><?xml version="1.0" encoding="utf-8"?>
 <w:document xmlns:ve="http://schemas.openxmlformats.org/markup-compatibility/2006" xmlns:o="urn:schemas-microsoft-com:office:office" xmlns:r="http://schemas.openxmlformats.org/officeDocument/2006/relationships" xmlns:m="http://schemas.openxmlformats.org/officeDocument/2006/math" xmlns:v="urn:schemas-microsoft-com:vml" xmlns:wp="http://schemas.openxmlformats.org/drawingml/2006/wordprocessingDrawing" xmlns:w10="urn:schemas-microsoft-com:office:word" xmlns:w="http://schemas.openxmlformats.org/wordprocessingml/2006/main" xmlns:wne="http://schemas.microsoft.com/office/word/2006/wordml">
   <w:body>
+    <w:p>
+      <w:pPr>
+        <w:pBdr>
+          <w:bottom w:val="single" w:sz="6" w:space="4" w:color="EAECEF"/>
+        </w:pBdr>
+        <w:shd w:val="clear" w:color="auto" w:fill="FFFFFF"/>
+        <w:spacing w:before="360" w:after="240" w:line="240" w:lineRule="auto"/>
+        <w:outlineLvl w:val="0"/>
+        <w:rPr>
+          <w:rFonts w:ascii="Segoe UI" w:eastAsia="Times New Roman" w:hAnsi="Segoe UI" w:cs="Segoe UI"/>
+          <w:b/>
+          <w:bCs/>
+          <w:color w:val="24292E"/>
+          <w:kern w:val="36"/>
+          <w:sz w:val="48"/>
+          <w:szCs w:val="48"/>
+        </w:rPr>
+      </w:pPr>
+      <w:r>
+        <w:rPr>
+          <w:rFonts w:ascii="Segoe UI" w:eastAsia="Times New Roman" w:hAnsi="Segoe UI" w:cs="Segoe UI"/>
+          <w:b/>
+          <w:bCs/>
+          <w:color w:val="24292E"/>
+          <w:kern w:val="36"/>
+          <w:sz w:val="48"/>
+          <w:szCs w:val="48"/>
+        </w:rPr>
+        <w:t>Fase di progettazione</w:t>
+      </w:r>
+    </w:p>
+    <w:p>
+      <w:pPr>
+        <w:shd w:val="clear" w:color="auto" w:fill="FFFFFF"/>
+        <w:spacing w:after="240" w:line="240" w:lineRule="auto"/>
+        <w:rPr>
+          <w:rFonts w:ascii="Segoe UI" w:eastAsia="Times New Roman" w:hAnsi="Segoe UI" w:cs="Segoe UI"/>
+          <w:color w:val="24292E"/>
+          <w:sz w:val="24"/>
+          <w:szCs w:val="24"/>
+        </w:rPr>
+      </w:pPr>
+      <w:r>
+        <w:rPr>
+          <w:rFonts w:ascii="Segoe UI" w:eastAsia="Times New Roman" w:hAnsi="Segoe UI" w:cs="Segoe UI"/>
+          <w:color w:val="24292E"/>
+          <w:sz w:val="24"/>
+          <w:szCs w:val="24"/>
+        </w:rPr>
+        <w:t>Durante la fase di progettazione, abbiamo contribuito tutti allo stesso modo nella generazione dell’OOA e dell’OOD, nonché dello schema ER. Durante la progettazione, ci siamo resi conto che il sistema poteva essere diviso in 3 parti distinte non comunicanti.</w:t>
+      </w:r>
+    </w:p>
+    <w:p>
+      <w:pPr>
+        <w:shd w:val="clear" w:color="auto" w:fill="FFFFFF"/>
+        <w:spacing w:after="240" w:line="240" w:lineRule="auto"/>
+        <w:rPr>
+          <w:rFonts w:ascii="Segoe UI" w:eastAsia="Times New Roman" w:hAnsi="Segoe UI" w:cs="Segoe UI"/>
+          <w:color w:val="24292E"/>
+          <w:sz w:val="24"/>
+          <w:szCs w:val="24"/>
+        </w:rPr>
+      </w:pPr>
+      <w:r>
+        <w:rPr>
+          <w:rFonts w:ascii="Segoe UI" w:eastAsia="Times New Roman" w:hAnsi="Segoe UI" w:cs="Segoe UI"/>
+          <w:color w:val="24292E"/>
+          <w:sz w:val="24"/>
+          <w:szCs w:val="24"/>
+        </w:rPr>
+        <w:t>Pertanto, una volta finito, ognuno ha implementato una parte, apportando delle modifiche alla progettazione quando, durante l’implementazione, se ne è ritenuto necessario.</w:t>
+      </w:r>
+    </w:p>
     <w:p>
       <w:pPr>
         <w:pBdr>
@@ -712,6 +785,7 @@
           <w:sz w:val="24"/>
           <w:szCs w:val="24"/>
         </w:rPr>
+        <w:lastRenderedPageBreak/>
         <w:t>Miriairim</w:t>
       </w:r>
       <w:proofErr w:type="spellEnd"/>
@@ -840,7 +914,6 @@
           <w:sz w:val="48"/>
           <w:szCs w:val="48"/>
         </w:rPr>
-        <w:lastRenderedPageBreak/>
         <w:t>Utenti del Sistema</w:t>
       </w:r>
     </w:p>
@@ -931,6 +1004,33 @@
         </w:rPr>
         <w:t>ha il compito di gestire il portale. Tra le sue funzioni vi sono quelle di gestione degli utenti, gestione.</w:t>
       </w:r>
+    </w:p>
+    <w:p>
+      <w:pPr>
+        <w:shd w:val="clear" w:color="auto" w:fill="FFFFFF"/>
+        <w:spacing w:before="60" w:after="100" w:afterAutospacing="1" w:line="240" w:lineRule="auto"/>
+        <w:ind w:left="720"/>
+        <w:rPr>
+          <w:rFonts w:ascii="Segoe UI" w:eastAsia="Times New Roman" w:hAnsi="Segoe UI" w:cs="Segoe UI"/>
+          <w:b/>
+          <w:color w:val="24292E"/>
+          <w:sz w:val="24"/>
+          <w:szCs w:val="24"/>
+        </w:rPr>
+      </w:pPr>
+    </w:p>
+    <w:p>
+      <w:pPr>
+        <w:shd w:val="clear" w:color="auto" w:fill="FFFFFF"/>
+        <w:spacing w:before="60" w:after="100" w:afterAutospacing="1" w:line="240" w:lineRule="auto"/>
+        <w:ind w:left="720"/>
+        <w:rPr>
+          <w:rFonts w:ascii="Segoe UI" w:eastAsia="Times New Roman" w:hAnsi="Segoe UI" w:cs="Segoe UI"/>
+          <w:color w:val="24292E"/>
+          <w:sz w:val="24"/>
+          <w:szCs w:val="24"/>
+        </w:rPr>
+      </w:pPr>
     </w:p>
     <w:p>
       <w:pPr>
@@ -1308,7 +1408,6 @@
           <w:rFonts w:ascii="Segoe UI" w:hAnsi="Segoe UI" w:cs="Segoe UI"/>
           <w:color w:val="24292E"/>
         </w:rPr>
-        <w:lastRenderedPageBreak/>
         <w:t>rimuovere un gioco</w:t>
       </w:r>
     </w:p>
@@ -1633,6 +1732,7 @@
           <w:sz w:val="30"/>
           <w:szCs w:val="30"/>
         </w:rPr>
+        <w:lastRenderedPageBreak/>
         <w:t>Descrizione</w:t>
       </w:r>
     </w:p>
@@ -1811,7 +1911,6 @@
           <w:sz w:val="30"/>
           <w:szCs w:val="30"/>
         </w:rPr>
-        <w:lastRenderedPageBreak/>
         <w:t>Descrizione</w:t>
       </w:r>
     </w:p>

</xml_diff>

<commit_message>
Chi ha fatto cosa aggiornato
</commit_message>
<xml_diff>
--- a/Chi ha fatto cosa.docx
+++ b/Chi ha fatto cosa.docx
@@ -1,6 +1,6 @@
 
 <file path=word/document.xml><?xml version="1.0" encoding="utf-8"?>
-<w:document xmlns:ve="http://schemas.openxmlformats.org/markup-compatibility/2006" xmlns:o="urn:schemas-microsoft-com:office:office" xmlns:r="http://schemas.openxmlformats.org/officeDocument/2006/relationships" xmlns:m="http://schemas.openxmlformats.org/officeDocument/2006/math" xmlns:v="urn:schemas-microsoft-com:vml" xmlns:wp="http://schemas.openxmlformats.org/drawingml/2006/wordprocessingDrawing" xmlns:w10="urn:schemas-microsoft-com:office:word" xmlns:w="http://schemas.openxmlformats.org/wordprocessingml/2006/main" xmlns:wne="http://schemas.microsoft.com/office/word/2006/wordml">
+<w:document xmlns:wpc="http://schemas.microsoft.com/office/word/2010/wordprocessingCanvas" xmlns:cx="http://schemas.microsoft.com/office/drawing/2014/chartex" xmlns:cx1="http://schemas.microsoft.com/office/drawing/2015/9/8/chartex" xmlns:cx2="http://schemas.microsoft.com/office/drawing/2015/10/21/chartex" xmlns:cx3="http://schemas.microsoft.com/office/drawing/2016/5/9/chartex" xmlns:cx4="http://schemas.microsoft.com/office/drawing/2016/5/10/chartex" xmlns:cx5="http://schemas.microsoft.com/office/drawing/2016/5/11/chartex" xmlns:cx6="http://schemas.microsoft.com/office/drawing/2016/5/12/chartex" xmlns:cx7="http://schemas.microsoft.com/office/drawing/2016/5/13/chartex" xmlns:cx8="http://schemas.microsoft.com/office/drawing/2016/5/14/chartex" xmlns:mc="http://schemas.openxmlformats.org/markup-compatibility/2006" xmlns:aink="http://schemas.microsoft.com/office/drawing/2016/ink" xmlns:am3d="http://schemas.microsoft.com/office/drawing/2017/model3d" xmlns:o="urn:schemas-microsoft-com:office:office" xmlns:r="http://schemas.openxmlformats.org/officeDocument/2006/relationships" xmlns:m="http://schemas.openxmlformats.org/officeDocument/2006/math" xmlns:v="urn:schemas-microsoft-com:vml" xmlns:wp14="http://schemas.microsoft.com/office/word/2010/wordprocessingDrawing" xmlns:wp="http://schemas.openxmlformats.org/drawingml/2006/wordprocessingDrawing" xmlns:w10="urn:schemas-microsoft-com:office:word" xmlns:w="http://schemas.openxmlformats.org/wordprocessingml/2006/main" xmlns:w14="http://schemas.microsoft.com/office/word/2010/wordml" xmlns:w15="http://schemas.microsoft.com/office/word/2012/wordml" xmlns:w16cid="http://schemas.microsoft.com/office/word/2016/wordml/cid" xmlns:w16se="http://schemas.microsoft.com/office/word/2015/wordml/symex" xmlns:wpg="http://schemas.microsoft.com/office/word/2010/wordprocessingGroup" xmlns:wpi="http://schemas.microsoft.com/office/word/2010/wordprocessingInk" xmlns:wne="http://schemas.microsoft.com/office/word/2006/wordml" xmlns:wps="http://schemas.microsoft.com/office/word/2010/wordprocessingShape" mc:Ignorable="w14 w15 w16se w16cid wp14">
   <w:body>
     <w:p>
       <w:pPr>
@@ -194,19 +194,8 @@
           <w:sz w:val="24"/>
           <w:szCs w:val="24"/>
         </w:rPr>
-        <w:t xml:space="preserve">Il DBMS </w:t>
-      </w:r>
-      <w:proofErr w:type="spellStart"/>
-      <w:r>
-        <w:rPr>
-          <w:rFonts w:ascii="Segoe UI" w:eastAsia="Times New Roman" w:hAnsi="Segoe UI" w:cs="Segoe UI"/>
-          <w:color w:val="24292E"/>
-          <w:sz w:val="24"/>
-          <w:szCs w:val="24"/>
-        </w:rPr>
-        <w:t>MySQL</w:t>
-      </w:r>
-      <w:proofErr w:type="spellEnd"/>
+        <w:t>Il DBMS MySQL</w:t>
+      </w:r>
     </w:p>
     <w:p>
       <w:pPr>
@@ -230,7 +219,27 @@
           <w:sz w:val="24"/>
           <w:szCs w:val="24"/>
         </w:rPr>
-        <w:t>PHP ( almeno Versione 7.4</w:t>
+        <w:t xml:space="preserve">PHP </w:t>
+      </w:r>
+      <w:proofErr w:type="gramStart"/>
+      <w:r>
+        <w:rPr>
+          <w:rFonts w:ascii="Segoe UI" w:eastAsia="Times New Roman" w:hAnsi="Segoe UI" w:cs="Segoe UI"/>
+          <w:color w:val="24292E"/>
+          <w:sz w:val="24"/>
+          <w:szCs w:val="24"/>
+        </w:rPr>
+        <w:t>( almeno</w:t>
+      </w:r>
+      <w:proofErr w:type="gramEnd"/>
+      <w:r>
+        <w:rPr>
+          <w:rFonts w:ascii="Segoe UI" w:eastAsia="Times New Roman" w:hAnsi="Segoe UI" w:cs="Segoe UI"/>
+          <w:color w:val="24292E"/>
+          <w:sz w:val="24"/>
+          <w:szCs w:val="24"/>
+        </w:rPr>
+        <w:t xml:space="preserve"> Versione 7.4</w:t>
       </w:r>
       <w:r>
         <w:rPr>
@@ -263,6 +272,7 @@
         <w:t>Pertanto l'applicazione dovrà richiedere un'installazione di XAMPP, in particolare la cartella contenente l'applicativo dovrà essere posizionata nella cartella </w:t>
       </w:r>
       <w:proofErr w:type="spellStart"/>
+      <w:proofErr w:type="gramStart"/>
       <w:r>
         <w:rPr>
           <w:rFonts w:ascii="Segoe UI" w:eastAsia="Times New Roman" w:hAnsi="Segoe UI" w:cs="Segoe UI"/>
@@ -282,7 +292,17 @@
           <w:sz w:val="24"/>
           <w:szCs w:val="24"/>
         </w:rPr>
-        <w:t xml:space="preserve"> . </w:t>
+        <w:t> .</w:t>
+      </w:r>
+      <w:proofErr w:type="gramEnd"/>
+      <w:r>
+        <w:rPr>
+          <w:rFonts w:ascii="Segoe UI" w:eastAsia="Times New Roman" w:hAnsi="Segoe UI" w:cs="Segoe UI"/>
+          <w:color w:val="24292E"/>
+          <w:sz w:val="24"/>
+          <w:szCs w:val="24"/>
+        </w:rPr>
+        <w:t xml:space="preserve"> </w:t>
       </w:r>
       <w:r>
         <w:rPr>
@@ -330,6 +350,7 @@
         <w:t>playadice</w:t>
       </w:r>
       <w:proofErr w:type="spellEnd"/>
+      <w:proofErr w:type="gramStart"/>
       <w:r>
         <w:rPr>
           <w:rFonts w:ascii="Consolas" w:eastAsia="Times New Roman" w:hAnsi="Consolas" w:cs="Courier New"/>
@@ -345,7 +366,17 @@
           <w:sz w:val="24"/>
           <w:szCs w:val="24"/>
         </w:rPr>
-        <w:t xml:space="preserve"> . La prima volta che vi si accede verrà visualizzata una </w:t>
+        <w:t> .</w:t>
+      </w:r>
+      <w:proofErr w:type="gramEnd"/>
+      <w:r>
+        <w:rPr>
+          <w:rFonts w:ascii="Segoe UI" w:eastAsia="Times New Roman" w:hAnsi="Segoe UI" w:cs="Segoe UI"/>
+          <w:color w:val="24292E"/>
+          <w:sz w:val="24"/>
+          <w:szCs w:val="24"/>
+        </w:rPr>
+        <w:t xml:space="preserve"> La prima volta che vi si accede verrà visualizzata una </w:t>
       </w:r>
       <w:proofErr w:type="spellStart"/>
       <w:r>
@@ -492,7 +523,7 @@
           <w:sz w:val="24"/>
           <w:szCs w:val="24"/>
         </w:rPr>
-        <w:t xml:space="preserve">, che sarà utilizzato dallo strato </w:t>
+        <w:t xml:space="preserve">, che sarà utilizzato dallo strato Foundation per comunicare con il </w:t>
       </w:r>
       <w:proofErr w:type="spellStart"/>
       <w:r>
@@ -502,7 +533,7 @@
           <w:sz w:val="24"/>
           <w:szCs w:val="24"/>
         </w:rPr>
-        <w:t>Foundation</w:t>
+        <w:t>dbms</w:t>
       </w:r>
       <w:proofErr w:type="spellEnd"/>
       <w:r>
@@ -512,110 +543,72 @@
           <w:sz w:val="24"/>
           <w:szCs w:val="24"/>
         </w:rPr>
-        <w:t xml:space="preserve"> per comunicare con il </w:t>
+        <w:t>. Tale procedimento, così come i meccanismi di sessione adoperati dall'applicativo, richiedono l'attivazione nel browser dei cookie.</w:t>
+      </w:r>
+    </w:p>
+    <w:p>
+      <w:pPr>
+        <w:shd w:val="clear" w:color="auto" w:fill="FFFFFF"/>
+        <w:spacing w:after="100" w:afterAutospacing="1" w:line="240" w:lineRule="auto"/>
+        <w:rPr>
+          <w:rFonts w:ascii="Segoe UI" w:eastAsia="Times New Roman" w:hAnsi="Segoe UI" w:cs="Segoe UI"/>
+          <w:color w:val="24292E"/>
+          <w:sz w:val="24"/>
+          <w:szCs w:val="24"/>
+        </w:rPr>
+      </w:pPr>
+    </w:p>
+    <w:p>
+      <w:pPr>
+        <w:shd w:val="clear" w:color="auto" w:fill="FFFFFF"/>
+        <w:spacing w:after="100" w:afterAutospacing="1" w:line="240" w:lineRule="auto"/>
+        <w:rPr>
+          <w:rFonts w:ascii="Segoe UI" w:eastAsia="Times New Roman" w:hAnsi="Segoe UI" w:cs="Segoe UI"/>
+          <w:color w:val="24292E"/>
+          <w:sz w:val="24"/>
+          <w:szCs w:val="24"/>
+        </w:rPr>
+      </w:pPr>
+      <w:r>
+        <w:rPr>
+          <w:rFonts w:ascii="Segoe UI" w:eastAsia="Times New Roman" w:hAnsi="Segoe UI" w:cs="Segoe UI"/>
+          <w:color w:val="24292E"/>
+          <w:sz w:val="24"/>
+          <w:szCs w:val="24"/>
+        </w:rPr>
+        <w:t>A disposi</w:t>
+      </w:r>
+      <w:r>
+        <w:rPr>
+          <w:rFonts w:ascii="Segoe UI" w:eastAsia="Times New Roman" w:hAnsi="Segoe UI" w:cs="Segoe UI"/>
+          <w:color w:val="24292E"/>
+          <w:sz w:val="24"/>
+          <w:szCs w:val="24"/>
+        </w:rPr>
+        <w:t>zione vi sono già tre account A</w:t>
+      </w:r>
+      <w:r>
+        <w:rPr>
+          <w:rFonts w:ascii="Segoe UI" w:eastAsia="Times New Roman" w:hAnsi="Segoe UI" w:cs="Segoe UI"/>
+          <w:color w:val="24292E"/>
+          <w:sz w:val="24"/>
+          <w:szCs w:val="24"/>
+        </w:rPr>
+        <w:t xml:space="preserve">dmin (tutte e 3 con la stessa </w:t>
       </w:r>
       <w:proofErr w:type="spellStart"/>
-      <w:r>
-        <w:rPr>
-          <w:rFonts w:ascii="Segoe UI" w:eastAsia="Times New Roman" w:hAnsi="Segoe UI" w:cs="Segoe UI"/>
-          <w:color w:val="24292E"/>
-          <w:sz w:val="24"/>
-          <w:szCs w:val="24"/>
-        </w:rPr>
-        <w:t>dbms</w:t>
+      <w:proofErr w:type="gramStart"/>
+      <w:r>
+        <w:rPr>
+          <w:rFonts w:ascii="Segoe UI" w:eastAsia="Times New Roman" w:hAnsi="Segoe UI" w:cs="Segoe UI"/>
+          <w:color w:val="24292E"/>
+          <w:sz w:val="24"/>
+          <w:szCs w:val="24"/>
+        </w:rPr>
+        <w:t>password:playadice</w:t>
       </w:r>
       <w:proofErr w:type="spellEnd"/>
-      <w:r>
-        <w:rPr>
-          <w:rFonts w:ascii="Segoe UI" w:eastAsia="Times New Roman" w:hAnsi="Segoe UI" w:cs="Segoe UI"/>
-          <w:color w:val="24292E"/>
-          <w:sz w:val="24"/>
-          <w:szCs w:val="24"/>
-        </w:rPr>
-        <w:t>. Tale procedimento, così come i meccanismi di sessione adoperati dall'applicativo, richiedono l'attivazione nel browser dei cookie.</w:t>
-      </w:r>
-    </w:p>
-    <w:p>
-      <w:pPr>
-        <w:shd w:val="clear" w:color="auto" w:fill="FFFFFF"/>
-        <w:spacing w:after="100" w:afterAutospacing="1" w:line="240" w:lineRule="auto"/>
-        <w:rPr>
-          <w:rFonts w:ascii="Segoe UI" w:eastAsia="Times New Roman" w:hAnsi="Segoe UI" w:cs="Segoe UI"/>
-          <w:color w:val="24292E"/>
-          <w:sz w:val="24"/>
-          <w:szCs w:val="24"/>
-        </w:rPr>
-      </w:pPr>
-    </w:p>
-    <w:p>
-      <w:pPr>
-        <w:shd w:val="clear" w:color="auto" w:fill="FFFFFF"/>
-        <w:spacing w:after="100" w:afterAutospacing="1" w:line="240" w:lineRule="auto"/>
-        <w:rPr>
-          <w:rFonts w:ascii="Segoe UI" w:eastAsia="Times New Roman" w:hAnsi="Segoe UI" w:cs="Segoe UI"/>
-          <w:color w:val="24292E"/>
-          <w:sz w:val="24"/>
-          <w:szCs w:val="24"/>
-        </w:rPr>
-      </w:pPr>
-      <w:r>
-        <w:rPr>
-          <w:rFonts w:ascii="Segoe UI" w:eastAsia="Times New Roman" w:hAnsi="Segoe UI" w:cs="Segoe UI"/>
-          <w:color w:val="24292E"/>
-          <w:sz w:val="24"/>
-          <w:szCs w:val="24"/>
-        </w:rPr>
-        <w:t>A disposi</w:t>
-      </w:r>
-      <w:r>
-        <w:rPr>
-          <w:rFonts w:ascii="Segoe UI" w:eastAsia="Times New Roman" w:hAnsi="Segoe UI" w:cs="Segoe UI"/>
-          <w:color w:val="24292E"/>
-          <w:sz w:val="24"/>
-          <w:szCs w:val="24"/>
-        </w:rPr>
-        <w:t xml:space="preserve">zione vi sono già tre account </w:t>
-      </w:r>
-      <w:proofErr w:type="spellStart"/>
-      <w:r>
-        <w:rPr>
-          <w:rFonts w:ascii="Segoe UI" w:eastAsia="Times New Roman" w:hAnsi="Segoe UI" w:cs="Segoe UI"/>
-          <w:color w:val="24292E"/>
-          <w:sz w:val="24"/>
-          <w:szCs w:val="24"/>
-        </w:rPr>
-        <w:t>A</w:t>
-      </w:r>
-      <w:r>
-        <w:rPr>
-          <w:rFonts w:ascii="Segoe UI" w:eastAsia="Times New Roman" w:hAnsi="Segoe UI" w:cs="Segoe UI"/>
-          <w:color w:val="24292E"/>
-          <w:sz w:val="24"/>
-          <w:szCs w:val="24"/>
-        </w:rPr>
-        <w:t>dmin</w:t>
-      </w:r>
-      <w:proofErr w:type="spellEnd"/>
-      <w:r>
-        <w:rPr>
-          <w:rFonts w:ascii="Segoe UI" w:eastAsia="Times New Roman" w:hAnsi="Segoe UI" w:cs="Segoe UI"/>
-          <w:color w:val="24292E"/>
-          <w:sz w:val="24"/>
-          <w:szCs w:val="24"/>
-        </w:rPr>
-        <w:t xml:space="preserve"> (tutte e 3 con la stessa password:</w:t>
-      </w:r>
-      <w:proofErr w:type="spellStart"/>
-      <w:r>
-        <w:rPr>
-          <w:rFonts w:ascii="Segoe UI" w:eastAsia="Times New Roman" w:hAnsi="Segoe UI" w:cs="Segoe UI"/>
-          <w:color w:val="24292E"/>
-          <w:sz w:val="24"/>
-          <w:szCs w:val="24"/>
-        </w:rPr>
-        <w:t>playadice</w:t>
-      </w:r>
-      <w:proofErr w:type="spellEnd"/>
+      <w:proofErr w:type="gramEnd"/>
       <w:r>
         <w:rPr>
           <w:rFonts w:ascii="Segoe UI" w:eastAsia="Times New Roman" w:hAnsi="Segoe UI" w:cs="Segoe UI"/>
@@ -670,7 +663,6 @@
           <w:szCs w:val="24"/>
         </w:rPr>
       </w:pPr>
-      <w:proofErr w:type="spellStart"/>
       <w:r>
         <w:rPr>
           <w:rFonts w:ascii="Segoe UI" w:eastAsia="Times New Roman" w:hAnsi="Segoe UI" w:cs="Segoe UI"/>
@@ -680,7 +672,6 @@
         </w:rPr>
         <w:t>Pantaleone</w:t>
       </w:r>
-      <w:proofErr w:type="spellEnd"/>
     </w:p>
     <w:p>
       <w:pPr>
@@ -721,14 +712,25 @@
           <w:szCs w:val="24"/>
         </w:rPr>
       </w:pPr>
-      <w:r>
-        <w:rPr>
-          <w:rFonts w:ascii="Segoe UI" w:eastAsia="Times New Roman" w:hAnsi="Segoe UI" w:cs="Segoe UI"/>
-          <w:color w:val="24292E"/>
-          <w:sz w:val="24"/>
-          <w:szCs w:val="24"/>
-        </w:rPr>
-        <w:t>E’ possibile cambiare la password</w:t>
+      <w:proofErr w:type="gramStart"/>
+      <w:r>
+        <w:rPr>
+          <w:rFonts w:ascii="Segoe UI" w:eastAsia="Times New Roman" w:hAnsi="Segoe UI" w:cs="Segoe UI"/>
+          <w:color w:val="24292E"/>
+          <w:sz w:val="24"/>
+          <w:szCs w:val="24"/>
+        </w:rPr>
+        <w:t>E’</w:t>
+      </w:r>
+      <w:proofErr w:type="gramEnd"/>
+      <w:r>
+        <w:rPr>
+          <w:rFonts w:ascii="Segoe UI" w:eastAsia="Times New Roman" w:hAnsi="Segoe UI" w:cs="Segoe UI"/>
+          <w:color w:val="24292E"/>
+          <w:sz w:val="24"/>
+          <w:szCs w:val="24"/>
+        </w:rPr>
+        <w:t xml:space="preserve"> possibile cambiare la password</w:t>
       </w:r>
       <w:r>
         <w:rPr>
@@ -758,7 +760,27 @@
           <w:sz w:val="24"/>
           <w:szCs w:val="24"/>
         </w:rPr>
-        <w:t>Ci sono anche tre account Utente Registrato( la cui password è quella di sopra):</w:t>
+        <w:t xml:space="preserve">Ci sono anche tre account Utente </w:t>
+      </w:r>
+      <w:proofErr w:type="gramStart"/>
+      <w:r>
+        <w:rPr>
+          <w:rFonts w:ascii="Segoe UI" w:eastAsia="Times New Roman" w:hAnsi="Segoe UI" w:cs="Segoe UI"/>
+          <w:color w:val="24292E"/>
+          <w:sz w:val="24"/>
+          <w:szCs w:val="24"/>
+        </w:rPr>
+        <w:t>Registrato(</w:t>
+      </w:r>
+      <w:proofErr w:type="gramEnd"/>
+      <w:r>
+        <w:rPr>
+          <w:rFonts w:ascii="Segoe UI" w:eastAsia="Times New Roman" w:hAnsi="Segoe UI" w:cs="Segoe UI"/>
+          <w:color w:val="24292E"/>
+          <w:sz w:val="24"/>
+          <w:szCs w:val="24"/>
+        </w:rPr>
+        <w:t>la cui password è quella di sopra):</w:t>
       </w:r>
     </w:p>
     <w:p>
@@ -806,7 +828,6 @@
           <w:szCs w:val="24"/>
         </w:rPr>
       </w:pPr>
-      <w:proofErr w:type="spellStart"/>
       <w:r>
         <w:rPr>
           <w:rFonts w:ascii="Segoe UI" w:eastAsia="Times New Roman" w:hAnsi="Segoe UI" w:cs="Segoe UI"/>
@@ -816,7 +837,6 @@
         </w:rPr>
         <w:t>Fusari</w:t>
       </w:r>
-      <w:proofErr w:type="spellEnd"/>
     </w:p>
     <w:p>
       <w:pPr>
@@ -982,7 +1002,6 @@
           <w:szCs w:val="24"/>
         </w:rPr>
       </w:pPr>
-      <w:proofErr w:type="spellStart"/>
       <w:r>
         <w:rPr>
           <w:rFonts w:ascii="Segoe UI" w:eastAsia="Times New Roman" w:hAnsi="Segoe UI" w:cs="Segoe UI"/>
@@ -993,7 +1012,6 @@
         </w:rPr>
         <w:t>Admin</w:t>
       </w:r>
-      <w:proofErr w:type="spellEnd"/>
       <w:r>
         <w:t xml:space="preserve"> </w:t>
       </w:r>
@@ -1002,7 +1020,21 @@
           <w:sz w:val="24"/>
           <w:szCs w:val="24"/>
         </w:rPr>
-        <w:t>ha il compito di gestire il portale. Tra le sue funzioni vi sono quelle di gestione degli utenti, gestione.</w:t>
+        <w:t xml:space="preserve">ha il compito di gestire il portale. Tra le sue funzioni vi sono quelle di gestione degli utenti, </w:t>
+      </w:r>
+      <w:r>
+        <w:rPr>
+          <w:sz w:val="24"/>
+          <w:szCs w:val="24"/>
+        </w:rPr>
+        <w:t>giochi, eventi e personaggi</w:t>
+      </w:r>
+      <w:r>
+        <w:rPr>
+          <w:sz w:val="24"/>
+          <w:szCs w:val="24"/>
+        </w:rPr>
+        <w:t>.</w:t>
       </w:r>
     </w:p>
     <w:p>
@@ -1319,7 +1351,6 @@
           <w:color w:val="24292E"/>
         </w:rPr>
       </w:pPr>
-      <w:proofErr w:type="spellStart"/>
       <w:r>
         <w:rPr>
           <w:rFonts w:ascii="Segoe UI" w:hAnsi="Segoe UI" w:cs="Segoe UI"/>
@@ -1327,7 +1358,6 @@
         </w:rPr>
         <w:t>Admin</w:t>
       </w:r>
-      <w:proofErr w:type="spellEnd"/>
     </w:p>
     <w:p>
       <w:pPr>
@@ -1471,7 +1501,23 @@
           <w:rFonts w:ascii="Segoe UI" w:hAnsi="Segoe UI" w:cs="Segoe UI"/>
           <w:color w:val="24292E"/>
         </w:rPr>
-        <w:t>Inserire Recensioni ai Giochi(Luca)</w:t>
+        <w:t xml:space="preserve">Inserire Recensioni ai </w:t>
+      </w:r>
+      <w:proofErr w:type="gramStart"/>
+      <w:r>
+        <w:rPr>
+          <w:rFonts w:ascii="Segoe UI" w:hAnsi="Segoe UI" w:cs="Segoe UI"/>
+          <w:color w:val="24292E"/>
+        </w:rPr>
+        <w:t>Giochi(</w:t>
+      </w:r>
+      <w:proofErr w:type="gramEnd"/>
+      <w:r>
+        <w:rPr>
+          <w:rFonts w:ascii="Segoe UI" w:hAnsi="Segoe UI" w:cs="Segoe UI"/>
+          <w:color w:val="24292E"/>
+        </w:rPr>
+        <w:t>Luca)</w:t>
       </w:r>
     </w:p>
     <w:p>
@@ -1532,7 +1578,6 @@
           <w:color w:val="24292E"/>
         </w:rPr>
       </w:pPr>
-      <w:proofErr w:type="spellStart"/>
       <w:r>
         <w:rPr>
           <w:rFonts w:ascii="Segoe UI" w:hAnsi="Segoe UI" w:cs="Segoe UI"/>
@@ -1540,7 +1585,6 @@
         </w:rPr>
         <w:t>Admin</w:t>
       </w:r>
-      <w:proofErr w:type="spellEnd"/>
     </w:p>
     <w:p>
       <w:pPr>
@@ -1682,7 +1726,6 @@
           <w:szCs w:val="24"/>
         </w:rPr>
       </w:pPr>
-      <w:proofErr w:type="spellStart"/>
       <w:r>
         <w:rPr>
           <w:rFonts w:ascii="Segoe UI" w:hAnsi="Segoe UI" w:cs="Segoe UI"/>
@@ -1690,7 +1733,6 @@
         </w:rPr>
         <w:t>Admin</w:t>
       </w:r>
-      <w:proofErr w:type="spellEnd"/>
     </w:p>
     <w:p>
       <w:pPr>
@@ -1751,8 +1793,17 @@
           <w:rFonts w:ascii="Segoe UI" w:hAnsi="Segoe UI" w:cs="Segoe UI"/>
           <w:color w:val="24292E"/>
         </w:rPr>
-        <w:t>Funzionalità che permette di :</w:t>
-      </w:r>
+        <w:t xml:space="preserve">Funzionalità che permette </w:t>
+      </w:r>
+      <w:proofErr w:type="gramStart"/>
+      <w:r>
+        <w:rPr>
+          <w:rFonts w:ascii="Segoe UI" w:hAnsi="Segoe UI" w:cs="Segoe UI"/>
+          <w:color w:val="24292E"/>
+        </w:rPr>
+        <w:t>di :</w:t>
+      </w:r>
+      <w:proofErr w:type="gramEnd"/>
     </w:p>
     <w:p>
       <w:pPr>
@@ -1774,7 +1825,7 @@
         </w:rPr>
         <w:t xml:space="preserve">modificare Nome, Cognome ed </w:t>
       </w:r>
-      <w:proofErr w:type="spellStart"/>
+      <w:proofErr w:type="gramStart"/>
       <w:r>
         <w:rPr>
           <w:rFonts w:ascii="Segoe UI" w:hAnsi="Segoe UI" w:cs="Segoe UI"/>
@@ -1782,7 +1833,7 @@
         </w:rPr>
         <w:t>Email</w:t>
       </w:r>
-      <w:proofErr w:type="spellEnd"/>
+      <w:proofErr w:type="gramEnd"/>
     </w:p>
     <w:p>
       <w:pPr>
@@ -1929,8 +1980,17 @@
           <w:rFonts w:ascii="Segoe UI" w:hAnsi="Segoe UI" w:cs="Segoe UI"/>
           <w:color w:val="24292E"/>
         </w:rPr>
-        <w:t>Funzionalità che permette di :</w:t>
-      </w:r>
+        <w:t xml:space="preserve">Funzionalità che permette </w:t>
+      </w:r>
+      <w:proofErr w:type="gramStart"/>
+      <w:r>
+        <w:rPr>
+          <w:rFonts w:ascii="Segoe UI" w:hAnsi="Segoe UI" w:cs="Segoe UI"/>
+          <w:color w:val="24292E"/>
+        </w:rPr>
+        <w:t>di :</w:t>
+      </w:r>
+      <w:proofErr w:type="gramEnd"/>
     </w:p>
     <w:p>
       <w:pPr>
@@ -1977,7 +2037,806 @@
         </w:rPr>
       </w:pPr>
     </w:p>
-    <w:p/>
+    <w:p>
+      <w:pPr>
+        <w:pStyle w:val="Titolo2"/>
+        <w:pBdr>
+          <w:bottom w:val="single" w:sz="6" w:space="4" w:color="EAECEF"/>
+        </w:pBdr>
+        <w:shd w:val="clear" w:color="auto" w:fill="FFFFFF"/>
+        <w:spacing w:before="360" w:after="240"/>
+        <w:rPr>
+          <w:rFonts w:ascii="Segoe UI" w:hAnsi="Segoe UI" w:cs="Segoe UI"/>
+          <w:color w:val="24292E"/>
+        </w:rPr>
+      </w:pPr>
+      <w:r>
+        <w:rPr>
+          <w:rFonts w:ascii="Segoe UI" w:hAnsi="Segoe UI" w:cs="Segoe UI"/>
+          <w:color w:val="24292E"/>
+        </w:rPr>
+        <w:t>Visualizzazione e Ricerca personaggi</w:t>
+      </w:r>
+      <w:r>
+        <w:rPr>
+          <w:rFonts w:ascii="Segoe UI" w:hAnsi="Segoe UI" w:cs="Segoe UI"/>
+          <w:color w:val="24292E"/>
+        </w:rPr>
+        <w:t xml:space="preserve"> (</w:t>
+      </w:r>
+      <w:r>
+        <w:rPr>
+          <w:rFonts w:ascii="Segoe UI" w:hAnsi="Segoe UI" w:cs="Segoe UI"/>
+          <w:color w:val="24292E"/>
+        </w:rPr>
+        <w:t>Alessio</w:t>
+      </w:r>
+      <w:r>
+        <w:rPr>
+          <w:rFonts w:ascii="Segoe UI" w:hAnsi="Segoe UI" w:cs="Segoe UI"/>
+          <w:color w:val="24292E"/>
+        </w:rPr>
+        <w:t>)</w:t>
+      </w:r>
+    </w:p>
+    <w:p>
+      <w:pPr>
+        <w:pStyle w:val="Titolo3"/>
+        <w:shd w:val="clear" w:color="auto" w:fill="FFFFFF"/>
+        <w:spacing w:before="360" w:after="240"/>
+        <w:rPr>
+          <w:rFonts w:ascii="Segoe UI" w:hAnsi="Segoe UI" w:cs="Segoe UI"/>
+          <w:color w:val="24292E"/>
+          <w:sz w:val="30"/>
+          <w:szCs w:val="30"/>
+        </w:rPr>
+      </w:pPr>
+      <w:r>
+        <w:rPr>
+          <w:rFonts w:ascii="Segoe UI" w:hAnsi="Segoe UI" w:cs="Segoe UI"/>
+          <w:color w:val="24292E"/>
+          <w:sz w:val="30"/>
+          <w:szCs w:val="30"/>
+        </w:rPr>
+        <w:t>Utenti coinvolti</w:t>
+      </w:r>
+    </w:p>
+    <w:p>
+      <w:pPr>
+        <w:numPr>
+          <w:ilvl w:val="0"/>
+          <w:numId w:val="8"/>
+        </w:numPr>
+        <w:shd w:val="clear" w:color="auto" w:fill="FFFFFF"/>
+        <w:spacing w:before="100" w:beforeAutospacing="1" w:after="100" w:afterAutospacing="1" w:line="240" w:lineRule="auto"/>
+        <w:rPr>
+          <w:rFonts w:ascii="Segoe UI" w:hAnsi="Segoe UI" w:cs="Segoe UI"/>
+          <w:color w:val="24292E"/>
+          <w:sz w:val="24"/>
+          <w:szCs w:val="24"/>
+        </w:rPr>
+      </w:pPr>
+      <w:r>
+        <w:rPr>
+          <w:rFonts w:ascii="Segoe UI" w:hAnsi="Segoe UI" w:cs="Segoe UI"/>
+          <w:color w:val="24292E"/>
+        </w:rPr>
+        <w:t>Admin</w:t>
+      </w:r>
+    </w:p>
+    <w:p>
+      <w:pPr>
+        <w:numPr>
+          <w:ilvl w:val="0"/>
+          <w:numId w:val="8"/>
+        </w:numPr>
+        <w:shd w:val="clear" w:color="auto" w:fill="FFFFFF"/>
+        <w:spacing w:before="100" w:beforeAutospacing="1" w:after="100" w:afterAutospacing="1" w:line="240" w:lineRule="auto"/>
+        <w:rPr>
+          <w:rFonts w:ascii="Segoe UI" w:hAnsi="Segoe UI" w:cs="Segoe UI"/>
+          <w:color w:val="24292E"/>
+          <w:sz w:val="24"/>
+          <w:szCs w:val="24"/>
+        </w:rPr>
+      </w:pPr>
+      <w:r>
+        <w:rPr>
+          <w:rFonts w:ascii="Segoe UI" w:hAnsi="Segoe UI" w:cs="Segoe UI"/>
+          <w:color w:val="24292E"/>
+        </w:rPr>
+        <w:t>Utente Registrat</w:t>
+      </w:r>
+      <w:r>
+        <w:rPr>
+          <w:rFonts w:ascii="Segoe UI" w:hAnsi="Segoe UI" w:cs="Segoe UI"/>
+          <w:color w:val="24292E"/>
+        </w:rPr>
+        <w:t>o</w:t>
+      </w:r>
+    </w:p>
+    <w:p>
+      <w:pPr>
+        <w:pStyle w:val="Titolo3"/>
+        <w:shd w:val="clear" w:color="auto" w:fill="FFFFFF"/>
+        <w:spacing w:before="360" w:after="240"/>
+        <w:rPr>
+          <w:rFonts w:ascii="Segoe UI" w:hAnsi="Segoe UI" w:cs="Segoe UI"/>
+          <w:color w:val="24292E"/>
+          <w:sz w:val="30"/>
+          <w:szCs w:val="30"/>
+        </w:rPr>
+      </w:pPr>
+      <w:r>
+        <w:rPr>
+          <w:rFonts w:ascii="Segoe UI" w:hAnsi="Segoe UI" w:cs="Segoe UI"/>
+          <w:color w:val="24292E"/>
+          <w:sz w:val="30"/>
+          <w:szCs w:val="30"/>
+        </w:rPr>
+        <w:t>Descrizione</w:t>
+      </w:r>
+    </w:p>
+    <w:p>
+      <w:pPr>
+        <w:pStyle w:val="NormaleWeb"/>
+        <w:shd w:val="clear" w:color="auto" w:fill="FFFFFF"/>
+        <w:spacing w:before="0" w:beforeAutospacing="0" w:after="240" w:afterAutospacing="0"/>
+        <w:rPr>
+          <w:rFonts w:ascii="Segoe UI" w:hAnsi="Segoe UI" w:cs="Segoe UI"/>
+          <w:color w:val="24292E"/>
+        </w:rPr>
+      </w:pPr>
+      <w:r>
+        <w:rPr>
+          <w:rFonts w:ascii="Segoe UI" w:hAnsi="Segoe UI" w:cs="Segoe UI"/>
+          <w:color w:val="24292E"/>
+        </w:rPr>
+        <w:t xml:space="preserve">Funzionalità che permette </w:t>
+      </w:r>
+      <w:proofErr w:type="gramStart"/>
+      <w:r>
+        <w:rPr>
+          <w:rFonts w:ascii="Segoe UI" w:hAnsi="Segoe UI" w:cs="Segoe UI"/>
+          <w:color w:val="24292E"/>
+        </w:rPr>
+        <w:t>di :</w:t>
+      </w:r>
+      <w:proofErr w:type="gramEnd"/>
+    </w:p>
+    <w:p>
+      <w:pPr>
+        <w:numPr>
+          <w:ilvl w:val="0"/>
+          <w:numId w:val="9"/>
+        </w:numPr>
+        <w:shd w:val="clear" w:color="auto" w:fill="FFFFFF"/>
+        <w:spacing w:before="100" w:beforeAutospacing="1" w:after="100" w:afterAutospacing="1" w:line="240" w:lineRule="auto"/>
+        <w:rPr>
+          <w:rFonts w:ascii="Segoe UI" w:hAnsi="Segoe UI" w:cs="Segoe UI"/>
+          <w:color w:val="24292E"/>
+        </w:rPr>
+      </w:pPr>
+      <w:r>
+        <w:rPr>
+          <w:rFonts w:ascii="Segoe UI" w:hAnsi="Segoe UI" w:cs="Segoe UI"/>
+          <w:color w:val="24292E"/>
+        </w:rPr>
+        <w:t>Accedere alla lista dei propri personaggi</w:t>
+      </w:r>
+    </w:p>
+    <w:p>
+      <w:pPr>
+        <w:numPr>
+          <w:ilvl w:val="0"/>
+          <w:numId w:val="9"/>
+        </w:numPr>
+        <w:shd w:val="clear" w:color="auto" w:fill="FFFFFF"/>
+        <w:spacing w:before="100" w:beforeAutospacing="1" w:after="100" w:afterAutospacing="1" w:line="240" w:lineRule="auto"/>
+        <w:rPr>
+          <w:rFonts w:ascii="Segoe UI" w:hAnsi="Segoe UI" w:cs="Segoe UI"/>
+          <w:color w:val="24292E"/>
+        </w:rPr>
+      </w:pPr>
+      <w:r>
+        <w:rPr>
+          <w:rFonts w:ascii="Segoe UI" w:hAnsi="Segoe UI" w:cs="Segoe UI"/>
+          <w:color w:val="24292E"/>
+        </w:rPr>
+        <w:t>Cercare tra tutti i personaggi per Username del proprietario o nome dell’Avatar</w:t>
+      </w:r>
+    </w:p>
+    <w:p>
+      <w:pPr>
+        <w:numPr>
+          <w:ilvl w:val="0"/>
+          <w:numId w:val="9"/>
+        </w:numPr>
+        <w:shd w:val="clear" w:color="auto" w:fill="FFFFFF"/>
+        <w:spacing w:before="100" w:beforeAutospacing="1" w:after="100" w:afterAutospacing="1" w:line="240" w:lineRule="auto"/>
+        <w:rPr>
+          <w:rFonts w:ascii="Segoe UI" w:hAnsi="Segoe UI" w:cs="Segoe UI"/>
+          <w:color w:val="24292E"/>
+        </w:rPr>
+      </w:pPr>
+      <w:r>
+        <w:rPr>
+          <w:rFonts w:ascii="Segoe UI" w:hAnsi="Segoe UI" w:cs="Segoe UI"/>
+          <w:color w:val="24292E"/>
+        </w:rPr>
+        <w:t>Visualizzare i dettagli dei personaggi</w:t>
+      </w:r>
+    </w:p>
+    <w:p>
+      <w:pPr>
+        <w:shd w:val="clear" w:color="auto" w:fill="FFFFFF"/>
+        <w:spacing w:before="100" w:beforeAutospacing="1" w:after="100" w:afterAutospacing="1" w:line="240" w:lineRule="auto"/>
+        <w:rPr>
+          <w:rFonts w:ascii="Segoe UI" w:hAnsi="Segoe UI" w:cs="Segoe UI"/>
+          <w:color w:val="24292E"/>
+        </w:rPr>
+      </w:pPr>
+    </w:p>
+    <w:p>
+      <w:pPr>
+        <w:pStyle w:val="Titolo2"/>
+        <w:pBdr>
+          <w:bottom w:val="single" w:sz="6" w:space="4" w:color="EAECEF"/>
+        </w:pBdr>
+        <w:shd w:val="clear" w:color="auto" w:fill="FFFFFF"/>
+        <w:spacing w:before="360" w:after="240"/>
+        <w:rPr>
+          <w:rFonts w:ascii="Segoe UI" w:hAnsi="Segoe UI" w:cs="Segoe UI"/>
+          <w:color w:val="24292E"/>
+        </w:rPr>
+      </w:pPr>
+      <w:r>
+        <w:rPr>
+          <w:rFonts w:ascii="Segoe UI" w:hAnsi="Segoe UI" w:cs="Segoe UI"/>
+          <w:color w:val="24292E"/>
+        </w:rPr>
+        <w:lastRenderedPageBreak/>
+        <w:t>Gestione</w:t>
+      </w:r>
+      <w:r>
+        <w:rPr>
+          <w:rFonts w:ascii="Segoe UI" w:hAnsi="Segoe UI" w:cs="Segoe UI"/>
+          <w:color w:val="24292E"/>
+        </w:rPr>
+        <w:t xml:space="preserve"> personaggi (Alessio)</w:t>
+      </w:r>
+    </w:p>
+    <w:p>
+      <w:pPr>
+        <w:pStyle w:val="Titolo3"/>
+        <w:shd w:val="clear" w:color="auto" w:fill="FFFFFF"/>
+        <w:spacing w:before="360" w:after="240"/>
+        <w:rPr>
+          <w:rFonts w:ascii="Segoe UI" w:hAnsi="Segoe UI" w:cs="Segoe UI"/>
+          <w:color w:val="24292E"/>
+          <w:sz w:val="30"/>
+          <w:szCs w:val="30"/>
+        </w:rPr>
+      </w:pPr>
+      <w:r>
+        <w:rPr>
+          <w:rFonts w:ascii="Segoe UI" w:hAnsi="Segoe UI" w:cs="Segoe UI"/>
+          <w:color w:val="24292E"/>
+          <w:sz w:val="30"/>
+          <w:szCs w:val="30"/>
+        </w:rPr>
+        <w:t>Utenti coinvolti</w:t>
+      </w:r>
+    </w:p>
+    <w:p>
+      <w:pPr>
+        <w:numPr>
+          <w:ilvl w:val="0"/>
+          <w:numId w:val="8"/>
+        </w:numPr>
+        <w:shd w:val="clear" w:color="auto" w:fill="FFFFFF"/>
+        <w:spacing w:before="100" w:beforeAutospacing="1" w:after="100" w:afterAutospacing="1" w:line="240" w:lineRule="auto"/>
+        <w:rPr>
+          <w:rFonts w:ascii="Segoe UI" w:hAnsi="Segoe UI" w:cs="Segoe UI"/>
+          <w:color w:val="24292E"/>
+          <w:sz w:val="24"/>
+          <w:szCs w:val="24"/>
+        </w:rPr>
+      </w:pPr>
+      <w:r>
+        <w:rPr>
+          <w:rFonts w:ascii="Segoe UI" w:hAnsi="Segoe UI" w:cs="Segoe UI"/>
+          <w:color w:val="24292E"/>
+        </w:rPr>
+        <w:t>Admin</w:t>
+      </w:r>
+    </w:p>
+    <w:p>
+      <w:pPr>
+        <w:numPr>
+          <w:ilvl w:val="0"/>
+          <w:numId w:val="8"/>
+        </w:numPr>
+        <w:shd w:val="clear" w:color="auto" w:fill="FFFFFF"/>
+        <w:spacing w:before="100" w:beforeAutospacing="1" w:after="100" w:afterAutospacing="1" w:line="240" w:lineRule="auto"/>
+        <w:rPr>
+          <w:rFonts w:ascii="Segoe UI" w:hAnsi="Segoe UI" w:cs="Segoe UI"/>
+          <w:color w:val="24292E"/>
+          <w:sz w:val="24"/>
+          <w:szCs w:val="24"/>
+        </w:rPr>
+      </w:pPr>
+      <w:r>
+        <w:rPr>
+          <w:rFonts w:ascii="Segoe UI" w:hAnsi="Segoe UI" w:cs="Segoe UI"/>
+          <w:color w:val="24292E"/>
+        </w:rPr>
+        <w:t>Utente Registrato</w:t>
+      </w:r>
+    </w:p>
+    <w:p>
+      <w:pPr>
+        <w:pStyle w:val="Titolo3"/>
+        <w:shd w:val="clear" w:color="auto" w:fill="FFFFFF"/>
+        <w:spacing w:before="360" w:after="240"/>
+        <w:rPr>
+          <w:rFonts w:ascii="Segoe UI" w:hAnsi="Segoe UI" w:cs="Segoe UI"/>
+          <w:color w:val="24292E"/>
+          <w:sz w:val="30"/>
+          <w:szCs w:val="30"/>
+        </w:rPr>
+      </w:pPr>
+      <w:r>
+        <w:rPr>
+          <w:rFonts w:ascii="Segoe UI" w:hAnsi="Segoe UI" w:cs="Segoe UI"/>
+          <w:color w:val="24292E"/>
+          <w:sz w:val="30"/>
+          <w:szCs w:val="30"/>
+        </w:rPr>
+        <w:t>Descrizione</w:t>
+      </w:r>
+    </w:p>
+    <w:p>
+      <w:pPr>
+        <w:pStyle w:val="NormaleWeb"/>
+        <w:shd w:val="clear" w:color="auto" w:fill="FFFFFF"/>
+        <w:spacing w:before="0" w:beforeAutospacing="0" w:after="240" w:afterAutospacing="0"/>
+        <w:rPr>
+          <w:rFonts w:ascii="Segoe UI" w:hAnsi="Segoe UI" w:cs="Segoe UI"/>
+          <w:color w:val="24292E"/>
+        </w:rPr>
+      </w:pPr>
+      <w:r>
+        <w:rPr>
+          <w:rFonts w:ascii="Segoe UI" w:hAnsi="Segoe UI" w:cs="Segoe UI"/>
+          <w:color w:val="24292E"/>
+        </w:rPr>
+        <w:t xml:space="preserve">Funzionalità che permette </w:t>
+      </w:r>
+      <w:proofErr w:type="gramStart"/>
+      <w:r>
+        <w:rPr>
+          <w:rFonts w:ascii="Segoe UI" w:hAnsi="Segoe UI" w:cs="Segoe UI"/>
+          <w:color w:val="24292E"/>
+        </w:rPr>
+        <w:t>di :</w:t>
+      </w:r>
+      <w:proofErr w:type="gramEnd"/>
+    </w:p>
+    <w:p>
+      <w:pPr>
+        <w:numPr>
+          <w:ilvl w:val="0"/>
+          <w:numId w:val="9"/>
+        </w:numPr>
+        <w:shd w:val="clear" w:color="auto" w:fill="FFFFFF"/>
+        <w:spacing w:before="100" w:beforeAutospacing="1" w:after="100" w:afterAutospacing="1" w:line="240" w:lineRule="auto"/>
+        <w:rPr>
+          <w:rFonts w:ascii="Segoe UI" w:hAnsi="Segoe UI" w:cs="Segoe UI"/>
+          <w:color w:val="24292E"/>
+        </w:rPr>
+      </w:pPr>
+      <w:r>
+        <w:rPr>
+          <w:rFonts w:ascii="Segoe UI" w:hAnsi="Segoe UI" w:cs="Segoe UI"/>
+          <w:color w:val="24292E"/>
+        </w:rPr>
+        <w:t>Proporre la creazione di un nuovo personaggio</w:t>
+      </w:r>
+    </w:p>
+    <w:p>
+      <w:pPr>
+        <w:numPr>
+          <w:ilvl w:val="0"/>
+          <w:numId w:val="9"/>
+        </w:numPr>
+        <w:shd w:val="clear" w:color="auto" w:fill="FFFFFF"/>
+        <w:spacing w:before="100" w:beforeAutospacing="1" w:after="100" w:afterAutospacing="1" w:line="240" w:lineRule="auto"/>
+        <w:rPr>
+          <w:rFonts w:ascii="Segoe UI" w:hAnsi="Segoe UI" w:cs="Segoe UI"/>
+          <w:color w:val="24292E"/>
+        </w:rPr>
+      </w:pPr>
+      <w:r>
+        <w:rPr>
+          <w:rFonts w:ascii="Segoe UI" w:hAnsi="Segoe UI" w:cs="Segoe UI"/>
+          <w:color w:val="24292E"/>
+        </w:rPr>
+        <w:t>Proporre la modifica di un proprio personaggio esistente</w:t>
+      </w:r>
+    </w:p>
+    <w:p>
+      <w:pPr>
+        <w:numPr>
+          <w:ilvl w:val="0"/>
+          <w:numId w:val="9"/>
+        </w:numPr>
+        <w:shd w:val="clear" w:color="auto" w:fill="FFFFFF"/>
+        <w:spacing w:before="100" w:beforeAutospacing="1" w:after="100" w:afterAutospacing="1" w:line="240" w:lineRule="auto"/>
+        <w:rPr>
+          <w:rFonts w:ascii="Segoe UI" w:hAnsi="Segoe UI" w:cs="Segoe UI"/>
+          <w:color w:val="24292E"/>
+        </w:rPr>
+      </w:pPr>
+      <w:r>
+        <w:rPr>
+          <w:rFonts w:ascii="Segoe UI" w:hAnsi="Segoe UI" w:cs="Segoe UI"/>
+          <w:color w:val="24292E"/>
+        </w:rPr>
+        <w:t>Proporre l’eliminazione di un proprio personaggio esistente</w:t>
+      </w:r>
+    </w:p>
+    <w:p>
+      <w:pPr>
+        <w:pStyle w:val="Titolo2"/>
+        <w:pBdr>
+          <w:bottom w:val="single" w:sz="6" w:space="4" w:color="EAECEF"/>
+        </w:pBdr>
+        <w:shd w:val="clear" w:color="auto" w:fill="FFFFFF"/>
+        <w:spacing w:before="360" w:after="240"/>
+        <w:rPr>
+          <w:rFonts w:ascii="Segoe UI" w:hAnsi="Segoe UI" w:cs="Segoe UI"/>
+          <w:color w:val="24292E"/>
+        </w:rPr>
+      </w:pPr>
+      <w:r>
+        <w:rPr>
+          <w:rFonts w:ascii="Segoe UI" w:hAnsi="Segoe UI" w:cs="Segoe UI"/>
+          <w:color w:val="24292E"/>
+        </w:rPr>
+        <w:t xml:space="preserve">Gestione </w:t>
+      </w:r>
+      <w:r>
+        <w:rPr>
+          <w:rFonts w:ascii="Segoe UI" w:hAnsi="Segoe UI" w:cs="Segoe UI"/>
+          <w:color w:val="24292E"/>
+        </w:rPr>
+        <w:t>proposte personaggi</w:t>
+      </w:r>
+      <w:r>
+        <w:rPr>
+          <w:rFonts w:ascii="Segoe UI" w:hAnsi="Segoe UI" w:cs="Segoe UI"/>
+          <w:color w:val="24292E"/>
+        </w:rPr>
+        <w:t xml:space="preserve"> (Alessio)</w:t>
+      </w:r>
+    </w:p>
+    <w:p>
+      <w:pPr>
+        <w:pStyle w:val="Titolo3"/>
+        <w:shd w:val="clear" w:color="auto" w:fill="FFFFFF"/>
+        <w:spacing w:before="360" w:after="240"/>
+        <w:rPr>
+          <w:rFonts w:ascii="Segoe UI" w:hAnsi="Segoe UI" w:cs="Segoe UI"/>
+          <w:color w:val="24292E"/>
+          <w:sz w:val="30"/>
+          <w:szCs w:val="30"/>
+        </w:rPr>
+      </w:pPr>
+      <w:r>
+        <w:rPr>
+          <w:rFonts w:ascii="Segoe UI" w:hAnsi="Segoe UI" w:cs="Segoe UI"/>
+          <w:color w:val="24292E"/>
+          <w:sz w:val="30"/>
+          <w:szCs w:val="30"/>
+        </w:rPr>
+        <w:t>Utenti coinvolti</w:t>
+      </w:r>
+    </w:p>
+    <w:p>
+      <w:pPr>
+        <w:numPr>
+          <w:ilvl w:val="0"/>
+          <w:numId w:val="8"/>
+        </w:numPr>
+        <w:shd w:val="clear" w:color="auto" w:fill="FFFFFF"/>
+        <w:spacing w:before="100" w:beforeAutospacing="1" w:after="100" w:afterAutospacing="1" w:line="240" w:lineRule="auto"/>
+        <w:rPr>
+          <w:rFonts w:ascii="Segoe UI" w:hAnsi="Segoe UI" w:cs="Segoe UI"/>
+          <w:color w:val="24292E"/>
+          <w:sz w:val="24"/>
+          <w:szCs w:val="24"/>
+        </w:rPr>
+      </w:pPr>
+      <w:r>
+        <w:rPr>
+          <w:rFonts w:ascii="Segoe UI" w:hAnsi="Segoe UI" w:cs="Segoe UI"/>
+          <w:color w:val="24292E"/>
+        </w:rPr>
+        <w:t>Admin</w:t>
+      </w:r>
+    </w:p>
+    <w:p>
+      <w:pPr>
+        <w:pStyle w:val="Titolo3"/>
+        <w:shd w:val="clear" w:color="auto" w:fill="FFFFFF"/>
+        <w:spacing w:before="360" w:after="240"/>
+        <w:rPr>
+          <w:rFonts w:ascii="Segoe UI" w:hAnsi="Segoe UI" w:cs="Segoe UI"/>
+          <w:color w:val="24292E"/>
+          <w:sz w:val="30"/>
+          <w:szCs w:val="30"/>
+        </w:rPr>
+      </w:pPr>
+      <w:r>
+        <w:rPr>
+          <w:rFonts w:ascii="Segoe UI" w:hAnsi="Segoe UI" w:cs="Segoe UI"/>
+          <w:color w:val="24292E"/>
+          <w:sz w:val="30"/>
+          <w:szCs w:val="30"/>
+        </w:rPr>
+        <w:t>Descrizione</w:t>
+      </w:r>
+    </w:p>
+    <w:p>
+      <w:pPr>
+        <w:pStyle w:val="NormaleWeb"/>
+        <w:shd w:val="clear" w:color="auto" w:fill="FFFFFF"/>
+        <w:spacing w:before="0" w:beforeAutospacing="0" w:after="240" w:afterAutospacing="0"/>
+        <w:rPr>
+          <w:rFonts w:ascii="Segoe UI" w:hAnsi="Segoe UI" w:cs="Segoe UI"/>
+          <w:color w:val="24292E"/>
+        </w:rPr>
+      </w:pPr>
+      <w:r>
+        <w:rPr>
+          <w:rFonts w:ascii="Segoe UI" w:hAnsi="Segoe UI" w:cs="Segoe UI"/>
+          <w:color w:val="24292E"/>
+        </w:rPr>
+        <w:t xml:space="preserve">Funzionalità che permette </w:t>
+      </w:r>
+      <w:proofErr w:type="gramStart"/>
+      <w:r>
+        <w:rPr>
+          <w:rFonts w:ascii="Segoe UI" w:hAnsi="Segoe UI" w:cs="Segoe UI"/>
+          <w:color w:val="24292E"/>
+        </w:rPr>
+        <w:t>di :</w:t>
+      </w:r>
+      <w:proofErr w:type="gramEnd"/>
+    </w:p>
+    <w:p>
+      <w:pPr>
+        <w:numPr>
+          <w:ilvl w:val="0"/>
+          <w:numId w:val="9"/>
+        </w:numPr>
+        <w:shd w:val="clear" w:color="auto" w:fill="FFFFFF"/>
+        <w:spacing w:before="100" w:beforeAutospacing="1" w:after="100" w:afterAutospacing="1" w:line="240" w:lineRule="auto"/>
+        <w:rPr>
+          <w:rFonts w:ascii="Segoe UI" w:hAnsi="Segoe UI" w:cs="Segoe UI"/>
+          <w:color w:val="24292E"/>
+        </w:rPr>
+      </w:pPr>
+      <w:r>
+        <w:rPr>
+          <w:rFonts w:ascii="Segoe UI" w:hAnsi="Segoe UI" w:cs="Segoe UI"/>
+          <w:color w:val="24292E"/>
+        </w:rPr>
+        <w:t>Accettare o rifiutare</w:t>
+      </w:r>
+      <w:r>
+        <w:rPr>
+          <w:rFonts w:ascii="Segoe UI" w:hAnsi="Segoe UI" w:cs="Segoe UI"/>
+          <w:color w:val="24292E"/>
+        </w:rPr>
+        <w:t xml:space="preserve"> proposte presentate su tutti i personaggi.</w:t>
+      </w:r>
+    </w:p>
+    <w:p>
+      <w:pPr>
+        <w:shd w:val="clear" w:color="auto" w:fill="FFFFFF"/>
+        <w:spacing w:before="100" w:beforeAutospacing="1" w:after="100" w:afterAutospacing="1" w:line="240" w:lineRule="auto"/>
+        <w:rPr>
+          <w:rFonts w:ascii="Segoe UI" w:hAnsi="Segoe UI" w:cs="Segoe UI"/>
+          <w:color w:val="24292E"/>
+        </w:rPr>
+      </w:pPr>
+    </w:p>
+    <w:p>
+      <w:pPr>
+        <w:pStyle w:val="Titolo2"/>
+        <w:pBdr>
+          <w:bottom w:val="single" w:sz="6" w:space="4" w:color="EAECEF"/>
+        </w:pBdr>
+        <w:shd w:val="clear" w:color="auto" w:fill="FFFFFF"/>
+        <w:spacing w:before="360" w:after="240"/>
+        <w:rPr>
+          <w:rFonts w:ascii="Segoe UI" w:hAnsi="Segoe UI" w:cs="Segoe UI"/>
+          <w:color w:val="24292E"/>
+        </w:rPr>
+      </w:pPr>
+      <w:r>
+        <w:rPr>
+          <w:rFonts w:ascii="Segoe UI" w:hAnsi="Segoe UI" w:cs="Segoe UI"/>
+          <w:color w:val="24292E"/>
+        </w:rPr>
+        <w:t xml:space="preserve">Gestione </w:t>
+      </w:r>
+      <w:r>
+        <w:rPr>
+          <w:rFonts w:ascii="Segoe UI" w:hAnsi="Segoe UI" w:cs="Segoe UI"/>
+          <w:color w:val="24292E"/>
+        </w:rPr>
+        <w:t xml:space="preserve">Utenti </w:t>
+      </w:r>
+      <w:r>
+        <w:rPr>
+          <w:rFonts w:ascii="Segoe UI" w:hAnsi="Segoe UI" w:cs="Segoe UI"/>
+          <w:color w:val="24292E"/>
+        </w:rPr>
+        <w:t>(Alessio)</w:t>
+      </w:r>
+    </w:p>
+    <w:p>
+      <w:pPr>
+        <w:pStyle w:val="Titolo3"/>
+        <w:shd w:val="clear" w:color="auto" w:fill="FFFFFF"/>
+        <w:spacing w:before="360" w:after="240"/>
+        <w:rPr>
+          <w:rFonts w:ascii="Segoe UI" w:hAnsi="Segoe UI" w:cs="Segoe UI"/>
+          <w:color w:val="24292E"/>
+          <w:sz w:val="30"/>
+          <w:szCs w:val="30"/>
+        </w:rPr>
+      </w:pPr>
+      <w:r>
+        <w:rPr>
+          <w:rFonts w:ascii="Segoe UI" w:hAnsi="Segoe UI" w:cs="Segoe UI"/>
+          <w:color w:val="24292E"/>
+          <w:sz w:val="30"/>
+          <w:szCs w:val="30"/>
+        </w:rPr>
+        <w:t>Utenti coinvolti</w:t>
+      </w:r>
+    </w:p>
+    <w:p>
+      <w:pPr>
+        <w:numPr>
+          <w:ilvl w:val="0"/>
+          <w:numId w:val="8"/>
+        </w:numPr>
+        <w:shd w:val="clear" w:color="auto" w:fill="FFFFFF"/>
+        <w:spacing w:before="100" w:beforeAutospacing="1" w:after="100" w:afterAutospacing="1" w:line="240" w:lineRule="auto"/>
+        <w:rPr>
+          <w:rFonts w:ascii="Segoe UI" w:hAnsi="Segoe UI" w:cs="Segoe UI"/>
+          <w:color w:val="24292E"/>
+          <w:sz w:val="24"/>
+          <w:szCs w:val="24"/>
+        </w:rPr>
+      </w:pPr>
+      <w:r>
+        <w:rPr>
+          <w:rFonts w:ascii="Segoe UI" w:hAnsi="Segoe UI" w:cs="Segoe UI"/>
+          <w:color w:val="24292E"/>
+        </w:rPr>
+        <w:t>Admin</w:t>
+      </w:r>
+    </w:p>
+    <w:p>
+      <w:pPr>
+        <w:pStyle w:val="Titolo3"/>
+        <w:shd w:val="clear" w:color="auto" w:fill="FFFFFF"/>
+        <w:spacing w:before="360" w:after="240"/>
+        <w:rPr>
+          <w:rFonts w:ascii="Segoe UI" w:hAnsi="Segoe UI" w:cs="Segoe UI"/>
+          <w:color w:val="24292E"/>
+          <w:sz w:val="30"/>
+          <w:szCs w:val="30"/>
+        </w:rPr>
+      </w:pPr>
+      <w:r>
+        <w:rPr>
+          <w:rFonts w:ascii="Segoe UI" w:hAnsi="Segoe UI" w:cs="Segoe UI"/>
+          <w:color w:val="24292E"/>
+          <w:sz w:val="30"/>
+          <w:szCs w:val="30"/>
+        </w:rPr>
+        <w:t>Descrizione</w:t>
+      </w:r>
+    </w:p>
+    <w:p>
+      <w:pPr>
+        <w:pStyle w:val="NormaleWeb"/>
+        <w:shd w:val="clear" w:color="auto" w:fill="FFFFFF"/>
+        <w:spacing w:before="0" w:beforeAutospacing="0" w:after="240" w:afterAutospacing="0"/>
+        <w:rPr>
+          <w:rFonts w:ascii="Segoe UI" w:hAnsi="Segoe UI" w:cs="Segoe UI"/>
+          <w:color w:val="24292E"/>
+        </w:rPr>
+      </w:pPr>
+      <w:r>
+        <w:rPr>
+          <w:rFonts w:ascii="Segoe UI" w:hAnsi="Segoe UI" w:cs="Segoe UI"/>
+          <w:color w:val="24292E"/>
+        </w:rPr>
+        <w:t>Funzionalità che permette di:</w:t>
+      </w:r>
+    </w:p>
+    <w:p>
+      <w:pPr>
+        <w:numPr>
+          <w:ilvl w:val="0"/>
+          <w:numId w:val="9"/>
+        </w:numPr>
+        <w:shd w:val="clear" w:color="auto" w:fill="FFFFFF"/>
+        <w:spacing w:before="100" w:beforeAutospacing="1" w:after="100" w:afterAutospacing="1" w:line="240" w:lineRule="auto"/>
+        <w:rPr>
+          <w:rFonts w:ascii="Segoe UI" w:hAnsi="Segoe UI" w:cs="Segoe UI"/>
+          <w:color w:val="24292E"/>
+        </w:rPr>
+      </w:pPr>
+      <w:r>
+        <w:rPr>
+          <w:rFonts w:ascii="Segoe UI" w:hAnsi="Segoe UI" w:cs="Segoe UI"/>
+          <w:color w:val="24292E"/>
+        </w:rPr>
+        <w:t>Bannare definitivamente un Utente Registrato</w:t>
+      </w:r>
+    </w:p>
+    <w:p>
+      <w:pPr>
+        <w:numPr>
+          <w:ilvl w:val="0"/>
+          <w:numId w:val="9"/>
+        </w:numPr>
+        <w:shd w:val="clear" w:color="auto" w:fill="FFFFFF"/>
+        <w:spacing w:before="100" w:beforeAutospacing="1" w:after="100" w:afterAutospacing="1" w:line="240" w:lineRule="auto"/>
+        <w:rPr>
+          <w:rFonts w:ascii="Segoe UI" w:hAnsi="Segoe UI" w:cs="Segoe UI"/>
+          <w:color w:val="24292E"/>
+        </w:rPr>
+      </w:pPr>
+      <w:r>
+        <w:rPr>
+          <w:rFonts w:ascii="Segoe UI" w:hAnsi="Segoe UI" w:cs="Segoe UI"/>
+          <w:color w:val="24292E"/>
+        </w:rPr>
+        <w:t>Rendere Admin un Utente Registrato</w:t>
+      </w:r>
+    </w:p>
+    <w:p>
+      <w:pPr>
+        <w:numPr>
+          <w:ilvl w:val="0"/>
+          <w:numId w:val="9"/>
+        </w:numPr>
+        <w:shd w:val="clear" w:color="auto" w:fill="FFFFFF"/>
+        <w:spacing w:before="100" w:beforeAutospacing="1" w:after="100" w:afterAutospacing="1" w:line="240" w:lineRule="auto"/>
+        <w:rPr>
+          <w:rFonts w:ascii="Segoe UI" w:hAnsi="Segoe UI" w:cs="Segoe UI"/>
+          <w:color w:val="24292E"/>
+        </w:rPr>
+      </w:pPr>
+      <w:r>
+        <w:rPr>
+          <w:rFonts w:ascii="Segoe UI" w:hAnsi="Segoe UI" w:cs="Segoe UI"/>
+          <w:color w:val="24292E"/>
+        </w:rPr>
+        <w:t>Revocare i privilegi di Admin ad un altro Admin</w:t>
+      </w:r>
+      <w:bookmarkStart w:id="0" w:name="_GoBack"/>
+      <w:bookmarkEnd w:id="0"/>
+    </w:p>
     <w:sectPr>
       <w:pgSz w:w="11906" w:h="16838"/>
       <w:pgMar w:top="1417" w:right="1134" w:bottom="1134" w:left="1134" w:header="708" w:footer="708" w:gutter="0"/>
@@ -1989,8 +2848,8 @@
 </file>
 
 <file path=word/numbering.xml><?xml version="1.0" encoding="utf-8"?>
-<w:numbering xmlns:ve="http://schemas.openxmlformats.org/markup-compatibility/2006" xmlns:o="urn:schemas-microsoft-com:office:office" xmlns:r="http://schemas.openxmlformats.org/officeDocument/2006/relationships" xmlns:m="http://schemas.openxmlformats.org/officeDocument/2006/math" xmlns:v="urn:schemas-microsoft-com:vml" xmlns:wp="http://schemas.openxmlformats.org/drawingml/2006/wordprocessingDrawing" xmlns:w10="urn:schemas-microsoft-com:office:word" xmlns:w="http://schemas.openxmlformats.org/wordprocessingml/2006/main" xmlns:wne="http://schemas.microsoft.com/office/word/2006/wordml">
-  <w:abstractNum w:abstractNumId="0">
+<w:numbering xmlns:wpc="http://schemas.microsoft.com/office/word/2010/wordprocessingCanvas" xmlns:cx="http://schemas.microsoft.com/office/drawing/2014/chartex" xmlns:cx1="http://schemas.microsoft.com/office/drawing/2015/9/8/chartex" xmlns:cx2="http://schemas.microsoft.com/office/drawing/2015/10/21/chartex" xmlns:cx3="http://schemas.microsoft.com/office/drawing/2016/5/9/chartex" xmlns:cx4="http://schemas.microsoft.com/office/drawing/2016/5/10/chartex" xmlns:cx5="http://schemas.microsoft.com/office/drawing/2016/5/11/chartex" xmlns:cx6="http://schemas.microsoft.com/office/drawing/2016/5/12/chartex" xmlns:cx7="http://schemas.microsoft.com/office/drawing/2016/5/13/chartex" xmlns:cx8="http://schemas.microsoft.com/office/drawing/2016/5/14/chartex" xmlns:mc="http://schemas.openxmlformats.org/markup-compatibility/2006" xmlns:aink="http://schemas.microsoft.com/office/drawing/2016/ink" xmlns:am3d="http://schemas.microsoft.com/office/drawing/2017/model3d" xmlns:o="urn:schemas-microsoft-com:office:office" xmlns:r="http://schemas.openxmlformats.org/officeDocument/2006/relationships" xmlns:m="http://schemas.openxmlformats.org/officeDocument/2006/math" xmlns:v="urn:schemas-microsoft-com:vml" xmlns:wp14="http://schemas.microsoft.com/office/word/2010/wordprocessingDrawing" xmlns:wp="http://schemas.openxmlformats.org/drawingml/2006/wordprocessingDrawing" xmlns:w10="urn:schemas-microsoft-com:office:word" xmlns:w="http://schemas.openxmlformats.org/wordprocessingml/2006/main" xmlns:w14="http://schemas.microsoft.com/office/word/2010/wordml" xmlns:w15="http://schemas.microsoft.com/office/word/2012/wordml" xmlns:w16cid="http://schemas.microsoft.com/office/word/2016/wordml/cid" xmlns:w16se="http://schemas.microsoft.com/office/word/2015/wordml/symex" xmlns:wpg="http://schemas.microsoft.com/office/word/2010/wordprocessingGroup" xmlns:wpi="http://schemas.microsoft.com/office/word/2010/wordprocessingInk" xmlns:wne="http://schemas.microsoft.com/office/word/2006/wordml" xmlns:wps="http://schemas.microsoft.com/office/word/2010/wordprocessingShape" mc:Ignorable="w14 w15 w16se w16cid wp14">
+  <w:abstractNum w:abstractNumId="0" w15:restartNumberingAfterBreak="0">
     <w:nsid w:val="059C4FB0"/>
     <w:multiLevelType w:val="multilevel"/>
     <w:tmpl w:val="CBDEB1D4"/>
@@ -2139,7 +2998,7 @@
       </w:rPr>
     </w:lvl>
   </w:abstractNum>
-  <w:abstractNum w:abstractNumId="1">
+  <w:abstractNum w:abstractNumId="1" w15:restartNumberingAfterBreak="0">
     <w:nsid w:val="0DA11506"/>
     <w:multiLevelType w:val="hybridMultilevel"/>
     <w:tmpl w:val="836E74BC"/>
@@ -2252,7 +3111,7 @@
       </w:rPr>
     </w:lvl>
   </w:abstractNum>
-  <w:abstractNum w:abstractNumId="2">
+  <w:abstractNum w:abstractNumId="2" w15:restartNumberingAfterBreak="0">
     <w:nsid w:val="12963E2F"/>
     <w:multiLevelType w:val="hybridMultilevel"/>
     <w:tmpl w:val="9C18E4A2"/>
@@ -2365,7 +3224,7 @@
       </w:rPr>
     </w:lvl>
   </w:abstractNum>
-  <w:abstractNum w:abstractNumId="3">
+  <w:abstractNum w:abstractNumId="3" w15:restartNumberingAfterBreak="0">
     <w:nsid w:val="12D76B43"/>
     <w:multiLevelType w:val="multilevel"/>
     <w:tmpl w:val="6A5492C4"/>
@@ -2514,7 +3373,7 @@
       </w:rPr>
     </w:lvl>
   </w:abstractNum>
-  <w:abstractNum w:abstractNumId="4">
+  <w:abstractNum w:abstractNumId="4" w15:restartNumberingAfterBreak="0">
     <w:nsid w:val="1B885A4B"/>
     <w:multiLevelType w:val="multilevel"/>
     <w:tmpl w:val="85EAF6BA"/>
@@ -2663,7 +3522,7 @@
       </w:rPr>
     </w:lvl>
   </w:abstractNum>
-  <w:abstractNum w:abstractNumId="5">
+  <w:abstractNum w:abstractNumId="5" w15:restartNumberingAfterBreak="0">
     <w:nsid w:val="328C6502"/>
     <w:multiLevelType w:val="multilevel"/>
     <w:tmpl w:val="901E4E80"/>
@@ -2812,7 +3671,7 @@
       </w:rPr>
     </w:lvl>
   </w:abstractNum>
-  <w:abstractNum w:abstractNumId="6">
+  <w:abstractNum w:abstractNumId="6" w15:restartNumberingAfterBreak="0">
     <w:nsid w:val="33230001"/>
     <w:multiLevelType w:val="multilevel"/>
     <w:tmpl w:val="6A70BE9C"/>
@@ -2961,7 +3820,7 @@
       </w:rPr>
     </w:lvl>
   </w:abstractNum>
-  <w:abstractNum w:abstractNumId="7">
+  <w:abstractNum w:abstractNumId="7" w15:restartNumberingAfterBreak="0">
     <w:nsid w:val="4E251F4B"/>
     <w:multiLevelType w:val="hybridMultilevel"/>
     <w:tmpl w:val="1144BFFE"/>
@@ -3074,7 +3933,7 @@
       </w:rPr>
     </w:lvl>
   </w:abstractNum>
-  <w:abstractNum w:abstractNumId="8">
+  <w:abstractNum w:abstractNumId="8" w15:restartNumberingAfterBreak="0">
     <w:nsid w:val="5E0B11C7"/>
     <w:multiLevelType w:val="multilevel"/>
     <w:tmpl w:val="4D984DC2"/>
@@ -3223,7 +4082,7 @@
       </w:rPr>
     </w:lvl>
   </w:abstractNum>
-  <w:abstractNum w:abstractNumId="9">
+  <w:abstractNum w:abstractNumId="9" w15:restartNumberingAfterBreak="0">
     <w:nsid w:val="620115F6"/>
     <w:multiLevelType w:val="multilevel"/>
     <w:tmpl w:val="54E4152E"/>
@@ -3406,7 +4265,7 @@
 </file>
 
 <file path=word/styles.xml><?xml version="1.0" encoding="utf-8"?>
-<w:styles xmlns:r="http://schemas.openxmlformats.org/officeDocument/2006/relationships" xmlns:w="http://schemas.openxmlformats.org/wordprocessingml/2006/main">
+<w:styles xmlns:mc="http://schemas.openxmlformats.org/markup-compatibility/2006" xmlns:r="http://schemas.openxmlformats.org/officeDocument/2006/relationships" xmlns:w="http://schemas.openxmlformats.org/wordprocessingml/2006/main" xmlns:w14="http://schemas.microsoft.com/office/word/2010/wordml" xmlns:w15="http://schemas.microsoft.com/office/word/2012/wordml" xmlns:w16cid="http://schemas.microsoft.com/office/word/2016/wordml/cid" xmlns:w16se="http://schemas.microsoft.com/office/word/2015/wordml/symex" mc:Ignorable="w14 w15 w16se w16cid">
   <w:docDefaults>
     <w:rPrDefault>
       <w:rPr>
@@ -3422,144 +4281,384 @@
       </w:pPr>
     </w:pPrDefault>
   </w:docDefaults>
-  <w:latentStyles w:defLockedState="0" w:defUIPriority="99" w:defSemiHidden="1" w:defUnhideWhenUsed="1" w:defQFormat="0" w:count="267">
-    <w:lsdException w:name="Normal" w:semiHidden="0" w:uiPriority="0" w:unhideWhenUsed="0" w:qFormat="1"/>
-    <w:lsdException w:name="heading 1" w:semiHidden="0" w:uiPriority="9" w:unhideWhenUsed="0" w:qFormat="1"/>
-    <w:lsdException w:name="heading 2" w:uiPriority="9" w:qFormat="1"/>
-    <w:lsdException w:name="heading 3" w:uiPriority="9" w:qFormat="1"/>
-    <w:lsdException w:name="heading 4" w:uiPriority="9" w:qFormat="1"/>
-    <w:lsdException w:name="heading 5" w:uiPriority="9" w:qFormat="1"/>
-    <w:lsdException w:name="heading 6" w:uiPriority="9" w:qFormat="1"/>
-    <w:lsdException w:name="heading 7" w:uiPriority="9" w:qFormat="1"/>
-    <w:lsdException w:name="heading 8" w:uiPriority="9" w:qFormat="1"/>
-    <w:lsdException w:name="heading 9" w:uiPriority="9" w:qFormat="1"/>
-    <w:lsdException w:name="toc 1" w:uiPriority="39"/>
-    <w:lsdException w:name="toc 2" w:uiPriority="39"/>
-    <w:lsdException w:name="toc 3" w:uiPriority="39"/>
-    <w:lsdException w:name="toc 4" w:uiPriority="39"/>
-    <w:lsdException w:name="toc 5" w:uiPriority="39"/>
-    <w:lsdException w:name="toc 6" w:uiPriority="39"/>
-    <w:lsdException w:name="toc 7" w:uiPriority="39"/>
-    <w:lsdException w:name="toc 8" w:uiPriority="39"/>
-    <w:lsdException w:name="toc 9" w:uiPriority="39"/>
-    <w:lsdException w:name="caption" w:uiPriority="35" w:qFormat="1"/>
-    <w:lsdException w:name="Title" w:semiHidden="0" w:uiPriority="10" w:unhideWhenUsed="0" w:qFormat="1"/>
-    <w:lsdException w:name="Default Paragraph Font" w:uiPriority="1"/>
-    <w:lsdException w:name="Subtitle" w:semiHidden="0" w:uiPriority="11" w:unhideWhenUsed="0" w:qFormat="1"/>
-    <w:lsdException w:name="Strong" w:semiHidden="0" w:uiPriority="22" w:unhideWhenUsed="0" w:qFormat="1"/>
-    <w:lsdException w:name="Emphasis" w:semiHidden="0" w:uiPriority="20" w:unhideWhenUsed="0" w:qFormat="1"/>
-    <w:lsdException w:name="Table Grid" w:semiHidden="0" w:uiPriority="59" w:unhideWhenUsed="0"/>
-    <w:lsdException w:name="Placeholder Text" w:unhideWhenUsed="0"/>
-    <w:lsdException w:name="No Spacing" w:semiHidden="0" w:uiPriority="1" w:unhideWhenUsed="0" w:qFormat="1"/>
-    <w:lsdException w:name="Light Shading" w:semiHidden="0" w:uiPriority="60" w:unhideWhenUsed="0"/>
-    <w:lsdException w:name="Light List" w:semiHidden="0" w:uiPriority="61" w:unhideWhenUsed="0"/>
-    <w:lsdException w:name="Light Grid" w:semiHidden="0" w:uiPriority="62" w:unhideWhenUsed="0"/>
-    <w:lsdException w:name="Medium Shading 1" w:semiHidden="0" w:uiPriority="63" w:unhideWhenUsed="0"/>
-    <w:lsdException w:name="Medium Shading 2" w:semiHidden="0" w:uiPriority="64" w:unhideWhenUsed="0"/>
-    <w:lsdException w:name="Medium List 1" w:semiHidden="0" w:uiPriority="65" w:unhideWhenUsed="0"/>
-    <w:lsdException w:name="Medium List 2" w:semiHidden="0" w:uiPriority="66" w:unhideWhenUsed="0"/>
-    <w:lsdException w:name="Medium Grid 1" w:semiHidden="0" w:uiPriority="67" w:unhideWhenUsed="0"/>
-    <w:lsdException w:name="Medium Grid 2" w:semiHidden="0" w:uiPriority="68" w:unhideWhenUsed="0"/>
-    <w:lsdException w:name="Medium Grid 3" w:semiHidden="0" w:uiPriority="69" w:unhideWhenUsed="0"/>
-    <w:lsdException w:name="Dark List" w:semiHidden="0" w:uiPriority="70" w:unhideWhenUsed="0"/>
-    <w:lsdException w:name="Colorful Shading" w:semiHidden="0" w:uiPriority="71" w:unhideWhenUsed="0"/>
-    <w:lsdException w:name="Colorful List" w:semiHidden="0" w:uiPriority="72" w:unhideWhenUsed="0"/>
-    <w:lsdException w:name="Colorful Grid" w:semiHidden="0" w:uiPriority="73" w:unhideWhenUsed="0"/>
-    <w:lsdException w:name="Light Shading Accent 1" w:semiHidden="0" w:uiPriority="60" w:unhideWhenUsed="0"/>
-    <w:lsdException w:name="Light List Accent 1" w:semiHidden="0" w:uiPriority="61" w:unhideWhenUsed="0"/>
-    <w:lsdException w:name="Light Grid Accent 1" w:semiHidden="0" w:uiPriority="62" w:unhideWhenUsed="0"/>
-    <w:lsdException w:name="Medium Shading 1 Accent 1" w:semiHidden="0" w:uiPriority="63" w:unhideWhenUsed="0"/>
-    <w:lsdException w:name="Medium Shading 2 Accent 1" w:semiHidden="0" w:uiPriority="64" w:unhideWhenUsed="0"/>
-    <w:lsdException w:name="Medium List 1 Accent 1" w:semiHidden="0" w:uiPriority="65" w:unhideWhenUsed="0"/>
-    <w:lsdException w:name="Revision" w:unhideWhenUsed="0"/>
-    <w:lsdException w:name="List Paragraph" w:semiHidden="0" w:uiPriority="34" w:unhideWhenUsed="0" w:qFormat="1"/>
-    <w:lsdException w:name="Quote" w:semiHidden="0" w:uiPriority="29" w:unhideWhenUsed="0" w:qFormat="1"/>
-    <w:lsdException w:name="Intense Quote" w:semiHidden="0" w:uiPriority="30" w:unhideWhenUsed="0" w:qFormat="1"/>
-    <w:lsdException w:name="Medium List 2 Accent 1" w:semiHidden="0" w:uiPriority="66" w:unhideWhenUsed="0"/>
-    <w:lsdException w:name="Medium Grid 1 Accent 1" w:semiHidden="0" w:uiPriority="67" w:unhideWhenUsed="0"/>
-    <w:lsdException w:name="Medium Grid 2 Accent 1" w:semiHidden="0" w:uiPriority="68" w:unhideWhenUsed="0"/>
-    <w:lsdException w:name="Medium Grid 3 Accent 1" w:semiHidden="0" w:uiPriority="69" w:unhideWhenUsed="0"/>
-    <w:lsdException w:name="Dark List Accent 1" w:semiHidden="0" w:uiPriority="70" w:unhideWhenUsed="0"/>
-    <w:lsdException w:name="Colorful Shading Accent 1" w:semiHidden="0" w:uiPriority="71" w:unhideWhenUsed="0"/>
-    <w:lsdException w:name="Colorful List Accent 1" w:semiHidden="0" w:uiPriority="72" w:unhideWhenUsed="0"/>
-    <w:lsdException w:name="Colorful Grid Accent 1" w:semiHidden="0" w:uiPriority="73" w:unhideWhenUsed="0"/>
-    <w:lsdException w:name="Light Shading Accent 2" w:semiHidden="0" w:uiPriority="60" w:unhideWhenUsed="0"/>
-    <w:lsdException w:name="Light List Accent 2" w:semiHidden="0" w:uiPriority="61" w:unhideWhenUsed="0"/>
-    <w:lsdException w:name="Light Grid Accent 2" w:semiHidden="0" w:uiPriority="62" w:unhideWhenUsed="0"/>
-    <w:lsdException w:name="Medium Shading 1 Accent 2" w:semiHidden="0" w:uiPriority="63" w:unhideWhenUsed="0"/>
-    <w:lsdException w:name="Medium Shading 2 Accent 2" w:semiHidden="0" w:uiPriority="64" w:unhideWhenUsed="0"/>
-    <w:lsdException w:name="Medium List 1 Accent 2" w:semiHidden="0" w:uiPriority="65" w:unhideWhenUsed="0"/>
-    <w:lsdException w:name="Medium List 2 Accent 2" w:semiHidden="0" w:uiPriority="66" w:unhideWhenUsed="0"/>
-    <w:lsdException w:name="Medium Grid 1 Accent 2" w:semiHidden="0" w:uiPriority="67" w:unhideWhenUsed="0"/>
-    <w:lsdException w:name="Medium Grid 2 Accent 2" w:semiHidden="0" w:uiPriority="68" w:unhideWhenUsed="0"/>
-    <w:lsdException w:name="Medium Grid 3 Accent 2" w:semiHidden="0" w:uiPriority="69" w:unhideWhenUsed="0"/>
-    <w:lsdException w:name="Dark List Accent 2" w:semiHidden="0" w:uiPriority="70" w:unhideWhenUsed="0"/>
-    <w:lsdException w:name="Colorful Shading Accent 2" w:semiHidden="0" w:uiPriority="71" w:unhideWhenUsed="0"/>
-    <w:lsdException w:name="Colorful List Accent 2" w:semiHidden="0" w:uiPriority="72" w:unhideWhenUsed="0"/>
-    <w:lsdException w:name="Colorful Grid Accent 2" w:semiHidden="0" w:uiPriority="73" w:unhideWhenUsed="0"/>
-    <w:lsdException w:name="Light Shading Accent 3" w:semiHidden="0" w:uiPriority="60" w:unhideWhenUsed="0"/>
-    <w:lsdException w:name="Light List Accent 3" w:semiHidden="0" w:uiPriority="61" w:unhideWhenUsed="0"/>
-    <w:lsdException w:name="Light Grid Accent 3" w:semiHidden="0" w:uiPriority="62" w:unhideWhenUsed="0"/>
-    <w:lsdException w:name="Medium Shading 1 Accent 3" w:semiHidden="0" w:uiPriority="63" w:unhideWhenUsed="0"/>
-    <w:lsdException w:name="Medium Shading 2 Accent 3" w:semiHidden="0" w:uiPriority="64" w:unhideWhenUsed="0"/>
-    <w:lsdException w:name="Medium List 1 Accent 3" w:semiHidden="0" w:uiPriority="65" w:unhideWhenUsed="0"/>
-    <w:lsdException w:name="Medium List 2 Accent 3" w:semiHidden="0" w:uiPriority="66" w:unhideWhenUsed="0"/>
-    <w:lsdException w:name="Medium Grid 1 Accent 3" w:semiHidden="0" w:uiPriority="67" w:unhideWhenUsed="0"/>
-    <w:lsdException w:name="Medium Grid 2 Accent 3" w:semiHidden="0" w:uiPriority="68" w:unhideWhenUsed="0"/>
-    <w:lsdException w:name="Medium Grid 3 Accent 3" w:semiHidden="0" w:uiPriority="69" w:unhideWhenUsed="0"/>
-    <w:lsdException w:name="Dark List Accent 3" w:semiHidden="0" w:uiPriority="70" w:unhideWhenUsed="0"/>
-    <w:lsdException w:name="Colorful Shading Accent 3" w:semiHidden="0" w:uiPriority="71" w:unhideWhenUsed="0"/>
-    <w:lsdException w:name="Colorful List Accent 3" w:semiHidden="0" w:uiPriority="72" w:unhideWhenUsed="0"/>
-    <w:lsdException w:name="Colorful Grid Accent 3" w:semiHidden="0" w:uiPriority="73" w:unhideWhenUsed="0"/>
-    <w:lsdException w:name="Light Shading Accent 4" w:semiHidden="0" w:uiPriority="60" w:unhideWhenUsed="0"/>
-    <w:lsdException w:name="Light List Accent 4" w:semiHidden="0" w:uiPriority="61" w:unhideWhenUsed="0"/>
-    <w:lsdException w:name="Light Grid Accent 4" w:semiHidden="0" w:uiPriority="62" w:unhideWhenUsed="0"/>
-    <w:lsdException w:name="Medium Shading 1 Accent 4" w:semiHidden="0" w:uiPriority="63" w:unhideWhenUsed="0"/>
-    <w:lsdException w:name="Medium Shading 2 Accent 4" w:semiHidden="0" w:uiPriority="64" w:unhideWhenUsed="0"/>
-    <w:lsdException w:name="Medium List 1 Accent 4" w:semiHidden="0" w:uiPriority="65" w:unhideWhenUsed="0"/>
-    <w:lsdException w:name="Medium List 2 Accent 4" w:semiHidden="0" w:uiPriority="66" w:unhideWhenUsed="0"/>
-    <w:lsdException w:name="Medium Grid 1 Accent 4" w:semiHidden="0" w:uiPriority="67" w:unhideWhenUsed="0"/>
-    <w:lsdException w:name="Medium Grid 2 Accent 4" w:semiHidden="0" w:uiPriority="68" w:unhideWhenUsed="0"/>
-    <w:lsdException w:name="Medium Grid 3 Accent 4" w:semiHidden="0" w:uiPriority="69" w:unhideWhenUsed="0"/>
-    <w:lsdException w:name="Dark List Accent 4" w:semiHidden="0" w:uiPriority="70" w:unhideWhenUsed="0"/>
-    <w:lsdException w:name="Colorful Shading Accent 4" w:semiHidden="0" w:uiPriority="71" w:unhideWhenUsed="0"/>
-    <w:lsdException w:name="Colorful List Accent 4" w:semiHidden="0" w:uiPriority="72" w:unhideWhenUsed="0"/>
-    <w:lsdException w:name="Colorful Grid Accent 4" w:semiHidden="0" w:uiPriority="73" w:unhideWhenUsed="0"/>
-    <w:lsdException w:name="Light Shading Accent 5" w:semiHidden="0" w:uiPriority="60" w:unhideWhenUsed="0"/>
-    <w:lsdException w:name="Light List Accent 5" w:semiHidden="0" w:uiPriority="61" w:unhideWhenUsed="0"/>
-    <w:lsdException w:name="Light Grid Accent 5" w:semiHidden="0" w:uiPriority="62" w:unhideWhenUsed="0"/>
-    <w:lsdException w:name="Medium Shading 1 Accent 5" w:semiHidden="0" w:uiPriority="63" w:unhideWhenUsed="0"/>
-    <w:lsdException w:name="Medium Shading 2 Accent 5" w:semiHidden="0" w:uiPriority="64" w:unhideWhenUsed="0"/>
-    <w:lsdException w:name="Medium List 1 Accent 5" w:semiHidden="0" w:uiPriority="65" w:unhideWhenUsed="0"/>
-    <w:lsdException w:name="Medium List 2 Accent 5" w:semiHidden="0" w:uiPriority="66" w:unhideWhenUsed="0"/>
-    <w:lsdException w:name="Medium Grid 1 Accent 5" w:semiHidden="0" w:uiPriority="67" w:unhideWhenUsed="0"/>
-    <w:lsdException w:name="Medium Grid 2 Accent 5" w:semiHidden="0" w:uiPriority="68" w:unhideWhenUsed="0"/>
-    <w:lsdException w:name="Medium Grid 3 Accent 5" w:semiHidden="0" w:uiPriority="69" w:unhideWhenUsed="0"/>
-    <w:lsdException w:name="Dark List Accent 5" w:semiHidden="0" w:uiPriority="70" w:unhideWhenUsed="0"/>
-    <w:lsdException w:name="Colorful Shading Accent 5" w:semiHidden="0" w:uiPriority="71" w:unhideWhenUsed="0"/>
-    <w:lsdException w:name="Colorful List Accent 5" w:semiHidden="0" w:uiPriority="72" w:unhideWhenUsed="0"/>
-    <w:lsdException w:name="Colorful Grid Accent 5" w:semiHidden="0" w:uiPriority="73" w:unhideWhenUsed="0"/>
-    <w:lsdException w:name="Light Shading Accent 6" w:semiHidden="0" w:uiPriority="60" w:unhideWhenUsed="0"/>
-    <w:lsdException w:name="Light List Accent 6" w:semiHidden="0" w:uiPriority="61" w:unhideWhenUsed="0"/>
-    <w:lsdException w:name="Light Grid Accent 6" w:semiHidden="0" w:uiPriority="62" w:unhideWhenUsed="0"/>
-    <w:lsdException w:name="Medium Shading 1 Accent 6" w:semiHidden="0" w:uiPriority="63" w:unhideWhenUsed="0"/>
-    <w:lsdException w:name="Medium Shading 2 Accent 6" w:semiHidden="0" w:uiPriority="64" w:unhideWhenUsed="0"/>
-    <w:lsdException w:name="Medium List 1 Accent 6" w:semiHidden="0" w:uiPriority="65" w:unhideWhenUsed="0"/>
-    <w:lsdException w:name="Medium List 2 Accent 6" w:semiHidden="0" w:uiPriority="66" w:unhideWhenUsed="0"/>
-    <w:lsdException w:name="Medium Grid 1 Accent 6" w:semiHidden="0" w:uiPriority="67" w:unhideWhenUsed="0"/>
-    <w:lsdException w:name="Medium Grid 2 Accent 6" w:semiHidden="0" w:uiPriority="68" w:unhideWhenUsed="0"/>
-    <w:lsdException w:name="Medium Grid 3 Accent 6" w:semiHidden="0" w:uiPriority="69" w:unhideWhenUsed="0"/>
-    <w:lsdException w:name="Dark List Accent 6" w:semiHidden="0" w:uiPriority="70" w:unhideWhenUsed="0"/>
-    <w:lsdException w:name="Colorful Shading Accent 6" w:semiHidden="0" w:uiPriority="71" w:unhideWhenUsed="0"/>
-    <w:lsdException w:name="Colorful List Accent 6" w:semiHidden="0" w:uiPriority="72" w:unhideWhenUsed="0"/>
-    <w:lsdException w:name="Colorful Grid Accent 6" w:semiHidden="0" w:uiPriority="73" w:unhideWhenUsed="0"/>
-    <w:lsdException w:name="Subtle Emphasis" w:semiHidden="0" w:uiPriority="19" w:unhideWhenUsed="0" w:qFormat="1"/>
-    <w:lsdException w:name="Intense Emphasis" w:semiHidden="0" w:uiPriority="21" w:unhideWhenUsed="0" w:qFormat="1"/>
-    <w:lsdException w:name="Subtle Reference" w:semiHidden="0" w:uiPriority="31" w:unhideWhenUsed="0" w:qFormat="1"/>
-    <w:lsdException w:name="Intense Reference" w:semiHidden="0" w:uiPriority="32" w:unhideWhenUsed="0" w:qFormat="1"/>
-    <w:lsdException w:name="Book Title" w:semiHidden="0" w:uiPriority="33" w:unhideWhenUsed="0" w:qFormat="1"/>
-    <w:lsdException w:name="Bibliography" w:uiPriority="37"/>
-    <w:lsdException w:name="TOC Heading" w:uiPriority="39" w:qFormat="1"/>
+  <w:latentStyles w:defLockedState="0" w:defUIPriority="99" w:defSemiHidden="0" w:defUnhideWhenUsed="0" w:defQFormat="0" w:count="377">
+    <w:lsdException w:name="Normal" w:uiPriority="0" w:qFormat="1"/>
+    <w:lsdException w:name="heading 1" w:uiPriority="9" w:qFormat="1"/>
+    <w:lsdException w:name="heading 2" w:semiHidden="1" w:uiPriority="9" w:unhideWhenUsed="1" w:qFormat="1"/>
+    <w:lsdException w:name="heading 3" w:semiHidden="1" w:uiPriority="9" w:unhideWhenUsed="1" w:qFormat="1"/>
+    <w:lsdException w:name="heading 4" w:semiHidden="1" w:uiPriority="9" w:unhideWhenUsed="1" w:qFormat="1"/>
+    <w:lsdException w:name="heading 5" w:semiHidden="1" w:uiPriority="9" w:unhideWhenUsed="1" w:qFormat="1"/>
+    <w:lsdException w:name="heading 6" w:semiHidden="1" w:uiPriority="9" w:unhideWhenUsed="1" w:qFormat="1"/>
+    <w:lsdException w:name="heading 7" w:semiHidden="1" w:uiPriority="9" w:unhideWhenUsed="1" w:qFormat="1"/>
+    <w:lsdException w:name="heading 8" w:semiHidden="1" w:uiPriority="9" w:unhideWhenUsed="1" w:qFormat="1"/>
+    <w:lsdException w:name="heading 9" w:semiHidden="1" w:uiPriority="9" w:unhideWhenUsed="1" w:qFormat="1"/>
+    <w:lsdException w:name="index 1" w:semiHidden="1" w:unhideWhenUsed="1"/>
+    <w:lsdException w:name="index 2" w:semiHidden="1" w:unhideWhenUsed="1"/>
+    <w:lsdException w:name="index 3" w:semiHidden="1" w:unhideWhenUsed="1"/>
+    <w:lsdException w:name="index 4" w:semiHidden="1" w:unhideWhenUsed="1"/>
+    <w:lsdException w:name="index 5" w:semiHidden="1" w:unhideWhenUsed="1"/>
+    <w:lsdException w:name="index 6" w:semiHidden="1" w:unhideWhenUsed="1"/>
+    <w:lsdException w:name="index 7" w:semiHidden="1" w:unhideWhenUsed="1"/>
+    <w:lsdException w:name="index 8" w:semiHidden="1" w:unhideWhenUsed="1"/>
+    <w:lsdException w:name="index 9" w:semiHidden="1" w:unhideWhenUsed="1"/>
+    <w:lsdException w:name="toc 1" w:semiHidden="1" w:uiPriority="39" w:unhideWhenUsed="1"/>
+    <w:lsdException w:name="toc 2" w:semiHidden="1" w:uiPriority="39" w:unhideWhenUsed="1"/>
+    <w:lsdException w:name="toc 3" w:semiHidden="1" w:uiPriority="39" w:unhideWhenUsed="1"/>
+    <w:lsdException w:name="toc 4" w:semiHidden="1" w:uiPriority="39" w:unhideWhenUsed="1"/>
+    <w:lsdException w:name="toc 5" w:semiHidden="1" w:uiPriority="39" w:unhideWhenUsed="1"/>
+    <w:lsdException w:name="toc 6" w:semiHidden="1" w:uiPriority="39" w:unhideWhenUsed="1"/>
+    <w:lsdException w:name="toc 7" w:semiHidden="1" w:uiPriority="39" w:unhideWhenUsed="1"/>
+    <w:lsdException w:name="toc 8" w:semiHidden="1" w:uiPriority="39" w:unhideWhenUsed="1"/>
+    <w:lsdException w:name="toc 9" w:semiHidden="1" w:uiPriority="39" w:unhideWhenUsed="1"/>
+    <w:lsdException w:name="Normal Indent" w:semiHidden="1" w:unhideWhenUsed="1"/>
+    <w:lsdException w:name="footnote text" w:semiHidden="1" w:unhideWhenUsed="1"/>
+    <w:lsdException w:name="annotation text" w:semiHidden="1" w:unhideWhenUsed="1"/>
+    <w:lsdException w:name="header" w:semiHidden="1" w:unhideWhenUsed="1"/>
+    <w:lsdException w:name="footer" w:semiHidden="1" w:unhideWhenUsed="1"/>
+    <w:lsdException w:name="index heading" w:semiHidden="1" w:unhideWhenUsed="1"/>
+    <w:lsdException w:name="caption" w:semiHidden="1" w:uiPriority="35" w:unhideWhenUsed="1" w:qFormat="1"/>
+    <w:lsdException w:name="table of figures" w:semiHidden="1" w:unhideWhenUsed="1"/>
+    <w:lsdException w:name="envelope address" w:semiHidden="1" w:unhideWhenUsed="1"/>
+    <w:lsdException w:name="envelope return" w:semiHidden="1" w:unhideWhenUsed="1"/>
+    <w:lsdException w:name="footnote reference" w:semiHidden="1" w:unhideWhenUsed="1"/>
+    <w:lsdException w:name="annotation reference" w:semiHidden="1" w:unhideWhenUsed="1"/>
+    <w:lsdException w:name="line number" w:semiHidden="1" w:unhideWhenUsed="1"/>
+    <w:lsdException w:name="page number" w:semiHidden="1" w:unhideWhenUsed="1"/>
+    <w:lsdException w:name="endnote reference" w:semiHidden="1" w:unhideWhenUsed="1"/>
+    <w:lsdException w:name="endnote text" w:semiHidden="1" w:unhideWhenUsed="1"/>
+    <w:lsdException w:name="table of authorities" w:semiHidden="1" w:unhideWhenUsed="1"/>
+    <w:lsdException w:name="macro" w:semiHidden="1" w:unhideWhenUsed="1"/>
+    <w:lsdException w:name="toa heading" w:semiHidden="1" w:unhideWhenUsed="1"/>
+    <w:lsdException w:name="List" w:semiHidden="1" w:unhideWhenUsed="1"/>
+    <w:lsdException w:name="List Bullet" w:semiHidden="1" w:unhideWhenUsed="1"/>
+    <w:lsdException w:name="List Number" w:semiHidden="1" w:unhideWhenUsed="1"/>
+    <w:lsdException w:name="List 2" w:semiHidden="1" w:unhideWhenUsed="1"/>
+    <w:lsdException w:name="List 3" w:semiHidden="1" w:unhideWhenUsed="1"/>
+    <w:lsdException w:name="List 4" w:semiHidden="1" w:unhideWhenUsed="1"/>
+    <w:lsdException w:name="List 5" w:semiHidden="1" w:unhideWhenUsed="1"/>
+    <w:lsdException w:name="List Bullet 2" w:semiHidden="1" w:unhideWhenUsed="1"/>
+    <w:lsdException w:name="List Bullet 3" w:semiHidden="1" w:unhideWhenUsed="1"/>
+    <w:lsdException w:name="List Bullet 4" w:semiHidden="1" w:unhideWhenUsed="1"/>
+    <w:lsdException w:name="List Bullet 5" w:semiHidden="1" w:unhideWhenUsed="1"/>
+    <w:lsdException w:name="List Number 2" w:semiHidden="1" w:unhideWhenUsed="1"/>
+    <w:lsdException w:name="List Number 3" w:semiHidden="1" w:unhideWhenUsed="1"/>
+    <w:lsdException w:name="List Number 4" w:semiHidden="1" w:unhideWhenUsed="1"/>
+    <w:lsdException w:name="List Number 5" w:semiHidden="1" w:unhideWhenUsed="1"/>
+    <w:lsdException w:name="Title" w:uiPriority="10" w:qFormat="1"/>
+    <w:lsdException w:name="Closing" w:semiHidden="1" w:unhideWhenUsed="1"/>
+    <w:lsdException w:name="Signature" w:semiHidden="1" w:unhideWhenUsed="1"/>
+    <w:lsdException w:name="Default Paragraph Font" w:semiHidden="1" w:uiPriority="1" w:unhideWhenUsed="1"/>
+    <w:lsdException w:name="Body Text" w:semiHidden="1" w:unhideWhenUsed="1"/>
+    <w:lsdException w:name="Body Text Indent" w:semiHidden="1" w:unhideWhenUsed="1"/>
+    <w:lsdException w:name="List Continue" w:semiHidden="1" w:unhideWhenUsed="1"/>
+    <w:lsdException w:name="List Continue 2" w:semiHidden="1" w:unhideWhenUsed="1"/>
+    <w:lsdException w:name="List Continue 3" w:semiHidden="1" w:unhideWhenUsed="1"/>
+    <w:lsdException w:name="List Continue 4" w:semiHidden="1" w:unhideWhenUsed="1"/>
+    <w:lsdException w:name="List Continue 5" w:semiHidden="1" w:unhideWhenUsed="1"/>
+    <w:lsdException w:name="Message Header" w:semiHidden="1" w:unhideWhenUsed="1"/>
+    <w:lsdException w:name="Subtitle" w:uiPriority="11" w:qFormat="1"/>
+    <w:lsdException w:name="Salutation" w:semiHidden="1" w:unhideWhenUsed="1"/>
+    <w:lsdException w:name="Date" w:semiHidden="1" w:unhideWhenUsed="1"/>
+    <w:lsdException w:name="Body Text First Indent" w:semiHidden="1" w:unhideWhenUsed="1"/>
+    <w:lsdException w:name="Body Text First Indent 2" w:semiHidden="1" w:unhideWhenUsed="1"/>
+    <w:lsdException w:name="Note Heading" w:semiHidden="1" w:unhideWhenUsed="1"/>
+    <w:lsdException w:name="Body Text 2" w:semiHidden="1" w:unhideWhenUsed="1"/>
+    <w:lsdException w:name="Body Text 3" w:semiHidden="1" w:unhideWhenUsed="1"/>
+    <w:lsdException w:name="Body Text Indent 2" w:semiHidden="1" w:unhideWhenUsed="1"/>
+    <w:lsdException w:name="Body Text Indent 3" w:semiHidden="1" w:unhideWhenUsed="1"/>
+    <w:lsdException w:name="Block Text" w:semiHidden="1" w:unhideWhenUsed="1"/>
+    <w:lsdException w:name="Hyperlink" w:semiHidden="1" w:unhideWhenUsed="1"/>
+    <w:lsdException w:name="FollowedHyperlink" w:semiHidden="1" w:unhideWhenUsed="1"/>
+    <w:lsdException w:name="Strong" w:uiPriority="22" w:qFormat="1"/>
+    <w:lsdException w:name="Emphasis" w:uiPriority="20" w:qFormat="1"/>
+    <w:lsdException w:name="Document Map" w:semiHidden="1" w:unhideWhenUsed="1"/>
+    <w:lsdException w:name="Plain Text" w:semiHidden="1" w:unhideWhenUsed="1"/>
+    <w:lsdException w:name="E-mail Signature" w:semiHidden="1" w:unhideWhenUsed="1"/>
+    <w:lsdException w:name="HTML Top of Form" w:semiHidden="1" w:unhideWhenUsed="1"/>
+    <w:lsdException w:name="HTML Bottom of Form" w:semiHidden="1" w:unhideWhenUsed="1"/>
+    <w:lsdException w:name="Normal (Web)" w:semiHidden="1" w:unhideWhenUsed="1"/>
+    <w:lsdException w:name="HTML Acronym" w:semiHidden="1" w:unhideWhenUsed="1"/>
+    <w:lsdException w:name="HTML Address" w:semiHidden="1" w:unhideWhenUsed="1"/>
+    <w:lsdException w:name="HTML Cite" w:semiHidden="1" w:unhideWhenUsed="1"/>
+    <w:lsdException w:name="HTML Code" w:semiHidden="1" w:unhideWhenUsed="1"/>
+    <w:lsdException w:name="HTML Definition" w:semiHidden="1" w:unhideWhenUsed="1"/>
+    <w:lsdException w:name="HTML Keyboard" w:semiHidden="1" w:unhideWhenUsed="1"/>
+    <w:lsdException w:name="HTML Preformatted" w:semiHidden="1" w:unhideWhenUsed="1"/>
+    <w:lsdException w:name="HTML Sample" w:semiHidden="1" w:unhideWhenUsed="1"/>
+    <w:lsdException w:name="HTML Typewriter" w:semiHidden="1" w:unhideWhenUsed="1"/>
+    <w:lsdException w:name="HTML Variable" w:semiHidden="1" w:unhideWhenUsed="1"/>
+    <w:lsdException w:name="Normal Table" w:semiHidden="1" w:unhideWhenUsed="1"/>
+    <w:lsdException w:name="annotation subject" w:semiHidden="1" w:unhideWhenUsed="1"/>
+    <w:lsdException w:name="No List" w:semiHidden="1" w:unhideWhenUsed="1"/>
+    <w:lsdException w:name="Outline List 1" w:semiHidden="1" w:unhideWhenUsed="1"/>
+    <w:lsdException w:name="Outline List 2" w:semiHidden="1" w:unhideWhenUsed="1"/>
+    <w:lsdException w:name="Outline List 3" w:semiHidden="1" w:unhideWhenUsed="1"/>
+    <w:lsdException w:name="Table Simple 1" w:semiHidden="1" w:unhideWhenUsed="1"/>
+    <w:lsdException w:name="Table Simple 2" w:semiHidden="1" w:unhideWhenUsed="1"/>
+    <w:lsdException w:name="Table Simple 3" w:semiHidden="1" w:unhideWhenUsed="1"/>
+    <w:lsdException w:name="Table Classic 1" w:semiHidden="1" w:unhideWhenUsed="1"/>
+    <w:lsdException w:name="Table Classic 2" w:semiHidden="1" w:unhideWhenUsed="1"/>
+    <w:lsdException w:name="Table Classic 3" w:semiHidden="1" w:unhideWhenUsed="1"/>
+    <w:lsdException w:name="Table Classic 4" w:semiHidden="1" w:unhideWhenUsed="1"/>
+    <w:lsdException w:name="Table Colorful 1" w:semiHidden="1" w:unhideWhenUsed="1"/>
+    <w:lsdException w:name="Table Colorful 2" w:semiHidden="1" w:unhideWhenUsed="1"/>
+    <w:lsdException w:name="Table Colorful 3" w:semiHidden="1" w:unhideWhenUsed="1"/>
+    <w:lsdException w:name="Table Columns 1" w:semiHidden="1" w:unhideWhenUsed="1"/>
+    <w:lsdException w:name="Table Columns 2" w:semiHidden="1" w:unhideWhenUsed="1"/>
+    <w:lsdException w:name="Table Columns 3" w:semiHidden="1" w:unhideWhenUsed="1"/>
+    <w:lsdException w:name="Table Columns 4" w:semiHidden="1" w:unhideWhenUsed="1"/>
+    <w:lsdException w:name="Table Columns 5" w:semiHidden="1" w:unhideWhenUsed="1"/>
+    <w:lsdException w:name="Table Grid 1" w:semiHidden="1" w:unhideWhenUsed="1"/>
+    <w:lsdException w:name="Table Grid 2" w:semiHidden="1" w:unhideWhenUsed="1"/>
+    <w:lsdException w:name="Table Grid 3" w:semiHidden="1" w:unhideWhenUsed="1"/>
+    <w:lsdException w:name="Table Grid 4" w:semiHidden="1" w:unhideWhenUsed="1"/>
+    <w:lsdException w:name="Table Grid 5" w:semiHidden="1" w:unhideWhenUsed="1"/>
+    <w:lsdException w:name="Table Grid 6" w:semiHidden="1" w:unhideWhenUsed="1"/>
+    <w:lsdException w:name="Table Grid 7" w:semiHidden="1" w:unhideWhenUsed="1"/>
+    <w:lsdException w:name="Table Grid 8" w:semiHidden="1" w:unhideWhenUsed="1"/>
+    <w:lsdException w:name="Table List 1" w:semiHidden="1" w:unhideWhenUsed="1"/>
+    <w:lsdException w:name="Table List 2" w:semiHidden="1" w:unhideWhenUsed="1"/>
+    <w:lsdException w:name="Table List 3" w:semiHidden="1" w:unhideWhenUsed="1"/>
+    <w:lsdException w:name="Table List 4" w:semiHidden="1" w:unhideWhenUsed="1"/>
+    <w:lsdException w:name="Table List 5" w:semiHidden="1" w:unhideWhenUsed="1"/>
+    <w:lsdException w:name="Table List 6" w:semiHidden="1" w:unhideWhenUsed="1"/>
+    <w:lsdException w:name="Table List 7" w:semiHidden="1" w:unhideWhenUsed="1"/>
+    <w:lsdException w:name="Table List 8" w:semiHidden="1" w:unhideWhenUsed="1"/>
+    <w:lsdException w:name="Table 3D effects 1" w:semiHidden="1" w:unhideWhenUsed="1"/>
+    <w:lsdException w:name="Table 3D effects 2" w:semiHidden="1" w:unhideWhenUsed="1"/>
+    <w:lsdException w:name="Table 3D effects 3" w:semiHidden="1" w:unhideWhenUsed="1"/>
+    <w:lsdException w:name="Table Contemporary" w:semiHidden="1" w:unhideWhenUsed="1"/>
+    <w:lsdException w:name="Table Elegant" w:semiHidden="1" w:unhideWhenUsed="1"/>
+    <w:lsdException w:name="Table Professional" w:semiHidden="1" w:unhideWhenUsed="1"/>
+    <w:lsdException w:name="Table Subtle 1" w:semiHidden="1" w:unhideWhenUsed="1"/>
+    <w:lsdException w:name="Table Subtle 2" w:semiHidden="1" w:unhideWhenUsed="1"/>
+    <w:lsdException w:name="Table Web 1" w:semiHidden="1" w:unhideWhenUsed="1"/>
+    <w:lsdException w:name="Table Web 2" w:semiHidden="1" w:unhideWhenUsed="1"/>
+    <w:lsdException w:name="Table Web 3" w:semiHidden="1" w:unhideWhenUsed="1"/>
+    <w:lsdException w:name="Balloon Text" w:semiHidden="1" w:unhideWhenUsed="1"/>
+    <w:lsdException w:name="Table Grid" w:semiHidden="1" w:uiPriority="59" w:unhideWhenUsed="1"/>
+    <w:lsdException w:name="Table Theme" w:semiHidden="1" w:unhideWhenUsed="1"/>
+    <w:lsdException w:name="Placeholder Text" w:semiHidden="1"/>
+    <w:lsdException w:name="No Spacing" w:uiPriority="1" w:qFormat="1"/>
+    <w:lsdException w:name="Light Shading" w:uiPriority="60"/>
+    <w:lsdException w:name="Light List" w:uiPriority="61"/>
+    <w:lsdException w:name="Light Grid" w:uiPriority="62"/>
+    <w:lsdException w:name="Medium Shading 1" w:uiPriority="63"/>
+    <w:lsdException w:name="Medium Shading 2" w:uiPriority="64"/>
+    <w:lsdException w:name="Medium List 1" w:uiPriority="65"/>
+    <w:lsdException w:name="Medium List 2" w:uiPriority="66"/>
+    <w:lsdException w:name="Medium Grid 1" w:uiPriority="67"/>
+    <w:lsdException w:name="Medium Grid 2" w:uiPriority="68"/>
+    <w:lsdException w:name="Medium Grid 3" w:uiPriority="69"/>
+    <w:lsdException w:name="Dark List" w:uiPriority="70"/>
+    <w:lsdException w:name="Colorful Shading" w:uiPriority="71"/>
+    <w:lsdException w:name="Colorful List" w:uiPriority="72"/>
+    <w:lsdException w:name="Colorful Grid" w:uiPriority="73"/>
+    <w:lsdException w:name="Light Shading Accent 1" w:uiPriority="60"/>
+    <w:lsdException w:name="Light List Accent 1" w:uiPriority="61"/>
+    <w:lsdException w:name="Light Grid Accent 1" w:uiPriority="62"/>
+    <w:lsdException w:name="Medium Shading 1 Accent 1" w:uiPriority="63"/>
+    <w:lsdException w:name="Medium Shading 2 Accent 1" w:uiPriority="64"/>
+    <w:lsdException w:name="Medium List 1 Accent 1" w:uiPriority="65"/>
+    <w:lsdException w:name="Revision" w:semiHidden="1"/>
+    <w:lsdException w:name="List Paragraph" w:uiPriority="34" w:qFormat="1"/>
+    <w:lsdException w:name="Quote" w:uiPriority="29" w:qFormat="1"/>
+    <w:lsdException w:name="Intense Quote" w:uiPriority="30" w:qFormat="1"/>
+    <w:lsdException w:name="Medium List 2 Accent 1" w:uiPriority="66"/>
+    <w:lsdException w:name="Medium Grid 1 Accent 1" w:uiPriority="67"/>
+    <w:lsdException w:name="Medium Grid 2 Accent 1" w:uiPriority="68"/>
+    <w:lsdException w:name="Medium Grid 3 Accent 1" w:uiPriority="69"/>
+    <w:lsdException w:name="Dark List Accent 1" w:uiPriority="70"/>
+    <w:lsdException w:name="Colorful Shading Accent 1" w:uiPriority="71"/>
+    <w:lsdException w:name="Colorful List Accent 1" w:uiPriority="72"/>
+    <w:lsdException w:name="Colorful Grid Accent 1" w:uiPriority="73"/>
+    <w:lsdException w:name="Light Shading Accent 2" w:uiPriority="60"/>
+    <w:lsdException w:name="Light List Accent 2" w:uiPriority="61"/>
+    <w:lsdException w:name="Light Grid Accent 2" w:uiPriority="62"/>
+    <w:lsdException w:name="Medium Shading 1 Accent 2" w:uiPriority="63"/>
+    <w:lsdException w:name="Medium Shading 2 Accent 2" w:uiPriority="64"/>
+    <w:lsdException w:name="Medium List 1 Accent 2" w:uiPriority="65"/>
+    <w:lsdException w:name="Medium List 2 Accent 2" w:uiPriority="66"/>
+    <w:lsdException w:name="Medium Grid 1 Accent 2" w:uiPriority="67"/>
+    <w:lsdException w:name="Medium Grid 2 Accent 2" w:uiPriority="68"/>
+    <w:lsdException w:name="Medium Grid 3 Accent 2" w:uiPriority="69"/>
+    <w:lsdException w:name="Dark List Accent 2" w:uiPriority="70"/>
+    <w:lsdException w:name="Colorful Shading Accent 2" w:uiPriority="71"/>
+    <w:lsdException w:name="Colorful List Accent 2" w:uiPriority="72"/>
+    <w:lsdException w:name="Colorful Grid Accent 2" w:uiPriority="73"/>
+    <w:lsdException w:name="Light Shading Accent 3" w:uiPriority="60"/>
+    <w:lsdException w:name="Light List Accent 3" w:uiPriority="61"/>
+    <w:lsdException w:name="Light Grid Accent 3" w:uiPriority="62"/>
+    <w:lsdException w:name="Medium Shading 1 Accent 3" w:uiPriority="63"/>
+    <w:lsdException w:name="Medium Shading 2 Accent 3" w:uiPriority="64"/>
+    <w:lsdException w:name="Medium List 1 Accent 3" w:uiPriority="65"/>
+    <w:lsdException w:name="Medium List 2 Accent 3" w:uiPriority="66"/>
+    <w:lsdException w:name="Medium Grid 1 Accent 3" w:uiPriority="67"/>
+    <w:lsdException w:name="Medium Grid 2 Accent 3" w:uiPriority="68"/>
+    <w:lsdException w:name="Medium Grid 3 Accent 3" w:uiPriority="69"/>
+    <w:lsdException w:name="Dark List Accent 3" w:uiPriority="70"/>
+    <w:lsdException w:name="Colorful Shading Accent 3" w:uiPriority="71"/>
+    <w:lsdException w:name="Colorful List Accent 3" w:uiPriority="72"/>
+    <w:lsdException w:name="Colorful Grid Accent 3" w:uiPriority="73"/>
+    <w:lsdException w:name="Light Shading Accent 4" w:uiPriority="60"/>
+    <w:lsdException w:name="Light List Accent 4" w:uiPriority="61"/>
+    <w:lsdException w:name="Light Grid Accent 4" w:uiPriority="62"/>
+    <w:lsdException w:name="Medium Shading 1 Accent 4" w:uiPriority="63"/>
+    <w:lsdException w:name="Medium Shading 2 Accent 4" w:uiPriority="64"/>
+    <w:lsdException w:name="Medium List 1 Accent 4" w:uiPriority="65"/>
+    <w:lsdException w:name="Medium List 2 Accent 4" w:uiPriority="66"/>
+    <w:lsdException w:name="Medium Grid 1 Accent 4" w:uiPriority="67"/>
+    <w:lsdException w:name="Medium Grid 2 Accent 4" w:uiPriority="68"/>
+    <w:lsdException w:name="Medium Grid 3 Accent 4" w:uiPriority="69"/>
+    <w:lsdException w:name="Dark List Accent 4" w:uiPriority="70"/>
+    <w:lsdException w:name="Colorful Shading Accent 4" w:uiPriority="71"/>
+    <w:lsdException w:name="Colorful List Accent 4" w:uiPriority="72"/>
+    <w:lsdException w:name="Colorful Grid Accent 4" w:uiPriority="73"/>
+    <w:lsdException w:name="Light Shading Accent 5" w:uiPriority="60"/>
+    <w:lsdException w:name="Light List Accent 5" w:uiPriority="61"/>
+    <w:lsdException w:name="Light Grid Accent 5" w:uiPriority="62"/>
+    <w:lsdException w:name="Medium Shading 1 Accent 5" w:uiPriority="63"/>
+    <w:lsdException w:name="Medium Shading 2 Accent 5" w:uiPriority="64"/>
+    <w:lsdException w:name="Medium List 1 Accent 5" w:uiPriority="65"/>
+    <w:lsdException w:name="Medium List 2 Accent 5" w:uiPriority="66"/>
+    <w:lsdException w:name="Medium Grid 1 Accent 5" w:uiPriority="67"/>
+    <w:lsdException w:name="Medium Grid 2 Accent 5" w:uiPriority="68"/>
+    <w:lsdException w:name="Medium Grid 3 Accent 5" w:uiPriority="69"/>
+    <w:lsdException w:name="Dark List Accent 5" w:uiPriority="70"/>
+    <w:lsdException w:name="Colorful Shading Accent 5" w:uiPriority="71"/>
+    <w:lsdException w:name="Colorful List Accent 5" w:uiPriority="72"/>
+    <w:lsdException w:name="Colorful Grid Accent 5" w:uiPriority="73"/>
+    <w:lsdException w:name="Light Shading Accent 6" w:uiPriority="60"/>
+    <w:lsdException w:name="Light List Accent 6" w:uiPriority="61"/>
+    <w:lsdException w:name="Light Grid Accent 6" w:uiPriority="62"/>
+    <w:lsdException w:name="Medium Shading 1 Accent 6" w:uiPriority="63"/>
+    <w:lsdException w:name="Medium Shading 2 Accent 6" w:uiPriority="64"/>
+    <w:lsdException w:name="Medium List 1 Accent 6" w:uiPriority="65"/>
+    <w:lsdException w:name="Medium List 2 Accent 6" w:uiPriority="66"/>
+    <w:lsdException w:name="Medium Grid 1 Accent 6" w:uiPriority="67"/>
+    <w:lsdException w:name="Medium Grid 2 Accent 6" w:uiPriority="68"/>
+    <w:lsdException w:name="Medium Grid 3 Accent 6" w:uiPriority="69"/>
+    <w:lsdException w:name="Dark List Accent 6" w:uiPriority="70"/>
+    <w:lsdException w:name="Colorful Shading Accent 6" w:uiPriority="71"/>
+    <w:lsdException w:name="Colorful List Accent 6" w:uiPriority="72"/>
+    <w:lsdException w:name="Colorful Grid Accent 6" w:uiPriority="73"/>
+    <w:lsdException w:name="Subtle Emphasis" w:uiPriority="19" w:qFormat="1"/>
+    <w:lsdException w:name="Intense Emphasis" w:uiPriority="21" w:qFormat="1"/>
+    <w:lsdException w:name="Subtle Reference" w:uiPriority="31" w:qFormat="1"/>
+    <w:lsdException w:name="Intense Reference" w:uiPriority="32" w:qFormat="1"/>
+    <w:lsdException w:name="Book Title" w:uiPriority="33" w:qFormat="1"/>
+    <w:lsdException w:name="Bibliography" w:semiHidden="1" w:uiPriority="37" w:unhideWhenUsed="1"/>
+    <w:lsdException w:name="TOC Heading" w:semiHidden="1" w:uiPriority="39" w:unhideWhenUsed="1" w:qFormat="1"/>
+    <w:lsdException w:name="Plain Table 1" w:uiPriority="41"/>
+    <w:lsdException w:name="Plain Table 2" w:uiPriority="42"/>
+    <w:lsdException w:name="Plain Table 3" w:uiPriority="43"/>
+    <w:lsdException w:name="Plain Table 4" w:uiPriority="44"/>
+    <w:lsdException w:name="Plain Table 5" w:uiPriority="45"/>
+    <w:lsdException w:name="Grid Table Light" w:uiPriority="40"/>
+    <w:lsdException w:name="Grid Table 1 Light" w:uiPriority="46"/>
+    <w:lsdException w:name="Grid Table 2" w:uiPriority="47"/>
+    <w:lsdException w:name="Grid Table 3" w:uiPriority="48"/>
+    <w:lsdException w:name="Grid Table 4" w:uiPriority="49"/>
+    <w:lsdException w:name="Grid Table 5 Dark" w:uiPriority="50"/>
+    <w:lsdException w:name="Grid Table 6 Colorful" w:uiPriority="51"/>
+    <w:lsdException w:name="Grid Table 7 Colorful" w:uiPriority="52"/>
+    <w:lsdException w:name="Grid Table 1 Light Accent 1" w:uiPriority="46"/>
+    <w:lsdException w:name="Grid Table 2 Accent 1" w:uiPriority="47"/>
+    <w:lsdException w:name="Grid Table 3 Accent 1" w:uiPriority="48"/>
+    <w:lsdException w:name="Grid Table 4 Accent 1" w:uiPriority="49"/>
+    <w:lsdException w:name="Grid Table 5 Dark Accent 1" w:uiPriority="50"/>
+    <w:lsdException w:name="Grid Table 6 Colorful Accent 1" w:uiPriority="51"/>
+    <w:lsdException w:name="Grid Table 7 Colorful Accent 1" w:uiPriority="52"/>
+    <w:lsdException w:name="Grid Table 1 Light Accent 2" w:uiPriority="46"/>
+    <w:lsdException w:name="Grid Table 2 Accent 2" w:uiPriority="47"/>
+    <w:lsdException w:name="Grid Table 3 Accent 2" w:uiPriority="48"/>
+    <w:lsdException w:name="Grid Table 4 Accent 2" w:uiPriority="49"/>
+    <w:lsdException w:name="Grid Table 5 Dark Accent 2" w:uiPriority="50"/>
+    <w:lsdException w:name="Grid Table 6 Colorful Accent 2" w:uiPriority="51"/>
+    <w:lsdException w:name="Grid Table 7 Colorful Accent 2" w:uiPriority="52"/>
+    <w:lsdException w:name="Grid Table 1 Light Accent 3" w:uiPriority="46"/>
+    <w:lsdException w:name="Grid Table 2 Accent 3" w:uiPriority="47"/>
+    <w:lsdException w:name="Grid Table 3 Accent 3" w:uiPriority="48"/>
+    <w:lsdException w:name="Grid Table 4 Accent 3" w:uiPriority="49"/>
+    <w:lsdException w:name="Grid Table 5 Dark Accent 3" w:uiPriority="50"/>
+    <w:lsdException w:name="Grid Table 6 Colorful Accent 3" w:uiPriority="51"/>
+    <w:lsdException w:name="Grid Table 7 Colorful Accent 3" w:uiPriority="52"/>
+    <w:lsdException w:name="Grid Table 1 Light Accent 4" w:uiPriority="46"/>
+    <w:lsdException w:name="Grid Table 2 Accent 4" w:uiPriority="47"/>
+    <w:lsdException w:name="Grid Table 3 Accent 4" w:uiPriority="48"/>
+    <w:lsdException w:name="Grid Table 4 Accent 4" w:uiPriority="49"/>
+    <w:lsdException w:name="Grid Table 5 Dark Accent 4" w:uiPriority="50"/>
+    <w:lsdException w:name="Grid Table 6 Colorful Accent 4" w:uiPriority="51"/>
+    <w:lsdException w:name="Grid Table 7 Colorful Accent 4" w:uiPriority="52"/>
+    <w:lsdException w:name="Grid Table 1 Light Accent 5" w:uiPriority="46"/>
+    <w:lsdException w:name="Grid Table 2 Accent 5" w:uiPriority="47"/>
+    <w:lsdException w:name="Grid Table 3 Accent 5" w:uiPriority="48"/>
+    <w:lsdException w:name="Grid Table 4 Accent 5" w:uiPriority="49"/>
+    <w:lsdException w:name="Grid Table 5 Dark Accent 5" w:uiPriority="50"/>
+    <w:lsdException w:name="Grid Table 6 Colorful Accent 5" w:uiPriority="51"/>
+    <w:lsdException w:name="Grid Table 7 Colorful Accent 5" w:uiPriority="52"/>
+    <w:lsdException w:name="Grid Table 1 Light Accent 6" w:uiPriority="46"/>
+    <w:lsdException w:name="Grid Table 2 Accent 6" w:uiPriority="47"/>
+    <w:lsdException w:name="Grid Table 3 Accent 6" w:uiPriority="48"/>
+    <w:lsdException w:name="Grid Table 4 Accent 6" w:uiPriority="49"/>
+    <w:lsdException w:name="Grid Table 5 Dark Accent 6" w:uiPriority="50"/>
+    <w:lsdException w:name="Grid Table 6 Colorful Accent 6" w:uiPriority="51"/>
+    <w:lsdException w:name="Grid Table 7 Colorful Accent 6" w:uiPriority="52"/>
+    <w:lsdException w:name="List Table 1 Light" w:uiPriority="46"/>
+    <w:lsdException w:name="List Table 2" w:uiPriority="47"/>
+    <w:lsdException w:name="List Table 3" w:uiPriority="48"/>
+    <w:lsdException w:name="List Table 4" w:uiPriority="49"/>
+    <w:lsdException w:name="List Table 5 Dark" w:uiPriority="50"/>
+    <w:lsdException w:name="List Table 6 Colorful" w:uiPriority="51"/>
+    <w:lsdException w:name="List Table 7 Colorful" w:uiPriority="52"/>
+    <w:lsdException w:name="List Table 1 Light Accent 1" w:uiPriority="46"/>
+    <w:lsdException w:name="List Table 2 Accent 1" w:uiPriority="47"/>
+    <w:lsdException w:name="List Table 3 Accent 1" w:uiPriority="48"/>
+    <w:lsdException w:name="List Table 4 Accent 1" w:uiPriority="49"/>
+    <w:lsdException w:name="List Table 5 Dark Accent 1" w:uiPriority="50"/>
+    <w:lsdException w:name="List Table 6 Colorful Accent 1" w:uiPriority="51"/>
+    <w:lsdException w:name="List Table 7 Colorful Accent 1" w:uiPriority="52"/>
+    <w:lsdException w:name="List Table 1 Light Accent 2" w:uiPriority="46"/>
+    <w:lsdException w:name="List Table 2 Accent 2" w:uiPriority="47"/>
+    <w:lsdException w:name="List Table 3 Accent 2" w:uiPriority="48"/>
+    <w:lsdException w:name="List Table 4 Accent 2" w:uiPriority="49"/>
+    <w:lsdException w:name="List Table 5 Dark Accent 2" w:uiPriority="50"/>
+    <w:lsdException w:name="List Table 6 Colorful Accent 2" w:uiPriority="51"/>
+    <w:lsdException w:name="List Table 7 Colorful Accent 2" w:uiPriority="52"/>
+    <w:lsdException w:name="List Table 1 Light Accent 3" w:uiPriority="46"/>
+    <w:lsdException w:name="List Table 2 Accent 3" w:uiPriority="47"/>
+    <w:lsdException w:name="List Table 3 Accent 3" w:uiPriority="48"/>
+    <w:lsdException w:name="List Table 4 Accent 3" w:uiPriority="49"/>
+    <w:lsdException w:name="List Table 5 Dark Accent 3" w:uiPriority="50"/>
+    <w:lsdException w:name="List Table 6 Colorful Accent 3" w:uiPriority="51"/>
+    <w:lsdException w:name="List Table 7 Colorful Accent 3" w:uiPriority="52"/>
+    <w:lsdException w:name="List Table 1 Light Accent 4" w:uiPriority="46"/>
+    <w:lsdException w:name="List Table 2 Accent 4" w:uiPriority="47"/>
+    <w:lsdException w:name="List Table 3 Accent 4" w:uiPriority="48"/>
+    <w:lsdException w:name="List Table 4 Accent 4" w:uiPriority="49"/>
+    <w:lsdException w:name="List Table 5 Dark Accent 4" w:uiPriority="50"/>
+    <w:lsdException w:name="List Table 6 Colorful Accent 4" w:uiPriority="51"/>
+    <w:lsdException w:name="List Table 7 Colorful Accent 4" w:uiPriority="52"/>
+    <w:lsdException w:name="List Table 1 Light Accent 5" w:uiPriority="46"/>
+    <w:lsdException w:name="List Table 2 Accent 5" w:uiPriority="47"/>
+    <w:lsdException w:name="List Table 3 Accent 5" w:uiPriority="48"/>
+    <w:lsdException w:name="List Table 4 Accent 5" w:uiPriority="49"/>
+    <w:lsdException w:name="List Table 5 Dark Accent 5" w:uiPriority="50"/>
+    <w:lsdException w:name="List Table 6 Colorful Accent 5" w:uiPriority="51"/>
+    <w:lsdException w:name="List Table 7 Colorful Accent 5" w:uiPriority="52"/>
+    <w:lsdException w:name="List Table 1 Light Accent 6" w:uiPriority="46"/>
+    <w:lsdException w:name="List Table 2 Accent 6" w:uiPriority="47"/>
+    <w:lsdException w:name="List Table 3 Accent 6" w:uiPriority="48"/>
+    <w:lsdException w:name="List Table 4 Accent 6" w:uiPriority="49"/>
+    <w:lsdException w:name="List Table 5 Dark Accent 6" w:uiPriority="50"/>
+    <w:lsdException w:name="List Table 6 Colorful Accent 6" w:uiPriority="51"/>
+    <w:lsdException w:name="List Table 7 Colorful Accent 6" w:uiPriority="52"/>
+    <w:lsdException w:name="Mention" w:semiHidden="1" w:unhideWhenUsed="1"/>
+    <w:lsdException w:name="Smart Hyperlink" w:semiHidden="1" w:unhideWhenUsed="1"/>
+    <w:lsdException w:name="Hashtag" w:semiHidden="1" w:unhideWhenUsed="1"/>
+    <w:lsdException w:name="Unresolved Mention" w:semiHidden="1" w:unhideWhenUsed="1"/>
+    <w:lsdException w:name="Smart Link" w:semiHidden="1" w:unhideWhenUsed="1"/>
+    <w:lsdException w:name="Smart Link Error" w:semiHidden="1" w:unhideWhenUsed="1"/>
   </w:latentStyles>
   <w:style w:type="paragraph" w:default="1" w:styleId="Normale">
     <w:name w:val="Normal"/>
@@ -3647,7 +4746,6 @@
     <w:uiPriority w:val="99"/>
     <w:semiHidden/>
     <w:unhideWhenUsed/>
-    <w:qFormat/>
     <w:tblPr>
       <w:tblInd w:w="0" w:type="dxa"/>
       <w:tblCellMar>

</xml_diff>

<commit_message>
Aggiornamento di chi ha fatto cosa
</commit_message>
<xml_diff>
--- a/Chi ha fatto cosa.docx
+++ b/Chi ha fatto cosa.docx
@@ -1,6 +1,6 @@
 
 <file path=word/document.xml><?xml version="1.0" encoding="utf-8"?>
-<w:document xmlns:wpc="http://schemas.microsoft.com/office/word/2010/wordprocessingCanvas" xmlns:cx="http://schemas.microsoft.com/office/drawing/2014/chartex" xmlns:cx1="http://schemas.microsoft.com/office/drawing/2015/9/8/chartex" xmlns:cx2="http://schemas.microsoft.com/office/drawing/2015/10/21/chartex" xmlns:cx3="http://schemas.microsoft.com/office/drawing/2016/5/9/chartex" xmlns:cx4="http://schemas.microsoft.com/office/drawing/2016/5/10/chartex" xmlns:cx5="http://schemas.microsoft.com/office/drawing/2016/5/11/chartex" xmlns:cx6="http://schemas.microsoft.com/office/drawing/2016/5/12/chartex" xmlns:cx7="http://schemas.microsoft.com/office/drawing/2016/5/13/chartex" xmlns:cx8="http://schemas.microsoft.com/office/drawing/2016/5/14/chartex" xmlns:mc="http://schemas.openxmlformats.org/markup-compatibility/2006" xmlns:aink="http://schemas.microsoft.com/office/drawing/2016/ink" xmlns:am3d="http://schemas.microsoft.com/office/drawing/2017/model3d" xmlns:o="urn:schemas-microsoft-com:office:office" xmlns:r="http://schemas.openxmlformats.org/officeDocument/2006/relationships" xmlns:m="http://schemas.openxmlformats.org/officeDocument/2006/math" xmlns:v="urn:schemas-microsoft-com:vml" xmlns:wp14="http://schemas.microsoft.com/office/word/2010/wordprocessingDrawing" xmlns:wp="http://schemas.openxmlformats.org/drawingml/2006/wordprocessingDrawing" xmlns:w10="urn:schemas-microsoft-com:office:word" xmlns:w="http://schemas.openxmlformats.org/wordprocessingml/2006/main" xmlns:w14="http://schemas.microsoft.com/office/word/2010/wordml" xmlns:w15="http://schemas.microsoft.com/office/word/2012/wordml" xmlns:w16cid="http://schemas.microsoft.com/office/word/2016/wordml/cid" xmlns:w16se="http://schemas.microsoft.com/office/word/2015/wordml/symex" xmlns:wpg="http://schemas.microsoft.com/office/word/2010/wordprocessingGroup" xmlns:wpi="http://schemas.microsoft.com/office/word/2010/wordprocessingInk" xmlns:wne="http://schemas.microsoft.com/office/word/2006/wordml" xmlns:wps="http://schemas.microsoft.com/office/word/2010/wordprocessingShape" mc:Ignorable="w14 w15 w16se w16cid wp14">
+<w:document xmlns:ve="http://schemas.openxmlformats.org/markup-compatibility/2006" xmlns:o="urn:schemas-microsoft-com:office:office" xmlns:r="http://schemas.openxmlformats.org/officeDocument/2006/relationships" xmlns:m="http://schemas.openxmlformats.org/officeDocument/2006/math" xmlns:v="urn:schemas-microsoft-com:vml" xmlns:wp="http://schemas.openxmlformats.org/drawingml/2006/wordprocessingDrawing" xmlns:w10="urn:schemas-microsoft-com:office:word" xmlns:w="http://schemas.openxmlformats.org/wordprocessingml/2006/main" xmlns:wne="http://schemas.microsoft.com/office/word/2006/wordml">
   <w:body>
     <w:p>
       <w:pPr>
@@ -51,7 +51,25 @@
           <w:sz w:val="24"/>
           <w:szCs w:val="24"/>
         </w:rPr>
-        <w:t>Durante la fase di progettazione, abbiamo contribuito tutti allo stesso modo nella generazione dell’OOA e dell’OOD, nonché dello schema ER. Durante la progettazione, ci siamo resi conto che il sistema poteva essere diviso in 3 parti distinte non comunicanti.</w:t>
+        <w:t>Durante la fase di</w:t>
+      </w:r>
+      <w:r>
+        <w:rPr>
+          <w:rFonts w:ascii="Segoe UI" w:eastAsia="Times New Roman" w:hAnsi="Segoe UI" w:cs="Segoe UI"/>
+          <w:color w:val="24292E"/>
+          <w:sz w:val="24"/>
+          <w:szCs w:val="24"/>
+        </w:rPr>
+        <w:t xml:space="preserve"> progettazione, abbiamo </w:t>
+      </w:r>
+      <w:r>
+        <w:rPr>
+          <w:rFonts w:ascii="Segoe UI" w:eastAsia="Times New Roman" w:hAnsi="Segoe UI" w:cs="Segoe UI"/>
+          <w:color w:val="24292E"/>
+          <w:sz w:val="24"/>
+          <w:szCs w:val="24"/>
+        </w:rPr>
+        <w:t xml:space="preserve"> generazione dell’OOA e dell’OOD, nonché dello schema ER. Durante la progettazione, ci siamo resi conto che il sistema poteva essere diviso in 3 parti distinte non comunicanti.</w:t>
       </w:r>
     </w:p>
     <w:p>
@@ -219,27 +237,7 @@
           <w:sz w:val="24"/>
           <w:szCs w:val="24"/>
         </w:rPr>
-        <w:t xml:space="preserve">PHP </w:t>
-      </w:r>
-      <w:proofErr w:type="gramStart"/>
-      <w:r>
-        <w:rPr>
-          <w:rFonts w:ascii="Segoe UI" w:eastAsia="Times New Roman" w:hAnsi="Segoe UI" w:cs="Segoe UI"/>
-          <w:color w:val="24292E"/>
-          <w:sz w:val="24"/>
-          <w:szCs w:val="24"/>
-        </w:rPr>
-        <w:t>( almeno</w:t>
-      </w:r>
-      <w:proofErr w:type="gramEnd"/>
-      <w:r>
-        <w:rPr>
-          <w:rFonts w:ascii="Segoe UI" w:eastAsia="Times New Roman" w:hAnsi="Segoe UI" w:cs="Segoe UI"/>
-          <w:color w:val="24292E"/>
-          <w:sz w:val="24"/>
-          <w:szCs w:val="24"/>
-        </w:rPr>
-        <w:t xml:space="preserve"> Versione 7.4</w:t>
+        <w:t>PHP ( almeno Versione 7.4</w:t>
       </w:r>
       <w:r>
         <w:rPr>
@@ -272,7 +270,6 @@
         <w:t>Pertanto l'applicazione dovrà richiedere un'installazione di XAMPP, in particolare la cartella contenente l'applicativo dovrà essere posizionata nella cartella </w:t>
       </w:r>
       <w:proofErr w:type="spellStart"/>
-      <w:proofErr w:type="gramStart"/>
       <w:r>
         <w:rPr>
           <w:rFonts w:ascii="Segoe UI" w:eastAsia="Times New Roman" w:hAnsi="Segoe UI" w:cs="Segoe UI"/>
@@ -294,16 +291,6 @@
         </w:rPr>
         <w:t> .</w:t>
       </w:r>
-      <w:proofErr w:type="gramEnd"/>
-      <w:r>
-        <w:rPr>
-          <w:rFonts w:ascii="Segoe UI" w:eastAsia="Times New Roman" w:hAnsi="Segoe UI" w:cs="Segoe UI"/>
-          <w:color w:val="24292E"/>
-          <w:sz w:val="24"/>
-          <w:szCs w:val="24"/>
-        </w:rPr>
-        <w:t xml:space="preserve"> </w:t>
-      </w:r>
       <w:r>
         <w:rPr>
           <w:rFonts w:ascii="Segoe UI" w:eastAsia="Times New Roman" w:hAnsi="Segoe UI" w:cs="Segoe UI"/>
@@ -350,7 +337,6 @@
         <w:t>playadice</w:t>
       </w:r>
       <w:proofErr w:type="spellEnd"/>
-      <w:proofErr w:type="gramStart"/>
       <w:r>
         <w:rPr>
           <w:rFonts w:ascii="Consolas" w:eastAsia="Times New Roman" w:hAnsi="Consolas" w:cs="Courier New"/>
@@ -366,17 +352,7 @@
           <w:sz w:val="24"/>
           <w:szCs w:val="24"/>
         </w:rPr>
-        <w:t> .</w:t>
-      </w:r>
-      <w:proofErr w:type="gramEnd"/>
-      <w:r>
-        <w:rPr>
-          <w:rFonts w:ascii="Segoe UI" w:eastAsia="Times New Roman" w:hAnsi="Segoe UI" w:cs="Segoe UI"/>
-          <w:color w:val="24292E"/>
-          <w:sz w:val="24"/>
-          <w:szCs w:val="24"/>
-        </w:rPr>
-        <w:t xml:space="preserve"> La prima volta che vi si accede verrà visualizzata una </w:t>
+        <w:t xml:space="preserve"> . La prima volta che vi si accede verrà visualizzata una </w:t>
       </w:r>
       <w:proofErr w:type="spellStart"/>
       <w:r>
@@ -594,21 +570,19 @@
           <w:sz w:val="24"/>
           <w:szCs w:val="24"/>
         </w:rPr>
-        <w:t xml:space="preserve">dmin (tutte e 3 con la stessa </w:t>
+        <w:t>dmin (tutte e 3 con la stessa password:</w:t>
       </w:r>
       <w:proofErr w:type="spellStart"/>
-      <w:proofErr w:type="gramStart"/>
-      <w:r>
-        <w:rPr>
-          <w:rFonts w:ascii="Segoe UI" w:eastAsia="Times New Roman" w:hAnsi="Segoe UI" w:cs="Segoe UI"/>
-          <w:color w:val="24292E"/>
-          <w:sz w:val="24"/>
-          <w:szCs w:val="24"/>
-        </w:rPr>
-        <w:t>password:playadice</w:t>
+      <w:r>
+        <w:rPr>
+          <w:rFonts w:ascii="Segoe UI" w:eastAsia="Times New Roman" w:hAnsi="Segoe UI" w:cs="Segoe UI"/>
+          <w:color w:val="24292E"/>
+          <w:sz w:val="24"/>
+          <w:szCs w:val="24"/>
+        </w:rPr>
+        <w:t>playadice</w:t>
       </w:r>
       <w:proofErr w:type="spellEnd"/>
-      <w:proofErr w:type="gramEnd"/>
       <w:r>
         <w:rPr>
           <w:rFonts w:ascii="Segoe UI" w:eastAsia="Times New Roman" w:hAnsi="Segoe UI" w:cs="Segoe UI"/>
@@ -712,25 +686,14 @@
           <w:szCs w:val="24"/>
         </w:rPr>
       </w:pPr>
-      <w:proofErr w:type="gramStart"/>
-      <w:r>
-        <w:rPr>
-          <w:rFonts w:ascii="Segoe UI" w:eastAsia="Times New Roman" w:hAnsi="Segoe UI" w:cs="Segoe UI"/>
-          <w:color w:val="24292E"/>
-          <w:sz w:val="24"/>
-          <w:szCs w:val="24"/>
-        </w:rPr>
-        <w:t>E’</w:t>
-      </w:r>
-      <w:proofErr w:type="gramEnd"/>
-      <w:r>
-        <w:rPr>
-          <w:rFonts w:ascii="Segoe UI" w:eastAsia="Times New Roman" w:hAnsi="Segoe UI" w:cs="Segoe UI"/>
-          <w:color w:val="24292E"/>
-          <w:sz w:val="24"/>
-          <w:szCs w:val="24"/>
-        </w:rPr>
-        <w:t xml:space="preserve"> possibile cambiare la password</w:t>
+      <w:r>
+        <w:rPr>
+          <w:rFonts w:ascii="Segoe UI" w:eastAsia="Times New Roman" w:hAnsi="Segoe UI" w:cs="Segoe UI"/>
+          <w:color w:val="24292E"/>
+          <w:sz w:val="24"/>
+          <w:szCs w:val="24"/>
+        </w:rPr>
+        <w:t>E’ possibile cambiare la password</w:t>
       </w:r>
       <w:r>
         <w:rPr>
@@ -760,27 +723,7 @@
           <w:sz w:val="24"/>
           <w:szCs w:val="24"/>
         </w:rPr>
-        <w:t xml:space="preserve">Ci sono anche tre account Utente </w:t>
-      </w:r>
-      <w:proofErr w:type="gramStart"/>
-      <w:r>
-        <w:rPr>
-          <w:rFonts w:ascii="Segoe UI" w:eastAsia="Times New Roman" w:hAnsi="Segoe UI" w:cs="Segoe UI"/>
-          <w:color w:val="24292E"/>
-          <w:sz w:val="24"/>
-          <w:szCs w:val="24"/>
-        </w:rPr>
-        <w:t>Registrato(</w:t>
-      </w:r>
-      <w:proofErr w:type="gramEnd"/>
-      <w:r>
-        <w:rPr>
-          <w:rFonts w:ascii="Segoe UI" w:eastAsia="Times New Roman" w:hAnsi="Segoe UI" w:cs="Segoe UI"/>
-          <w:color w:val="24292E"/>
-          <w:sz w:val="24"/>
-          <w:szCs w:val="24"/>
-        </w:rPr>
-        <w:t>la cui password è quella di sopra):</w:t>
+        <w:t>Ci sono anche tre account Utente Registrato(la cui password è quella di sopra):</w:t>
       </w:r>
     </w:p>
     <w:p>
@@ -1013,9 +956,6 @@
         <w:t>Admin</w:t>
       </w:r>
       <w:r>
-        <w:t xml:space="preserve"> </w:t>
-      </w:r>
-      <w:r>
         <w:rPr>
           <w:sz w:val="24"/>
           <w:szCs w:val="24"/>
@@ -1115,6 +1055,18 @@
         </w:rPr>
         <w:t>Di seguito è presente un elenco delle funzionalità fin'ora implementate, a cui a fianco è presente tra parentesi il nome di chi vi ha contribuito.</w:t>
       </w:r>
+    </w:p>
+    <w:p>
+      <w:pPr>
+        <w:shd w:val="clear" w:color="auto" w:fill="FFFFFF"/>
+        <w:spacing w:after="240" w:line="240" w:lineRule="auto"/>
+        <w:rPr>
+          <w:rFonts w:ascii="Segoe UI" w:eastAsia="Times New Roman" w:hAnsi="Segoe UI" w:cs="Segoe UI"/>
+          <w:color w:val="24292E"/>
+          <w:sz w:val="24"/>
+          <w:szCs w:val="24"/>
+        </w:rPr>
+      </w:pPr>
     </w:p>
     <w:p>
       <w:pPr>
@@ -1134,151 +1086,27 @@
           <w:rFonts w:ascii="Segoe UI" w:hAnsi="Segoe UI" w:cs="Segoe UI"/>
           <w:color w:val="24292E"/>
         </w:rPr>
-        <w:t>Visualizzare il Catalogo dei Giochi (Luca)</w:t>
-      </w:r>
-    </w:p>
-    <w:p>
-      <w:pPr>
-        <w:pStyle w:val="Titolo3"/>
-        <w:shd w:val="clear" w:color="auto" w:fill="FFFFFF"/>
-        <w:spacing w:before="360" w:after="240"/>
-        <w:rPr>
-          <w:rFonts w:ascii="Segoe UI" w:hAnsi="Segoe UI" w:cs="Segoe UI"/>
-          <w:color w:val="24292E"/>
-          <w:sz w:val="30"/>
-          <w:szCs w:val="30"/>
-        </w:rPr>
-      </w:pPr>
-      <w:r>
-        <w:rPr>
-          <w:rFonts w:ascii="Segoe UI" w:hAnsi="Segoe UI" w:cs="Segoe UI"/>
-          <w:color w:val="24292E"/>
-          <w:sz w:val="30"/>
-          <w:szCs w:val="30"/>
-        </w:rPr>
-        <w:t>Utenti coinvolti</w:t>
-      </w:r>
-    </w:p>
-    <w:p>
-      <w:pPr>
-        <w:pStyle w:val="NormaleWeb"/>
-        <w:shd w:val="clear" w:color="auto" w:fill="FFFFFF"/>
-        <w:spacing w:before="0" w:beforeAutospacing="0" w:after="240" w:afterAutospacing="0"/>
-        <w:rPr>
-          <w:rFonts w:ascii="Segoe UI" w:hAnsi="Segoe UI" w:cs="Segoe UI"/>
-          <w:color w:val="24292E"/>
-        </w:rPr>
-      </w:pPr>
-      <w:r>
-        <w:rPr>
-          <w:rFonts w:ascii="Segoe UI" w:hAnsi="Segoe UI" w:cs="Segoe UI"/>
-          <w:color w:val="24292E"/>
-        </w:rPr>
-        <w:t>Tutte le tipologie di utenti</w:t>
-      </w:r>
-    </w:p>
-    <w:p>
-      <w:pPr>
-        <w:pStyle w:val="Titolo3"/>
-        <w:shd w:val="clear" w:color="auto" w:fill="FFFFFF"/>
-        <w:spacing w:before="360" w:after="240"/>
-        <w:rPr>
-          <w:rFonts w:ascii="Segoe UI" w:hAnsi="Segoe UI" w:cs="Segoe UI"/>
-          <w:color w:val="24292E"/>
-          <w:sz w:val="30"/>
-          <w:szCs w:val="30"/>
-        </w:rPr>
-      </w:pPr>
-      <w:r>
-        <w:rPr>
-          <w:rFonts w:ascii="Segoe UI" w:hAnsi="Segoe UI" w:cs="Segoe UI"/>
-          <w:color w:val="24292E"/>
-          <w:sz w:val="30"/>
-          <w:szCs w:val="30"/>
-        </w:rPr>
-        <w:t>Descrizione</w:t>
-      </w:r>
-    </w:p>
-    <w:p>
-      <w:pPr>
-        <w:pStyle w:val="NormaleWeb"/>
-        <w:shd w:val="clear" w:color="auto" w:fill="FFFFFF"/>
-        <w:spacing w:before="0" w:beforeAutospacing="0" w:after="240" w:afterAutospacing="0"/>
-        <w:rPr>
-          <w:rFonts w:ascii="Segoe UI" w:hAnsi="Segoe UI" w:cs="Segoe UI"/>
-          <w:color w:val="24292E"/>
-        </w:rPr>
-      </w:pPr>
-      <w:r>
-        <w:rPr>
-          <w:rFonts w:ascii="Segoe UI" w:hAnsi="Segoe UI" w:cs="Segoe UI"/>
-          <w:color w:val="24292E"/>
-        </w:rPr>
-        <w:t>Funzionalità che definisce come:</w:t>
-      </w:r>
-    </w:p>
-    <w:p>
-      <w:pPr>
-        <w:numPr>
-          <w:ilvl w:val="0"/>
-          <w:numId w:val="6"/>
-        </w:numPr>
-        <w:shd w:val="clear" w:color="auto" w:fill="FFFFFF"/>
-        <w:spacing w:before="100" w:beforeAutospacing="1" w:after="100" w:afterAutospacing="1" w:line="240" w:lineRule="auto"/>
-        <w:rPr>
-          <w:rFonts w:ascii="Segoe UI" w:hAnsi="Segoe UI" w:cs="Segoe UI"/>
-          <w:color w:val="24292E"/>
-        </w:rPr>
-      </w:pPr>
-      <w:r>
-        <w:rPr>
-          <w:rFonts w:ascii="Segoe UI" w:hAnsi="Segoe UI" w:cs="Segoe UI"/>
-          <w:color w:val="24292E"/>
-        </w:rPr>
-        <w:t>accedere al catalogo di giochi</w:t>
-      </w:r>
-    </w:p>
-    <w:p>
-      <w:pPr>
-        <w:numPr>
-          <w:ilvl w:val="0"/>
-          <w:numId w:val="6"/>
-        </w:numPr>
-        <w:shd w:val="clear" w:color="auto" w:fill="FFFFFF"/>
-        <w:spacing w:before="60" w:after="100" w:afterAutospacing="1" w:line="240" w:lineRule="auto"/>
-        <w:rPr>
-          <w:rFonts w:ascii="Segoe UI" w:hAnsi="Segoe UI" w:cs="Segoe UI"/>
-          <w:color w:val="24292E"/>
-        </w:rPr>
-      </w:pPr>
-      <w:r>
-        <w:rPr>
-          <w:rFonts w:ascii="Segoe UI" w:hAnsi="Segoe UI" w:cs="Segoe UI"/>
-          <w:color w:val="24292E"/>
-        </w:rPr>
-        <w:t>fare ricerche secondo vari parametri</w:t>
-      </w:r>
-    </w:p>
-    <w:p>
-      <w:pPr>
-        <w:numPr>
-          <w:ilvl w:val="0"/>
-          <w:numId w:val="6"/>
-        </w:numPr>
-        <w:shd w:val="clear" w:color="auto" w:fill="FFFFFF"/>
-        <w:spacing w:before="60" w:after="100" w:afterAutospacing="1" w:line="240" w:lineRule="auto"/>
-        <w:rPr>
-          <w:rFonts w:ascii="Segoe UI" w:hAnsi="Segoe UI" w:cs="Segoe UI"/>
-          <w:color w:val="24292E"/>
-        </w:rPr>
-      </w:pPr>
-      <w:r>
-        <w:rPr>
-          <w:rFonts w:ascii="Segoe UI" w:hAnsi="Segoe UI" w:cs="Segoe UI"/>
-          <w:color w:val="24292E"/>
-        </w:rPr>
-        <w:t>visualizzare i dettagli e le recensioni dei giochi</w:t>
-      </w:r>
+        <w:t>Installare l’applicazione</w:t>
+      </w:r>
+      <w:r>
+        <w:rPr>
+          <w:rFonts w:ascii="Segoe UI" w:hAnsi="Segoe UI" w:cs="Segoe UI"/>
+          <w:color w:val="24292E"/>
+        </w:rPr>
+        <w:t xml:space="preserve"> (Luca)</w:t>
+      </w:r>
+    </w:p>
+    <w:p>
+      <w:pPr>
+        <w:shd w:val="clear" w:color="auto" w:fill="FFFFFF"/>
+        <w:spacing w:after="240" w:line="240" w:lineRule="auto"/>
+        <w:rPr>
+          <w:rFonts w:ascii="Segoe UI" w:eastAsia="Times New Roman" w:hAnsi="Segoe UI" w:cs="Segoe UI"/>
+          <w:color w:val="24292E"/>
+          <w:sz w:val="24"/>
+          <w:szCs w:val="24"/>
+        </w:rPr>
+      </w:pPr>
     </w:p>
     <w:p>
       <w:pPr>
@@ -1293,6 +1121,157 @@
           <w:color w:val="24292E"/>
         </w:rPr>
       </w:pPr>
+      <w:r>
+        <w:rPr>
+          <w:rFonts w:ascii="Segoe UI" w:hAnsi="Segoe UI" w:cs="Segoe UI"/>
+          <w:color w:val="24292E"/>
+        </w:rPr>
+        <w:t>Visualizzare il Catalogo dei Giochi (Luca)</w:t>
+      </w:r>
+    </w:p>
+    <w:p>
+      <w:pPr>
+        <w:pStyle w:val="Titolo3"/>
+        <w:shd w:val="clear" w:color="auto" w:fill="FFFFFF"/>
+        <w:spacing w:before="360" w:after="240"/>
+        <w:rPr>
+          <w:rFonts w:ascii="Segoe UI" w:hAnsi="Segoe UI" w:cs="Segoe UI"/>
+          <w:color w:val="24292E"/>
+          <w:sz w:val="30"/>
+          <w:szCs w:val="30"/>
+        </w:rPr>
+      </w:pPr>
+      <w:r>
+        <w:rPr>
+          <w:rFonts w:ascii="Segoe UI" w:hAnsi="Segoe UI" w:cs="Segoe UI"/>
+          <w:color w:val="24292E"/>
+          <w:sz w:val="30"/>
+          <w:szCs w:val="30"/>
+        </w:rPr>
+        <w:t>Utenti coinvolti</w:t>
+      </w:r>
+    </w:p>
+    <w:p>
+      <w:pPr>
+        <w:pStyle w:val="NormaleWeb"/>
+        <w:shd w:val="clear" w:color="auto" w:fill="FFFFFF"/>
+        <w:spacing w:before="0" w:beforeAutospacing="0" w:after="240" w:afterAutospacing="0"/>
+        <w:rPr>
+          <w:rFonts w:ascii="Segoe UI" w:hAnsi="Segoe UI" w:cs="Segoe UI"/>
+          <w:color w:val="24292E"/>
+        </w:rPr>
+      </w:pPr>
+      <w:r>
+        <w:rPr>
+          <w:rFonts w:ascii="Segoe UI" w:hAnsi="Segoe UI" w:cs="Segoe UI"/>
+          <w:color w:val="24292E"/>
+        </w:rPr>
+        <w:t>Tutte le tipologie di utenti</w:t>
+      </w:r>
+    </w:p>
+    <w:p>
+      <w:pPr>
+        <w:pStyle w:val="Titolo3"/>
+        <w:shd w:val="clear" w:color="auto" w:fill="FFFFFF"/>
+        <w:spacing w:before="360" w:after="240"/>
+        <w:rPr>
+          <w:rFonts w:ascii="Segoe UI" w:hAnsi="Segoe UI" w:cs="Segoe UI"/>
+          <w:color w:val="24292E"/>
+          <w:sz w:val="30"/>
+          <w:szCs w:val="30"/>
+        </w:rPr>
+      </w:pPr>
+      <w:r>
+        <w:rPr>
+          <w:rFonts w:ascii="Segoe UI" w:hAnsi="Segoe UI" w:cs="Segoe UI"/>
+          <w:color w:val="24292E"/>
+          <w:sz w:val="30"/>
+          <w:szCs w:val="30"/>
+        </w:rPr>
+        <w:t>Descrizione</w:t>
+      </w:r>
+    </w:p>
+    <w:p>
+      <w:pPr>
+        <w:pStyle w:val="NormaleWeb"/>
+        <w:shd w:val="clear" w:color="auto" w:fill="FFFFFF"/>
+        <w:spacing w:before="0" w:beforeAutospacing="0" w:after="240" w:afterAutospacing="0"/>
+        <w:rPr>
+          <w:rFonts w:ascii="Segoe UI" w:hAnsi="Segoe UI" w:cs="Segoe UI"/>
+          <w:color w:val="24292E"/>
+        </w:rPr>
+      </w:pPr>
+      <w:r>
+        <w:rPr>
+          <w:rFonts w:ascii="Segoe UI" w:hAnsi="Segoe UI" w:cs="Segoe UI"/>
+          <w:color w:val="24292E"/>
+        </w:rPr>
+        <w:t>Funzionalità che definisce come:</w:t>
+      </w:r>
+    </w:p>
+    <w:p>
+      <w:pPr>
+        <w:numPr>
+          <w:ilvl w:val="0"/>
+          <w:numId w:val="6"/>
+        </w:numPr>
+        <w:shd w:val="clear" w:color="auto" w:fill="FFFFFF"/>
+        <w:spacing w:before="100" w:beforeAutospacing="1" w:after="100" w:afterAutospacing="1" w:line="240" w:lineRule="auto"/>
+        <w:rPr>
+          <w:rFonts w:ascii="Segoe UI" w:hAnsi="Segoe UI" w:cs="Segoe UI"/>
+          <w:color w:val="24292E"/>
+        </w:rPr>
+      </w:pPr>
+      <w:r>
+        <w:rPr>
+          <w:rFonts w:ascii="Segoe UI" w:hAnsi="Segoe UI" w:cs="Segoe UI"/>
+          <w:color w:val="24292E"/>
+        </w:rPr>
+        <w:t>accedere al catalogo di giochi</w:t>
+      </w:r>
+    </w:p>
+    <w:p>
+      <w:pPr>
+        <w:numPr>
+          <w:ilvl w:val="0"/>
+          <w:numId w:val="6"/>
+        </w:numPr>
+        <w:shd w:val="clear" w:color="auto" w:fill="FFFFFF"/>
+        <w:spacing w:before="60" w:after="100" w:afterAutospacing="1" w:line="240" w:lineRule="auto"/>
+        <w:rPr>
+          <w:rFonts w:ascii="Segoe UI" w:hAnsi="Segoe UI" w:cs="Segoe UI"/>
+          <w:color w:val="24292E"/>
+        </w:rPr>
+      </w:pPr>
+      <w:r>
+        <w:rPr>
+          <w:rFonts w:ascii="Segoe UI" w:hAnsi="Segoe UI" w:cs="Segoe UI"/>
+          <w:color w:val="24292E"/>
+        </w:rPr>
+        <w:lastRenderedPageBreak/>
+        <w:t>fare ricerche secondo vari parametri</w:t>
+      </w:r>
+    </w:p>
+    <w:p>
+      <w:pPr>
+        <w:numPr>
+          <w:ilvl w:val="0"/>
+          <w:numId w:val="6"/>
+        </w:numPr>
+        <w:shd w:val="clear" w:color="auto" w:fill="FFFFFF"/>
+        <w:spacing w:before="60" w:after="100" w:afterAutospacing="1" w:line="240" w:lineRule="auto"/>
+        <w:rPr>
+          <w:rFonts w:ascii="Segoe UI" w:hAnsi="Segoe UI" w:cs="Segoe UI"/>
+          <w:color w:val="24292E"/>
+        </w:rPr>
+      </w:pPr>
+      <w:r>
+        <w:rPr>
+          <w:rFonts w:ascii="Segoe UI" w:hAnsi="Segoe UI" w:cs="Segoe UI"/>
+          <w:color w:val="24292E"/>
+        </w:rPr>
+        <w:t>visualizzare i dettagli e le recensioni dei giochi</w:t>
+      </w:r>
     </w:p>
     <w:p>
       <w:pPr>
@@ -1307,181 +1286,6 @@
           <w:color w:val="24292E"/>
         </w:rPr>
       </w:pPr>
-      <w:r>
-        <w:rPr>
-          <w:rFonts w:ascii="Segoe UI" w:hAnsi="Segoe UI" w:cs="Segoe UI"/>
-          <w:color w:val="24292E"/>
-        </w:rPr>
-        <w:t>Gestione Catalogo e Giochi (Luca)</w:t>
-      </w:r>
-    </w:p>
-    <w:p>
-      <w:pPr>
-        <w:pStyle w:val="Titolo3"/>
-        <w:shd w:val="clear" w:color="auto" w:fill="FFFFFF"/>
-        <w:spacing w:before="360" w:after="240"/>
-        <w:rPr>
-          <w:rFonts w:ascii="Segoe UI" w:hAnsi="Segoe UI" w:cs="Segoe UI"/>
-          <w:color w:val="24292E"/>
-          <w:sz w:val="30"/>
-          <w:szCs w:val="30"/>
-        </w:rPr>
-      </w:pPr>
-      <w:r>
-        <w:rPr>
-          <w:rFonts w:ascii="Segoe UI" w:hAnsi="Segoe UI" w:cs="Segoe UI"/>
-          <w:color w:val="24292E"/>
-          <w:sz w:val="30"/>
-          <w:szCs w:val="30"/>
-        </w:rPr>
-        <w:t>Utenti coinvolti</w:t>
-      </w:r>
-    </w:p>
-    <w:p>
-      <w:pPr>
-        <w:pStyle w:val="NormaleWeb"/>
-        <w:numPr>
-          <w:ilvl w:val="0"/>
-          <w:numId w:val="10"/>
-        </w:numPr>
-        <w:shd w:val="clear" w:color="auto" w:fill="FFFFFF"/>
-        <w:spacing w:before="0" w:beforeAutospacing="0" w:after="240" w:afterAutospacing="0"/>
-        <w:rPr>
-          <w:rFonts w:ascii="Segoe UI" w:hAnsi="Segoe UI" w:cs="Segoe UI"/>
-          <w:color w:val="24292E"/>
-        </w:rPr>
-      </w:pPr>
-      <w:r>
-        <w:rPr>
-          <w:rFonts w:ascii="Segoe UI" w:hAnsi="Segoe UI" w:cs="Segoe UI"/>
-          <w:color w:val="24292E"/>
-        </w:rPr>
-        <w:t>Admin</w:t>
-      </w:r>
-    </w:p>
-    <w:p>
-      <w:pPr>
-        <w:pStyle w:val="Titolo3"/>
-        <w:shd w:val="clear" w:color="auto" w:fill="FFFFFF"/>
-        <w:spacing w:before="360" w:after="240"/>
-        <w:rPr>
-          <w:rFonts w:ascii="Segoe UI" w:hAnsi="Segoe UI" w:cs="Segoe UI"/>
-          <w:color w:val="24292E"/>
-          <w:sz w:val="30"/>
-          <w:szCs w:val="30"/>
-        </w:rPr>
-      </w:pPr>
-      <w:r>
-        <w:rPr>
-          <w:rFonts w:ascii="Segoe UI" w:hAnsi="Segoe UI" w:cs="Segoe UI"/>
-          <w:color w:val="24292E"/>
-          <w:sz w:val="30"/>
-          <w:szCs w:val="30"/>
-        </w:rPr>
-        <w:t>Descrizione</w:t>
-      </w:r>
-    </w:p>
-    <w:p>
-      <w:pPr>
-        <w:pStyle w:val="NormaleWeb"/>
-        <w:shd w:val="clear" w:color="auto" w:fill="FFFFFF"/>
-        <w:spacing w:before="0" w:beforeAutospacing="0" w:after="240" w:afterAutospacing="0"/>
-        <w:rPr>
-          <w:rFonts w:ascii="Segoe UI" w:hAnsi="Segoe UI" w:cs="Segoe UI"/>
-          <w:color w:val="24292E"/>
-        </w:rPr>
-      </w:pPr>
-      <w:r>
-        <w:rPr>
-          <w:rFonts w:ascii="Segoe UI" w:hAnsi="Segoe UI" w:cs="Segoe UI"/>
-          <w:color w:val="24292E"/>
-        </w:rPr>
-        <w:t>Funzionalità che definisce come:</w:t>
-      </w:r>
-    </w:p>
-    <w:p>
-      <w:pPr>
-        <w:numPr>
-          <w:ilvl w:val="0"/>
-          <w:numId w:val="7"/>
-        </w:numPr>
-        <w:shd w:val="clear" w:color="auto" w:fill="FFFFFF"/>
-        <w:spacing w:before="60" w:beforeAutospacing="1" w:after="100" w:afterAutospacing="1" w:line="240" w:lineRule="auto"/>
-        <w:rPr>
-          <w:rFonts w:ascii="Segoe UI" w:hAnsi="Segoe UI" w:cs="Segoe UI"/>
-          <w:color w:val="24292E"/>
-        </w:rPr>
-      </w:pPr>
-      <w:r>
-        <w:rPr>
-          <w:rFonts w:ascii="Segoe UI" w:hAnsi="Segoe UI" w:cs="Segoe UI"/>
-          <w:color w:val="24292E"/>
-        </w:rPr>
-        <w:t>aggiungere un nuovo gioco al catalogo</w:t>
-      </w:r>
-    </w:p>
-    <w:p>
-      <w:pPr>
-        <w:numPr>
-          <w:ilvl w:val="0"/>
-          <w:numId w:val="7"/>
-        </w:numPr>
-        <w:shd w:val="clear" w:color="auto" w:fill="FFFFFF"/>
-        <w:spacing w:before="60" w:after="100" w:afterAutospacing="1" w:line="240" w:lineRule="auto"/>
-        <w:rPr>
-          <w:rFonts w:ascii="Segoe UI" w:hAnsi="Segoe UI" w:cs="Segoe UI"/>
-          <w:color w:val="24292E"/>
-        </w:rPr>
-      </w:pPr>
-      <w:r>
-        <w:rPr>
-          <w:rFonts w:ascii="Segoe UI" w:hAnsi="Segoe UI" w:cs="Segoe UI"/>
-          <w:color w:val="24292E"/>
-        </w:rPr>
-        <w:t>rimuovere un gioco</w:t>
-      </w:r>
-    </w:p>
-    <w:p>
-      <w:pPr>
-        <w:numPr>
-          <w:ilvl w:val="0"/>
-          <w:numId w:val="7"/>
-        </w:numPr>
-        <w:shd w:val="clear" w:color="auto" w:fill="FFFFFF"/>
-        <w:spacing w:before="60" w:after="100" w:afterAutospacing="1" w:line="240" w:lineRule="auto"/>
-        <w:rPr>
-          <w:rFonts w:ascii="Segoe UI" w:hAnsi="Segoe UI" w:cs="Segoe UI"/>
-          <w:color w:val="24292E"/>
-        </w:rPr>
-      </w:pPr>
-      <w:r>
-        <w:rPr>
-          <w:rFonts w:ascii="Segoe UI" w:hAnsi="Segoe UI" w:cs="Segoe UI"/>
-          <w:color w:val="24292E"/>
-        </w:rPr>
-        <w:t>modificare informazioni di un gioco</w:t>
-      </w:r>
-    </w:p>
-    <w:p>
-      <w:pPr>
-        <w:numPr>
-          <w:ilvl w:val="0"/>
-          <w:numId w:val="7"/>
-        </w:numPr>
-        <w:shd w:val="clear" w:color="auto" w:fill="FFFFFF"/>
-        <w:spacing w:before="60" w:after="100" w:afterAutospacing="1" w:line="240" w:lineRule="auto"/>
-        <w:rPr>
-          <w:rFonts w:ascii="Segoe UI" w:hAnsi="Segoe UI" w:cs="Segoe UI"/>
-          <w:color w:val="24292E"/>
-        </w:rPr>
-      </w:pPr>
-      <w:r>
-        <w:rPr>
-          <w:rFonts w:ascii="Segoe UI" w:hAnsi="Segoe UI" w:cs="Segoe UI"/>
-          <w:color w:val="24292E"/>
-        </w:rPr>
-        <w:t>rimuovere recensioni da un gioco</w:t>
-      </w:r>
     </w:p>
     <w:p>
       <w:pPr>
@@ -1501,23 +1305,7 @@
           <w:rFonts w:ascii="Segoe UI" w:hAnsi="Segoe UI" w:cs="Segoe UI"/>
           <w:color w:val="24292E"/>
         </w:rPr>
-        <w:t xml:space="preserve">Inserire Recensioni ai </w:t>
-      </w:r>
-      <w:proofErr w:type="gramStart"/>
-      <w:r>
-        <w:rPr>
-          <w:rFonts w:ascii="Segoe UI" w:hAnsi="Segoe UI" w:cs="Segoe UI"/>
-          <w:color w:val="24292E"/>
-        </w:rPr>
-        <w:t>Giochi(</w:t>
-      </w:r>
-      <w:proofErr w:type="gramEnd"/>
-      <w:r>
-        <w:rPr>
-          <w:rFonts w:ascii="Segoe UI" w:hAnsi="Segoe UI" w:cs="Segoe UI"/>
-          <w:color w:val="24292E"/>
-        </w:rPr>
-        <w:t>Luca)</w:t>
+        <w:t>Gestione Catalogo e Giochi (Luca)</w:t>
       </w:r>
     </w:p>
     <w:p>
@@ -1561,28 +1349,6 @@
           <w:rFonts w:ascii="Segoe UI" w:hAnsi="Segoe UI" w:cs="Segoe UI"/>
           <w:color w:val="24292E"/>
         </w:rPr>
-        <w:t>Utente registrato</w:t>
-      </w:r>
-    </w:p>
-    <w:p>
-      <w:pPr>
-        <w:pStyle w:val="NormaleWeb"/>
-        <w:numPr>
-          <w:ilvl w:val="0"/>
-          <w:numId w:val="10"/>
-        </w:numPr>
-        <w:shd w:val="clear" w:color="auto" w:fill="FFFFFF"/>
-        <w:spacing w:before="0" w:beforeAutospacing="0" w:after="240" w:afterAutospacing="0"/>
-        <w:rPr>
-          <w:rFonts w:ascii="Segoe UI" w:hAnsi="Segoe UI" w:cs="Segoe UI"/>
-          <w:color w:val="24292E"/>
-        </w:rPr>
-      </w:pPr>
-      <w:r>
-        <w:rPr>
-          <w:rFonts w:ascii="Segoe UI" w:hAnsi="Segoe UI" w:cs="Segoe UI"/>
-          <w:color w:val="24292E"/>
-        </w:rPr>
         <w:t>Admin</w:t>
       </w:r>
     </w:p>
@@ -1644,7 +1410,7 @@
           <w:rFonts w:ascii="Segoe UI" w:hAnsi="Segoe UI" w:cs="Segoe UI"/>
           <w:color w:val="24292E"/>
         </w:rPr>
-        <w:t>aggiungere la propria recensione ad un gioco</w:t>
+        <w:t>aggiungere un nuovo gioco al catalogo</w:t>
       </w:r>
     </w:p>
     <w:p>
@@ -1665,7 +1431,49 @@
           <w:rFonts w:ascii="Segoe UI" w:hAnsi="Segoe UI" w:cs="Segoe UI"/>
           <w:color w:val="24292E"/>
         </w:rPr>
-        <w:t>rimuovere la propria recensione</w:t>
+        <w:t>rimuovere un gioco</w:t>
+      </w:r>
+    </w:p>
+    <w:p>
+      <w:pPr>
+        <w:numPr>
+          <w:ilvl w:val="0"/>
+          <w:numId w:val="7"/>
+        </w:numPr>
+        <w:shd w:val="clear" w:color="auto" w:fill="FFFFFF"/>
+        <w:spacing w:before="60" w:after="100" w:afterAutospacing="1" w:line="240" w:lineRule="auto"/>
+        <w:rPr>
+          <w:rFonts w:ascii="Segoe UI" w:hAnsi="Segoe UI" w:cs="Segoe UI"/>
+          <w:color w:val="24292E"/>
+        </w:rPr>
+      </w:pPr>
+      <w:r>
+        <w:rPr>
+          <w:rFonts w:ascii="Segoe UI" w:hAnsi="Segoe UI" w:cs="Segoe UI"/>
+          <w:color w:val="24292E"/>
+        </w:rPr>
+        <w:t>modificare informazioni di un gioco</w:t>
+      </w:r>
+    </w:p>
+    <w:p>
+      <w:pPr>
+        <w:numPr>
+          <w:ilvl w:val="0"/>
+          <w:numId w:val="7"/>
+        </w:numPr>
+        <w:shd w:val="clear" w:color="auto" w:fill="FFFFFF"/>
+        <w:spacing w:before="60" w:after="100" w:afterAutospacing="1" w:line="240" w:lineRule="auto"/>
+        <w:rPr>
+          <w:rFonts w:ascii="Segoe UI" w:hAnsi="Segoe UI" w:cs="Segoe UI"/>
+          <w:color w:val="24292E"/>
+        </w:rPr>
+      </w:pPr>
+      <w:r>
+        <w:rPr>
+          <w:rFonts w:ascii="Segoe UI" w:hAnsi="Segoe UI" w:cs="Segoe UI"/>
+          <w:color w:val="24292E"/>
+        </w:rPr>
+        <w:t>rimuovere recensioni da un gioco</w:t>
       </w:r>
     </w:p>
     <w:p>
@@ -1686,7 +1494,7 @@
           <w:rFonts w:ascii="Segoe UI" w:hAnsi="Segoe UI" w:cs="Segoe UI"/>
           <w:color w:val="24292E"/>
         </w:rPr>
-        <w:t>Gestione Profilo Utente (Luca)</w:t>
+        <w:t>Inserire Recensioni ai Giochi(Luca)</w:t>
       </w:r>
     </w:p>
     <w:p>
@@ -1713,17 +1521,38 @@
     </w:p>
     <w:p>
       <w:pPr>
-        <w:numPr>
-          <w:ilvl w:val="0"/>
-          <w:numId w:val="8"/>
-        </w:numPr>
-        <w:shd w:val="clear" w:color="auto" w:fill="FFFFFF"/>
-        <w:spacing w:before="100" w:beforeAutospacing="1" w:after="100" w:afterAutospacing="1" w:line="240" w:lineRule="auto"/>
-        <w:rPr>
-          <w:rFonts w:ascii="Segoe UI" w:hAnsi="Segoe UI" w:cs="Segoe UI"/>
-          <w:color w:val="24292E"/>
-          <w:sz w:val="24"/>
-          <w:szCs w:val="24"/>
+        <w:pStyle w:val="NormaleWeb"/>
+        <w:numPr>
+          <w:ilvl w:val="0"/>
+          <w:numId w:val="10"/>
+        </w:numPr>
+        <w:shd w:val="clear" w:color="auto" w:fill="FFFFFF"/>
+        <w:spacing w:before="0" w:beforeAutospacing="0" w:after="240" w:afterAutospacing="0"/>
+        <w:rPr>
+          <w:rFonts w:ascii="Segoe UI" w:hAnsi="Segoe UI" w:cs="Segoe UI"/>
+          <w:color w:val="24292E"/>
+        </w:rPr>
+      </w:pPr>
+      <w:r>
+        <w:rPr>
+          <w:rFonts w:ascii="Segoe UI" w:hAnsi="Segoe UI" w:cs="Segoe UI"/>
+          <w:color w:val="24292E"/>
+        </w:rPr>
+        <w:t>Utente registrato</w:t>
+      </w:r>
+    </w:p>
+    <w:p>
+      <w:pPr>
+        <w:pStyle w:val="NormaleWeb"/>
+        <w:numPr>
+          <w:ilvl w:val="0"/>
+          <w:numId w:val="10"/>
+        </w:numPr>
+        <w:shd w:val="clear" w:color="auto" w:fill="FFFFFF"/>
+        <w:spacing w:before="0" w:beforeAutospacing="0" w:after="240" w:afterAutospacing="0"/>
+        <w:rPr>
+          <w:rFonts w:ascii="Segoe UI" w:hAnsi="Segoe UI" w:cs="Segoe UI"/>
+          <w:color w:val="24292E"/>
         </w:rPr>
       </w:pPr>
       <w:r>
@@ -1732,27 +1561,6 @@
           <w:color w:val="24292E"/>
         </w:rPr>
         <w:t>Admin</w:t>
-      </w:r>
-    </w:p>
-    <w:p>
-      <w:pPr>
-        <w:numPr>
-          <w:ilvl w:val="0"/>
-          <w:numId w:val="8"/>
-        </w:numPr>
-        <w:shd w:val="clear" w:color="auto" w:fill="FFFFFF"/>
-        <w:spacing w:before="60" w:after="100" w:afterAutospacing="1" w:line="240" w:lineRule="auto"/>
-        <w:rPr>
-          <w:rFonts w:ascii="Segoe UI" w:hAnsi="Segoe UI" w:cs="Segoe UI"/>
-          <w:color w:val="24292E"/>
-        </w:rPr>
-      </w:pPr>
-      <w:r>
-        <w:rPr>
-          <w:rFonts w:ascii="Segoe UI" w:hAnsi="Segoe UI" w:cs="Segoe UI"/>
-          <w:color w:val="24292E"/>
-        </w:rPr>
-        <w:t>Utente Registrato</w:t>
       </w:r>
     </w:p>
     <w:p>
@@ -1774,7 +1582,6 @@
           <w:sz w:val="30"/>
           <w:szCs w:val="30"/>
         </w:rPr>
-        <w:lastRenderedPageBreak/>
         <w:t>Descrizione</w:t>
       </w:r>
     </w:p>
@@ -1793,53 +1600,35 @@
           <w:rFonts w:ascii="Segoe UI" w:hAnsi="Segoe UI" w:cs="Segoe UI"/>
           <w:color w:val="24292E"/>
         </w:rPr>
-        <w:t xml:space="preserve">Funzionalità che permette </w:t>
-      </w:r>
-      <w:proofErr w:type="gramStart"/>
-      <w:r>
-        <w:rPr>
-          <w:rFonts w:ascii="Segoe UI" w:hAnsi="Segoe UI" w:cs="Segoe UI"/>
-          <w:color w:val="24292E"/>
-        </w:rPr>
-        <w:t>di :</w:t>
-      </w:r>
-      <w:proofErr w:type="gramEnd"/>
-    </w:p>
-    <w:p>
-      <w:pPr>
-        <w:numPr>
-          <w:ilvl w:val="0"/>
-          <w:numId w:val="9"/>
-        </w:numPr>
-        <w:shd w:val="clear" w:color="auto" w:fill="FFFFFF"/>
-        <w:spacing w:before="100" w:beforeAutospacing="1" w:after="100" w:afterAutospacing="1" w:line="240" w:lineRule="auto"/>
-        <w:rPr>
-          <w:rFonts w:ascii="Segoe UI" w:hAnsi="Segoe UI" w:cs="Segoe UI"/>
-          <w:color w:val="24292E"/>
-        </w:rPr>
-      </w:pPr>
-      <w:r>
-        <w:rPr>
-          <w:rFonts w:ascii="Segoe UI" w:hAnsi="Segoe UI" w:cs="Segoe UI"/>
-          <w:color w:val="24292E"/>
-        </w:rPr>
-        <w:t xml:space="preserve">modificare Nome, Cognome ed </w:t>
-      </w:r>
-      <w:proofErr w:type="gramStart"/>
-      <w:r>
-        <w:rPr>
-          <w:rFonts w:ascii="Segoe UI" w:hAnsi="Segoe UI" w:cs="Segoe UI"/>
-          <w:color w:val="24292E"/>
-        </w:rPr>
-        <w:t>Email</w:t>
-      </w:r>
-      <w:proofErr w:type="gramEnd"/>
-    </w:p>
-    <w:p>
-      <w:pPr>
-        <w:numPr>
-          <w:ilvl w:val="0"/>
-          <w:numId w:val="9"/>
+        <w:t>Funzionalità che definisce come:</w:t>
+      </w:r>
+    </w:p>
+    <w:p>
+      <w:pPr>
+        <w:numPr>
+          <w:ilvl w:val="0"/>
+          <w:numId w:val="7"/>
+        </w:numPr>
+        <w:shd w:val="clear" w:color="auto" w:fill="FFFFFF"/>
+        <w:spacing w:before="60" w:beforeAutospacing="1" w:after="100" w:afterAutospacing="1" w:line="240" w:lineRule="auto"/>
+        <w:rPr>
+          <w:rFonts w:ascii="Segoe UI" w:hAnsi="Segoe UI" w:cs="Segoe UI"/>
+          <w:color w:val="24292E"/>
+        </w:rPr>
+      </w:pPr>
+      <w:r>
+        <w:rPr>
+          <w:rFonts w:ascii="Segoe UI" w:hAnsi="Segoe UI" w:cs="Segoe UI"/>
+          <w:color w:val="24292E"/>
+        </w:rPr>
+        <w:t>aggiungere la propria recensione ad un gioco</w:t>
+      </w:r>
+    </w:p>
+    <w:p>
+      <w:pPr>
+        <w:numPr>
+          <w:ilvl w:val="0"/>
+          <w:numId w:val="7"/>
         </w:numPr>
         <w:shd w:val="clear" w:color="auto" w:fill="FFFFFF"/>
         <w:spacing w:before="60" w:after="100" w:afterAutospacing="1" w:line="240" w:lineRule="auto"/>
@@ -1853,28 +1642,7 @@
           <w:rFonts w:ascii="Segoe UI" w:hAnsi="Segoe UI" w:cs="Segoe UI"/>
           <w:color w:val="24292E"/>
         </w:rPr>
-        <w:t>modificare la Password</w:t>
-      </w:r>
-    </w:p>
-    <w:p>
-      <w:pPr>
-        <w:numPr>
-          <w:ilvl w:val="0"/>
-          <w:numId w:val="9"/>
-        </w:numPr>
-        <w:shd w:val="clear" w:color="auto" w:fill="FFFFFF"/>
-        <w:spacing w:before="60" w:after="100" w:afterAutospacing="1" w:line="240" w:lineRule="auto"/>
-        <w:rPr>
-          <w:rFonts w:ascii="Segoe UI" w:hAnsi="Segoe UI" w:cs="Segoe UI"/>
-          <w:color w:val="24292E"/>
-        </w:rPr>
-      </w:pPr>
-      <w:r>
-        <w:rPr>
-          <w:rFonts w:ascii="Segoe UI" w:hAnsi="Segoe UI" w:cs="Segoe UI"/>
-          <w:color w:val="24292E"/>
-        </w:rPr>
-        <w:t>cancellare l’Account</w:t>
+        <w:t>rimuovere la propria recensione</w:t>
       </w:r>
     </w:p>
     <w:p>
@@ -1895,7 +1663,7 @@
           <w:rFonts w:ascii="Segoe UI" w:hAnsi="Segoe UI" w:cs="Segoe UI"/>
           <w:color w:val="24292E"/>
         </w:rPr>
-        <w:t>Registrarsi alla piattaforma (Luca)</w:t>
+        <w:t>Gestione Profilo Utente (Luca)</w:t>
       </w:r>
     </w:p>
     <w:p>
@@ -1940,7 +1708,29 @@
           <w:rFonts w:ascii="Segoe UI" w:hAnsi="Segoe UI" w:cs="Segoe UI"/>
           <w:color w:val="24292E"/>
         </w:rPr>
-        <w:t>Ospite</w:t>
+        <w:t>Admin</w:t>
+      </w:r>
+    </w:p>
+    <w:p>
+      <w:pPr>
+        <w:numPr>
+          <w:ilvl w:val="0"/>
+          <w:numId w:val="8"/>
+        </w:numPr>
+        <w:shd w:val="clear" w:color="auto" w:fill="FFFFFF"/>
+        <w:spacing w:before="60" w:after="100" w:afterAutospacing="1" w:line="240" w:lineRule="auto"/>
+        <w:rPr>
+          <w:rFonts w:ascii="Segoe UI" w:hAnsi="Segoe UI" w:cs="Segoe UI"/>
+          <w:color w:val="24292E"/>
+        </w:rPr>
+      </w:pPr>
+      <w:r>
+        <w:rPr>
+          <w:rFonts w:ascii="Segoe UI" w:hAnsi="Segoe UI" w:cs="Segoe UI"/>
+          <w:color w:val="24292E"/>
+        </w:rPr>
+        <w:lastRenderedPageBreak/>
+        <w:t>Utente Registrato</w:t>
       </w:r>
     </w:p>
     <w:p>
@@ -1980,17 +1770,8 @@
           <w:rFonts w:ascii="Segoe UI" w:hAnsi="Segoe UI" w:cs="Segoe UI"/>
           <w:color w:val="24292E"/>
         </w:rPr>
-        <w:t xml:space="preserve">Funzionalità che permette </w:t>
-      </w:r>
-      <w:proofErr w:type="gramStart"/>
-      <w:r>
-        <w:rPr>
-          <w:rFonts w:ascii="Segoe UI" w:hAnsi="Segoe UI" w:cs="Segoe UI"/>
-          <w:color w:val="24292E"/>
-        </w:rPr>
-        <w:t>di :</w:t>
-      </w:r>
-      <w:proofErr w:type="gramEnd"/>
+        <w:t>Funzionalità che permette di :</w:t>
+      </w:r>
     </w:p>
     <w:p>
       <w:pPr>
@@ -2010,32 +1791,50 @@
           <w:rFonts w:ascii="Segoe UI" w:hAnsi="Segoe UI" w:cs="Segoe UI"/>
           <w:color w:val="24292E"/>
         </w:rPr>
-        <w:t>Creare un nuovo Utente Registrato sul sito</w:t>
-      </w:r>
-    </w:p>
-    <w:p>
-      <w:pPr>
-        <w:shd w:val="clear" w:color="auto" w:fill="FFFFFF"/>
-        <w:spacing w:after="240" w:line="240" w:lineRule="auto"/>
-        <w:rPr>
-          <w:rFonts w:ascii="Segoe UI" w:eastAsia="Times New Roman" w:hAnsi="Segoe UI" w:cs="Segoe UI"/>
-          <w:color w:val="24292E"/>
-          <w:sz w:val="24"/>
-          <w:szCs w:val="24"/>
-        </w:rPr>
-      </w:pPr>
-    </w:p>
-    <w:p>
-      <w:pPr>
-        <w:shd w:val="clear" w:color="auto" w:fill="FFFFFF"/>
-        <w:spacing w:after="100" w:afterAutospacing="1" w:line="240" w:lineRule="auto"/>
-        <w:rPr>
-          <w:rFonts w:ascii="Segoe UI" w:eastAsia="Times New Roman" w:hAnsi="Segoe UI" w:cs="Segoe UI"/>
-          <w:color w:val="24292E"/>
-          <w:sz w:val="24"/>
-          <w:szCs w:val="24"/>
-        </w:rPr>
-      </w:pPr>
+        <w:t>modificare Nome, Cognome ed Email</w:t>
+      </w:r>
+    </w:p>
+    <w:p>
+      <w:pPr>
+        <w:numPr>
+          <w:ilvl w:val="0"/>
+          <w:numId w:val="9"/>
+        </w:numPr>
+        <w:shd w:val="clear" w:color="auto" w:fill="FFFFFF"/>
+        <w:spacing w:before="60" w:after="100" w:afterAutospacing="1" w:line="240" w:lineRule="auto"/>
+        <w:rPr>
+          <w:rFonts w:ascii="Segoe UI" w:hAnsi="Segoe UI" w:cs="Segoe UI"/>
+          <w:color w:val="24292E"/>
+        </w:rPr>
+      </w:pPr>
+      <w:r>
+        <w:rPr>
+          <w:rFonts w:ascii="Segoe UI" w:hAnsi="Segoe UI" w:cs="Segoe UI"/>
+          <w:color w:val="24292E"/>
+        </w:rPr>
+        <w:t>modificare la Password</w:t>
+      </w:r>
+    </w:p>
+    <w:p>
+      <w:pPr>
+        <w:numPr>
+          <w:ilvl w:val="0"/>
+          <w:numId w:val="9"/>
+        </w:numPr>
+        <w:shd w:val="clear" w:color="auto" w:fill="FFFFFF"/>
+        <w:spacing w:before="60" w:after="100" w:afterAutospacing="1" w:line="240" w:lineRule="auto"/>
+        <w:rPr>
+          <w:rFonts w:ascii="Segoe UI" w:hAnsi="Segoe UI" w:cs="Segoe UI"/>
+          <w:color w:val="24292E"/>
+        </w:rPr>
+      </w:pPr>
+      <w:r>
+        <w:rPr>
+          <w:rFonts w:ascii="Segoe UI" w:hAnsi="Segoe UI" w:cs="Segoe UI"/>
+          <w:color w:val="24292E"/>
+        </w:rPr>
+        <w:t>cancellare l’Account</w:t>
+      </w:r>
     </w:p>
     <w:p>
       <w:pPr>
@@ -2055,28 +1854,7 @@
           <w:rFonts w:ascii="Segoe UI" w:hAnsi="Segoe UI" w:cs="Segoe UI"/>
           <w:color w:val="24292E"/>
         </w:rPr>
-        <w:t>Visualizzazione e Ricerca personaggi</w:t>
-      </w:r>
-      <w:r>
-        <w:rPr>
-          <w:rFonts w:ascii="Segoe UI" w:hAnsi="Segoe UI" w:cs="Segoe UI"/>
-          <w:color w:val="24292E"/>
-        </w:rPr>
-        <w:t xml:space="preserve"> (</w:t>
-      </w:r>
-      <w:r>
-        <w:rPr>
-          <w:rFonts w:ascii="Segoe UI" w:hAnsi="Segoe UI" w:cs="Segoe UI"/>
-          <w:color w:val="24292E"/>
-        </w:rPr>
-        <w:t>Alessio</w:t>
-      </w:r>
-      <w:r>
-        <w:rPr>
-          <w:rFonts w:ascii="Segoe UI" w:hAnsi="Segoe UI" w:cs="Segoe UI"/>
-          <w:color w:val="24292E"/>
-        </w:rPr>
-        <w:t>)</w:t>
+        <w:t>Registrarsi alla piattaforma (Luca)</w:t>
       </w:r>
     </w:p>
     <w:p>
@@ -2121,37 +1899,7 @@
           <w:rFonts w:ascii="Segoe UI" w:hAnsi="Segoe UI" w:cs="Segoe UI"/>
           <w:color w:val="24292E"/>
         </w:rPr>
-        <w:t>Admin</w:t>
-      </w:r>
-    </w:p>
-    <w:p>
-      <w:pPr>
-        <w:numPr>
-          <w:ilvl w:val="0"/>
-          <w:numId w:val="8"/>
-        </w:numPr>
-        <w:shd w:val="clear" w:color="auto" w:fill="FFFFFF"/>
-        <w:spacing w:before="100" w:beforeAutospacing="1" w:after="100" w:afterAutospacing="1" w:line="240" w:lineRule="auto"/>
-        <w:rPr>
-          <w:rFonts w:ascii="Segoe UI" w:hAnsi="Segoe UI" w:cs="Segoe UI"/>
-          <w:color w:val="24292E"/>
-          <w:sz w:val="24"/>
-          <w:szCs w:val="24"/>
-        </w:rPr>
-      </w:pPr>
-      <w:r>
-        <w:rPr>
-          <w:rFonts w:ascii="Segoe UI" w:hAnsi="Segoe UI" w:cs="Segoe UI"/>
-          <w:color w:val="24292E"/>
-        </w:rPr>
-        <w:t>Utente Registrat</w:t>
-      </w:r>
-      <w:r>
-        <w:rPr>
-          <w:rFonts w:ascii="Segoe UI" w:hAnsi="Segoe UI" w:cs="Segoe UI"/>
-          <w:color w:val="24292E"/>
-        </w:rPr>
-        <w:t>o</w:t>
+        <w:t>Ospite</w:t>
       </w:r>
     </w:p>
     <w:p>
@@ -2191,17 +1939,8 @@
           <w:rFonts w:ascii="Segoe UI" w:hAnsi="Segoe UI" w:cs="Segoe UI"/>
           <w:color w:val="24292E"/>
         </w:rPr>
-        <w:t xml:space="preserve">Funzionalità che permette </w:t>
-      </w:r>
-      <w:proofErr w:type="gramStart"/>
-      <w:r>
-        <w:rPr>
-          <w:rFonts w:ascii="Segoe UI" w:hAnsi="Segoe UI" w:cs="Segoe UI"/>
-          <w:color w:val="24292E"/>
-        </w:rPr>
-        <w:t>di :</w:t>
-      </w:r>
-      <w:proofErr w:type="gramEnd"/>
+        <w:t>Funzionalità che permette di :</w:t>
+      </w:r>
     </w:p>
     <w:p>
       <w:pPr>
@@ -2221,58 +1960,30 @@
           <w:rFonts w:ascii="Segoe UI" w:hAnsi="Segoe UI" w:cs="Segoe UI"/>
           <w:color w:val="24292E"/>
         </w:rPr>
-        <w:t>Accedere alla lista dei propri personaggi</w:t>
-      </w:r>
-    </w:p>
-    <w:p>
-      <w:pPr>
-        <w:numPr>
-          <w:ilvl w:val="0"/>
-          <w:numId w:val="9"/>
-        </w:numPr>
-        <w:shd w:val="clear" w:color="auto" w:fill="FFFFFF"/>
-        <w:spacing w:before="100" w:beforeAutospacing="1" w:after="100" w:afterAutospacing="1" w:line="240" w:lineRule="auto"/>
-        <w:rPr>
-          <w:rFonts w:ascii="Segoe UI" w:hAnsi="Segoe UI" w:cs="Segoe UI"/>
-          <w:color w:val="24292E"/>
-        </w:rPr>
-      </w:pPr>
-      <w:r>
-        <w:rPr>
-          <w:rFonts w:ascii="Segoe UI" w:hAnsi="Segoe UI" w:cs="Segoe UI"/>
-          <w:color w:val="24292E"/>
-        </w:rPr>
-        <w:t>Cercare tra tutti i personaggi per Username del proprietario o nome dell’Avatar</w:t>
-      </w:r>
-    </w:p>
-    <w:p>
-      <w:pPr>
-        <w:numPr>
-          <w:ilvl w:val="0"/>
-          <w:numId w:val="9"/>
-        </w:numPr>
-        <w:shd w:val="clear" w:color="auto" w:fill="FFFFFF"/>
-        <w:spacing w:before="100" w:beforeAutospacing="1" w:after="100" w:afterAutospacing="1" w:line="240" w:lineRule="auto"/>
-        <w:rPr>
-          <w:rFonts w:ascii="Segoe UI" w:hAnsi="Segoe UI" w:cs="Segoe UI"/>
-          <w:color w:val="24292E"/>
-        </w:rPr>
-      </w:pPr>
-      <w:r>
-        <w:rPr>
-          <w:rFonts w:ascii="Segoe UI" w:hAnsi="Segoe UI" w:cs="Segoe UI"/>
-          <w:color w:val="24292E"/>
-        </w:rPr>
-        <w:t>Visualizzare i dettagli dei personaggi</w:t>
-      </w:r>
-    </w:p>
-    <w:p>
-      <w:pPr>
-        <w:shd w:val="clear" w:color="auto" w:fill="FFFFFF"/>
-        <w:spacing w:before="100" w:beforeAutospacing="1" w:after="100" w:afterAutospacing="1" w:line="240" w:lineRule="auto"/>
-        <w:rPr>
-          <w:rFonts w:ascii="Segoe UI" w:hAnsi="Segoe UI" w:cs="Segoe UI"/>
-          <w:color w:val="24292E"/>
+        <w:t>Creare un nuovo Utente Registrato sul sito</w:t>
+      </w:r>
+    </w:p>
+    <w:p>
+      <w:pPr>
+        <w:shd w:val="clear" w:color="auto" w:fill="FFFFFF"/>
+        <w:spacing w:after="240" w:line="240" w:lineRule="auto"/>
+        <w:rPr>
+          <w:rFonts w:ascii="Segoe UI" w:eastAsia="Times New Roman" w:hAnsi="Segoe UI" w:cs="Segoe UI"/>
+          <w:color w:val="24292E"/>
+          <w:sz w:val="24"/>
+          <w:szCs w:val="24"/>
+        </w:rPr>
+      </w:pPr>
+    </w:p>
+    <w:p>
+      <w:pPr>
+        <w:shd w:val="clear" w:color="auto" w:fill="FFFFFF"/>
+        <w:spacing w:after="100" w:afterAutospacing="1" w:line="240" w:lineRule="auto"/>
+        <w:rPr>
+          <w:rFonts w:ascii="Segoe UI" w:eastAsia="Times New Roman" w:hAnsi="Segoe UI" w:cs="Segoe UI"/>
+          <w:color w:val="24292E"/>
+          <w:sz w:val="24"/>
+          <w:szCs w:val="24"/>
         </w:rPr>
       </w:pPr>
     </w:p>
@@ -2294,15 +2005,7 @@
           <w:rFonts w:ascii="Segoe UI" w:hAnsi="Segoe UI" w:cs="Segoe UI"/>
           <w:color w:val="24292E"/>
         </w:rPr>
-        <w:lastRenderedPageBreak/>
-        <w:t>Gestione</w:t>
-      </w:r>
-      <w:r>
-        <w:rPr>
-          <w:rFonts w:ascii="Segoe UI" w:hAnsi="Segoe UI" w:cs="Segoe UI"/>
-          <w:color w:val="24292E"/>
-        </w:rPr>
-        <w:t xml:space="preserve"> personaggi (Alessio)</w:t>
+        <w:t>Visualizzazione e Ricerca personaggi (Alessio)</w:t>
       </w:r>
     </w:p>
     <w:p>
@@ -2410,17 +2113,8 @@
           <w:rFonts w:ascii="Segoe UI" w:hAnsi="Segoe UI" w:cs="Segoe UI"/>
           <w:color w:val="24292E"/>
         </w:rPr>
-        <w:t xml:space="preserve">Funzionalità che permette </w:t>
-      </w:r>
-      <w:proofErr w:type="gramStart"/>
-      <w:r>
-        <w:rPr>
-          <w:rFonts w:ascii="Segoe UI" w:hAnsi="Segoe UI" w:cs="Segoe UI"/>
-          <w:color w:val="24292E"/>
-        </w:rPr>
-        <w:t>di :</w:t>
-      </w:r>
-      <w:proofErr w:type="gramEnd"/>
+        <w:t>Funzionalità che permette di :</w:t>
+      </w:r>
     </w:p>
     <w:p>
       <w:pPr>
@@ -2440,7 +2134,7 @@
           <w:rFonts w:ascii="Segoe UI" w:hAnsi="Segoe UI" w:cs="Segoe UI"/>
           <w:color w:val="24292E"/>
         </w:rPr>
-        <w:t>Proporre la creazione di un nuovo personaggio</w:t>
+        <w:t>Accedere alla lista dei propri personaggi</w:t>
       </w:r>
     </w:p>
     <w:p>
@@ -2461,7 +2155,7 @@
           <w:rFonts w:ascii="Segoe UI" w:hAnsi="Segoe UI" w:cs="Segoe UI"/>
           <w:color w:val="24292E"/>
         </w:rPr>
-        <w:t>Proporre la modifica di un proprio personaggio esistente</w:t>
+        <w:t>Cercare tra tutti i personaggi per Username del proprietario o nome dell’Avatar</w:t>
       </w:r>
     </w:p>
     <w:p>
@@ -2482,8 +2176,18 @@
           <w:rFonts w:ascii="Segoe UI" w:hAnsi="Segoe UI" w:cs="Segoe UI"/>
           <w:color w:val="24292E"/>
         </w:rPr>
-        <w:t>Proporre l’eliminazione di un proprio personaggio esistente</w:t>
-      </w:r>
+        <w:t>Visualizzare i dettagli dei personaggi</w:t>
+      </w:r>
+    </w:p>
+    <w:p>
+      <w:pPr>
+        <w:shd w:val="clear" w:color="auto" w:fill="FFFFFF"/>
+        <w:spacing w:before="100" w:beforeAutospacing="1" w:after="100" w:afterAutospacing="1" w:line="240" w:lineRule="auto"/>
+        <w:rPr>
+          <w:rFonts w:ascii="Segoe UI" w:hAnsi="Segoe UI" w:cs="Segoe UI"/>
+          <w:color w:val="24292E"/>
+        </w:rPr>
+      </w:pPr>
     </w:p>
     <w:p>
       <w:pPr>
@@ -2503,21 +2207,8 @@
           <w:rFonts w:ascii="Segoe UI" w:hAnsi="Segoe UI" w:cs="Segoe UI"/>
           <w:color w:val="24292E"/>
         </w:rPr>
-        <w:t xml:space="preserve">Gestione </w:t>
-      </w:r>
-      <w:r>
-        <w:rPr>
-          <w:rFonts w:ascii="Segoe UI" w:hAnsi="Segoe UI" w:cs="Segoe UI"/>
-          <w:color w:val="24292E"/>
-        </w:rPr>
-        <w:t>proposte personaggi</w:t>
-      </w:r>
-      <w:r>
-        <w:rPr>
-          <w:rFonts w:ascii="Segoe UI" w:hAnsi="Segoe UI" w:cs="Segoe UI"/>
-          <w:color w:val="24292E"/>
-        </w:rPr>
-        <w:t xml:space="preserve"> (Alessio)</w:t>
+        <w:lastRenderedPageBreak/>
+        <w:t>Gestione personaggi (Alessio)</w:t>
       </w:r>
     </w:p>
     <w:p>
@@ -2567,6 +2258,29 @@
     </w:p>
     <w:p>
       <w:pPr>
+        <w:numPr>
+          <w:ilvl w:val="0"/>
+          <w:numId w:val="8"/>
+        </w:numPr>
+        <w:shd w:val="clear" w:color="auto" w:fill="FFFFFF"/>
+        <w:spacing w:before="100" w:beforeAutospacing="1" w:after="100" w:afterAutospacing="1" w:line="240" w:lineRule="auto"/>
+        <w:rPr>
+          <w:rFonts w:ascii="Segoe UI" w:hAnsi="Segoe UI" w:cs="Segoe UI"/>
+          <w:color w:val="24292E"/>
+          <w:sz w:val="24"/>
+          <w:szCs w:val="24"/>
+        </w:rPr>
+      </w:pPr>
+      <w:r>
+        <w:rPr>
+          <w:rFonts w:ascii="Segoe UI" w:hAnsi="Segoe UI" w:cs="Segoe UI"/>
+          <w:color w:val="24292E"/>
+        </w:rPr>
+        <w:t>Utente Registrato</w:t>
+      </w:r>
+    </w:p>
+    <w:p>
+      <w:pPr>
         <w:pStyle w:val="Titolo3"/>
         <w:shd w:val="clear" w:color="auto" w:fill="FFFFFF"/>
         <w:spacing w:before="360" w:after="240"/>
@@ -2602,17 +2316,177 @@
           <w:rFonts w:ascii="Segoe UI" w:hAnsi="Segoe UI" w:cs="Segoe UI"/>
           <w:color w:val="24292E"/>
         </w:rPr>
-        <w:t xml:space="preserve">Funzionalità che permette </w:t>
-      </w:r>
-      <w:proofErr w:type="gramStart"/>
-      <w:r>
-        <w:rPr>
-          <w:rFonts w:ascii="Segoe UI" w:hAnsi="Segoe UI" w:cs="Segoe UI"/>
-          <w:color w:val="24292E"/>
-        </w:rPr>
-        <w:t>di :</w:t>
-      </w:r>
-      <w:proofErr w:type="gramEnd"/>
+        <w:t>Funzionalità che permette di :</w:t>
+      </w:r>
+    </w:p>
+    <w:p>
+      <w:pPr>
+        <w:numPr>
+          <w:ilvl w:val="0"/>
+          <w:numId w:val="9"/>
+        </w:numPr>
+        <w:shd w:val="clear" w:color="auto" w:fill="FFFFFF"/>
+        <w:spacing w:before="100" w:beforeAutospacing="1" w:after="100" w:afterAutospacing="1" w:line="240" w:lineRule="auto"/>
+        <w:rPr>
+          <w:rFonts w:ascii="Segoe UI" w:hAnsi="Segoe UI" w:cs="Segoe UI"/>
+          <w:color w:val="24292E"/>
+        </w:rPr>
+      </w:pPr>
+      <w:r>
+        <w:rPr>
+          <w:rFonts w:ascii="Segoe UI" w:hAnsi="Segoe UI" w:cs="Segoe UI"/>
+          <w:color w:val="24292E"/>
+        </w:rPr>
+        <w:t>Proporre la creazione di un nuovo personaggio</w:t>
+      </w:r>
+    </w:p>
+    <w:p>
+      <w:pPr>
+        <w:numPr>
+          <w:ilvl w:val="0"/>
+          <w:numId w:val="9"/>
+        </w:numPr>
+        <w:shd w:val="clear" w:color="auto" w:fill="FFFFFF"/>
+        <w:spacing w:before="100" w:beforeAutospacing="1" w:after="100" w:afterAutospacing="1" w:line="240" w:lineRule="auto"/>
+        <w:rPr>
+          <w:rFonts w:ascii="Segoe UI" w:hAnsi="Segoe UI" w:cs="Segoe UI"/>
+          <w:color w:val="24292E"/>
+        </w:rPr>
+      </w:pPr>
+      <w:r>
+        <w:rPr>
+          <w:rFonts w:ascii="Segoe UI" w:hAnsi="Segoe UI" w:cs="Segoe UI"/>
+          <w:color w:val="24292E"/>
+        </w:rPr>
+        <w:t>Proporre la modifica di un proprio personaggio esistente</w:t>
+      </w:r>
+    </w:p>
+    <w:p>
+      <w:pPr>
+        <w:numPr>
+          <w:ilvl w:val="0"/>
+          <w:numId w:val="9"/>
+        </w:numPr>
+        <w:shd w:val="clear" w:color="auto" w:fill="FFFFFF"/>
+        <w:spacing w:before="100" w:beforeAutospacing="1" w:after="100" w:afterAutospacing="1" w:line="240" w:lineRule="auto"/>
+        <w:rPr>
+          <w:rFonts w:ascii="Segoe UI" w:hAnsi="Segoe UI" w:cs="Segoe UI"/>
+          <w:color w:val="24292E"/>
+        </w:rPr>
+      </w:pPr>
+      <w:r>
+        <w:rPr>
+          <w:rFonts w:ascii="Segoe UI" w:hAnsi="Segoe UI" w:cs="Segoe UI"/>
+          <w:color w:val="24292E"/>
+        </w:rPr>
+        <w:t>Proporre l’eliminazione di un proprio personaggio esistente</w:t>
+      </w:r>
+    </w:p>
+    <w:p>
+      <w:pPr>
+        <w:pStyle w:val="Titolo2"/>
+        <w:pBdr>
+          <w:bottom w:val="single" w:sz="6" w:space="4" w:color="EAECEF"/>
+        </w:pBdr>
+        <w:shd w:val="clear" w:color="auto" w:fill="FFFFFF"/>
+        <w:spacing w:before="360" w:after="240"/>
+        <w:rPr>
+          <w:rFonts w:ascii="Segoe UI" w:hAnsi="Segoe UI" w:cs="Segoe UI"/>
+          <w:color w:val="24292E"/>
+        </w:rPr>
+      </w:pPr>
+      <w:r>
+        <w:rPr>
+          <w:rFonts w:ascii="Segoe UI" w:hAnsi="Segoe UI" w:cs="Segoe UI"/>
+          <w:color w:val="24292E"/>
+        </w:rPr>
+        <w:t>Gestione proposte personaggi (Alessio)</w:t>
+      </w:r>
+    </w:p>
+    <w:p>
+      <w:pPr>
+        <w:pStyle w:val="Titolo3"/>
+        <w:shd w:val="clear" w:color="auto" w:fill="FFFFFF"/>
+        <w:spacing w:before="360" w:after="240"/>
+        <w:rPr>
+          <w:rFonts w:ascii="Segoe UI" w:hAnsi="Segoe UI" w:cs="Segoe UI"/>
+          <w:color w:val="24292E"/>
+          <w:sz w:val="30"/>
+          <w:szCs w:val="30"/>
+        </w:rPr>
+      </w:pPr>
+      <w:r>
+        <w:rPr>
+          <w:rFonts w:ascii="Segoe UI" w:hAnsi="Segoe UI" w:cs="Segoe UI"/>
+          <w:color w:val="24292E"/>
+          <w:sz w:val="30"/>
+          <w:szCs w:val="30"/>
+        </w:rPr>
+        <w:t>Utenti coinvolti</w:t>
+      </w:r>
+    </w:p>
+    <w:p>
+      <w:pPr>
+        <w:numPr>
+          <w:ilvl w:val="0"/>
+          <w:numId w:val="8"/>
+        </w:numPr>
+        <w:shd w:val="clear" w:color="auto" w:fill="FFFFFF"/>
+        <w:spacing w:before="100" w:beforeAutospacing="1" w:after="100" w:afterAutospacing="1" w:line="240" w:lineRule="auto"/>
+        <w:rPr>
+          <w:rFonts w:ascii="Segoe UI" w:hAnsi="Segoe UI" w:cs="Segoe UI"/>
+          <w:color w:val="24292E"/>
+          <w:sz w:val="24"/>
+          <w:szCs w:val="24"/>
+        </w:rPr>
+      </w:pPr>
+      <w:r>
+        <w:rPr>
+          <w:rFonts w:ascii="Segoe UI" w:hAnsi="Segoe UI" w:cs="Segoe UI"/>
+          <w:color w:val="24292E"/>
+        </w:rPr>
+        <w:t>Admin</w:t>
+      </w:r>
+    </w:p>
+    <w:p>
+      <w:pPr>
+        <w:pStyle w:val="Titolo3"/>
+        <w:shd w:val="clear" w:color="auto" w:fill="FFFFFF"/>
+        <w:spacing w:before="360" w:after="240"/>
+        <w:rPr>
+          <w:rFonts w:ascii="Segoe UI" w:hAnsi="Segoe UI" w:cs="Segoe UI"/>
+          <w:color w:val="24292E"/>
+          <w:sz w:val="30"/>
+          <w:szCs w:val="30"/>
+        </w:rPr>
+      </w:pPr>
+      <w:r>
+        <w:rPr>
+          <w:rFonts w:ascii="Segoe UI" w:hAnsi="Segoe UI" w:cs="Segoe UI"/>
+          <w:color w:val="24292E"/>
+          <w:sz w:val="30"/>
+          <w:szCs w:val="30"/>
+        </w:rPr>
+        <w:t>Descrizione</w:t>
+      </w:r>
+    </w:p>
+    <w:p>
+      <w:pPr>
+        <w:pStyle w:val="NormaleWeb"/>
+        <w:shd w:val="clear" w:color="auto" w:fill="FFFFFF"/>
+        <w:spacing w:before="0" w:beforeAutospacing="0" w:after="240" w:afterAutospacing="0"/>
+        <w:rPr>
+          <w:rFonts w:ascii="Segoe UI" w:hAnsi="Segoe UI" w:cs="Segoe UI"/>
+          <w:color w:val="24292E"/>
+        </w:rPr>
+      </w:pPr>
+      <w:r>
+        <w:rPr>
+          <w:rFonts w:ascii="Segoe UI" w:hAnsi="Segoe UI" w:cs="Segoe UI"/>
+          <w:color w:val="24292E"/>
+        </w:rPr>
+        <w:t>Funzionalità che permette di :</w:t>
+      </w:r>
     </w:p>
     <w:p>
       <w:pPr>
@@ -2848,8 +2722,8 @@
 </file>
 
 <file path=word/numbering.xml><?xml version="1.0" encoding="utf-8"?>
-<w:numbering xmlns:wpc="http://schemas.microsoft.com/office/word/2010/wordprocessingCanvas" xmlns:cx="http://schemas.microsoft.com/office/drawing/2014/chartex" xmlns:cx1="http://schemas.microsoft.com/office/drawing/2015/9/8/chartex" xmlns:cx2="http://schemas.microsoft.com/office/drawing/2015/10/21/chartex" xmlns:cx3="http://schemas.microsoft.com/office/drawing/2016/5/9/chartex" xmlns:cx4="http://schemas.microsoft.com/office/drawing/2016/5/10/chartex" xmlns:cx5="http://schemas.microsoft.com/office/drawing/2016/5/11/chartex" xmlns:cx6="http://schemas.microsoft.com/office/drawing/2016/5/12/chartex" xmlns:cx7="http://schemas.microsoft.com/office/drawing/2016/5/13/chartex" xmlns:cx8="http://schemas.microsoft.com/office/drawing/2016/5/14/chartex" xmlns:mc="http://schemas.openxmlformats.org/markup-compatibility/2006" xmlns:aink="http://schemas.microsoft.com/office/drawing/2016/ink" xmlns:am3d="http://schemas.microsoft.com/office/drawing/2017/model3d" xmlns:o="urn:schemas-microsoft-com:office:office" xmlns:r="http://schemas.openxmlformats.org/officeDocument/2006/relationships" xmlns:m="http://schemas.openxmlformats.org/officeDocument/2006/math" xmlns:v="urn:schemas-microsoft-com:vml" xmlns:wp14="http://schemas.microsoft.com/office/word/2010/wordprocessingDrawing" xmlns:wp="http://schemas.openxmlformats.org/drawingml/2006/wordprocessingDrawing" xmlns:w10="urn:schemas-microsoft-com:office:word" xmlns:w="http://schemas.openxmlformats.org/wordprocessingml/2006/main" xmlns:w14="http://schemas.microsoft.com/office/word/2010/wordml" xmlns:w15="http://schemas.microsoft.com/office/word/2012/wordml" xmlns:w16cid="http://schemas.microsoft.com/office/word/2016/wordml/cid" xmlns:w16se="http://schemas.microsoft.com/office/word/2015/wordml/symex" xmlns:wpg="http://schemas.microsoft.com/office/word/2010/wordprocessingGroup" xmlns:wpi="http://schemas.microsoft.com/office/word/2010/wordprocessingInk" xmlns:wne="http://schemas.microsoft.com/office/word/2006/wordml" xmlns:wps="http://schemas.microsoft.com/office/word/2010/wordprocessingShape" mc:Ignorable="w14 w15 w16se w16cid wp14">
-  <w:abstractNum w:abstractNumId="0" w15:restartNumberingAfterBreak="0">
+<w:numbering xmlns:ve="http://schemas.openxmlformats.org/markup-compatibility/2006" xmlns:o="urn:schemas-microsoft-com:office:office" xmlns:r="http://schemas.openxmlformats.org/officeDocument/2006/relationships" xmlns:m="http://schemas.openxmlformats.org/officeDocument/2006/math" xmlns:v="urn:schemas-microsoft-com:vml" xmlns:wp="http://schemas.openxmlformats.org/drawingml/2006/wordprocessingDrawing" xmlns:w10="urn:schemas-microsoft-com:office:word" xmlns:w="http://schemas.openxmlformats.org/wordprocessingml/2006/main" xmlns:wne="http://schemas.microsoft.com/office/word/2006/wordml">
+  <w:abstractNum w:abstractNumId="0">
     <w:nsid w:val="059C4FB0"/>
     <w:multiLevelType w:val="multilevel"/>
     <w:tmpl w:val="CBDEB1D4"/>
@@ -2998,7 +2872,7 @@
       </w:rPr>
     </w:lvl>
   </w:abstractNum>
-  <w:abstractNum w:abstractNumId="1" w15:restartNumberingAfterBreak="0">
+  <w:abstractNum w:abstractNumId="1">
     <w:nsid w:val="0DA11506"/>
     <w:multiLevelType w:val="hybridMultilevel"/>
     <w:tmpl w:val="836E74BC"/>
@@ -3111,7 +2985,7 @@
       </w:rPr>
     </w:lvl>
   </w:abstractNum>
-  <w:abstractNum w:abstractNumId="2" w15:restartNumberingAfterBreak="0">
+  <w:abstractNum w:abstractNumId="2">
     <w:nsid w:val="12963E2F"/>
     <w:multiLevelType w:val="hybridMultilevel"/>
     <w:tmpl w:val="9C18E4A2"/>
@@ -3224,7 +3098,7 @@
       </w:rPr>
     </w:lvl>
   </w:abstractNum>
-  <w:abstractNum w:abstractNumId="3" w15:restartNumberingAfterBreak="0">
+  <w:abstractNum w:abstractNumId="3">
     <w:nsid w:val="12D76B43"/>
     <w:multiLevelType w:val="multilevel"/>
     <w:tmpl w:val="6A5492C4"/>
@@ -3373,7 +3247,7 @@
       </w:rPr>
     </w:lvl>
   </w:abstractNum>
-  <w:abstractNum w:abstractNumId="4" w15:restartNumberingAfterBreak="0">
+  <w:abstractNum w:abstractNumId="4">
     <w:nsid w:val="1B885A4B"/>
     <w:multiLevelType w:val="multilevel"/>
     <w:tmpl w:val="85EAF6BA"/>
@@ -3522,7 +3396,7 @@
       </w:rPr>
     </w:lvl>
   </w:abstractNum>
-  <w:abstractNum w:abstractNumId="5" w15:restartNumberingAfterBreak="0">
+  <w:abstractNum w:abstractNumId="5">
     <w:nsid w:val="328C6502"/>
     <w:multiLevelType w:val="multilevel"/>
     <w:tmpl w:val="901E4E80"/>
@@ -3671,7 +3545,7 @@
       </w:rPr>
     </w:lvl>
   </w:abstractNum>
-  <w:abstractNum w:abstractNumId="6" w15:restartNumberingAfterBreak="0">
+  <w:abstractNum w:abstractNumId="6">
     <w:nsid w:val="33230001"/>
     <w:multiLevelType w:val="multilevel"/>
     <w:tmpl w:val="6A70BE9C"/>
@@ -3820,7 +3694,7 @@
       </w:rPr>
     </w:lvl>
   </w:abstractNum>
-  <w:abstractNum w:abstractNumId="7" w15:restartNumberingAfterBreak="0">
+  <w:abstractNum w:abstractNumId="7">
     <w:nsid w:val="4E251F4B"/>
     <w:multiLevelType w:val="hybridMultilevel"/>
     <w:tmpl w:val="1144BFFE"/>
@@ -3933,7 +3807,7 @@
       </w:rPr>
     </w:lvl>
   </w:abstractNum>
-  <w:abstractNum w:abstractNumId="8" w15:restartNumberingAfterBreak="0">
+  <w:abstractNum w:abstractNumId="8">
     <w:nsid w:val="5E0B11C7"/>
     <w:multiLevelType w:val="multilevel"/>
     <w:tmpl w:val="4D984DC2"/>
@@ -4082,7 +3956,7 @@
       </w:rPr>
     </w:lvl>
   </w:abstractNum>
-  <w:abstractNum w:abstractNumId="9" w15:restartNumberingAfterBreak="0">
+  <w:abstractNum w:abstractNumId="9">
     <w:nsid w:val="620115F6"/>
     <w:multiLevelType w:val="multilevel"/>
     <w:tmpl w:val="54E4152E"/>
@@ -4265,7 +4139,7 @@
 </file>
 
 <file path=word/styles.xml><?xml version="1.0" encoding="utf-8"?>
-<w:styles xmlns:mc="http://schemas.openxmlformats.org/markup-compatibility/2006" xmlns:r="http://schemas.openxmlformats.org/officeDocument/2006/relationships" xmlns:w="http://schemas.openxmlformats.org/wordprocessingml/2006/main" xmlns:w14="http://schemas.microsoft.com/office/word/2010/wordml" xmlns:w15="http://schemas.microsoft.com/office/word/2012/wordml" xmlns:w16cid="http://schemas.microsoft.com/office/word/2016/wordml/cid" xmlns:w16se="http://schemas.microsoft.com/office/word/2015/wordml/symex" mc:Ignorable="w14 w15 w16se w16cid">
+<w:styles xmlns:r="http://schemas.openxmlformats.org/officeDocument/2006/relationships" xmlns:w="http://schemas.openxmlformats.org/wordprocessingml/2006/main">
   <w:docDefaults>
     <w:rPrDefault>
       <w:rPr>
@@ -4281,384 +4155,144 @@
       </w:pPr>
     </w:pPrDefault>
   </w:docDefaults>
-  <w:latentStyles w:defLockedState="0" w:defUIPriority="99" w:defSemiHidden="0" w:defUnhideWhenUsed="0" w:defQFormat="0" w:count="377">
-    <w:lsdException w:name="Normal" w:uiPriority="0" w:qFormat="1"/>
-    <w:lsdException w:name="heading 1" w:uiPriority="9" w:qFormat="1"/>
-    <w:lsdException w:name="heading 2" w:semiHidden="1" w:uiPriority="9" w:unhideWhenUsed="1" w:qFormat="1"/>
-    <w:lsdException w:name="heading 3" w:semiHidden="1" w:uiPriority="9" w:unhideWhenUsed="1" w:qFormat="1"/>
-    <w:lsdException w:name="heading 4" w:semiHidden="1" w:uiPriority="9" w:unhideWhenUsed="1" w:qFormat="1"/>
-    <w:lsdException w:name="heading 5" w:semiHidden="1" w:uiPriority="9" w:unhideWhenUsed="1" w:qFormat="1"/>
-    <w:lsdException w:name="heading 6" w:semiHidden="1" w:uiPriority="9" w:unhideWhenUsed="1" w:qFormat="1"/>
-    <w:lsdException w:name="heading 7" w:semiHidden="1" w:uiPriority="9" w:unhideWhenUsed="1" w:qFormat="1"/>
-    <w:lsdException w:name="heading 8" w:semiHidden="1" w:uiPriority="9" w:unhideWhenUsed="1" w:qFormat="1"/>
-    <w:lsdException w:name="heading 9" w:semiHidden="1" w:uiPriority="9" w:unhideWhenUsed="1" w:qFormat="1"/>
-    <w:lsdException w:name="index 1" w:semiHidden="1" w:unhideWhenUsed="1"/>
-    <w:lsdException w:name="index 2" w:semiHidden="1" w:unhideWhenUsed="1"/>
-    <w:lsdException w:name="index 3" w:semiHidden="1" w:unhideWhenUsed="1"/>
-    <w:lsdException w:name="index 4" w:semiHidden="1" w:unhideWhenUsed="1"/>
-    <w:lsdException w:name="index 5" w:semiHidden="1" w:unhideWhenUsed="1"/>
-    <w:lsdException w:name="index 6" w:semiHidden="1" w:unhideWhenUsed="1"/>
-    <w:lsdException w:name="index 7" w:semiHidden="1" w:unhideWhenUsed="1"/>
-    <w:lsdException w:name="index 8" w:semiHidden="1" w:unhideWhenUsed="1"/>
-    <w:lsdException w:name="index 9" w:semiHidden="1" w:unhideWhenUsed="1"/>
-    <w:lsdException w:name="toc 1" w:semiHidden="1" w:uiPriority="39" w:unhideWhenUsed="1"/>
-    <w:lsdException w:name="toc 2" w:semiHidden="1" w:uiPriority="39" w:unhideWhenUsed="1"/>
-    <w:lsdException w:name="toc 3" w:semiHidden="1" w:uiPriority="39" w:unhideWhenUsed="1"/>
-    <w:lsdException w:name="toc 4" w:semiHidden="1" w:uiPriority="39" w:unhideWhenUsed="1"/>
-    <w:lsdException w:name="toc 5" w:semiHidden="1" w:uiPriority="39" w:unhideWhenUsed="1"/>
-    <w:lsdException w:name="toc 6" w:semiHidden="1" w:uiPriority="39" w:unhideWhenUsed="1"/>
-    <w:lsdException w:name="toc 7" w:semiHidden="1" w:uiPriority="39" w:unhideWhenUsed="1"/>
-    <w:lsdException w:name="toc 8" w:semiHidden="1" w:uiPriority="39" w:unhideWhenUsed="1"/>
-    <w:lsdException w:name="toc 9" w:semiHidden="1" w:uiPriority="39" w:unhideWhenUsed="1"/>
-    <w:lsdException w:name="Normal Indent" w:semiHidden="1" w:unhideWhenUsed="1"/>
-    <w:lsdException w:name="footnote text" w:semiHidden="1" w:unhideWhenUsed="1"/>
-    <w:lsdException w:name="annotation text" w:semiHidden="1" w:unhideWhenUsed="1"/>
-    <w:lsdException w:name="header" w:semiHidden="1" w:unhideWhenUsed="1"/>
-    <w:lsdException w:name="footer" w:semiHidden="1" w:unhideWhenUsed="1"/>
-    <w:lsdException w:name="index heading" w:semiHidden="1" w:unhideWhenUsed="1"/>
-    <w:lsdException w:name="caption" w:semiHidden="1" w:uiPriority="35" w:unhideWhenUsed="1" w:qFormat="1"/>
-    <w:lsdException w:name="table of figures" w:semiHidden="1" w:unhideWhenUsed="1"/>
-    <w:lsdException w:name="envelope address" w:semiHidden="1" w:unhideWhenUsed="1"/>
-    <w:lsdException w:name="envelope return" w:semiHidden="1" w:unhideWhenUsed="1"/>
-    <w:lsdException w:name="footnote reference" w:semiHidden="1" w:unhideWhenUsed="1"/>
-    <w:lsdException w:name="annotation reference" w:semiHidden="1" w:unhideWhenUsed="1"/>
-    <w:lsdException w:name="line number" w:semiHidden="1" w:unhideWhenUsed="1"/>
-    <w:lsdException w:name="page number" w:semiHidden="1" w:unhideWhenUsed="1"/>
-    <w:lsdException w:name="endnote reference" w:semiHidden="1" w:unhideWhenUsed="1"/>
-    <w:lsdException w:name="endnote text" w:semiHidden="1" w:unhideWhenUsed="1"/>
-    <w:lsdException w:name="table of authorities" w:semiHidden="1" w:unhideWhenUsed="1"/>
-    <w:lsdException w:name="macro" w:semiHidden="1" w:unhideWhenUsed="1"/>
-    <w:lsdException w:name="toa heading" w:semiHidden="1" w:unhideWhenUsed="1"/>
-    <w:lsdException w:name="List" w:semiHidden="1" w:unhideWhenUsed="1"/>
-    <w:lsdException w:name="List Bullet" w:semiHidden="1" w:unhideWhenUsed="1"/>
-    <w:lsdException w:name="List Number" w:semiHidden="1" w:unhideWhenUsed="1"/>
-    <w:lsdException w:name="List 2" w:semiHidden="1" w:unhideWhenUsed="1"/>
-    <w:lsdException w:name="List 3" w:semiHidden="1" w:unhideWhenUsed="1"/>
-    <w:lsdException w:name="List 4" w:semiHidden="1" w:unhideWhenUsed="1"/>
-    <w:lsdException w:name="List 5" w:semiHidden="1" w:unhideWhenUsed="1"/>
-    <w:lsdException w:name="List Bullet 2" w:semiHidden="1" w:unhideWhenUsed="1"/>
-    <w:lsdException w:name="List Bullet 3" w:semiHidden="1" w:unhideWhenUsed="1"/>
-    <w:lsdException w:name="List Bullet 4" w:semiHidden="1" w:unhideWhenUsed="1"/>
-    <w:lsdException w:name="List Bullet 5" w:semiHidden="1" w:unhideWhenUsed="1"/>
-    <w:lsdException w:name="List Number 2" w:semiHidden="1" w:unhideWhenUsed="1"/>
-    <w:lsdException w:name="List Number 3" w:semiHidden="1" w:unhideWhenUsed="1"/>
-    <w:lsdException w:name="List Number 4" w:semiHidden="1" w:unhideWhenUsed="1"/>
-    <w:lsdException w:name="List Number 5" w:semiHidden="1" w:unhideWhenUsed="1"/>
-    <w:lsdException w:name="Title" w:uiPriority="10" w:qFormat="1"/>
-    <w:lsdException w:name="Closing" w:semiHidden="1" w:unhideWhenUsed="1"/>
-    <w:lsdException w:name="Signature" w:semiHidden="1" w:unhideWhenUsed="1"/>
-    <w:lsdException w:name="Default Paragraph Font" w:semiHidden="1" w:uiPriority="1" w:unhideWhenUsed="1"/>
-    <w:lsdException w:name="Body Text" w:semiHidden="1" w:unhideWhenUsed="1"/>
-    <w:lsdException w:name="Body Text Indent" w:semiHidden="1" w:unhideWhenUsed="1"/>
-    <w:lsdException w:name="List Continue" w:semiHidden="1" w:unhideWhenUsed="1"/>
-    <w:lsdException w:name="List Continue 2" w:semiHidden="1" w:unhideWhenUsed="1"/>
-    <w:lsdException w:name="List Continue 3" w:semiHidden="1" w:unhideWhenUsed="1"/>
-    <w:lsdException w:name="List Continue 4" w:semiHidden="1" w:unhideWhenUsed="1"/>
-    <w:lsdException w:name="List Continue 5" w:semiHidden="1" w:unhideWhenUsed="1"/>
-    <w:lsdException w:name="Message Header" w:semiHidden="1" w:unhideWhenUsed="1"/>
-    <w:lsdException w:name="Subtitle" w:uiPriority="11" w:qFormat="1"/>
-    <w:lsdException w:name="Salutation" w:semiHidden="1" w:unhideWhenUsed="1"/>
-    <w:lsdException w:name="Date" w:semiHidden="1" w:unhideWhenUsed="1"/>
-    <w:lsdException w:name="Body Text First Indent" w:semiHidden="1" w:unhideWhenUsed="1"/>
-    <w:lsdException w:name="Body Text First Indent 2" w:semiHidden="1" w:unhideWhenUsed="1"/>
-    <w:lsdException w:name="Note Heading" w:semiHidden="1" w:unhideWhenUsed="1"/>
-    <w:lsdException w:name="Body Text 2" w:semiHidden="1" w:unhideWhenUsed="1"/>
-    <w:lsdException w:name="Body Text 3" w:semiHidden="1" w:unhideWhenUsed="1"/>
-    <w:lsdException w:name="Body Text Indent 2" w:semiHidden="1" w:unhideWhenUsed="1"/>
-    <w:lsdException w:name="Body Text Indent 3" w:semiHidden="1" w:unhideWhenUsed="1"/>
-    <w:lsdException w:name="Block Text" w:semiHidden="1" w:unhideWhenUsed="1"/>
-    <w:lsdException w:name="Hyperlink" w:semiHidden="1" w:unhideWhenUsed="1"/>
-    <w:lsdException w:name="FollowedHyperlink" w:semiHidden="1" w:unhideWhenUsed="1"/>
-    <w:lsdException w:name="Strong" w:uiPriority="22" w:qFormat="1"/>
-    <w:lsdException w:name="Emphasis" w:uiPriority="20" w:qFormat="1"/>
-    <w:lsdException w:name="Document Map" w:semiHidden="1" w:unhideWhenUsed="1"/>
-    <w:lsdException w:name="Plain Text" w:semiHidden="1" w:unhideWhenUsed="1"/>
-    <w:lsdException w:name="E-mail Signature" w:semiHidden="1" w:unhideWhenUsed="1"/>
-    <w:lsdException w:name="HTML Top of Form" w:semiHidden="1" w:unhideWhenUsed="1"/>
-    <w:lsdException w:name="HTML Bottom of Form" w:semiHidden="1" w:unhideWhenUsed="1"/>
-    <w:lsdException w:name="Normal (Web)" w:semiHidden="1" w:unhideWhenUsed="1"/>
-    <w:lsdException w:name="HTML Acronym" w:semiHidden="1" w:unhideWhenUsed="1"/>
-    <w:lsdException w:name="HTML Address" w:semiHidden="1" w:unhideWhenUsed="1"/>
-    <w:lsdException w:name="HTML Cite" w:semiHidden="1" w:unhideWhenUsed="1"/>
-    <w:lsdException w:name="HTML Code" w:semiHidden="1" w:unhideWhenUsed="1"/>
-    <w:lsdException w:name="HTML Definition" w:semiHidden="1" w:unhideWhenUsed="1"/>
-    <w:lsdException w:name="HTML Keyboard" w:semiHidden="1" w:unhideWhenUsed="1"/>
-    <w:lsdException w:name="HTML Preformatted" w:semiHidden="1" w:unhideWhenUsed="1"/>
-    <w:lsdException w:name="HTML Sample" w:semiHidden="1" w:unhideWhenUsed="1"/>
-    <w:lsdException w:name="HTML Typewriter" w:semiHidden="1" w:unhideWhenUsed="1"/>
-    <w:lsdException w:name="HTML Variable" w:semiHidden="1" w:unhideWhenUsed="1"/>
-    <w:lsdException w:name="Normal Table" w:semiHidden="1" w:unhideWhenUsed="1"/>
-    <w:lsdException w:name="annotation subject" w:semiHidden="1" w:unhideWhenUsed="1"/>
-    <w:lsdException w:name="No List" w:semiHidden="1" w:unhideWhenUsed="1"/>
-    <w:lsdException w:name="Outline List 1" w:semiHidden="1" w:unhideWhenUsed="1"/>
-    <w:lsdException w:name="Outline List 2" w:semiHidden="1" w:unhideWhenUsed="1"/>
-    <w:lsdException w:name="Outline List 3" w:semiHidden="1" w:unhideWhenUsed="1"/>
-    <w:lsdException w:name="Table Simple 1" w:semiHidden="1" w:unhideWhenUsed="1"/>
-    <w:lsdException w:name="Table Simple 2" w:semiHidden="1" w:unhideWhenUsed="1"/>
-    <w:lsdException w:name="Table Simple 3" w:semiHidden="1" w:unhideWhenUsed="1"/>
-    <w:lsdException w:name="Table Classic 1" w:semiHidden="1" w:unhideWhenUsed="1"/>
-    <w:lsdException w:name="Table Classic 2" w:semiHidden="1" w:unhideWhenUsed="1"/>
-    <w:lsdException w:name="Table Classic 3" w:semiHidden="1" w:unhideWhenUsed="1"/>
-    <w:lsdException w:name="Table Classic 4" w:semiHidden="1" w:unhideWhenUsed="1"/>
-    <w:lsdException w:name="Table Colorful 1" w:semiHidden="1" w:unhideWhenUsed="1"/>
-    <w:lsdException w:name="Table Colorful 2" w:semiHidden="1" w:unhideWhenUsed="1"/>
-    <w:lsdException w:name="Table Colorful 3" w:semiHidden="1" w:unhideWhenUsed="1"/>
-    <w:lsdException w:name="Table Columns 1" w:semiHidden="1" w:unhideWhenUsed="1"/>
-    <w:lsdException w:name="Table Columns 2" w:semiHidden="1" w:unhideWhenUsed="1"/>
-    <w:lsdException w:name="Table Columns 3" w:semiHidden="1" w:unhideWhenUsed="1"/>
-    <w:lsdException w:name="Table Columns 4" w:semiHidden="1" w:unhideWhenUsed="1"/>
-    <w:lsdException w:name="Table Columns 5" w:semiHidden="1" w:unhideWhenUsed="1"/>
-    <w:lsdException w:name="Table Grid 1" w:semiHidden="1" w:unhideWhenUsed="1"/>
-    <w:lsdException w:name="Table Grid 2" w:semiHidden="1" w:unhideWhenUsed="1"/>
-    <w:lsdException w:name="Table Grid 3" w:semiHidden="1" w:unhideWhenUsed="1"/>
-    <w:lsdException w:name="Table Grid 4" w:semiHidden="1" w:unhideWhenUsed="1"/>
-    <w:lsdException w:name="Table Grid 5" w:semiHidden="1" w:unhideWhenUsed="1"/>
-    <w:lsdException w:name="Table Grid 6" w:semiHidden="1" w:unhideWhenUsed="1"/>
-    <w:lsdException w:name="Table Grid 7" w:semiHidden="1" w:unhideWhenUsed="1"/>
-    <w:lsdException w:name="Table Grid 8" w:semiHidden="1" w:unhideWhenUsed="1"/>
-    <w:lsdException w:name="Table List 1" w:semiHidden="1" w:unhideWhenUsed="1"/>
-    <w:lsdException w:name="Table List 2" w:semiHidden="1" w:unhideWhenUsed="1"/>
-    <w:lsdException w:name="Table List 3" w:semiHidden="1" w:unhideWhenUsed="1"/>
-    <w:lsdException w:name="Table List 4" w:semiHidden="1" w:unhideWhenUsed="1"/>
-    <w:lsdException w:name="Table List 5" w:semiHidden="1" w:unhideWhenUsed="1"/>
-    <w:lsdException w:name="Table List 6" w:semiHidden="1" w:unhideWhenUsed="1"/>
-    <w:lsdException w:name="Table List 7" w:semiHidden="1" w:unhideWhenUsed="1"/>
-    <w:lsdException w:name="Table List 8" w:semiHidden="1" w:unhideWhenUsed="1"/>
-    <w:lsdException w:name="Table 3D effects 1" w:semiHidden="1" w:unhideWhenUsed="1"/>
-    <w:lsdException w:name="Table 3D effects 2" w:semiHidden="1" w:unhideWhenUsed="1"/>
-    <w:lsdException w:name="Table 3D effects 3" w:semiHidden="1" w:unhideWhenUsed="1"/>
-    <w:lsdException w:name="Table Contemporary" w:semiHidden="1" w:unhideWhenUsed="1"/>
-    <w:lsdException w:name="Table Elegant" w:semiHidden="1" w:unhideWhenUsed="1"/>
-    <w:lsdException w:name="Table Professional" w:semiHidden="1" w:unhideWhenUsed="1"/>
-    <w:lsdException w:name="Table Subtle 1" w:semiHidden="1" w:unhideWhenUsed="1"/>
-    <w:lsdException w:name="Table Subtle 2" w:semiHidden="1" w:unhideWhenUsed="1"/>
-    <w:lsdException w:name="Table Web 1" w:semiHidden="1" w:unhideWhenUsed="1"/>
-    <w:lsdException w:name="Table Web 2" w:semiHidden="1" w:unhideWhenUsed="1"/>
-    <w:lsdException w:name="Table Web 3" w:semiHidden="1" w:unhideWhenUsed="1"/>
-    <w:lsdException w:name="Balloon Text" w:semiHidden="1" w:unhideWhenUsed="1"/>
-    <w:lsdException w:name="Table Grid" w:semiHidden="1" w:uiPriority="59" w:unhideWhenUsed="1"/>
-    <w:lsdException w:name="Table Theme" w:semiHidden="1" w:unhideWhenUsed="1"/>
-    <w:lsdException w:name="Placeholder Text" w:semiHidden="1"/>
-    <w:lsdException w:name="No Spacing" w:uiPriority="1" w:qFormat="1"/>
-    <w:lsdException w:name="Light Shading" w:uiPriority="60"/>
-    <w:lsdException w:name="Light List" w:uiPriority="61"/>
-    <w:lsdException w:name="Light Grid" w:uiPriority="62"/>
-    <w:lsdException w:name="Medium Shading 1" w:uiPriority="63"/>
-    <w:lsdException w:name="Medium Shading 2" w:uiPriority="64"/>
-    <w:lsdException w:name="Medium List 1" w:uiPriority="65"/>
-    <w:lsdException w:name="Medium List 2" w:uiPriority="66"/>
-    <w:lsdException w:name="Medium Grid 1" w:uiPriority="67"/>
-    <w:lsdException w:name="Medium Grid 2" w:uiPriority="68"/>
-    <w:lsdException w:name="Medium Grid 3" w:uiPriority="69"/>
-    <w:lsdException w:name="Dark List" w:uiPriority="70"/>
-    <w:lsdException w:name="Colorful Shading" w:uiPriority="71"/>
-    <w:lsdException w:name="Colorful List" w:uiPriority="72"/>
-    <w:lsdException w:name="Colorful Grid" w:uiPriority="73"/>
-    <w:lsdException w:name="Light Shading Accent 1" w:uiPriority="60"/>
-    <w:lsdException w:name="Light List Accent 1" w:uiPriority="61"/>
-    <w:lsdException w:name="Light Grid Accent 1" w:uiPriority="62"/>
-    <w:lsdException w:name="Medium Shading 1 Accent 1" w:uiPriority="63"/>
-    <w:lsdException w:name="Medium Shading 2 Accent 1" w:uiPriority="64"/>
-    <w:lsdException w:name="Medium List 1 Accent 1" w:uiPriority="65"/>
-    <w:lsdException w:name="Revision" w:semiHidden="1"/>
-    <w:lsdException w:name="List Paragraph" w:uiPriority="34" w:qFormat="1"/>
-    <w:lsdException w:name="Quote" w:uiPriority="29" w:qFormat="1"/>
-    <w:lsdException w:name="Intense Quote" w:uiPriority="30" w:qFormat="1"/>
-    <w:lsdException w:name="Medium List 2 Accent 1" w:uiPriority="66"/>
-    <w:lsdException w:name="Medium Grid 1 Accent 1" w:uiPriority="67"/>
-    <w:lsdException w:name="Medium Grid 2 Accent 1" w:uiPriority="68"/>
-    <w:lsdException w:name="Medium Grid 3 Accent 1" w:uiPriority="69"/>
-    <w:lsdException w:name="Dark List Accent 1" w:uiPriority="70"/>
-    <w:lsdException w:name="Colorful Shading Accent 1" w:uiPriority="71"/>
-    <w:lsdException w:name="Colorful List Accent 1" w:uiPriority="72"/>
-    <w:lsdException w:name="Colorful Grid Accent 1" w:uiPriority="73"/>
-    <w:lsdException w:name="Light Shading Accent 2" w:uiPriority="60"/>
-    <w:lsdException w:name="Light List Accent 2" w:uiPriority="61"/>
-    <w:lsdException w:name="Light Grid Accent 2" w:uiPriority="62"/>
-    <w:lsdException w:name="Medium Shading 1 Accent 2" w:uiPriority="63"/>
-    <w:lsdException w:name="Medium Shading 2 Accent 2" w:uiPriority="64"/>
-    <w:lsdException w:name="Medium List 1 Accent 2" w:uiPriority="65"/>
-    <w:lsdException w:name="Medium List 2 Accent 2" w:uiPriority="66"/>
-    <w:lsdException w:name="Medium Grid 1 Accent 2" w:uiPriority="67"/>
-    <w:lsdException w:name="Medium Grid 2 Accent 2" w:uiPriority="68"/>
-    <w:lsdException w:name="Medium Grid 3 Accent 2" w:uiPriority="69"/>
-    <w:lsdException w:name="Dark List Accent 2" w:uiPriority="70"/>
-    <w:lsdException w:name="Colorful Shading Accent 2" w:uiPriority="71"/>
-    <w:lsdException w:name="Colorful List Accent 2" w:uiPriority="72"/>
-    <w:lsdException w:name="Colorful Grid Accent 2" w:uiPriority="73"/>
-    <w:lsdException w:name="Light Shading Accent 3" w:uiPriority="60"/>
-    <w:lsdException w:name="Light List Accent 3" w:uiPriority="61"/>
-    <w:lsdException w:name="Light Grid Accent 3" w:uiPriority="62"/>
-    <w:lsdException w:name="Medium Shading 1 Accent 3" w:uiPriority="63"/>
-    <w:lsdException w:name="Medium Shading 2 Accent 3" w:uiPriority="64"/>
-    <w:lsdException w:name="Medium List 1 Accent 3" w:uiPriority="65"/>
-    <w:lsdException w:name="Medium List 2 Accent 3" w:uiPriority="66"/>
-    <w:lsdException w:name="Medium Grid 1 Accent 3" w:uiPriority="67"/>
-    <w:lsdException w:name="Medium Grid 2 Accent 3" w:uiPriority="68"/>
-    <w:lsdException w:name="Medium Grid 3 Accent 3" w:uiPriority="69"/>
-    <w:lsdException w:name="Dark List Accent 3" w:uiPriority="70"/>
-    <w:lsdException w:name="Colorful Shading Accent 3" w:uiPriority="71"/>
-    <w:lsdException w:name="Colorful List Accent 3" w:uiPriority="72"/>
-    <w:lsdException w:name="Colorful Grid Accent 3" w:uiPriority="73"/>
-    <w:lsdException w:name="Light Shading Accent 4" w:uiPriority="60"/>
-    <w:lsdException w:name="Light List Accent 4" w:uiPriority="61"/>
-    <w:lsdException w:name="Light Grid Accent 4" w:uiPriority="62"/>
-    <w:lsdException w:name="Medium Shading 1 Accent 4" w:uiPriority="63"/>
-    <w:lsdException w:name="Medium Shading 2 Accent 4" w:uiPriority="64"/>
-    <w:lsdException w:name="Medium List 1 Accent 4" w:uiPriority="65"/>
-    <w:lsdException w:name="Medium List 2 Accent 4" w:uiPriority="66"/>
-    <w:lsdException w:name="Medium Grid 1 Accent 4" w:uiPriority="67"/>
-    <w:lsdException w:name="Medium Grid 2 Accent 4" w:uiPriority="68"/>
-    <w:lsdException w:name="Medium Grid 3 Accent 4" w:uiPriority="69"/>
-    <w:lsdException w:name="Dark List Accent 4" w:uiPriority="70"/>
-    <w:lsdException w:name="Colorful Shading Accent 4" w:uiPriority="71"/>
-    <w:lsdException w:name="Colorful List Accent 4" w:uiPriority="72"/>
-    <w:lsdException w:name="Colorful Grid Accent 4" w:uiPriority="73"/>
-    <w:lsdException w:name="Light Shading Accent 5" w:uiPriority="60"/>
-    <w:lsdException w:name="Light List Accent 5" w:uiPriority="61"/>
-    <w:lsdException w:name="Light Grid Accent 5" w:uiPriority="62"/>
-    <w:lsdException w:name="Medium Shading 1 Accent 5" w:uiPriority="63"/>
-    <w:lsdException w:name="Medium Shading 2 Accent 5" w:uiPriority="64"/>
-    <w:lsdException w:name="Medium List 1 Accent 5" w:uiPriority="65"/>
-    <w:lsdException w:name="Medium List 2 Accent 5" w:uiPriority="66"/>
-    <w:lsdException w:name="Medium Grid 1 Accent 5" w:uiPriority="67"/>
-    <w:lsdException w:name="Medium Grid 2 Accent 5" w:uiPriority="68"/>
-    <w:lsdException w:name="Medium Grid 3 Accent 5" w:uiPriority="69"/>
-    <w:lsdException w:name="Dark List Accent 5" w:uiPriority="70"/>
-    <w:lsdException w:name="Colorful Shading Accent 5" w:uiPriority="71"/>
-    <w:lsdException w:name="Colorful List Accent 5" w:uiPriority="72"/>
-    <w:lsdException w:name="Colorful Grid Accent 5" w:uiPriority="73"/>
-    <w:lsdException w:name="Light Shading Accent 6" w:uiPriority="60"/>
-    <w:lsdException w:name="Light List Accent 6" w:uiPriority="61"/>
-    <w:lsdException w:name="Light Grid Accent 6" w:uiPriority="62"/>
-    <w:lsdException w:name="Medium Shading 1 Accent 6" w:uiPriority="63"/>
-    <w:lsdException w:name="Medium Shading 2 Accent 6" w:uiPriority="64"/>
-    <w:lsdException w:name="Medium List 1 Accent 6" w:uiPriority="65"/>
-    <w:lsdException w:name="Medium List 2 Accent 6" w:uiPriority="66"/>
-    <w:lsdException w:name="Medium Grid 1 Accent 6" w:uiPriority="67"/>
-    <w:lsdException w:name="Medium Grid 2 Accent 6" w:uiPriority="68"/>
-    <w:lsdException w:name="Medium Grid 3 Accent 6" w:uiPriority="69"/>
-    <w:lsdException w:name="Dark List Accent 6" w:uiPriority="70"/>
-    <w:lsdException w:name="Colorful Shading Accent 6" w:uiPriority="71"/>
-    <w:lsdException w:name="Colorful List Accent 6" w:uiPriority="72"/>
-    <w:lsdException w:name="Colorful Grid Accent 6" w:uiPriority="73"/>
-    <w:lsdException w:name="Subtle Emphasis" w:uiPriority="19" w:qFormat="1"/>
-    <w:lsdException w:name="Intense Emphasis" w:uiPriority="21" w:qFormat="1"/>
-    <w:lsdException w:name="Subtle Reference" w:uiPriority="31" w:qFormat="1"/>
-    <w:lsdException w:name="Intense Reference" w:uiPriority="32" w:qFormat="1"/>
-    <w:lsdException w:name="Book Title" w:uiPriority="33" w:qFormat="1"/>
-    <w:lsdException w:name="Bibliography" w:semiHidden="1" w:uiPriority="37" w:unhideWhenUsed="1"/>
-    <w:lsdException w:name="TOC Heading" w:semiHidden="1" w:uiPriority="39" w:unhideWhenUsed="1" w:qFormat="1"/>
-    <w:lsdException w:name="Plain Table 1" w:uiPriority="41"/>
-    <w:lsdException w:name="Plain Table 2" w:uiPriority="42"/>
-    <w:lsdException w:name="Plain Table 3" w:uiPriority="43"/>
-    <w:lsdException w:name="Plain Table 4" w:uiPriority="44"/>
-    <w:lsdException w:name="Plain Table 5" w:uiPriority="45"/>
-    <w:lsdException w:name="Grid Table Light" w:uiPriority="40"/>
-    <w:lsdException w:name="Grid Table 1 Light" w:uiPriority="46"/>
-    <w:lsdException w:name="Grid Table 2" w:uiPriority="47"/>
-    <w:lsdException w:name="Grid Table 3" w:uiPriority="48"/>
-    <w:lsdException w:name="Grid Table 4" w:uiPriority="49"/>
-    <w:lsdException w:name="Grid Table 5 Dark" w:uiPriority="50"/>
-    <w:lsdException w:name="Grid Table 6 Colorful" w:uiPriority="51"/>
-    <w:lsdException w:name="Grid Table 7 Colorful" w:uiPriority="52"/>
-    <w:lsdException w:name="Grid Table 1 Light Accent 1" w:uiPriority="46"/>
-    <w:lsdException w:name="Grid Table 2 Accent 1" w:uiPriority="47"/>
-    <w:lsdException w:name="Grid Table 3 Accent 1" w:uiPriority="48"/>
-    <w:lsdException w:name="Grid Table 4 Accent 1" w:uiPriority="49"/>
-    <w:lsdException w:name="Grid Table 5 Dark Accent 1" w:uiPriority="50"/>
-    <w:lsdException w:name="Grid Table 6 Colorful Accent 1" w:uiPriority="51"/>
-    <w:lsdException w:name="Grid Table 7 Colorful Accent 1" w:uiPriority="52"/>
-    <w:lsdException w:name="Grid Table 1 Light Accent 2" w:uiPriority="46"/>
-    <w:lsdException w:name="Grid Table 2 Accent 2" w:uiPriority="47"/>
-    <w:lsdException w:name="Grid Table 3 Accent 2" w:uiPriority="48"/>
-    <w:lsdException w:name="Grid Table 4 Accent 2" w:uiPriority="49"/>
-    <w:lsdException w:name="Grid Table 5 Dark Accent 2" w:uiPriority="50"/>
-    <w:lsdException w:name="Grid Table 6 Colorful Accent 2" w:uiPriority="51"/>
-    <w:lsdException w:name="Grid Table 7 Colorful Accent 2" w:uiPriority="52"/>
-    <w:lsdException w:name="Grid Table 1 Light Accent 3" w:uiPriority="46"/>
-    <w:lsdException w:name="Grid Table 2 Accent 3" w:uiPriority="47"/>
-    <w:lsdException w:name="Grid Table 3 Accent 3" w:uiPriority="48"/>
-    <w:lsdException w:name="Grid Table 4 Accent 3" w:uiPriority="49"/>
-    <w:lsdException w:name="Grid Table 5 Dark Accent 3" w:uiPriority="50"/>
-    <w:lsdException w:name="Grid Table 6 Colorful Accent 3" w:uiPriority="51"/>
-    <w:lsdException w:name="Grid Table 7 Colorful Accent 3" w:uiPriority="52"/>
-    <w:lsdException w:name="Grid Table 1 Light Accent 4" w:uiPriority="46"/>
-    <w:lsdException w:name="Grid Table 2 Accent 4" w:uiPriority="47"/>
-    <w:lsdException w:name="Grid Table 3 Accent 4" w:uiPriority="48"/>
-    <w:lsdException w:name="Grid Table 4 Accent 4" w:uiPriority="49"/>
-    <w:lsdException w:name="Grid Table 5 Dark Accent 4" w:uiPriority="50"/>
-    <w:lsdException w:name="Grid Table 6 Colorful Accent 4" w:uiPriority="51"/>
-    <w:lsdException w:name="Grid Table 7 Colorful Accent 4" w:uiPriority="52"/>
-    <w:lsdException w:name="Grid Table 1 Light Accent 5" w:uiPriority="46"/>
-    <w:lsdException w:name="Grid Table 2 Accent 5" w:uiPriority="47"/>
-    <w:lsdException w:name="Grid Table 3 Accent 5" w:uiPriority="48"/>
-    <w:lsdException w:name="Grid Table 4 Accent 5" w:uiPriority="49"/>
-    <w:lsdException w:name="Grid Table 5 Dark Accent 5" w:uiPriority="50"/>
-    <w:lsdException w:name="Grid Table 6 Colorful Accent 5" w:uiPriority="51"/>
-    <w:lsdException w:name="Grid Table 7 Colorful Accent 5" w:uiPriority="52"/>
-    <w:lsdException w:name="Grid Table 1 Light Accent 6" w:uiPriority="46"/>
-    <w:lsdException w:name="Grid Table 2 Accent 6" w:uiPriority="47"/>
-    <w:lsdException w:name="Grid Table 3 Accent 6" w:uiPriority="48"/>
-    <w:lsdException w:name="Grid Table 4 Accent 6" w:uiPriority="49"/>
-    <w:lsdException w:name="Grid Table 5 Dark Accent 6" w:uiPriority="50"/>
-    <w:lsdException w:name="Grid Table 6 Colorful Accent 6" w:uiPriority="51"/>
-    <w:lsdException w:name="Grid Table 7 Colorful Accent 6" w:uiPriority="52"/>
-    <w:lsdException w:name="List Table 1 Light" w:uiPriority="46"/>
-    <w:lsdException w:name="List Table 2" w:uiPriority="47"/>
-    <w:lsdException w:name="List Table 3" w:uiPriority="48"/>
-    <w:lsdException w:name="List Table 4" w:uiPriority="49"/>
-    <w:lsdException w:name="List Table 5 Dark" w:uiPriority="50"/>
-    <w:lsdException w:name="List Table 6 Colorful" w:uiPriority="51"/>
-    <w:lsdException w:name="List Table 7 Colorful" w:uiPriority="52"/>
-    <w:lsdException w:name="List Table 1 Light Accent 1" w:uiPriority="46"/>
-    <w:lsdException w:name="List Table 2 Accent 1" w:uiPriority="47"/>
-    <w:lsdException w:name="List Table 3 Accent 1" w:uiPriority="48"/>
-    <w:lsdException w:name="List Table 4 Accent 1" w:uiPriority="49"/>
-    <w:lsdException w:name="List Table 5 Dark Accent 1" w:uiPriority="50"/>
-    <w:lsdException w:name="List Table 6 Colorful Accent 1" w:uiPriority="51"/>
-    <w:lsdException w:name="List Table 7 Colorful Accent 1" w:uiPriority="52"/>
-    <w:lsdException w:name="List Table 1 Light Accent 2" w:uiPriority="46"/>
-    <w:lsdException w:name="List Table 2 Accent 2" w:uiPriority="47"/>
-    <w:lsdException w:name="List Table 3 Accent 2" w:uiPriority="48"/>
-    <w:lsdException w:name="List Table 4 Accent 2" w:uiPriority="49"/>
-    <w:lsdException w:name="List Table 5 Dark Accent 2" w:uiPriority="50"/>
-    <w:lsdException w:name="List Table 6 Colorful Accent 2" w:uiPriority="51"/>
-    <w:lsdException w:name="List Table 7 Colorful Accent 2" w:uiPriority="52"/>
-    <w:lsdException w:name="List Table 1 Light Accent 3" w:uiPriority="46"/>
-    <w:lsdException w:name="List Table 2 Accent 3" w:uiPriority="47"/>
-    <w:lsdException w:name="List Table 3 Accent 3" w:uiPriority="48"/>
-    <w:lsdException w:name="List Table 4 Accent 3" w:uiPriority="49"/>
-    <w:lsdException w:name="List Table 5 Dark Accent 3" w:uiPriority="50"/>
-    <w:lsdException w:name="List Table 6 Colorful Accent 3" w:uiPriority="51"/>
-    <w:lsdException w:name="List Table 7 Colorful Accent 3" w:uiPriority="52"/>
-    <w:lsdException w:name="List Table 1 Light Accent 4" w:uiPriority="46"/>
-    <w:lsdException w:name="List Table 2 Accent 4" w:uiPriority="47"/>
-    <w:lsdException w:name="List Table 3 Accent 4" w:uiPriority="48"/>
-    <w:lsdException w:name="List Table 4 Accent 4" w:uiPriority="49"/>
-    <w:lsdException w:name="List Table 5 Dark Accent 4" w:uiPriority="50"/>
-    <w:lsdException w:name="List Table 6 Colorful Accent 4" w:uiPriority="51"/>
-    <w:lsdException w:name="List Table 7 Colorful Accent 4" w:uiPriority="52"/>
-    <w:lsdException w:name="List Table 1 Light Accent 5" w:uiPriority="46"/>
-    <w:lsdException w:name="List Table 2 Accent 5" w:uiPriority="47"/>
-    <w:lsdException w:name="List Table 3 Accent 5" w:uiPriority="48"/>
-    <w:lsdException w:name="List Table 4 Accent 5" w:uiPriority="49"/>
-    <w:lsdException w:name="List Table 5 Dark Accent 5" w:uiPriority="50"/>
-    <w:lsdException w:name="List Table 6 Colorful Accent 5" w:uiPriority="51"/>
-    <w:lsdException w:name="List Table 7 Colorful Accent 5" w:uiPriority="52"/>
-    <w:lsdException w:name="List Table 1 Light Accent 6" w:uiPriority="46"/>
-    <w:lsdException w:name="List Table 2 Accent 6" w:uiPriority="47"/>
-    <w:lsdException w:name="List Table 3 Accent 6" w:uiPriority="48"/>
-    <w:lsdException w:name="List Table 4 Accent 6" w:uiPriority="49"/>
-    <w:lsdException w:name="List Table 5 Dark Accent 6" w:uiPriority="50"/>
-    <w:lsdException w:name="List Table 6 Colorful Accent 6" w:uiPriority="51"/>
-    <w:lsdException w:name="List Table 7 Colorful Accent 6" w:uiPriority="52"/>
-    <w:lsdException w:name="Mention" w:semiHidden="1" w:unhideWhenUsed="1"/>
-    <w:lsdException w:name="Smart Hyperlink" w:semiHidden="1" w:unhideWhenUsed="1"/>
-    <w:lsdException w:name="Hashtag" w:semiHidden="1" w:unhideWhenUsed="1"/>
-    <w:lsdException w:name="Unresolved Mention" w:semiHidden="1" w:unhideWhenUsed="1"/>
-    <w:lsdException w:name="Smart Link" w:semiHidden="1" w:unhideWhenUsed="1"/>
-    <w:lsdException w:name="Smart Link Error" w:semiHidden="1" w:unhideWhenUsed="1"/>
+  <w:latentStyles w:defLockedState="0" w:defUIPriority="99" w:defSemiHidden="1" w:defUnhideWhenUsed="1" w:defQFormat="0" w:count="267">
+    <w:lsdException w:name="Normal" w:semiHidden="0" w:uiPriority="0" w:unhideWhenUsed="0" w:qFormat="1"/>
+    <w:lsdException w:name="heading 1" w:semiHidden="0" w:uiPriority="9" w:unhideWhenUsed="0" w:qFormat="1"/>
+    <w:lsdException w:name="heading 2" w:uiPriority="9" w:qFormat="1"/>
+    <w:lsdException w:name="heading 3" w:uiPriority="9" w:qFormat="1"/>
+    <w:lsdException w:name="heading 4" w:uiPriority="9" w:qFormat="1"/>
+    <w:lsdException w:name="heading 5" w:uiPriority="9" w:qFormat="1"/>
+    <w:lsdException w:name="heading 6" w:uiPriority="9" w:qFormat="1"/>
+    <w:lsdException w:name="heading 7" w:uiPriority="9" w:qFormat="1"/>
+    <w:lsdException w:name="heading 8" w:uiPriority="9" w:qFormat="1"/>
+    <w:lsdException w:name="heading 9" w:uiPriority="9" w:qFormat="1"/>
+    <w:lsdException w:name="toc 1" w:uiPriority="39"/>
+    <w:lsdException w:name="toc 2" w:uiPriority="39"/>
+    <w:lsdException w:name="toc 3" w:uiPriority="39"/>
+    <w:lsdException w:name="toc 4" w:uiPriority="39"/>
+    <w:lsdException w:name="toc 5" w:uiPriority="39"/>
+    <w:lsdException w:name="toc 6" w:uiPriority="39"/>
+    <w:lsdException w:name="toc 7" w:uiPriority="39"/>
+    <w:lsdException w:name="toc 8" w:uiPriority="39"/>
+    <w:lsdException w:name="toc 9" w:uiPriority="39"/>
+    <w:lsdException w:name="caption" w:uiPriority="35" w:qFormat="1"/>
+    <w:lsdException w:name="Title" w:semiHidden="0" w:uiPriority="10" w:unhideWhenUsed="0" w:qFormat="1"/>
+    <w:lsdException w:name="Default Paragraph Font" w:uiPriority="1"/>
+    <w:lsdException w:name="Subtitle" w:semiHidden="0" w:uiPriority="11" w:unhideWhenUsed="0" w:qFormat="1"/>
+    <w:lsdException w:name="Strong" w:semiHidden="0" w:uiPriority="22" w:unhideWhenUsed="0" w:qFormat="1"/>
+    <w:lsdException w:name="Emphasis" w:semiHidden="0" w:uiPriority="20" w:unhideWhenUsed="0" w:qFormat="1"/>
+    <w:lsdException w:name="Table Grid" w:uiPriority="59"/>
+    <w:lsdException w:name="Placeholder Text" w:unhideWhenUsed="0"/>
+    <w:lsdException w:name="No Spacing" w:semiHidden="0" w:uiPriority="1" w:unhideWhenUsed="0" w:qFormat="1"/>
+    <w:lsdException w:name="Light Shading" w:semiHidden="0" w:uiPriority="60" w:unhideWhenUsed="0"/>
+    <w:lsdException w:name="Light List" w:semiHidden="0" w:uiPriority="61" w:unhideWhenUsed="0"/>
+    <w:lsdException w:name="Light Grid" w:semiHidden="0" w:uiPriority="62" w:unhideWhenUsed="0"/>
+    <w:lsdException w:name="Medium Shading 1" w:semiHidden="0" w:uiPriority="63" w:unhideWhenUsed="0"/>
+    <w:lsdException w:name="Medium Shading 2" w:semiHidden="0" w:uiPriority="64" w:unhideWhenUsed="0"/>
+    <w:lsdException w:name="Medium List 1" w:semiHidden="0" w:uiPriority="65" w:unhideWhenUsed="0"/>
+    <w:lsdException w:name="Medium List 2" w:semiHidden="0" w:uiPriority="66" w:unhideWhenUsed="0"/>
+    <w:lsdException w:name="Medium Grid 1" w:semiHidden="0" w:uiPriority="67" w:unhideWhenUsed="0"/>
+    <w:lsdException w:name="Medium Grid 2" w:semiHidden="0" w:uiPriority="68" w:unhideWhenUsed="0"/>
+    <w:lsdException w:name="Medium Grid 3" w:semiHidden="0" w:uiPriority="69" w:unhideWhenUsed="0"/>
+    <w:lsdException w:name="Dark List" w:semiHidden="0" w:uiPriority="70" w:unhideWhenUsed="0"/>
+    <w:lsdException w:name="Colorful Shading" w:semiHidden="0" w:uiPriority="71" w:unhideWhenUsed="0"/>
+    <w:lsdException w:name="Colorful List" w:semiHidden="0" w:uiPriority="72" w:unhideWhenUsed="0"/>
+    <w:lsdException w:name="Colorful Grid" w:semiHidden="0" w:uiPriority="73" w:unhideWhenUsed="0"/>
+    <w:lsdException w:name="Light Shading Accent 1" w:semiHidden="0" w:uiPriority="60" w:unhideWhenUsed="0"/>
+    <w:lsdException w:name="Light List Accent 1" w:semiHidden="0" w:uiPriority="61" w:unhideWhenUsed="0"/>
+    <w:lsdException w:name="Light Grid Accent 1" w:semiHidden="0" w:uiPriority="62" w:unhideWhenUsed="0"/>
+    <w:lsdException w:name="Medium Shading 1 Accent 1" w:semiHidden="0" w:uiPriority="63" w:unhideWhenUsed="0"/>
+    <w:lsdException w:name="Medium Shading 2 Accent 1" w:semiHidden="0" w:uiPriority="64" w:unhideWhenUsed="0"/>
+    <w:lsdException w:name="Medium List 1 Accent 1" w:semiHidden="0" w:uiPriority="65" w:unhideWhenUsed="0"/>
+    <w:lsdException w:name="Revision" w:unhideWhenUsed="0"/>
+    <w:lsdException w:name="List Paragraph" w:semiHidden="0" w:uiPriority="34" w:unhideWhenUsed="0" w:qFormat="1"/>
+    <w:lsdException w:name="Quote" w:semiHidden="0" w:uiPriority="29" w:unhideWhenUsed="0" w:qFormat="1"/>
+    <w:lsdException w:name="Intense Quote" w:semiHidden="0" w:uiPriority="30" w:unhideWhenUsed="0" w:qFormat="1"/>
+    <w:lsdException w:name="Medium List 2 Accent 1" w:semiHidden="0" w:uiPriority="66" w:unhideWhenUsed="0"/>
+    <w:lsdException w:name="Medium Grid 1 Accent 1" w:semiHidden="0" w:uiPriority="67" w:unhideWhenUsed="0"/>
+    <w:lsdException w:name="Medium Grid 2 Accent 1" w:semiHidden="0" w:uiPriority="68" w:unhideWhenUsed="0"/>
+    <w:lsdException w:name="Medium Grid 3 Accent 1" w:semiHidden="0" w:uiPriority="69" w:unhideWhenUsed="0"/>
+    <w:lsdException w:name="Dark List Accent 1" w:semiHidden="0" w:uiPriority="70" w:unhideWhenUsed="0"/>
+    <w:lsdException w:name="Colorful Shading Accent 1" w:semiHidden="0" w:uiPriority="71" w:unhideWhenUsed="0"/>
+    <w:lsdException w:name="Colorful List Accent 1" w:semiHidden="0" w:uiPriority="72" w:unhideWhenUsed="0"/>
+    <w:lsdException w:name="Colorful Grid Accent 1" w:semiHidden="0" w:uiPriority="73" w:unhideWhenUsed="0"/>
+    <w:lsdException w:name="Light Shading Accent 2" w:semiHidden="0" w:uiPriority="60" w:unhideWhenUsed="0"/>
+    <w:lsdException w:name="Light List Accent 2" w:semiHidden="0" w:uiPriority="61" w:unhideWhenUsed="0"/>
+    <w:lsdException w:name="Light Grid Accent 2" w:semiHidden="0" w:uiPriority="62" w:unhideWhenUsed="0"/>
+    <w:lsdException w:name="Medium Shading 1 Accent 2" w:semiHidden="0" w:uiPriority="63" w:unhideWhenUsed="0"/>
+    <w:lsdException w:name="Medium Shading 2 Accent 2" w:semiHidden="0" w:uiPriority="64" w:unhideWhenUsed="0"/>
+    <w:lsdException w:name="Medium List 1 Accent 2" w:semiHidden="0" w:uiPriority="65" w:unhideWhenUsed="0"/>
+    <w:lsdException w:name="Medium List 2 Accent 2" w:semiHidden="0" w:uiPriority="66" w:unhideWhenUsed="0"/>
+    <w:lsdException w:name="Medium Grid 1 Accent 2" w:semiHidden="0" w:uiPriority="67" w:unhideWhenUsed="0"/>
+    <w:lsdException w:name="Medium Grid 2 Accent 2" w:semiHidden="0" w:uiPriority="68" w:unhideWhenUsed="0"/>
+    <w:lsdException w:name="Medium Grid 3 Accent 2" w:semiHidden="0" w:uiPriority="69" w:unhideWhenUsed="0"/>
+    <w:lsdException w:name="Dark List Accent 2" w:semiHidden="0" w:uiPriority="70" w:unhideWhenUsed="0"/>
+    <w:lsdException w:name="Colorful Shading Accent 2" w:semiHidden="0" w:uiPriority="71" w:unhideWhenUsed="0"/>
+    <w:lsdException w:name="Colorful List Accent 2" w:semiHidden="0" w:uiPriority="72" w:unhideWhenUsed="0"/>
+    <w:lsdException w:name="Colorful Grid Accent 2" w:semiHidden="0" w:uiPriority="73" w:unhideWhenUsed="0"/>
+    <w:lsdException w:name="Light Shading Accent 3" w:semiHidden="0" w:uiPriority="60" w:unhideWhenUsed="0"/>
+    <w:lsdException w:name="Light List Accent 3" w:semiHidden="0" w:uiPriority="61" w:unhideWhenUsed="0"/>
+    <w:lsdException w:name="Light Grid Accent 3" w:semiHidden="0" w:uiPriority="62" w:unhideWhenUsed="0"/>
+    <w:lsdException w:name="Medium Shading 1 Accent 3" w:semiHidden="0" w:uiPriority="63" w:unhideWhenUsed="0"/>
+    <w:lsdException w:name="Medium Shading 2 Accent 3" w:semiHidden="0" w:uiPriority="64" w:unhideWhenUsed="0"/>
+    <w:lsdException w:name="Medium List 1 Accent 3" w:semiHidden="0" w:uiPriority="65" w:unhideWhenUsed="0"/>
+    <w:lsdException w:name="Medium List 2 Accent 3" w:semiHidden="0" w:uiPriority="66" w:unhideWhenUsed="0"/>
+    <w:lsdException w:name="Medium Grid 1 Accent 3" w:semiHidden="0" w:uiPriority="67" w:unhideWhenUsed="0"/>
+    <w:lsdException w:name="Medium Grid 2 Accent 3" w:semiHidden="0" w:uiPriority="68" w:unhideWhenUsed="0"/>
+    <w:lsdException w:name="Medium Grid 3 Accent 3" w:semiHidden="0" w:uiPriority="69" w:unhideWhenUsed="0"/>
+    <w:lsdException w:name="Dark List Accent 3" w:semiHidden="0" w:uiPriority="70" w:unhideWhenUsed="0"/>
+    <w:lsdException w:name="Colorful Shading Accent 3" w:semiHidden="0" w:uiPriority="71" w:unhideWhenUsed="0"/>
+    <w:lsdException w:name="Colorful List Accent 3" w:semiHidden="0" w:uiPriority="72" w:unhideWhenUsed="0"/>
+    <w:lsdException w:name="Colorful Grid Accent 3" w:semiHidden="0" w:uiPriority="73" w:unhideWhenUsed="0"/>
+    <w:lsdException w:name="Light Shading Accent 4" w:semiHidden="0" w:uiPriority="60" w:unhideWhenUsed="0"/>
+    <w:lsdException w:name="Light List Accent 4" w:semiHidden="0" w:uiPriority="61" w:unhideWhenUsed="0"/>
+    <w:lsdException w:name="Light Grid Accent 4" w:semiHidden="0" w:uiPriority="62" w:unhideWhenUsed="0"/>
+    <w:lsdException w:name="Medium Shading 1 Accent 4" w:semiHidden="0" w:uiPriority="63" w:unhideWhenUsed="0"/>
+    <w:lsdException w:name="Medium Shading 2 Accent 4" w:semiHidden="0" w:uiPriority="64" w:unhideWhenUsed="0"/>
+    <w:lsdException w:name="Medium List 1 Accent 4" w:semiHidden="0" w:uiPriority="65" w:unhideWhenUsed="0"/>
+    <w:lsdException w:name="Medium List 2 Accent 4" w:semiHidden="0" w:uiPriority="66" w:unhideWhenUsed="0"/>
+    <w:lsdException w:name="Medium Grid 1 Accent 4" w:semiHidden="0" w:uiPriority="67" w:unhideWhenUsed="0"/>
+    <w:lsdException w:name="Medium Grid 2 Accent 4" w:semiHidden="0" w:uiPriority="68" w:unhideWhenUsed="0"/>
+    <w:lsdException w:name="Medium Grid 3 Accent 4" w:semiHidden="0" w:uiPriority="69" w:unhideWhenUsed="0"/>
+    <w:lsdException w:name="Dark List Accent 4" w:semiHidden="0" w:uiPriority="70" w:unhideWhenUsed="0"/>
+    <w:lsdException w:name="Colorful Shading Accent 4" w:semiHidden="0" w:uiPriority="71" w:unhideWhenUsed="0"/>
+    <w:lsdException w:name="Colorful List Accent 4" w:semiHidden="0" w:uiPriority="72" w:unhideWhenUsed="0"/>
+    <w:lsdException w:name="Colorful Grid Accent 4" w:semiHidden="0" w:uiPriority="73" w:unhideWhenUsed="0"/>
+    <w:lsdException w:name="Light Shading Accent 5" w:semiHidden="0" w:uiPriority="60" w:unhideWhenUsed="0"/>
+    <w:lsdException w:name="Light List Accent 5" w:semiHidden="0" w:uiPriority="61" w:unhideWhenUsed="0"/>
+    <w:lsdException w:name="Light Grid Accent 5" w:semiHidden="0" w:uiPriority="62" w:unhideWhenUsed="0"/>
+    <w:lsdException w:name="Medium Shading 1 Accent 5" w:semiHidden="0" w:uiPriority="63" w:unhideWhenUsed="0"/>
+    <w:lsdException w:name="Medium Shading 2 Accent 5" w:semiHidden="0" w:uiPriority="64" w:unhideWhenUsed="0"/>
+    <w:lsdException w:name="Medium List 1 Accent 5" w:semiHidden="0" w:uiPriority="65" w:unhideWhenUsed="0"/>
+    <w:lsdException w:name="Medium List 2 Accent 5" w:semiHidden="0" w:uiPriority="66" w:unhideWhenUsed="0"/>
+    <w:lsdException w:name="Medium Grid 1 Accent 5" w:semiHidden="0" w:uiPriority="67" w:unhideWhenUsed="0"/>
+    <w:lsdException w:name="Medium Grid 2 Accent 5" w:semiHidden="0" w:uiPriority="68" w:unhideWhenUsed="0"/>
+    <w:lsdException w:name="Medium Grid 3 Accent 5" w:semiHidden="0" w:uiPriority="69" w:unhideWhenUsed="0"/>
+    <w:lsdException w:name="Dark List Accent 5" w:semiHidden="0" w:uiPriority="70" w:unhideWhenUsed="0"/>
+    <w:lsdException w:name="Colorful Shading Accent 5" w:semiHidden="0" w:uiPriority="71" w:unhideWhenUsed="0"/>
+    <w:lsdException w:name="Colorful List Accent 5" w:semiHidden="0" w:uiPriority="72" w:unhideWhenUsed="0"/>
+    <w:lsdException w:name="Colorful Grid Accent 5" w:semiHidden="0" w:uiPriority="73" w:unhideWhenUsed="0"/>
+    <w:lsdException w:name="Light Shading Accent 6" w:semiHidden="0" w:uiPriority="60" w:unhideWhenUsed="0"/>
+    <w:lsdException w:name="Light List Accent 6" w:semiHidden="0" w:uiPriority="61" w:unhideWhenUsed="0"/>
+    <w:lsdException w:name="Light Grid Accent 6" w:semiHidden="0" w:uiPriority="62" w:unhideWhenUsed="0"/>
+    <w:lsdException w:name="Medium Shading 1 Accent 6" w:semiHidden="0" w:uiPriority="63" w:unhideWhenUsed="0"/>
+    <w:lsdException w:name="Medium Shading 2 Accent 6" w:semiHidden="0" w:uiPriority="64" w:unhideWhenUsed="0"/>
+    <w:lsdException w:name="Medium List 1 Accent 6" w:semiHidden="0" w:uiPriority="65" w:unhideWhenUsed="0"/>
+    <w:lsdException w:name="Medium List 2 Accent 6" w:semiHidden="0" w:uiPriority="66" w:unhideWhenUsed="0"/>
+    <w:lsdException w:name="Medium Grid 1 Accent 6" w:semiHidden="0" w:uiPriority="67" w:unhideWhenUsed="0"/>
+    <w:lsdException w:name="Medium Grid 2 Accent 6" w:semiHidden="0" w:uiPriority="68" w:unhideWhenUsed="0"/>
+    <w:lsdException w:name="Medium Grid 3 Accent 6" w:semiHidden="0" w:uiPriority="69" w:unhideWhenUsed="0"/>
+    <w:lsdException w:name="Dark List Accent 6" w:semiHidden="0" w:uiPriority="70" w:unhideWhenUsed="0"/>
+    <w:lsdException w:name="Colorful Shading Accent 6" w:semiHidden="0" w:uiPriority="71" w:unhideWhenUsed="0"/>
+    <w:lsdException w:name="Colorful List Accent 6" w:semiHidden="0" w:uiPriority="72" w:unhideWhenUsed="0"/>
+    <w:lsdException w:name="Colorful Grid Accent 6" w:semiHidden="0" w:uiPriority="73" w:unhideWhenUsed="0"/>
+    <w:lsdException w:name="Subtle Emphasis" w:semiHidden="0" w:uiPriority="19" w:unhideWhenUsed="0" w:qFormat="1"/>
+    <w:lsdException w:name="Intense Emphasis" w:semiHidden="0" w:uiPriority="21" w:unhideWhenUsed="0" w:qFormat="1"/>
+    <w:lsdException w:name="Subtle Reference" w:semiHidden="0" w:uiPriority="31" w:unhideWhenUsed="0" w:qFormat="1"/>
+    <w:lsdException w:name="Intense Reference" w:semiHidden="0" w:uiPriority="32" w:unhideWhenUsed="0" w:qFormat="1"/>
+    <w:lsdException w:name="Book Title" w:semiHidden="0" w:uiPriority="33" w:unhideWhenUsed="0" w:qFormat="1"/>
+    <w:lsdException w:name="Bibliography" w:uiPriority="37"/>
+    <w:lsdException w:name="TOC Heading" w:uiPriority="39" w:qFormat="1"/>
   </w:latentStyles>
   <w:style w:type="paragraph" w:default="1" w:styleId="Normale">
     <w:name w:val="Normal"/>
@@ -4691,7 +4325,6 @@
     <w:next w:val="Normale"/>
     <w:link w:val="Titolo2Carattere"/>
     <w:uiPriority w:val="9"/>
-    <w:semiHidden/>
     <w:unhideWhenUsed/>
     <w:qFormat/>
     <w:rsid w:val="0089427A"/>
@@ -4746,6 +4379,7 @@
     <w:uiPriority w:val="99"/>
     <w:semiHidden/>
     <w:unhideWhenUsed/>
+    <w:qFormat/>
     <w:tblPr>
       <w:tblInd w:w="0" w:type="dxa"/>
       <w:tblCellMar>
@@ -4833,7 +4467,6 @@
     <w:basedOn w:val="Carpredefinitoparagrafo"/>
     <w:link w:val="Titolo2"/>
     <w:uiPriority w:val="9"/>
-    <w:semiHidden/>
     <w:rsid w:val="0089427A"/>
     <w:rPr>
       <w:rFonts w:asciiTheme="majorHAnsi" w:eastAsiaTheme="majorEastAsia" w:hAnsiTheme="majorHAnsi" w:cstheme="majorBidi"/>

</xml_diff>

<commit_message>
Revert "Aggiornamento di chi ha fatto cosa"
</commit_message>
<xml_diff>
--- a/Chi ha fatto cosa.docx
+++ b/Chi ha fatto cosa.docx
@@ -1,6 +1,6 @@
 
 <file path=word/document.xml><?xml version="1.0" encoding="utf-8"?>
-<w:document xmlns:ve="http://schemas.openxmlformats.org/markup-compatibility/2006" xmlns:o="urn:schemas-microsoft-com:office:office" xmlns:r="http://schemas.openxmlformats.org/officeDocument/2006/relationships" xmlns:m="http://schemas.openxmlformats.org/officeDocument/2006/math" xmlns:v="urn:schemas-microsoft-com:vml" xmlns:wp="http://schemas.openxmlformats.org/drawingml/2006/wordprocessingDrawing" xmlns:w10="urn:schemas-microsoft-com:office:word" xmlns:w="http://schemas.openxmlformats.org/wordprocessingml/2006/main" xmlns:wne="http://schemas.microsoft.com/office/word/2006/wordml">
+<w:document xmlns:wpc="http://schemas.microsoft.com/office/word/2010/wordprocessingCanvas" xmlns:cx="http://schemas.microsoft.com/office/drawing/2014/chartex" xmlns:cx1="http://schemas.microsoft.com/office/drawing/2015/9/8/chartex" xmlns:cx2="http://schemas.microsoft.com/office/drawing/2015/10/21/chartex" xmlns:cx3="http://schemas.microsoft.com/office/drawing/2016/5/9/chartex" xmlns:cx4="http://schemas.microsoft.com/office/drawing/2016/5/10/chartex" xmlns:cx5="http://schemas.microsoft.com/office/drawing/2016/5/11/chartex" xmlns:cx6="http://schemas.microsoft.com/office/drawing/2016/5/12/chartex" xmlns:cx7="http://schemas.microsoft.com/office/drawing/2016/5/13/chartex" xmlns:cx8="http://schemas.microsoft.com/office/drawing/2016/5/14/chartex" xmlns:mc="http://schemas.openxmlformats.org/markup-compatibility/2006" xmlns:aink="http://schemas.microsoft.com/office/drawing/2016/ink" xmlns:am3d="http://schemas.microsoft.com/office/drawing/2017/model3d" xmlns:o="urn:schemas-microsoft-com:office:office" xmlns:r="http://schemas.openxmlformats.org/officeDocument/2006/relationships" xmlns:m="http://schemas.openxmlformats.org/officeDocument/2006/math" xmlns:v="urn:schemas-microsoft-com:vml" xmlns:wp14="http://schemas.microsoft.com/office/word/2010/wordprocessingDrawing" xmlns:wp="http://schemas.openxmlformats.org/drawingml/2006/wordprocessingDrawing" xmlns:w10="urn:schemas-microsoft-com:office:word" xmlns:w="http://schemas.openxmlformats.org/wordprocessingml/2006/main" xmlns:w14="http://schemas.microsoft.com/office/word/2010/wordml" xmlns:w15="http://schemas.microsoft.com/office/word/2012/wordml" xmlns:w16cid="http://schemas.microsoft.com/office/word/2016/wordml/cid" xmlns:w16se="http://schemas.microsoft.com/office/word/2015/wordml/symex" xmlns:wpg="http://schemas.microsoft.com/office/word/2010/wordprocessingGroup" xmlns:wpi="http://schemas.microsoft.com/office/word/2010/wordprocessingInk" xmlns:wne="http://schemas.microsoft.com/office/word/2006/wordml" xmlns:wps="http://schemas.microsoft.com/office/word/2010/wordprocessingShape" mc:Ignorable="w14 w15 w16se w16cid wp14">
   <w:body>
     <w:p>
       <w:pPr>
@@ -51,25 +51,7 @@
           <w:sz w:val="24"/>
           <w:szCs w:val="24"/>
         </w:rPr>
-        <w:t>Durante la fase di</w:t>
-      </w:r>
-      <w:r>
-        <w:rPr>
-          <w:rFonts w:ascii="Segoe UI" w:eastAsia="Times New Roman" w:hAnsi="Segoe UI" w:cs="Segoe UI"/>
-          <w:color w:val="24292E"/>
-          <w:sz w:val="24"/>
-          <w:szCs w:val="24"/>
-        </w:rPr>
-        <w:t xml:space="preserve"> progettazione, abbiamo </w:t>
-      </w:r>
-      <w:r>
-        <w:rPr>
-          <w:rFonts w:ascii="Segoe UI" w:eastAsia="Times New Roman" w:hAnsi="Segoe UI" w:cs="Segoe UI"/>
-          <w:color w:val="24292E"/>
-          <w:sz w:val="24"/>
-          <w:szCs w:val="24"/>
-        </w:rPr>
-        <w:t xml:space="preserve"> generazione dell’OOA e dell’OOD, nonché dello schema ER. Durante la progettazione, ci siamo resi conto che il sistema poteva essere diviso in 3 parti distinte non comunicanti.</w:t>
+        <w:t>Durante la fase di progettazione, abbiamo contribuito tutti allo stesso modo nella generazione dell’OOA e dell’OOD, nonché dello schema ER. Durante la progettazione, ci siamo resi conto che il sistema poteva essere diviso in 3 parti distinte non comunicanti.</w:t>
       </w:r>
     </w:p>
     <w:p>
@@ -237,7 +219,27 @@
           <w:sz w:val="24"/>
           <w:szCs w:val="24"/>
         </w:rPr>
-        <w:t>PHP ( almeno Versione 7.4</w:t>
+        <w:t xml:space="preserve">PHP </w:t>
+      </w:r>
+      <w:proofErr w:type="gramStart"/>
+      <w:r>
+        <w:rPr>
+          <w:rFonts w:ascii="Segoe UI" w:eastAsia="Times New Roman" w:hAnsi="Segoe UI" w:cs="Segoe UI"/>
+          <w:color w:val="24292E"/>
+          <w:sz w:val="24"/>
+          <w:szCs w:val="24"/>
+        </w:rPr>
+        <w:t>( almeno</w:t>
+      </w:r>
+      <w:proofErr w:type="gramEnd"/>
+      <w:r>
+        <w:rPr>
+          <w:rFonts w:ascii="Segoe UI" w:eastAsia="Times New Roman" w:hAnsi="Segoe UI" w:cs="Segoe UI"/>
+          <w:color w:val="24292E"/>
+          <w:sz w:val="24"/>
+          <w:szCs w:val="24"/>
+        </w:rPr>
+        <w:t xml:space="preserve"> Versione 7.4</w:t>
       </w:r>
       <w:r>
         <w:rPr>
@@ -270,6 +272,7 @@
         <w:t>Pertanto l'applicazione dovrà richiedere un'installazione di XAMPP, in particolare la cartella contenente l'applicativo dovrà essere posizionata nella cartella </w:t>
       </w:r>
       <w:proofErr w:type="spellStart"/>
+      <w:proofErr w:type="gramStart"/>
       <w:r>
         <w:rPr>
           <w:rFonts w:ascii="Segoe UI" w:eastAsia="Times New Roman" w:hAnsi="Segoe UI" w:cs="Segoe UI"/>
@@ -291,6 +294,16 @@
         </w:rPr>
         <w:t> .</w:t>
       </w:r>
+      <w:proofErr w:type="gramEnd"/>
+      <w:r>
+        <w:rPr>
+          <w:rFonts w:ascii="Segoe UI" w:eastAsia="Times New Roman" w:hAnsi="Segoe UI" w:cs="Segoe UI"/>
+          <w:color w:val="24292E"/>
+          <w:sz w:val="24"/>
+          <w:szCs w:val="24"/>
+        </w:rPr>
+        <w:t xml:space="preserve"> </w:t>
+      </w:r>
       <w:r>
         <w:rPr>
           <w:rFonts w:ascii="Segoe UI" w:eastAsia="Times New Roman" w:hAnsi="Segoe UI" w:cs="Segoe UI"/>
@@ -337,6 +350,7 @@
         <w:t>playadice</w:t>
       </w:r>
       <w:proofErr w:type="spellEnd"/>
+      <w:proofErr w:type="gramStart"/>
       <w:r>
         <w:rPr>
           <w:rFonts w:ascii="Consolas" w:eastAsia="Times New Roman" w:hAnsi="Consolas" w:cs="Courier New"/>
@@ -352,7 +366,17 @@
           <w:sz w:val="24"/>
           <w:szCs w:val="24"/>
         </w:rPr>
-        <w:t xml:space="preserve"> . La prima volta che vi si accede verrà visualizzata una </w:t>
+        <w:t> .</w:t>
+      </w:r>
+      <w:proofErr w:type="gramEnd"/>
+      <w:r>
+        <w:rPr>
+          <w:rFonts w:ascii="Segoe UI" w:eastAsia="Times New Roman" w:hAnsi="Segoe UI" w:cs="Segoe UI"/>
+          <w:color w:val="24292E"/>
+          <w:sz w:val="24"/>
+          <w:szCs w:val="24"/>
+        </w:rPr>
+        <w:t xml:space="preserve"> La prima volta che vi si accede verrà visualizzata una </w:t>
       </w:r>
       <w:proofErr w:type="spellStart"/>
       <w:r>
@@ -570,19 +594,21 @@
           <w:sz w:val="24"/>
           <w:szCs w:val="24"/>
         </w:rPr>
-        <w:t>dmin (tutte e 3 con la stessa password:</w:t>
+        <w:t xml:space="preserve">dmin (tutte e 3 con la stessa </w:t>
       </w:r>
       <w:proofErr w:type="spellStart"/>
-      <w:r>
-        <w:rPr>
-          <w:rFonts w:ascii="Segoe UI" w:eastAsia="Times New Roman" w:hAnsi="Segoe UI" w:cs="Segoe UI"/>
-          <w:color w:val="24292E"/>
-          <w:sz w:val="24"/>
-          <w:szCs w:val="24"/>
-        </w:rPr>
-        <w:t>playadice</w:t>
+      <w:proofErr w:type="gramStart"/>
+      <w:r>
+        <w:rPr>
+          <w:rFonts w:ascii="Segoe UI" w:eastAsia="Times New Roman" w:hAnsi="Segoe UI" w:cs="Segoe UI"/>
+          <w:color w:val="24292E"/>
+          <w:sz w:val="24"/>
+          <w:szCs w:val="24"/>
+        </w:rPr>
+        <w:t>password:playadice</w:t>
       </w:r>
       <w:proofErr w:type="spellEnd"/>
+      <w:proofErr w:type="gramEnd"/>
       <w:r>
         <w:rPr>
           <w:rFonts w:ascii="Segoe UI" w:eastAsia="Times New Roman" w:hAnsi="Segoe UI" w:cs="Segoe UI"/>
@@ -686,14 +712,25 @@
           <w:szCs w:val="24"/>
         </w:rPr>
       </w:pPr>
-      <w:r>
-        <w:rPr>
-          <w:rFonts w:ascii="Segoe UI" w:eastAsia="Times New Roman" w:hAnsi="Segoe UI" w:cs="Segoe UI"/>
-          <w:color w:val="24292E"/>
-          <w:sz w:val="24"/>
-          <w:szCs w:val="24"/>
-        </w:rPr>
-        <w:t>E’ possibile cambiare la password</w:t>
+      <w:proofErr w:type="gramStart"/>
+      <w:r>
+        <w:rPr>
+          <w:rFonts w:ascii="Segoe UI" w:eastAsia="Times New Roman" w:hAnsi="Segoe UI" w:cs="Segoe UI"/>
+          <w:color w:val="24292E"/>
+          <w:sz w:val="24"/>
+          <w:szCs w:val="24"/>
+        </w:rPr>
+        <w:t>E’</w:t>
+      </w:r>
+      <w:proofErr w:type="gramEnd"/>
+      <w:r>
+        <w:rPr>
+          <w:rFonts w:ascii="Segoe UI" w:eastAsia="Times New Roman" w:hAnsi="Segoe UI" w:cs="Segoe UI"/>
+          <w:color w:val="24292E"/>
+          <w:sz w:val="24"/>
+          <w:szCs w:val="24"/>
+        </w:rPr>
+        <w:t xml:space="preserve"> possibile cambiare la password</w:t>
       </w:r>
       <w:r>
         <w:rPr>
@@ -723,7 +760,27 @@
           <w:sz w:val="24"/>
           <w:szCs w:val="24"/>
         </w:rPr>
-        <w:t>Ci sono anche tre account Utente Registrato(la cui password è quella di sopra):</w:t>
+        <w:t xml:space="preserve">Ci sono anche tre account Utente </w:t>
+      </w:r>
+      <w:proofErr w:type="gramStart"/>
+      <w:r>
+        <w:rPr>
+          <w:rFonts w:ascii="Segoe UI" w:eastAsia="Times New Roman" w:hAnsi="Segoe UI" w:cs="Segoe UI"/>
+          <w:color w:val="24292E"/>
+          <w:sz w:val="24"/>
+          <w:szCs w:val="24"/>
+        </w:rPr>
+        <w:t>Registrato(</w:t>
+      </w:r>
+      <w:proofErr w:type="gramEnd"/>
+      <w:r>
+        <w:rPr>
+          <w:rFonts w:ascii="Segoe UI" w:eastAsia="Times New Roman" w:hAnsi="Segoe UI" w:cs="Segoe UI"/>
+          <w:color w:val="24292E"/>
+          <w:sz w:val="24"/>
+          <w:szCs w:val="24"/>
+        </w:rPr>
+        <w:t>la cui password è quella di sopra):</w:t>
       </w:r>
     </w:p>
     <w:p>
@@ -956,6 +1013,9 @@
         <w:t>Admin</w:t>
       </w:r>
       <w:r>
+        <w:t xml:space="preserve"> </w:t>
+      </w:r>
+      <w:r>
         <w:rPr>
           <w:sz w:val="24"/>
           <w:szCs w:val="24"/>
@@ -1055,18 +1115,6 @@
         </w:rPr>
         <w:t>Di seguito è presente un elenco delle funzionalità fin'ora implementate, a cui a fianco è presente tra parentesi il nome di chi vi ha contribuito.</w:t>
       </w:r>
-    </w:p>
-    <w:p>
-      <w:pPr>
-        <w:shd w:val="clear" w:color="auto" w:fill="FFFFFF"/>
-        <w:spacing w:after="240" w:line="240" w:lineRule="auto"/>
-        <w:rPr>
-          <w:rFonts w:ascii="Segoe UI" w:eastAsia="Times New Roman" w:hAnsi="Segoe UI" w:cs="Segoe UI"/>
-          <w:color w:val="24292E"/>
-          <w:sz w:val="24"/>
-          <w:szCs w:val="24"/>
-        </w:rPr>
-      </w:pPr>
     </w:p>
     <w:p>
       <w:pPr>
@@ -1086,46 +1134,6 @@
           <w:rFonts w:ascii="Segoe UI" w:hAnsi="Segoe UI" w:cs="Segoe UI"/>
           <w:color w:val="24292E"/>
         </w:rPr>
-        <w:t>Installare l’applicazione</w:t>
-      </w:r>
-      <w:r>
-        <w:rPr>
-          <w:rFonts w:ascii="Segoe UI" w:hAnsi="Segoe UI" w:cs="Segoe UI"/>
-          <w:color w:val="24292E"/>
-        </w:rPr>
-        <w:t xml:space="preserve"> (Luca)</w:t>
-      </w:r>
-    </w:p>
-    <w:p>
-      <w:pPr>
-        <w:shd w:val="clear" w:color="auto" w:fill="FFFFFF"/>
-        <w:spacing w:after="240" w:line="240" w:lineRule="auto"/>
-        <w:rPr>
-          <w:rFonts w:ascii="Segoe UI" w:eastAsia="Times New Roman" w:hAnsi="Segoe UI" w:cs="Segoe UI"/>
-          <w:color w:val="24292E"/>
-          <w:sz w:val="24"/>
-          <w:szCs w:val="24"/>
-        </w:rPr>
-      </w:pPr>
-    </w:p>
-    <w:p>
-      <w:pPr>
-        <w:pStyle w:val="Titolo2"/>
-        <w:pBdr>
-          <w:bottom w:val="single" w:sz="6" w:space="4" w:color="EAECEF"/>
-        </w:pBdr>
-        <w:shd w:val="clear" w:color="auto" w:fill="FFFFFF"/>
-        <w:spacing w:before="360" w:after="240"/>
-        <w:rPr>
-          <w:rFonts w:ascii="Segoe UI" w:hAnsi="Segoe UI" w:cs="Segoe UI"/>
-          <w:color w:val="24292E"/>
-        </w:rPr>
-      </w:pPr>
-      <w:r>
-        <w:rPr>
-          <w:rFonts w:ascii="Segoe UI" w:hAnsi="Segoe UI" w:cs="Segoe UI"/>
-          <w:color w:val="24292E"/>
-        </w:rPr>
         <w:t>Visualizzare il Catalogo dei Giochi (Luca)</w:t>
       </w:r>
     </w:p>
@@ -1248,7 +1256,6 @@
           <w:rFonts w:ascii="Segoe UI" w:hAnsi="Segoe UI" w:cs="Segoe UI"/>
           <w:color w:val="24292E"/>
         </w:rPr>
-        <w:lastRenderedPageBreak/>
         <w:t>fare ricerche secondo vari parametri</w:t>
       </w:r>
     </w:p>
@@ -1494,7 +1501,23 @@
           <w:rFonts w:ascii="Segoe UI" w:hAnsi="Segoe UI" w:cs="Segoe UI"/>
           <w:color w:val="24292E"/>
         </w:rPr>
-        <w:t>Inserire Recensioni ai Giochi(Luca)</w:t>
+        <w:t xml:space="preserve">Inserire Recensioni ai </w:t>
+      </w:r>
+      <w:proofErr w:type="gramStart"/>
+      <w:r>
+        <w:rPr>
+          <w:rFonts w:ascii="Segoe UI" w:hAnsi="Segoe UI" w:cs="Segoe UI"/>
+          <w:color w:val="24292E"/>
+        </w:rPr>
+        <w:t>Giochi(</w:t>
+      </w:r>
+      <w:proofErr w:type="gramEnd"/>
+      <w:r>
+        <w:rPr>
+          <w:rFonts w:ascii="Segoe UI" w:hAnsi="Segoe UI" w:cs="Segoe UI"/>
+          <w:color w:val="24292E"/>
+        </w:rPr>
+        <w:t>Luca)</w:t>
       </w:r>
     </w:p>
     <w:p>
@@ -1729,7 +1752,6 @@
           <w:rFonts w:ascii="Segoe UI" w:hAnsi="Segoe UI" w:cs="Segoe UI"/>
           <w:color w:val="24292E"/>
         </w:rPr>
-        <w:lastRenderedPageBreak/>
         <w:t>Utente Registrato</w:t>
       </w:r>
     </w:p>
@@ -1752,6 +1774,7 @@
           <w:sz w:val="30"/>
           <w:szCs w:val="30"/>
         </w:rPr>
+        <w:lastRenderedPageBreak/>
         <w:t>Descrizione</w:t>
       </w:r>
     </w:p>
@@ -1770,8 +1793,17 @@
           <w:rFonts w:ascii="Segoe UI" w:hAnsi="Segoe UI" w:cs="Segoe UI"/>
           <w:color w:val="24292E"/>
         </w:rPr>
-        <w:t>Funzionalità che permette di :</w:t>
-      </w:r>
+        <w:t xml:space="preserve">Funzionalità che permette </w:t>
+      </w:r>
+      <w:proofErr w:type="gramStart"/>
+      <w:r>
+        <w:rPr>
+          <w:rFonts w:ascii="Segoe UI" w:hAnsi="Segoe UI" w:cs="Segoe UI"/>
+          <w:color w:val="24292E"/>
+        </w:rPr>
+        <w:t>di :</w:t>
+      </w:r>
+      <w:proofErr w:type="gramEnd"/>
     </w:p>
     <w:p>
       <w:pPr>
@@ -1791,8 +1823,17 @@
           <w:rFonts w:ascii="Segoe UI" w:hAnsi="Segoe UI" w:cs="Segoe UI"/>
           <w:color w:val="24292E"/>
         </w:rPr>
-        <w:t>modificare Nome, Cognome ed Email</w:t>
-      </w:r>
+        <w:t xml:space="preserve">modificare Nome, Cognome ed </w:t>
+      </w:r>
+      <w:proofErr w:type="gramStart"/>
+      <w:r>
+        <w:rPr>
+          <w:rFonts w:ascii="Segoe UI" w:hAnsi="Segoe UI" w:cs="Segoe UI"/>
+          <w:color w:val="24292E"/>
+        </w:rPr>
+        <w:t>Email</w:t>
+      </w:r>
+      <w:proofErr w:type="gramEnd"/>
     </w:p>
     <w:p>
       <w:pPr>
@@ -1939,8 +1980,17 @@
           <w:rFonts w:ascii="Segoe UI" w:hAnsi="Segoe UI" w:cs="Segoe UI"/>
           <w:color w:val="24292E"/>
         </w:rPr>
-        <w:t>Funzionalità che permette di :</w:t>
-      </w:r>
+        <w:t xml:space="preserve">Funzionalità che permette </w:t>
+      </w:r>
+      <w:proofErr w:type="gramStart"/>
+      <w:r>
+        <w:rPr>
+          <w:rFonts w:ascii="Segoe UI" w:hAnsi="Segoe UI" w:cs="Segoe UI"/>
+          <w:color w:val="24292E"/>
+        </w:rPr>
+        <w:t>di :</w:t>
+      </w:r>
+      <w:proofErr w:type="gramEnd"/>
     </w:p>
     <w:p>
       <w:pPr>
@@ -2005,7 +2055,28 @@
           <w:rFonts w:ascii="Segoe UI" w:hAnsi="Segoe UI" w:cs="Segoe UI"/>
           <w:color w:val="24292E"/>
         </w:rPr>
-        <w:t>Visualizzazione e Ricerca personaggi (Alessio)</w:t>
+        <w:t>Visualizzazione e Ricerca personaggi</w:t>
+      </w:r>
+      <w:r>
+        <w:rPr>
+          <w:rFonts w:ascii="Segoe UI" w:hAnsi="Segoe UI" w:cs="Segoe UI"/>
+          <w:color w:val="24292E"/>
+        </w:rPr>
+        <w:t xml:space="preserve"> (</w:t>
+      </w:r>
+      <w:r>
+        <w:rPr>
+          <w:rFonts w:ascii="Segoe UI" w:hAnsi="Segoe UI" w:cs="Segoe UI"/>
+          <w:color w:val="24292E"/>
+        </w:rPr>
+        <w:t>Alessio</w:t>
+      </w:r>
+      <w:r>
+        <w:rPr>
+          <w:rFonts w:ascii="Segoe UI" w:hAnsi="Segoe UI" w:cs="Segoe UI"/>
+          <w:color w:val="24292E"/>
+        </w:rPr>
+        <w:t>)</w:t>
       </w:r>
     </w:p>
     <w:p>
@@ -2073,7 +2144,14 @@
           <w:rFonts w:ascii="Segoe UI" w:hAnsi="Segoe UI" w:cs="Segoe UI"/>
           <w:color w:val="24292E"/>
         </w:rPr>
-        <w:t>Utente Registrato</w:t>
+        <w:t>Utente Registrat</w:t>
+      </w:r>
+      <w:r>
+        <w:rPr>
+          <w:rFonts w:ascii="Segoe UI" w:hAnsi="Segoe UI" w:cs="Segoe UI"/>
+          <w:color w:val="24292E"/>
+        </w:rPr>
+        <w:t>o</w:t>
       </w:r>
     </w:p>
     <w:p>
@@ -2113,8 +2191,17 @@
           <w:rFonts w:ascii="Segoe UI" w:hAnsi="Segoe UI" w:cs="Segoe UI"/>
           <w:color w:val="24292E"/>
         </w:rPr>
-        <w:t>Funzionalità che permette di :</w:t>
-      </w:r>
+        <w:t xml:space="preserve">Funzionalità che permette </w:t>
+      </w:r>
+      <w:proofErr w:type="gramStart"/>
+      <w:r>
+        <w:rPr>
+          <w:rFonts w:ascii="Segoe UI" w:hAnsi="Segoe UI" w:cs="Segoe UI"/>
+          <w:color w:val="24292E"/>
+        </w:rPr>
+        <w:t>di :</w:t>
+      </w:r>
+      <w:proofErr w:type="gramEnd"/>
     </w:p>
     <w:p>
       <w:pPr>
@@ -2208,7 +2295,14 @@
           <w:color w:val="24292E"/>
         </w:rPr>
         <w:lastRenderedPageBreak/>
-        <w:t>Gestione personaggi (Alessio)</w:t>
+        <w:t>Gestione</w:t>
+      </w:r>
+      <w:r>
+        <w:rPr>
+          <w:rFonts w:ascii="Segoe UI" w:hAnsi="Segoe UI" w:cs="Segoe UI"/>
+          <w:color w:val="24292E"/>
+        </w:rPr>
+        <w:t xml:space="preserve"> personaggi (Alessio)</w:t>
       </w:r>
     </w:p>
     <w:p>
@@ -2316,8 +2410,17 @@
           <w:rFonts w:ascii="Segoe UI" w:hAnsi="Segoe UI" w:cs="Segoe UI"/>
           <w:color w:val="24292E"/>
         </w:rPr>
-        <w:t>Funzionalità che permette di :</w:t>
-      </w:r>
+        <w:t xml:space="preserve">Funzionalità che permette </w:t>
+      </w:r>
+      <w:proofErr w:type="gramStart"/>
+      <w:r>
+        <w:rPr>
+          <w:rFonts w:ascii="Segoe UI" w:hAnsi="Segoe UI" w:cs="Segoe UI"/>
+          <w:color w:val="24292E"/>
+        </w:rPr>
+        <w:t>di :</w:t>
+      </w:r>
+      <w:proofErr w:type="gramEnd"/>
     </w:p>
     <w:p>
       <w:pPr>
@@ -2400,7 +2503,21 @@
           <w:rFonts w:ascii="Segoe UI" w:hAnsi="Segoe UI" w:cs="Segoe UI"/>
           <w:color w:val="24292E"/>
         </w:rPr>
-        <w:t>Gestione proposte personaggi (Alessio)</w:t>
+        <w:t xml:space="preserve">Gestione </w:t>
+      </w:r>
+      <w:r>
+        <w:rPr>
+          <w:rFonts w:ascii="Segoe UI" w:hAnsi="Segoe UI" w:cs="Segoe UI"/>
+          <w:color w:val="24292E"/>
+        </w:rPr>
+        <w:t>proposte personaggi</w:t>
+      </w:r>
+      <w:r>
+        <w:rPr>
+          <w:rFonts w:ascii="Segoe UI" w:hAnsi="Segoe UI" w:cs="Segoe UI"/>
+          <w:color w:val="24292E"/>
+        </w:rPr>
+        <w:t xml:space="preserve"> (Alessio)</w:t>
       </w:r>
     </w:p>
     <w:p>
@@ -2485,8 +2602,17 @@
           <w:rFonts w:ascii="Segoe UI" w:hAnsi="Segoe UI" w:cs="Segoe UI"/>
           <w:color w:val="24292E"/>
         </w:rPr>
-        <w:t>Funzionalità che permette di :</w:t>
-      </w:r>
+        <w:t xml:space="preserve">Funzionalità che permette </w:t>
+      </w:r>
+      <w:proofErr w:type="gramStart"/>
+      <w:r>
+        <w:rPr>
+          <w:rFonts w:ascii="Segoe UI" w:hAnsi="Segoe UI" w:cs="Segoe UI"/>
+          <w:color w:val="24292E"/>
+        </w:rPr>
+        <w:t>di :</w:t>
+      </w:r>
+      <w:proofErr w:type="gramEnd"/>
     </w:p>
     <w:p>
       <w:pPr>
@@ -2722,8 +2848,8 @@
 </file>
 
 <file path=word/numbering.xml><?xml version="1.0" encoding="utf-8"?>
-<w:numbering xmlns:ve="http://schemas.openxmlformats.org/markup-compatibility/2006" xmlns:o="urn:schemas-microsoft-com:office:office" xmlns:r="http://schemas.openxmlformats.org/officeDocument/2006/relationships" xmlns:m="http://schemas.openxmlformats.org/officeDocument/2006/math" xmlns:v="urn:schemas-microsoft-com:vml" xmlns:wp="http://schemas.openxmlformats.org/drawingml/2006/wordprocessingDrawing" xmlns:w10="urn:schemas-microsoft-com:office:word" xmlns:w="http://schemas.openxmlformats.org/wordprocessingml/2006/main" xmlns:wne="http://schemas.microsoft.com/office/word/2006/wordml">
-  <w:abstractNum w:abstractNumId="0">
+<w:numbering xmlns:wpc="http://schemas.microsoft.com/office/word/2010/wordprocessingCanvas" xmlns:cx="http://schemas.microsoft.com/office/drawing/2014/chartex" xmlns:cx1="http://schemas.microsoft.com/office/drawing/2015/9/8/chartex" xmlns:cx2="http://schemas.microsoft.com/office/drawing/2015/10/21/chartex" xmlns:cx3="http://schemas.microsoft.com/office/drawing/2016/5/9/chartex" xmlns:cx4="http://schemas.microsoft.com/office/drawing/2016/5/10/chartex" xmlns:cx5="http://schemas.microsoft.com/office/drawing/2016/5/11/chartex" xmlns:cx6="http://schemas.microsoft.com/office/drawing/2016/5/12/chartex" xmlns:cx7="http://schemas.microsoft.com/office/drawing/2016/5/13/chartex" xmlns:cx8="http://schemas.microsoft.com/office/drawing/2016/5/14/chartex" xmlns:mc="http://schemas.openxmlformats.org/markup-compatibility/2006" xmlns:aink="http://schemas.microsoft.com/office/drawing/2016/ink" xmlns:am3d="http://schemas.microsoft.com/office/drawing/2017/model3d" xmlns:o="urn:schemas-microsoft-com:office:office" xmlns:r="http://schemas.openxmlformats.org/officeDocument/2006/relationships" xmlns:m="http://schemas.openxmlformats.org/officeDocument/2006/math" xmlns:v="urn:schemas-microsoft-com:vml" xmlns:wp14="http://schemas.microsoft.com/office/word/2010/wordprocessingDrawing" xmlns:wp="http://schemas.openxmlformats.org/drawingml/2006/wordprocessingDrawing" xmlns:w10="urn:schemas-microsoft-com:office:word" xmlns:w="http://schemas.openxmlformats.org/wordprocessingml/2006/main" xmlns:w14="http://schemas.microsoft.com/office/word/2010/wordml" xmlns:w15="http://schemas.microsoft.com/office/word/2012/wordml" xmlns:w16cid="http://schemas.microsoft.com/office/word/2016/wordml/cid" xmlns:w16se="http://schemas.microsoft.com/office/word/2015/wordml/symex" xmlns:wpg="http://schemas.microsoft.com/office/word/2010/wordprocessingGroup" xmlns:wpi="http://schemas.microsoft.com/office/word/2010/wordprocessingInk" xmlns:wne="http://schemas.microsoft.com/office/word/2006/wordml" xmlns:wps="http://schemas.microsoft.com/office/word/2010/wordprocessingShape" mc:Ignorable="w14 w15 w16se w16cid wp14">
+  <w:abstractNum w:abstractNumId="0" w15:restartNumberingAfterBreak="0">
     <w:nsid w:val="059C4FB0"/>
     <w:multiLevelType w:val="multilevel"/>
     <w:tmpl w:val="CBDEB1D4"/>
@@ -2872,7 +2998,7 @@
       </w:rPr>
     </w:lvl>
   </w:abstractNum>
-  <w:abstractNum w:abstractNumId="1">
+  <w:abstractNum w:abstractNumId="1" w15:restartNumberingAfterBreak="0">
     <w:nsid w:val="0DA11506"/>
     <w:multiLevelType w:val="hybridMultilevel"/>
     <w:tmpl w:val="836E74BC"/>
@@ -2985,7 +3111,7 @@
       </w:rPr>
     </w:lvl>
   </w:abstractNum>
-  <w:abstractNum w:abstractNumId="2">
+  <w:abstractNum w:abstractNumId="2" w15:restartNumberingAfterBreak="0">
     <w:nsid w:val="12963E2F"/>
     <w:multiLevelType w:val="hybridMultilevel"/>
     <w:tmpl w:val="9C18E4A2"/>
@@ -3098,7 +3224,7 @@
       </w:rPr>
     </w:lvl>
   </w:abstractNum>
-  <w:abstractNum w:abstractNumId="3">
+  <w:abstractNum w:abstractNumId="3" w15:restartNumberingAfterBreak="0">
     <w:nsid w:val="12D76B43"/>
     <w:multiLevelType w:val="multilevel"/>
     <w:tmpl w:val="6A5492C4"/>
@@ -3247,7 +3373,7 @@
       </w:rPr>
     </w:lvl>
   </w:abstractNum>
-  <w:abstractNum w:abstractNumId="4">
+  <w:abstractNum w:abstractNumId="4" w15:restartNumberingAfterBreak="0">
     <w:nsid w:val="1B885A4B"/>
     <w:multiLevelType w:val="multilevel"/>
     <w:tmpl w:val="85EAF6BA"/>
@@ -3396,7 +3522,7 @@
       </w:rPr>
     </w:lvl>
   </w:abstractNum>
-  <w:abstractNum w:abstractNumId="5">
+  <w:abstractNum w:abstractNumId="5" w15:restartNumberingAfterBreak="0">
     <w:nsid w:val="328C6502"/>
     <w:multiLevelType w:val="multilevel"/>
     <w:tmpl w:val="901E4E80"/>
@@ -3545,7 +3671,7 @@
       </w:rPr>
     </w:lvl>
   </w:abstractNum>
-  <w:abstractNum w:abstractNumId="6">
+  <w:abstractNum w:abstractNumId="6" w15:restartNumberingAfterBreak="0">
     <w:nsid w:val="33230001"/>
     <w:multiLevelType w:val="multilevel"/>
     <w:tmpl w:val="6A70BE9C"/>
@@ -3694,7 +3820,7 @@
       </w:rPr>
     </w:lvl>
   </w:abstractNum>
-  <w:abstractNum w:abstractNumId="7">
+  <w:abstractNum w:abstractNumId="7" w15:restartNumberingAfterBreak="0">
     <w:nsid w:val="4E251F4B"/>
     <w:multiLevelType w:val="hybridMultilevel"/>
     <w:tmpl w:val="1144BFFE"/>
@@ -3807,7 +3933,7 @@
       </w:rPr>
     </w:lvl>
   </w:abstractNum>
-  <w:abstractNum w:abstractNumId="8">
+  <w:abstractNum w:abstractNumId="8" w15:restartNumberingAfterBreak="0">
     <w:nsid w:val="5E0B11C7"/>
     <w:multiLevelType w:val="multilevel"/>
     <w:tmpl w:val="4D984DC2"/>
@@ -3956,7 +4082,7 @@
       </w:rPr>
     </w:lvl>
   </w:abstractNum>
-  <w:abstractNum w:abstractNumId="9">
+  <w:abstractNum w:abstractNumId="9" w15:restartNumberingAfterBreak="0">
     <w:nsid w:val="620115F6"/>
     <w:multiLevelType w:val="multilevel"/>
     <w:tmpl w:val="54E4152E"/>
@@ -4139,7 +4265,7 @@
 </file>
 
 <file path=word/styles.xml><?xml version="1.0" encoding="utf-8"?>
-<w:styles xmlns:r="http://schemas.openxmlformats.org/officeDocument/2006/relationships" xmlns:w="http://schemas.openxmlformats.org/wordprocessingml/2006/main">
+<w:styles xmlns:mc="http://schemas.openxmlformats.org/markup-compatibility/2006" xmlns:r="http://schemas.openxmlformats.org/officeDocument/2006/relationships" xmlns:w="http://schemas.openxmlformats.org/wordprocessingml/2006/main" xmlns:w14="http://schemas.microsoft.com/office/word/2010/wordml" xmlns:w15="http://schemas.microsoft.com/office/word/2012/wordml" xmlns:w16cid="http://schemas.microsoft.com/office/word/2016/wordml/cid" xmlns:w16se="http://schemas.microsoft.com/office/word/2015/wordml/symex" mc:Ignorable="w14 w15 w16se w16cid">
   <w:docDefaults>
     <w:rPrDefault>
       <w:rPr>
@@ -4155,144 +4281,384 @@
       </w:pPr>
     </w:pPrDefault>
   </w:docDefaults>
-  <w:latentStyles w:defLockedState="0" w:defUIPriority="99" w:defSemiHidden="1" w:defUnhideWhenUsed="1" w:defQFormat="0" w:count="267">
-    <w:lsdException w:name="Normal" w:semiHidden="0" w:uiPriority="0" w:unhideWhenUsed="0" w:qFormat="1"/>
-    <w:lsdException w:name="heading 1" w:semiHidden="0" w:uiPriority="9" w:unhideWhenUsed="0" w:qFormat="1"/>
-    <w:lsdException w:name="heading 2" w:uiPriority="9" w:qFormat="1"/>
-    <w:lsdException w:name="heading 3" w:uiPriority="9" w:qFormat="1"/>
-    <w:lsdException w:name="heading 4" w:uiPriority="9" w:qFormat="1"/>
-    <w:lsdException w:name="heading 5" w:uiPriority="9" w:qFormat="1"/>
-    <w:lsdException w:name="heading 6" w:uiPriority="9" w:qFormat="1"/>
-    <w:lsdException w:name="heading 7" w:uiPriority="9" w:qFormat="1"/>
-    <w:lsdException w:name="heading 8" w:uiPriority="9" w:qFormat="1"/>
-    <w:lsdException w:name="heading 9" w:uiPriority="9" w:qFormat="1"/>
-    <w:lsdException w:name="toc 1" w:uiPriority="39"/>
-    <w:lsdException w:name="toc 2" w:uiPriority="39"/>
-    <w:lsdException w:name="toc 3" w:uiPriority="39"/>
-    <w:lsdException w:name="toc 4" w:uiPriority="39"/>
-    <w:lsdException w:name="toc 5" w:uiPriority="39"/>
-    <w:lsdException w:name="toc 6" w:uiPriority="39"/>
-    <w:lsdException w:name="toc 7" w:uiPriority="39"/>
-    <w:lsdException w:name="toc 8" w:uiPriority="39"/>
-    <w:lsdException w:name="toc 9" w:uiPriority="39"/>
-    <w:lsdException w:name="caption" w:uiPriority="35" w:qFormat="1"/>
-    <w:lsdException w:name="Title" w:semiHidden="0" w:uiPriority="10" w:unhideWhenUsed="0" w:qFormat="1"/>
-    <w:lsdException w:name="Default Paragraph Font" w:uiPriority="1"/>
-    <w:lsdException w:name="Subtitle" w:semiHidden="0" w:uiPriority="11" w:unhideWhenUsed="0" w:qFormat="1"/>
-    <w:lsdException w:name="Strong" w:semiHidden="0" w:uiPriority="22" w:unhideWhenUsed="0" w:qFormat="1"/>
-    <w:lsdException w:name="Emphasis" w:semiHidden="0" w:uiPriority="20" w:unhideWhenUsed="0" w:qFormat="1"/>
-    <w:lsdException w:name="Table Grid" w:uiPriority="59"/>
-    <w:lsdException w:name="Placeholder Text" w:unhideWhenUsed="0"/>
-    <w:lsdException w:name="No Spacing" w:semiHidden="0" w:uiPriority="1" w:unhideWhenUsed="0" w:qFormat="1"/>
-    <w:lsdException w:name="Light Shading" w:semiHidden="0" w:uiPriority="60" w:unhideWhenUsed="0"/>
-    <w:lsdException w:name="Light List" w:semiHidden="0" w:uiPriority="61" w:unhideWhenUsed="0"/>
-    <w:lsdException w:name="Light Grid" w:semiHidden="0" w:uiPriority="62" w:unhideWhenUsed="0"/>
-    <w:lsdException w:name="Medium Shading 1" w:semiHidden="0" w:uiPriority="63" w:unhideWhenUsed="0"/>
-    <w:lsdException w:name="Medium Shading 2" w:semiHidden="0" w:uiPriority="64" w:unhideWhenUsed="0"/>
-    <w:lsdException w:name="Medium List 1" w:semiHidden="0" w:uiPriority="65" w:unhideWhenUsed="0"/>
-    <w:lsdException w:name="Medium List 2" w:semiHidden="0" w:uiPriority="66" w:unhideWhenUsed="0"/>
-    <w:lsdException w:name="Medium Grid 1" w:semiHidden="0" w:uiPriority="67" w:unhideWhenUsed="0"/>
-    <w:lsdException w:name="Medium Grid 2" w:semiHidden="0" w:uiPriority="68" w:unhideWhenUsed="0"/>
-    <w:lsdException w:name="Medium Grid 3" w:semiHidden="0" w:uiPriority="69" w:unhideWhenUsed="0"/>
-    <w:lsdException w:name="Dark List" w:semiHidden="0" w:uiPriority="70" w:unhideWhenUsed="0"/>
-    <w:lsdException w:name="Colorful Shading" w:semiHidden="0" w:uiPriority="71" w:unhideWhenUsed="0"/>
-    <w:lsdException w:name="Colorful List" w:semiHidden="0" w:uiPriority="72" w:unhideWhenUsed="0"/>
-    <w:lsdException w:name="Colorful Grid" w:semiHidden="0" w:uiPriority="73" w:unhideWhenUsed="0"/>
-    <w:lsdException w:name="Light Shading Accent 1" w:semiHidden="0" w:uiPriority="60" w:unhideWhenUsed="0"/>
-    <w:lsdException w:name="Light List Accent 1" w:semiHidden="0" w:uiPriority="61" w:unhideWhenUsed="0"/>
-    <w:lsdException w:name="Light Grid Accent 1" w:semiHidden="0" w:uiPriority="62" w:unhideWhenUsed="0"/>
-    <w:lsdException w:name="Medium Shading 1 Accent 1" w:semiHidden="0" w:uiPriority="63" w:unhideWhenUsed="0"/>
-    <w:lsdException w:name="Medium Shading 2 Accent 1" w:semiHidden="0" w:uiPriority="64" w:unhideWhenUsed="0"/>
-    <w:lsdException w:name="Medium List 1 Accent 1" w:semiHidden="0" w:uiPriority="65" w:unhideWhenUsed="0"/>
-    <w:lsdException w:name="Revision" w:unhideWhenUsed="0"/>
-    <w:lsdException w:name="List Paragraph" w:semiHidden="0" w:uiPriority="34" w:unhideWhenUsed="0" w:qFormat="1"/>
-    <w:lsdException w:name="Quote" w:semiHidden="0" w:uiPriority="29" w:unhideWhenUsed="0" w:qFormat="1"/>
-    <w:lsdException w:name="Intense Quote" w:semiHidden="0" w:uiPriority="30" w:unhideWhenUsed="0" w:qFormat="1"/>
-    <w:lsdException w:name="Medium List 2 Accent 1" w:semiHidden="0" w:uiPriority="66" w:unhideWhenUsed="0"/>
-    <w:lsdException w:name="Medium Grid 1 Accent 1" w:semiHidden="0" w:uiPriority="67" w:unhideWhenUsed="0"/>
-    <w:lsdException w:name="Medium Grid 2 Accent 1" w:semiHidden="0" w:uiPriority="68" w:unhideWhenUsed="0"/>
-    <w:lsdException w:name="Medium Grid 3 Accent 1" w:semiHidden="0" w:uiPriority="69" w:unhideWhenUsed="0"/>
-    <w:lsdException w:name="Dark List Accent 1" w:semiHidden="0" w:uiPriority="70" w:unhideWhenUsed="0"/>
-    <w:lsdException w:name="Colorful Shading Accent 1" w:semiHidden="0" w:uiPriority="71" w:unhideWhenUsed="0"/>
-    <w:lsdException w:name="Colorful List Accent 1" w:semiHidden="0" w:uiPriority="72" w:unhideWhenUsed="0"/>
-    <w:lsdException w:name="Colorful Grid Accent 1" w:semiHidden="0" w:uiPriority="73" w:unhideWhenUsed="0"/>
-    <w:lsdException w:name="Light Shading Accent 2" w:semiHidden="0" w:uiPriority="60" w:unhideWhenUsed="0"/>
-    <w:lsdException w:name="Light List Accent 2" w:semiHidden="0" w:uiPriority="61" w:unhideWhenUsed="0"/>
-    <w:lsdException w:name="Light Grid Accent 2" w:semiHidden="0" w:uiPriority="62" w:unhideWhenUsed="0"/>
-    <w:lsdException w:name="Medium Shading 1 Accent 2" w:semiHidden="0" w:uiPriority="63" w:unhideWhenUsed="0"/>
-    <w:lsdException w:name="Medium Shading 2 Accent 2" w:semiHidden="0" w:uiPriority="64" w:unhideWhenUsed="0"/>
-    <w:lsdException w:name="Medium List 1 Accent 2" w:semiHidden="0" w:uiPriority="65" w:unhideWhenUsed="0"/>
-    <w:lsdException w:name="Medium List 2 Accent 2" w:semiHidden="0" w:uiPriority="66" w:unhideWhenUsed="0"/>
-    <w:lsdException w:name="Medium Grid 1 Accent 2" w:semiHidden="0" w:uiPriority="67" w:unhideWhenUsed="0"/>
-    <w:lsdException w:name="Medium Grid 2 Accent 2" w:semiHidden="0" w:uiPriority="68" w:unhideWhenUsed="0"/>
-    <w:lsdException w:name="Medium Grid 3 Accent 2" w:semiHidden="0" w:uiPriority="69" w:unhideWhenUsed="0"/>
-    <w:lsdException w:name="Dark List Accent 2" w:semiHidden="0" w:uiPriority="70" w:unhideWhenUsed="0"/>
-    <w:lsdException w:name="Colorful Shading Accent 2" w:semiHidden="0" w:uiPriority="71" w:unhideWhenUsed="0"/>
-    <w:lsdException w:name="Colorful List Accent 2" w:semiHidden="0" w:uiPriority="72" w:unhideWhenUsed="0"/>
-    <w:lsdException w:name="Colorful Grid Accent 2" w:semiHidden="0" w:uiPriority="73" w:unhideWhenUsed="0"/>
-    <w:lsdException w:name="Light Shading Accent 3" w:semiHidden="0" w:uiPriority="60" w:unhideWhenUsed="0"/>
-    <w:lsdException w:name="Light List Accent 3" w:semiHidden="0" w:uiPriority="61" w:unhideWhenUsed="0"/>
-    <w:lsdException w:name="Light Grid Accent 3" w:semiHidden="0" w:uiPriority="62" w:unhideWhenUsed="0"/>
-    <w:lsdException w:name="Medium Shading 1 Accent 3" w:semiHidden="0" w:uiPriority="63" w:unhideWhenUsed="0"/>
-    <w:lsdException w:name="Medium Shading 2 Accent 3" w:semiHidden="0" w:uiPriority="64" w:unhideWhenUsed="0"/>
-    <w:lsdException w:name="Medium List 1 Accent 3" w:semiHidden="0" w:uiPriority="65" w:unhideWhenUsed="0"/>
-    <w:lsdException w:name="Medium List 2 Accent 3" w:semiHidden="0" w:uiPriority="66" w:unhideWhenUsed="0"/>
-    <w:lsdException w:name="Medium Grid 1 Accent 3" w:semiHidden="0" w:uiPriority="67" w:unhideWhenUsed="0"/>
-    <w:lsdException w:name="Medium Grid 2 Accent 3" w:semiHidden="0" w:uiPriority="68" w:unhideWhenUsed="0"/>
-    <w:lsdException w:name="Medium Grid 3 Accent 3" w:semiHidden="0" w:uiPriority="69" w:unhideWhenUsed="0"/>
-    <w:lsdException w:name="Dark List Accent 3" w:semiHidden="0" w:uiPriority="70" w:unhideWhenUsed="0"/>
-    <w:lsdException w:name="Colorful Shading Accent 3" w:semiHidden="0" w:uiPriority="71" w:unhideWhenUsed="0"/>
-    <w:lsdException w:name="Colorful List Accent 3" w:semiHidden="0" w:uiPriority="72" w:unhideWhenUsed="0"/>
-    <w:lsdException w:name="Colorful Grid Accent 3" w:semiHidden="0" w:uiPriority="73" w:unhideWhenUsed="0"/>
-    <w:lsdException w:name="Light Shading Accent 4" w:semiHidden="0" w:uiPriority="60" w:unhideWhenUsed="0"/>
-    <w:lsdException w:name="Light List Accent 4" w:semiHidden="0" w:uiPriority="61" w:unhideWhenUsed="0"/>
-    <w:lsdException w:name="Light Grid Accent 4" w:semiHidden="0" w:uiPriority="62" w:unhideWhenUsed="0"/>
-    <w:lsdException w:name="Medium Shading 1 Accent 4" w:semiHidden="0" w:uiPriority="63" w:unhideWhenUsed="0"/>
-    <w:lsdException w:name="Medium Shading 2 Accent 4" w:semiHidden="0" w:uiPriority="64" w:unhideWhenUsed="0"/>
-    <w:lsdException w:name="Medium List 1 Accent 4" w:semiHidden="0" w:uiPriority="65" w:unhideWhenUsed="0"/>
-    <w:lsdException w:name="Medium List 2 Accent 4" w:semiHidden="0" w:uiPriority="66" w:unhideWhenUsed="0"/>
-    <w:lsdException w:name="Medium Grid 1 Accent 4" w:semiHidden="0" w:uiPriority="67" w:unhideWhenUsed="0"/>
-    <w:lsdException w:name="Medium Grid 2 Accent 4" w:semiHidden="0" w:uiPriority="68" w:unhideWhenUsed="0"/>
-    <w:lsdException w:name="Medium Grid 3 Accent 4" w:semiHidden="0" w:uiPriority="69" w:unhideWhenUsed="0"/>
-    <w:lsdException w:name="Dark List Accent 4" w:semiHidden="0" w:uiPriority="70" w:unhideWhenUsed="0"/>
-    <w:lsdException w:name="Colorful Shading Accent 4" w:semiHidden="0" w:uiPriority="71" w:unhideWhenUsed="0"/>
-    <w:lsdException w:name="Colorful List Accent 4" w:semiHidden="0" w:uiPriority="72" w:unhideWhenUsed="0"/>
-    <w:lsdException w:name="Colorful Grid Accent 4" w:semiHidden="0" w:uiPriority="73" w:unhideWhenUsed="0"/>
-    <w:lsdException w:name="Light Shading Accent 5" w:semiHidden="0" w:uiPriority="60" w:unhideWhenUsed="0"/>
-    <w:lsdException w:name="Light List Accent 5" w:semiHidden="0" w:uiPriority="61" w:unhideWhenUsed="0"/>
-    <w:lsdException w:name="Light Grid Accent 5" w:semiHidden="0" w:uiPriority="62" w:unhideWhenUsed="0"/>
-    <w:lsdException w:name="Medium Shading 1 Accent 5" w:semiHidden="0" w:uiPriority="63" w:unhideWhenUsed="0"/>
-    <w:lsdException w:name="Medium Shading 2 Accent 5" w:semiHidden="0" w:uiPriority="64" w:unhideWhenUsed="0"/>
-    <w:lsdException w:name="Medium List 1 Accent 5" w:semiHidden="0" w:uiPriority="65" w:unhideWhenUsed="0"/>
-    <w:lsdException w:name="Medium List 2 Accent 5" w:semiHidden="0" w:uiPriority="66" w:unhideWhenUsed="0"/>
-    <w:lsdException w:name="Medium Grid 1 Accent 5" w:semiHidden="0" w:uiPriority="67" w:unhideWhenUsed="0"/>
-    <w:lsdException w:name="Medium Grid 2 Accent 5" w:semiHidden="0" w:uiPriority="68" w:unhideWhenUsed="0"/>
-    <w:lsdException w:name="Medium Grid 3 Accent 5" w:semiHidden="0" w:uiPriority="69" w:unhideWhenUsed="0"/>
-    <w:lsdException w:name="Dark List Accent 5" w:semiHidden="0" w:uiPriority="70" w:unhideWhenUsed="0"/>
-    <w:lsdException w:name="Colorful Shading Accent 5" w:semiHidden="0" w:uiPriority="71" w:unhideWhenUsed="0"/>
-    <w:lsdException w:name="Colorful List Accent 5" w:semiHidden="0" w:uiPriority="72" w:unhideWhenUsed="0"/>
-    <w:lsdException w:name="Colorful Grid Accent 5" w:semiHidden="0" w:uiPriority="73" w:unhideWhenUsed="0"/>
-    <w:lsdException w:name="Light Shading Accent 6" w:semiHidden="0" w:uiPriority="60" w:unhideWhenUsed="0"/>
-    <w:lsdException w:name="Light List Accent 6" w:semiHidden="0" w:uiPriority="61" w:unhideWhenUsed="0"/>
-    <w:lsdException w:name="Light Grid Accent 6" w:semiHidden="0" w:uiPriority="62" w:unhideWhenUsed="0"/>
-    <w:lsdException w:name="Medium Shading 1 Accent 6" w:semiHidden="0" w:uiPriority="63" w:unhideWhenUsed="0"/>
-    <w:lsdException w:name="Medium Shading 2 Accent 6" w:semiHidden="0" w:uiPriority="64" w:unhideWhenUsed="0"/>
-    <w:lsdException w:name="Medium List 1 Accent 6" w:semiHidden="0" w:uiPriority="65" w:unhideWhenUsed="0"/>
-    <w:lsdException w:name="Medium List 2 Accent 6" w:semiHidden="0" w:uiPriority="66" w:unhideWhenUsed="0"/>
-    <w:lsdException w:name="Medium Grid 1 Accent 6" w:semiHidden="0" w:uiPriority="67" w:unhideWhenUsed="0"/>
-    <w:lsdException w:name="Medium Grid 2 Accent 6" w:semiHidden="0" w:uiPriority="68" w:unhideWhenUsed="0"/>
-    <w:lsdException w:name="Medium Grid 3 Accent 6" w:semiHidden="0" w:uiPriority="69" w:unhideWhenUsed="0"/>
-    <w:lsdException w:name="Dark List Accent 6" w:semiHidden="0" w:uiPriority="70" w:unhideWhenUsed="0"/>
-    <w:lsdException w:name="Colorful Shading Accent 6" w:semiHidden="0" w:uiPriority="71" w:unhideWhenUsed="0"/>
-    <w:lsdException w:name="Colorful List Accent 6" w:semiHidden="0" w:uiPriority="72" w:unhideWhenUsed="0"/>
-    <w:lsdException w:name="Colorful Grid Accent 6" w:semiHidden="0" w:uiPriority="73" w:unhideWhenUsed="0"/>
-    <w:lsdException w:name="Subtle Emphasis" w:semiHidden="0" w:uiPriority="19" w:unhideWhenUsed="0" w:qFormat="1"/>
-    <w:lsdException w:name="Intense Emphasis" w:semiHidden="0" w:uiPriority="21" w:unhideWhenUsed="0" w:qFormat="1"/>
-    <w:lsdException w:name="Subtle Reference" w:semiHidden="0" w:uiPriority="31" w:unhideWhenUsed="0" w:qFormat="1"/>
-    <w:lsdException w:name="Intense Reference" w:semiHidden="0" w:uiPriority="32" w:unhideWhenUsed="0" w:qFormat="1"/>
-    <w:lsdException w:name="Book Title" w:semiHidden="0" w:uiPriority="33" w:unhideWhenUsed="0" w:qFormat="1"/>
-    <w:lsdException w:name="Bibliography" w:uiPriority="37"/>
-    <w:lsdException w:name="TOC Heading" w:uiPriority="39" w:qFormat="1"/>
+  <w:latentStyles w:defLockedState="0" w:defUIPriority="99" w:defSemiHidden="0" w:defUnhideWhenUsed="0" w:defQFormat="0" w:count="377">
+    <w:lsdException w:name="Normal" w:uiPriority="0" w:qFormat="1"/>
+    <w:lsdException w:name="heading 1" w:uiPriority="9" w:qFormat="1"/>
+    <w:lsdException w:name="heading 2" w:semiHidden="1" w:uiPriority="9" w:unhideWhenUsed="1" w:qFormat="1"/>
+    <w:lsdException w:name="heading 3" w:semiHidden="1" w:uiPriority="9" w:unhideWhenUsed="1" w:qFormat="1"/>
+    <w:lsdException w:name="heading 4" w:semiHidden="1" w:uiPriority="9" w:unhideWhenUsed="1" w:qFormat="1"/>
+    <w:lsdException w:name="heading 5" w:semiHidden="1" w:uiPriority="9" w:unhideWhenUsed="1" w:qFormat="1"/>
+    <w:lsdException w:name="heading 6" w:semiHidden="1" w:uiPriority="9" w:unhideWhenUsed="1" w:qFormat="1"/>
+    <w:lsdException w:name="heading 7" w:semiHidden="1" w:uiPriority="9" w:unhideWhenUsed="1" w:qFormat="1"/>
+    <w:lsdException w:name="heading 8" w:semiHidden="1" w:uiPriority="9" w:unhideWhenUsed="1" w:qFormat="1"/>
+    <w:lsdException w:name="heading 9" w:semiHidden="1" w:uiPriority="9" w:unhideWhenUsed="1" w:qFormat="1"/>
+    <w:lsdException w:name="index 1" w:semiHidden="1" w:unhideWhenUsed="1"/>
+    <w:lsdException w:name="index 2" w:semiHidden="1" w:unhideWhenUsed="1"/>
+    <w:lsdException w:name="index 3" w:semiHidden="1" w:unhideWhenUsed="1"/>
+    <w:lsdException w:name="index 4" w:semiHidden="1" w:unhideWhenUsed="1"/>
+    <w:lsdException w:name="index 5" w:semiHidden="1" w:unhideWhenUsed="1"/>
+    <w:lsdException w:name="index 6" w:semiHidden="1" w:unhideWhenUsed="1"/>
+    <w:lsdException w:name="index 7" w:semiHidden="1" w:unhideWhenUsed="1"/>
+    <w:lsdException w:name="index 8" w:semiHidden="1" w:unhideWhenUsed="1"/>
+    <w:lsdException w:name="index 9" w:semiHidden="1" w:unhideWhenUsed="1"/>
+    <w:lsdException w:name="toc 1" w:semiHidden="1" w:uiPriority="39" w:unhideWhenUsed="1"/>
+    <w:lsdException w:name="toc 2" w:semiHidden="1" w:uiPriority="39" w:unhideWhenUsed="1"/>
+    <w:lsdException w:name="toc 3" w:semiHidden="1" w:uiPriority="39" w:unhideWhenUsed="1"/>
+    <w:lsdException w:name="toc 4" w:semiHidden="1" w:uiPriority="39" w:unhideWhenUsed="1"/>
+    <w:lsdException w:name="toc 5" w:semiHidden="1" w:uiPriority="39" w:unhideWhenUsed="1"/>
+    <w:lsdException w:name="toc 6" w:semiHidden="1" w:uiPriority="39" w:unhideWhenUsed="1"/>
+    <w:lsdException w:name="toc 7" w:semiHidden="1" w:uiPriority="39" w:unhideWhenUsed="1"/>
+    <w:lsdException w:name="toc 8" w:semiHidden="1" w:uiPriority="39" w:unhideWhenUsed="1"/>
+    <w:lsdException w:name="toc 9" w:semiHidden="1" w:uiPriority="39" w:unhideWhenUsed="1"/>
+    <w:lsdException w:name="Normal Indent" w:semiHidden="1" w:unhideWhenUsed="1"/>
+    <w:lsdException w:name="footnote text" w:semiHidden="1" w:unhideWhenUsed="1"/>
+    <w:lsdException w:name="annotation text" w:semiHidden="1" w:unhideWhenUsed="1"/>
+    <w:lsdException w:name="header" w:semiHidden="1" w:unhideWhenUsed="1"/>
+    <w:lsdException w:name="footer" w:semiHidden="1" w:unhideWhenUsed="1"/>
+    <w:lsdException w:name="index heading" w:semiHidden="1" w:unhideWhenUsed="1"/>
+    <w:lsdException w:name="caption" w:semiHidden="1" w:uiPriority="35" w:unhideWhenUsed="1" w:qFormat="1"/>
+    <w:lsdException w:name="table of figures" w:semiHidden="1" w:unhideWhenUsed="1"/>
+    <w:lsdException w:name="envelope address" w:semiHidden="1" w:unhideWhenUsed="1"/>
+    <w:lsdException w:name="envelope return" w:semiHidden="1" w:unhideWhenUsed="1"/>
+    <w:lsdException w:name="footnote reference" w:semiHidden="1" w:unhideWhenUsed="1"/>
+    <w:lsdException w:name="annotation reference" w:semiHidden="1" w:unhideWhenUsed="1"/>
+    <w:lsdException w:name="line number" w:semiHidden="1" w:unhideWhenUsed="1"/>
+    <w:lsdException w:name="page number" w:semiHidden="1" w:unhideWhenUsed="1"/>
+    <w:lsdException w:name="endnote reference" w:semiHidden="1" w:unhideWhenUsed="1"/>
+    <w:lsdException w:name="endnote text" w:semiHidden="1" w:unhideWhenUsed="1"/>
+    <w:lsdException w:name="table of authorities" w:semiHidden="1" w:unhideWhenUsed="1"/>
+    <w:lsdException w:name="macro" w:semiHidden="1" w:unhideWhenUsed="1"/>
+    <w:lsdException w:name="toa heading" w:semiHidden="1" w:unhideWhenUsed="1"/>
+    <w:lsdException w:name="List" w:semiHidden="1" w:unhideWhenUsed="1"/>
+    <w:lsdException w:name="List Bullet" w:semiHidden="1" w:unhideWhenUsed="1"/>
+    <w:lsdException w:name="List Number" w:semiHidden="1" w:unhideWhenUsed="1"/>
+    <w:lsdException w:name="List 2" w:semiHidden="1" w:unhideWhenUsed="1"/>
+    <w:lsdException w:name="List 3" w:semiHidden="1" w:unhideWhenUsed="1"/>
+    <w:lsdException w:name="List 4" w:semiHidden="1" w:unhideWhenUsed="1"/>
+    <w:lsdException w:name="List 5" w:semiHidden="1" w:unhideWhenUsed="1"/>
+    <w:lsdException w:name="List Bullet 2" w:semiHidden="1" w:unhideWhenUsed="1"/>
+    <w:lsdException w:name="List Bullet 3" w:semiHidden="1" w:unhideWhenUsed="1"/>
+    <w:lsdException w:name="List Bullet 4" w:semiHidden="1" w:unhideWhenUsed="1"/>
+    <w:lsdException w:name="List Bullet 5" w:semiHidden="1" w:unhideWhenUsed="1"/>
+    <w:lsdException w:name="List Number 2" w:semiHidden="1" w:unhideWhenUsed="1"/>
+    <w:lsdException w:name="List Number 3" w:semiHidden="1" w:unhideWhenUsed="1"/>
+    <w:lsdException w:name="List Number 4" w:semiHidden="1" w:unhideWhenUsed="1"/>
+    <w:lsdException w:name="List Number 5" w:semiHidden="1" w:unhideWhenUsed="1"/>
+    <w:lsdException w:name="Title" w:uiPriority="10" w:qFormat="1"/>
+    <w:lsdException w:name="Closing" w:semiHidden="1" w:unhideWhenUsed="1"/>
+    <w:lsdException w:name="Signature" w:semiHidden="1" w:unhideWhenUsed="1"/>
+    <w:lsdException w:name="Default Paragraph Font" w:semiHidden="1" w:uiPriority="1" w:unhideWhenUsed="1"/>
+    <w:lsdException w:name="Body Text" w:semiHidden="1" w:unhideWhenUsed="1"/>
+    <w:lsdException w:name="Body Text Indent" w:semiHidden="1" w:unhideWhenUsed="1"/>
+    <w:lsdException w:name="List Continue" w:semiHidden="1" w:unhideWhenUsed="1"/>
+    <w:lsdException w:name="List Continue 2" w:semiHidden="1" w:unhideWhenUsed="1"/>
+    <w:lsdException w:name="List Continue 3" w:semiHidden="1" w:unhideWhenUsed="1"/>
+    <w:lsdException w:name="List Continue 4" w:semiHidden="1" w:unhideWhenUsed="1"/>
+    <w:lsdException w:name="List Continue 5" w:semiHidden="1" w:unhideWhenUsed="1"/>
+    <w:lsdException w:name="Message Header" w:semiHidden="1" w:unhideWhenUsed="1"/>
+    <w:lsdException w:name="Subtitle" w:uiPriority="11" w:qFormat="1"/>
+    <w:lsdException w:name="Salutation" w:semiHidden="1" w:unhideWhenUsed="1"/>
+    <w:lsdException w:name="Date" w:semiHidden="1" w:unhideWhenUsed="1"/>
+    <w:lsdException w:name="Body Text First Indent" w:semiHidden="1" w:unhideWhenUsed="1"/>
+    <w:lsdException w:name="Body Text First Indent 2" w:semiHidden="1" w:unhideWhenUsed="1"/>
+    <w:lsdException w:name="Note Heading" w:semiHidden="1" w:unhideWhenUsed="1"/>
+    <w:lsdException w:name="Body Text 2" w:semiHidden="1" w:unhideWhenUsed="1"/>
+    <w:lsdException w:name="Body Text 3" w:semiHidden="1" w:unhideWhenUsed="1"/>
+    <w:lsdException w:name="Body Text Indent 2" w:semiHidden="1" w:unhideWhenUsed="1"/>
+    <w:lsdException w:name="Body Text Indent 3" w:semiHidden="1" w:unhideWhenUsed="1"/>
+    <w:lsdException w:name="Block Text" w:semiHidden="1" w:unhideWhenUsed="1"/>
+    <w:lsdException w:name="Hyperlink" w:semiHidden="1" w:unhideWhenUsed="1"/>
+    <w:lsdException w:name="FollowedHyperlink" w:semiHidden="1" w:unhideWhenUsed="1"/>
+    <w:lsdException w:name="Strong" w:uiPriority="22" w:qFormat="1"/>
+    <w:lsdException w:name="Emphasis" w:uiPriority="20" w:qFormat="1"/>
+    <w:lsdException w:name="Document Map" w:semiHidden="1" w:unhideWhenUsed="1"/>
+    <w:lsdException w:name="Plain Text" w:semiHidden="1" w:unhideWhenUsed="1"/>
+    <w:lsdException w:name="E-mail Signature" w:semiHidden="1" w:unhideWhenUsed="1"/>
+    <w:lsdException w:name="HTML Top of Form" w:semiHidden="1" w:unhideWhenUsed="1"/>
+    <w:lsdException w:name="HTML Bottom of Form" w:semiHidden="1" w:unhideWhenUsed="1"/>
+    <w:lsdException w:name="Normal (Web)" w:semiHidden="1" w:unhideWhenUsed="1"/>
+    <w:lsdException w:name="HTML Acronym" w:semiHidden="1" w:unhideWhenUsed="1"/>
+    <w:lsdException w:name="HTML Address" w:semiHidden="1" w:unhideWhenUsed="1"/>
+    <w:lsdException w:name="HTML Cite" w:semiHidden="1" w:unhideWhenUsed="1"/>
+    <w:lsdException w:name="HTML Code" w:semiHidden="1" w:unhideWhenUsed="1"/>
+    <w:lsdException w:name="HTML Definition" w:semiHidden="1" w:unhideWhenUsed="1"/>
+    <w:lsdException w:name="HTML Keyboard" w:semiHidden="1" w:unhideWhenUsed="1"/>
+    <w:lsdException w:name="HTML Preformatted" w:semiHidden="1" w:unhideWhenUsed="1"/>
+    <w:lsdException w:name="HTML Sample" w:semiHidden="1" w:unhideWhenUsed="1"/>
+    <w:lsdException w:name="HTML Typewriter" w:semiHidden="1" w:unhideWhenUsed="1"/>
+    <w:lsdException w:name="HTML Variable" w:semiHidden="1" w:unhideWhenUsed="1"/>
+    <w:lsdException w:name="Normal Table" w:semiHidden="1" w:unhideWhenUsed="1"/>
+    <w:lsdException w:name="annotation subject" w:semiHidden="1" w:unhideWhenUsed="1"/>
+    <w:lsdException w:name="No List" w:semiHidden="1" w:unhideWhenUsed="1"/>
+    <w:lsdException w:name="Outline List 1" w:semiHidden="1" w:unhideWhenUsed="1"/>
+    <w:lsdException w:name="Outline List 2" w:semiHidden="1" w:unhideWhenUsed="1"/>
+    <w:lsdException w:name="Outline List 3" w:semiHidden="1" w:unhideWhenUsed="1"/>
+    <w:lsdException w:name="Table Simple 1" w:semiHidden="1" w:unhideWhenUsed="1"/>
+    <w:lsdException w:name="Table Simple 2" w:semiHidden="1" w:unhideWhenUsed="1"/>
+    <w:lsdException w:name="Table Simple 3" w:semiHidden="1" w:unhideWhenUsed="1"/>
+    <w:lsdException w:name="Table Classic 1" w:semiHidden="1" w:unhideWhenUsed="1"/>
+    <w:lsdException w:name="Table Classic 2" w:semiHidden="1" w:unhideWhenUsed="1"/>
+    <w:lsdException w:name="Table Classic 3" w:semiHidden="1" w:unhideWhenUsed="1"/>
+    <w:lsdException w:name="Table Classic 4" w:semiHidden="1" w:unhideWhenUsed="1"/>
+    <w:lsdException w:name="Table Colorful 1" w:semiHidden="1" w:unhideWhenUsed="1"/>
+    <w:lsdException w:name="Table Colorful 2" w:semiHidden="1" w:unhideWhenUsed="1"/>
+    <w:lsdException w:name="Table Colorful 3" w:semiHidden="1" w:unhideWhenUsed="1"/>
+    <w:lsdException w:name="Table Columns 1" w:semiHidden="1" w:unhideWhenUsed="1"/>
+    <w:lsdException w:name="Table Columns 2" w:semiHidden="1" w:unhideWhenUsed="1"/>
+    <w:lsdException w:name="Table Columns 3" w:semiHidden="1" w:unhideWhenUsed="1"/>
+    <w:lsdException w:name="Table Columns 4" w:semiHidden="1" w:unhideWhenUsed="1"/>
+    <w:lsdException w:name="Table Columns 5" w:semiHidden="1" w:unhideWhenUsed="1"/>
+    <w:lsdException w:name="Table Grid 1" w:semiHidden="1" w:unhideWhenUsed="1"/>
+    <w:lsdException w:name="Table Grid 2" w:semiHidden="1" w:unhideWhenUsed="1"/>
+    <w:lsdException w:name="Table Grid 3" w:semiHidden="1" w:unhideWhenUsed="1"/>
+    <w:lsdException w:name="Table Grid 4" w:semiHidden="1" w:unhideWhenUsed="1"/>
+    <w:lsdException w:name="Table Grid 5" w:semiHidden="1" w:unhideWhenUsed="1"/>
+    <w:lsdException w:name="Table Grid 6" w:semiHidden="1" w:unhideWhenUsed="1"/>
+    <w:lsdException w:name="Table Grid 7" w:semiHidden="1" w:unhideWhenUsed="1"/>
+    <w:lsdException w:name="Table Grid 8" w:semiHidden="1" w:unhideWhenUsed="1"/>
+    <w:lsdException w:name="Table List 1" w:semiHidden="1" w:unhideWhenUsed="1"/>
+    <w:lsdException w:name="Table List 2" w:semiHidden="1" w:unhideWhenUsed="1"/>
+    <w:lsdException w:name="Table List 3" w:semiHidden="1" w:unhideWhenUsed="1"/>
+    <w:lsdException w:name="Table List 4" w:semiHidden="1" w:unhideWhenUsed="1"/>
+    <w:lsdException w:name="Table List 5" w:semiHidden="1" w:unhideWhenUsed="1"/>
+    <w:lsdException w:name="Table List 6" w:semiHidden="1" w:unhideWhenUsed="1"/>
+    <w:lsdException w:name="Table List 7" w:semiHidden="1" w:unhideWhenUsed="1"/>
+    <w:lsdException w:name="Table List 8" w:semiHidden="1" w:unhideWhenUsed="1"/>
+    <w:lsdException w:name="Table 3D effects 1" w:semiHidden="1" w:unhideWhenUsed="1"/>
+    <w:lsdException w:name="Table 3D effects 2" w:semiHidden="1" w:unhideWhenUsed="1"/>
+    <w:lsdException w:name="Table 3D effects 3" w:semiHidden="1" w:unhideWhenUsed="1"/>
+    <w:lsdException w:name="Table Contemporary" w:semiHidden="1" w:unhideWhenUsed="1"/>
+    <w:lsdException w:name="Table Elegant" w:semiHidden="1" w:unhideWhenUsed="1"/>
+    <w:lsdException w:name="Table Professional" w:semiHidden="1" w:unhideWhenUsed="1"/>
+    <w:lsdException w:name="Table Subtle 1" w:semiHidden="1" w:unhideWhenUsed="1"/>
+    <w:lsdException w:name="Table Subtle 2" w:semiHidden="1" w:unhideWhenUsed="1"/>
+    <w:lsdException w:name="Table Web 1" w:semiHidden="1" w:unhideWhenUsed="1"/>
+    <w:lsdException w:name="Table Web 2" w:semiHidden="1" w:unhideWhenUsed="1"/>
+    <w:lsdException w:name="Table Web 3" w:semiHidden="1" w:unhideWhenUsed="1"/>
+    <w:lsdException w:name="Balloon Text" w:semiHidden="1" w:unhideWhenUsed="1"/>
+    <w:lsdException w:name="Table Grid" w:semiHidden="1" w:uiPriority="59" w:unhideWhenUsed="1"/>
+    <w:lsdException w:name="Table Theme" w:semiHidden="1" w:unhideWhenUsed="1"/>
+    <w:lsdException w:name="Placeholder Text" w:semiHidden="1"/>
+    <w:lsdException w:name="No Spacing" w:uiPriority="1" w:qFormat="1"/>
+    <w:lsdException w:name="Light Shading" w:uiPriority="60"/>
+    <w:lsdException w:name="Light List" w:uiPriority="61"/>
+    <w:lsdException w:name="Light Grid" w:uiPriority="62"/>
+    <w:lsdException w:name="Medium Shading 1" w:uiPriority="63"/>
+    <w:lsdException w:name="Medium Shading 2" w:uiPriority="64"/>
+    <w:lsdException w:name="Medium List 1" w:uiPriority="65"/>
+    <w:lsdException w:name="Medium List 2" w:uiPriority="66"/>
+    <w:lsdException w:name="Medium Grid 1" w:uiPriority="67"/>
+    <w:lsdException w:name="Medium Grid 2" w:uiPriority="68"/>
+    <w:lsdException w:name="Medium Grid 3" w:uiPriority="69"/>
+    <w:lsdException w:name="Dark List" w:uiPriority="70"/>
+    <w:lsdException w:name="Colorful Shading" w:uiPriority="71"/>
+    <w:lsdException w:name="Colorful List" w:uiPriority="72"/>
+    <w:lsdException w:name="Colorful Grid" w:uiPriority="73"/>
+    <w:lsdException w:name="Light Shading Accent 1" w:uiPriority="60"/>
+    <w:lsdException w:name="Light List Accent 1" w:uiPriority="61"/>
+    <w:lsdException w:name="Light Grid Accent 1" w:uiPriority="62"/>
+    <w:lsdException w:name="Medium Shading 1 Accent 1" w:uiPriority="63"/>
+    <w:lsdException w:name="Medium Shading 2 Accent 1" w:uiPriority="64"/>
+    <w:lsdException w:name="Medium List 1 Accent 1" w:uiPriority="65"/>
+    <w:lsdException w:name="Revision" w:semiHidden="1"/>
+    <w:lsdException w:name="List Paragraph" w:uiPriority="34" w:qFormat="1"/>
+    <w:lsdException w:name="Quote" w:uiPriority="29" w:qFormat="1"/>
+    <w:lsdException w:name="Intense Quote" w:uiPriority="30" w:qFormat="1"/>
+    <w:lsdException w:name="Medium List 2 Accent 1" w:uiPriority="66"/>
+    <w:lsdException w:name="Medium Grid 1 Accent 1" w:uiPriority="67"/>
+    <w:lsdException w:name="Medium Grid 2 Accent 1" w:uiPriority="68"/>
+    <w:lsdException w:name="Medium Grid 3 Accent 1" w:uiPriority="69"/>
+    <w:lsdException w:name="Dark List Accent 1" w:uiPriority="70"/>
+    <w:lsdException w:name="Colorful Shading Accent 1" w:uiPriority="71"/>
+    <w:lsdException w:name="Colorful List Accent 1" w:uiPriority="72"/>
+    <w:lsdException w:name="Colorful Grid Accent 1" w:uiPriority="73"/>
+    <w:lsdException w:name="Light Shading Accent 2" w:uiPriority="60"/>
+    <w:lsdException w:name="Light List Accent 2" w:uiPriority="61"/>
+    <w:lsdException w:name="Light Grid Accent 2" w:uiPriority="62"/>
+    <w:lsdException w:name="Medium Shading 1 Accent 2" w:uiPriority="63"/>
+    <w:lsdException w:name="Medium Shading 2 Accent 2" w:uiPriority="64"/>
+    <w:lsdException w:name="Medium List 1 Accent 2" w:uiPriority="65"/>
+    <w:lsdException w:name="Medium List 2 Accent 2" w:uiPriority="66"/>
+    <w:lsdException w:name="Medium Grid 1 Accent 2" w:uiPriority="67"/>
+    <w:lsdException w:name="Medium Grid 2 Accent 2" w:uiPriority="68"/>
+    <w:lsdException w:name="Medium Grid 3 Accent 2" w:uiPriority="69"/>
+    <w:lsdException w:name="Dark List Accent 2" w:uiPriority="70"/>
+    <w:lsdException w:name="Colorful Shading Accent 2" w:uiPriority="71"/>
+    <w:lsdException w:name="Colorful List Accent 2" w:uiPriority="72"/>
+    <w:lsdException w:name="Colorful Grid Accent 2" w:uiPriority="73"/>
+    <w:lsdException w:name="Light Shading Accent 3" w:uiPriority="60"/>
+    <w:lsdException w:name="Light List Accent 3" w:uiPriority="61"/>
+    <w:lsdException w:name="Light Grid Accent 3" w:uiPriority="62"/>
+    <w:lsdException w:name="Medium Shading 1 Accent 3" w:uiPriority="63"/>
+    <w:lsdException w:name="Medium Shading 2 Accent 3" w:uiPriority="64"/>
+    <w:lsdException w:name="Medium List 1 Accent 3" w:uiPriority="65"/>
+    <w:lsdException w:name="Medium List 2 Accent 3" w:uiPriority="66"/>
+    <w:lsdException w:name="Medium Grid 1 Accent 3" w:uiPriority="67"/>
+    <w:lsdException w:name="Medium Grid 2 Accent 3" w:uiPriority="68"/>
+    <w:lsdException w:name="Medium Grid 3 Accent 3" w:uiPriority="69"/>
+    <w:lsdException w:name="Dark List Accent 3" w:uiPriority="70"/>
+    <w:lsdException w:name="Colorful Shading Accent 3" w:uiPriority="71"/>
+    <w:lsdException w:name="Colorful List Accent 3" w:uiPriority="72"/>
+    <w:lsdException w:name="Colorful Grid Accent 3" w:uiPriority="73"/>
+    <w:lsdException w:name="Light Shading Accent 4" w:uiPriority="60"/>
+    <w:lsdException w:name="Light List Accent 4" w:uiPriority="61"/>
+    <w:lsdException w:name="Light Grid Accent 4" w:uiPriority="62"/>
+    <w:lsdException w:name="Medium Shading 1 Accent 4" w:uiPriority="63"/>
+    <w:lsdException w:name="Medium Shading 2 Accent 4" w:uiPriority="64"/>
+    <w:lsdException w:name="Medium List 1 Accent 4" w:uiPriority="65"/>
+    <w:lsdException w:name="Medium List 2 Accent 4" w:uiPriority="66"/>
+    <w:lsdException w:name="Medium Grid 1 Accent 4" w:uiPriority="67"/>
+    <w:lsdException w:name="Medium Grid 2 Accent 4" w:uiPriority="68"/>
+    <w:lsdException w:name="Medium Grid 3 Accent 4" w:uiPriority="69"/>
+    <w:lsdException w:name="Dark List Accent 4" w:uiPriority="70"/>
+    <w:lsdException w:name="Colorful Shading Accent 4" w:uiPriority="71"/>
+    <w:lsdException w:name="Colorful List Accent 4" w:uiPriority="72"/>
+    <w:lsdException w:name="Colorful Grid Accent 4" w:uiPriority="73"/>
+    <w:lsdException w:name="Light Shading Accent 5" w:uiPriority="60"/>
+    <w:lsdException w:name="Light List Accent 5" w:uiPriority="61"/>
+    <w:lsdException w:name="Light Grid Accent 5" w:uiPriority="62"/>
+    <w:lsdException w:name="Medium Shading 1 Accent 5" w:uiPriority="63"/>
+    <w:lsdException w:name="Medium Shading 2 Accent 5" w:uiPriority="64"/>
+    <w:lsdException w:name="Medium List 1 Accent 5" w:uiPriority="65"/>
+    <w:lsdException w:name="Medium List 2 Accent 5" w:uiPriority="66"/>
+    <w:lsdException w:name="Medium Grid 1 Accent 5" w:uiPriority="67"/>
+    <w:lsdException w:name="Medium Grid 2 Accent 5" w:uiPriority="68"/>
+    <w:lsdException w:name="Medium Grid 3 Accent 5" w:uiPriority="69"/>
+    <w:lsdException w:name="Dark List Accent 5" w:uiPriority="70"/>
+    <w:lsdException w:name="Colorful Shading Accent 5" w:uiPriority="71"/>
+    <w:lsdException w:name="Colorful List Accent 5" w:uiPriority="72"/>
+    <w:lsdException w:name="Colorful Grid Accent 5" w:uiPriority="73"/>
+    <w:lsdException w:name="Light Shading Accent 6" w:uiPriority="60"/>
+    <w:lsdException w:name="Light List Accent 6" w:uiPriority="61"/>
+    <w:lsdException w:name="Light Grid Accent 6" w:uiPriority="62"/>
+    <w:lsdException w:name="Medium Shading 1 Accent 6" w:uiPriority="63"/>
+    <w:lsdException w:name="Medium Shading 2 Accent 6" w:uiPriority="64"/>
+    <w:lsdException w:name="Medium List 1 Accent 6" w:uiPriority="65"/>
+    <w:lsdException w:name="Medium List 2 Accent 6" w:uiPriority="66"/>
+    <w:lsdException w:name="Medium Grid 1 Accent 6" w:uiPriority="67"/>
+    <w:lsdException w:name="Medium Grid 2 Accent 6" w:uiPriority="68"/>
+    <w:lsdException w:name="Medium Grid 3 Accent 6" w:uiPriority="69"/>
+    <w:lsdException w:name="Dark List Accent 6" w:uiPriority="70"/>
+    <w:lsdException w:name="Colorful Shading Accent 6" w:uiPriority="71"/>
+    <w:lsdException w:name="Colorful List Accent 6" w:uiPriority="72"/>
+    <w:lsdException w:name="Colorful Grid Accent 6" w:uiPriority="73"/>
+    <w:lsdException w:name="Subtle Emphasis" w:uiPriority="19" w:qFormat="1"/>
+    <w:lsdException w:name="Intense Emphasis" w:uiPriority="21" w:qFormat="1"/>
+    <w:lsdException w:name="Subtle Reference" w:uiPriority="31" w:qFormat="1"/>
+    <w:lsdException w:name="Intense Reference" w:uiPriority="32" w:qFormat="1"/>
+    <w:lsdException w:name="Book Title" w:uiPriority="33" w:qFormat="1"/>
+    <w:lsdException w:name="Bibliography" w:semiHidden="1" w:uiPriority="37" w:unhideWhenUsed="1"/>
+    <w:lsdException w:name="TOC Heading" w:semiHidden="1" w:uiPriority="39" w:unhideWhenUsed="1" w:qFormat="1"/>
+    <w:lsdException w:name="Plain Table 1" w:uiPriority="41"/>
+    <w:lsdException w:name="Plain Table 2" w:uiPriority="42"/>
+    <w:lsdException w:name="Plain Table 3" w:uiPriority="43"/>
+    <w:lsdException w:name="Plain Table 4" w:uiPriority="44"/>
+    <w:lsdException w:name="Plain Table 5" w:uiPriority="45"/>
+    <w:lsdException w:name="Grid Table Light" w:uiPriority="40"/>
+    <w:lsdException w:name="Grid Table 1 Light" w:uiPriority="46"/>
+    <w:lsdException w:name="Grid Table 2" w:uiPriority="47"/>
+    <w:lsdException w:name="Grid Table 3" w:uiPriority="48"/>
+    <w:lsdException w:name="Grid Table 4" w:uiPriority="49"/>
+    <w:lsdException w:name="Grid Table 5 Dark" w:uiPriority="50"/>
+    <w:lsdException w:name="Grid Table 6 Colorful" w:uiPriority="51"/>
+    <w:lsdException w:name="Grid Table 7 Colorful" w:uiPriority="52"/>
+    <w:lsdException w:name="Grid Table 1 Light Accent 1" w:uiPriority="46"/>
+    <w:lsdException w:name="Grid Table 2 Accent 1" w:uiPriority="47"/>
+    <w:lsdException w:name="Grid Table 3 Accent 1" w:uiPriority="48"/>
+    <w:lsdException w:name="Grid Table 4 Accent 1" w:uiPriority="49"/>
+    <w:lsdException w:name="Grid Table 5 Dark Accent 1" w:uiPriority="50"/>
+    <w:lsdException w:name="Grid Table 6 Colorful Accent 1" w:uiPriority="51"/>
+    <w:lsdException w:name="Grid Table 7 Colorful Accent 1" w:uiPriority="52"/>
+    <w:lsdException w:name="Grid Table 1 Light Accent 2" w:uiPriority="46"/>
+    <w:lsdException w:name="Grid Table 2 Accent 2" w:uiPriority="47"/>
+    <w:lsdException w:name="Grid Table 3 Accent 2" w:uiPriority="48"/>
+    <w:lsdException w:name="Grid Table 4 Accent 2" w:uiPriority="49"/>
+    <w:lsdException w:name="Grid Table 5 Dark Accent 2" w:uiPriority="50"/>
+    <w:lsdException w:name="Grid Table 6 Colorful Accent 2" w:uiPriority="51"/>
+    <w:lsdException w:name="Grid Table 7 Colorful Accent 2" w:uiPriority="52"/>
+    <w:lsdException w:name="Grid Table 1 Light Accent 3" w:uiPriority="46"/>
+    <w:lsdException w:name="Grid Table 2 Accent 3" w:uiPriority="47"/>
+    <w:lsdException w:name="Grid Table 3 Accent 3" w:uiPriority="48"/>
+    <w:lsdException w:name="Grid Table 4 Accent 3" w:uiPriority="49"/>
+    <w:lsdException w:name="Grid Table 5 Dark Accent 3" w:uiPriority="50"/>
+    <w:lsdException w:name="Grid Table 6 Colorful Accent 3" w:uiPriority="51"/>
+    <w:lsdException w:name="Grid Table 7 Colorful Accent 3" w:uiPriority="52"/>
+    <w:lsdException w:name="Grid Table 1 Light Accent 4" w:uiPriority="46"/>
+    <w:lsdException w:name="Grid Table 2 Accent 4" w:uiPriority="47"/>
+    <w:lsdException w:name="Grid Table 3 Accent 4" w:uiPriority="48"/>
+    <w:lsdException w:name="Grid Table 4 Accent 4" w:uiPriority="49"/>
+    <w:lsdException w:name="Grid Table 5 Dark Accent 4" w:uiPriority="50"/>
+    <w:lsdException w:name="Grid Table 6 Colorful Accent 4" w:uiPriority="51"/>
+    <w:lsdException w:name="Grid Table 7 Colorful Accent 4" w:uiPriority="52"/>
+    <w:lsdException w:name="Grid Table 1 Light Accent 5" w:uiPriority="46"/>
+    <w:lsdException w:name="Grid Table 2 Accent 5" w:uiPriority="47"/>
+    <w:lsdException w:name="Grid Table 3 Accent 5" w:uiPriority="48"/>
+    <w:lsdException w:name="Grid Table 4 Accent 5" w:uiPriority="49"/>
+    <w:lsdException w:name="Grid Table 5 Dark Accent 5" w:uiPriority="50"/>
+    <w:lsdException w:name="Grid Table 6 Colorful Accent 5" w:uiPriority="51"/>
+    <w:lsdException w:name="Grid Table 7 Colorful Accent 5" w:uiPriority="52"/>
+    <w:lsdException w:name="Grid Table 1 Light Accent 6" w:uiPriority="46"/>
+    <w:lsdException w:name="Grid Table 2 Accent 6" w:uiPriority="47"/>
+    <w:lsdException w:name="Grid Table 3 Accent 6" w:uiPriority="48"/>
+    <w:lsdException w:name="Grid Table 4 Accent 6" w:uiPriority="49"/>
+    <w:lsdException w:name="Grid Table 5 Dark Accent 6" w:uiPriority="50"/>
+    <w:lsdException w:name="Grid Table 6 Colorful Accent 6" w:uiPriority="51"/>
+    <w:lsdException w:name="Grid Table 7 Colorful Accent 6" w:uiPriority="52"/>
+    <w:lsdException w:name="List Table 1 Light" w:uiPriority="46"/>
+    <w:lsdException w:name="List Table 2" w:uiPriority="47"/>
+    <w:lsdException w:name="List Table 3" w:uiPriority="48"/>
+    <w:lsdException w:name="List Table 4" w:uiPriority="49"/>
+    <w:lsdException w:name="List Table 5 Dark" w:uiPriority="50"/>
+    <w:lsdException w:name="List Table 6 Colorful" w:uiPriority="51"/>
+    <w:lsdException w:name="List Table 7 Colorful" w:uiPriority="52"/>
+    <w:lsdException w:name="List Table 1 Light Accent 1" w:uiPriority="46"/>
+    <w:lsdException w:name="List Table 2 Accent 1" w:uiPriority="47"/>
+    <w:lsdException w:name="List Table 3 Accent 1" w:uiPriority="48"/>
+    <w:lsdException w:name="List Table 4 Accent 1" w:uiPriority="49"/>
+    <w:lsdException w:name="List Table 5 Dark Accent 1" w:uiPriority="50"/>
+    <w:lsdException w:name="List Table 6 Colorful Accent 1" w:uiPriority="51"/>
+    <w:lsdException w:name="List Table 7 Colorful Accent 1" w:uiPriority="52"/>
+    <w:lsdException w:name="List Table 1 Light Accent 2" w:uiPriority="46"/>
+    <w:lsdException w:name="List Table 2 Accent 2" w:uiPriority="47"/>
+    <w:lsdException w:name="List Table 3 Accent 2" w:uiPriority="48"/>
+    <w:lsdException w:name="List Table 4 Accent 2" w:uiPriority="49"/>
+    <w:lsdException w:name="List Table 5 Dark Accent 2" w:uiPriority="50"/>
+    <w:lsdException w:name="List Table 6 Colorful Accent 2" w:uiPriority="51"/>
+    <w:lsdException w:name="List Table 7 Colorful Accent 2" w:uiPriority="52"/>
+    <w:lsdException w:name="List Table 1 Light Accent 3" w:uiPriority="46"/>
+    <w:lsdException w:name="List Table 2 Accent 3" w:uiPriority="47"/>
+    <w:lsdException w:name="List Table 3 Accent 3" w:uiPriority="48"/>
+    <w:lsdException w:name="List Table 4 Accent 3" w:uiPriority="49"/>
+    <w:lsdException w:name="List Table 5 Dark Accent 3" w:uiPriority="50"/>
+    <w:lsdException w:name="List Table 6 Colorful Accent 3" w:uiPriority="51"/>
+    <w:lsdException w:name="List Table 7 Colorful Accent 3" w:uiPriority="52"/>
+    <w:lsdException w:name="List Table 1 Light Accent 4" w:uiPriority="46"/>
+    <w:lsdException w:name="List Table 2 Accent 4" w:uiPriority="47"/>
+    <w:lsdException w:name="List Table 3 Accent 4" w:uiPriority="48"/>
+    <w:lsdException w:name="List Table 4 Accent 4" w:uiPriority="49"/>
+    <w:lsdException w:name="List Table 5 Dark Accent 4" w:uiPriority="50"/>
+    <w:lsdException w:name="List Table 6 Colorful Accent 4" w:uiPriority="51"/>
+    <w:lsdException w:name="List Table 7 Colorful Accent 4" w:uiPriority="52"/>
+    <w:lsdException w:name="List Table 1 Light Accent 5" w:uiPriority="46"/>
+    <w:lsdException w:name="List Table 2 Accent 5" w:uiPriority="47"/>
+    <w:lsdException w:name="List Table 3 Accent 5" w:uiPriority="48"/>
+    <w:lsdException w:name="List Table 4 Accent 5" w:uiPriority="49"/>
+    <w:lsdException w:name="List Table 5 Dark Accent 5" w:uiPriority="50"/>
+    <w:lsdException w:name="List Table 6 Colorful Accent 5" w:uiPriority="51"/>
+    <w:lsdException w:name="List Table 7 Colorful Accent 5" w:uiPriority="52"/>
+    <w:lsdException w:name="List Table 1 Light Accent 6" w:uiPriority="46"/>
+    <w:lsdException w:name="List Table 2 Accent 6" w:uiPriority="47"/>
+    <w:lsdException w:name="List Table 3 Accent 6" w:uiPriority="48"/>
+    <w:lsdException w:name="List Table 4 Accent 6" w:uiPriority="49"/>
+    <w:lsdException w:name="List Table 5 Dark Accent 6" w:uiPriority="50"/>
+    <w:lsdException w:name="List Table 6 Colorful Accent 6" w:uiPriority="51"/>
+    <w:lsdException w:name="List Table 7 Colorful Accent 6" w:uiPriority="52"/>
+    <w:lsdException w:name="Mention" w:semiHidden="1" w:unhideWhenUsed="1"/>
+    <w:lsdException w:name="Smart Hyperlink" w:semiHidden="1" w:unhideWhenUsed="1"/>
+    <w:lsdException w:name="Hashtag" w:semiHidden="1" w:unhideWhenUsed="1"/>
+    <w:lsdException w:name="Unresolved Mention" w:semiHidden="1" w:unhideWhenUsed="1"/>
+    <w:lsdException w:name="Smart Link" w:semiHidden="1" w:unhideWhenUsed="1"/>
+    <w:lsdException w:name="Smart Link Error" w:semiHidden="1" w:unhideWhenUsed="1"/>
   </w:latentStyles>
   <w:style w:type="paragraph" w:default="1" w:styleId="Normale">
     <w:name w:val="Normal"/>
@@ -4325,6 +4691,7 @@
     <w:next w:val="Normale"/>
     <w:link w:val="Titolo2Carattere"/>
     <w:uiPriority w:val="9"/>
+    <w:semiHidden/>
     <w:unhideWhenUsed/>
     <w:qFormat/>
     <w:rsid w:val="0089427A"/>
@@ -4379,7 +4746,6 @@
     <w:uiPriority w:val="99"/>
     <w:semiHidden/>
     <w:unhideWhenUsed/>
-    <w:qFormat/>
     <w:tblPr>
       <w:tblInd w:w="0" w:type="dxa"/>
       <w:tblCellMar>
@@ -4467,6 +4833,7 @@
     <w:basedOn w:val="Carpredefinitoparagrafo"/>
     <w:link w:val="Titolo2"/>
     <w:uiPriority w:val="9"/>
+    <w:semiHidden/>
     <w:rsid w:val="0089427A"/>
     <w:rPr>
       <w:rFonts w:asciiTheme="majorHAnsi" w:eastAsiaTheme="majorEastAsia" w:hAnsiTheme="majorHAnsi" w:cstheme="majorBidi"/>

</xml_diff>

<commit_message>
Aggiustato il form per i giochi. Inoltre provato ad aggiungere RecensioniByUtente.tpl
</commit_message>
<xml_diff>
--- a/Chi ha fatto cosa.docx
+++ b/Chi ha fatto cosa.docx
@@ -1,6 +1,6 @@
 
 <file path=word/document.xml><?xml version="1.0" encoding="utf-8"?>
-<w:document xmlns:wpc="http://schemas.microsoft.com/office/word/2010/wordprocessingCanvas" xmlns:cx="http://schemas.microsoft.com/office/drawing/2014/chartex" xmlns:cx1="http://schemas.microsoft.com/office/drawing/2015/9/8/chartex" xmlns:cx2="http://schemas.microsoft.com/office/drawing/2015/10/21/chartex" xmlns:cx3="http://schemas.microsoft.com/office/drawing/2016/5/9/chartex" xmlns:cx4="http://schemas.microsoft.com/office/drawing/2016/5/10/chartex" xmlns:cx5="http://schemas.microsoft.com/office/drawing/2016/5/11/chartex" xmlns:cx6="http://schemas.microsoft.com/office/drawing/2016/5/12/chartex" xmlns:cx7="http://schemas.microsoft.com/office/drawing/2016/5/13/chartex" xmlns:cx8="http://schemas.microsoft.com/office/drawing/2016/5/14/chartex" xmlns:mc="http://schemas.openxmlformats.org/markup-compatibility/2006" xmlns:aink="http://schemas.microsoft.com/office/drawing/2016/ink" xmlns:am3d="http://schemas.microsoft.com/office/drawing/2017/model3d" xmlns:o="urn:schemas-microsoft-com:office:office" xmlns:r="http://schemas.openxmlformats.org/officeDocument/2006/relationships" xmlns:m="http://schemas.openxmlformats.org/officeDocument/2006/math" xmlns:v="urn:schemas-microsoft-com:vml" xmlns:wp14="http://schemas.microsoft.com/office/word/2010/wordprocessingDrawing" xmlns:wp="http://schemas.openxmlformats.org/drawingml/2006/wordprocessingDrawing" xmlns:w10="urn:schemas-microsoft-com:office:word" xmlns:w="http://schemas.openxmlformats.org/wordprocessingml/2006/main" xmlns:w14="http://schemas.microsoft.com/office/word/2010/wordml" xmlns:w15="http://schemas.microsoft.com/office/word/2012/wordml" xmlns:w16cid="http://schemas.microsoft.com/office/word/2016/wordml/cid" xmlns:w16se="http://schemas.microsoft.com/office/word/2015/wordml/symex" xmlns:wpg="http://schemas.microsoft.com/office/word/2010/wordprocessingGroup" xmlns:wpi="http://schemas.microsoft.com/office/word/2010/wordprocessingInk" xmlns:wne="http://schemas.microsoft.com/office/word/2006/wordml" xmlns:wps="http://schemas.microsoft.com/office/word/2010/wordprocessingShape" mc:Ignorable="w14 w15 w16se w16cid wp14">
+<w:document xmlns:ve="http://schemas.openxmlformats.org/markup-compatibility/2006" xmlns:o="urn:schemas-microsoft-com:office:office" xmlns:r="http://schemas.openxmlformats.org/officeDocument/2006/relationships" xmlns:m="http://schemas.openxmlformats.org/officeDocument/2006/math" xmlns:v="urn:schemas-microsoft-com:vml" xmlns:wp="http://schemas.openxmlformats.org/drawingml/2006/wordprocessingDrawing" xmlns:w10="urn:schemas-microsoft-com:office:word" xmlns:w="http://schemas.openxmlformats.org/wordprocessingml/2006/main" xmlns:wne="http://schemas.microsoft.com/office/word/2006/wordml">
   <w:body>
     <w:p>
       <w:pPr>
@@ -77,6 +77,47 @@
     </w:p>
     <w:p>
       <w:pPr>
+        <w:shd w:val="clear" w:color="auto" w:fill="FFFFFF"/>
+        <w:spacing w:after="240" w:line="240" w:lineRule="auto"/>
+        <w:rPr>
+          <w:rFonts w:ascii="Segoe UI" w:eastAsia="Times New Roman" w:hAnsi="Segoe UI" w:cs="Segoe UI"/>
+          <w:color w:val="24292E"/>
+          <w:sz w:val="24"/>
+          <w:szCs w:val="24"/>
+        </w:rPr>
+      </w:pPr>
+      <w:r>
+        <w:rPr>
+          <w:rFonts w:ascii="Segoe UI" w:eastAsia="Times New Roman" w:hAnsi="Segoe UI" w:cs="Segoe UI"/>
+          <w:color w:val="24292E"/>
+          <w:sz w:val="24"/>
+          <w:szCs w:val="24"/>
+        </w:rPr>
+        <w:t xml:space="preserve">Inoltre i punti di incontro(come </w:t>
+      </w:r>
+      <w:proofErr w:type="spellStart"/>
+      <w:r>
+        <w:rPr>
+          <w:rFonts w:ascii="Segoe UI" w:eastAsia="Times New Roman" w:hAnsi="Segoe UI" w:cs="Segoe UI"/>
+          <w:color w:val="24292E"/>
+          <w:sz w:val="24"/>
+          <w:szCs w:val="24"/>
+        </w:rPr>
+        <w:t>frontcontroller</w:t>
+      </w:r>
+      <w:proofErr w:type="spellEnd"/>
+      <w:r>
+        <w:rPr>
+          <w:rFonts w:ascii="Segoe UI" w:eastAsia="Times New Roman" w:hAnsi="Segoe UI" w:cs="Segoe UI"/>
+          <w:color w:val="24292E"/>
+          <w:sz w:val="24"/>
+          <w:szCs w:val="24"/>
+        </w:rPr>
+        <w:t xml:space="preserve"> e pm) li abbiamo elaborati tutti insieme</w:t>
+      </w:r>
+    </w:p>
+    <w:p>
+      <w:pPr>
         <w:pBdr>
           <w:bottom w:val="single" w:sz="6" w:space="4" w:color="EAECEF"/>
         </w:pBdr>
@@ -219,27 +260,7 @@
           <w:sz w:val="24"/>
           <w:szCs w:val="24"/>
         </w:rPr>
-        <w:t xml:space="preserve">PHP </w:t>
-      </w:r>
-      <w:proofErr w:type="gramStart"/>
-      <w:r>
-        <w:rPr>
-          <w:rFonts w:ascii="Segoe UI" w:eastAsia="Times New Roman" w:hAnsi="Segoe UI" w:cs="Segoe UI"/>
-          <w:color w:val="24292E"/>
-          <w:sz w:val="24"/>
-          <w:szCs w:val="24"/>
-        </w:rPr>
-        <w:t>( almeno</w:t>
-      </w:r>
-      <w:proofErr w:type="gramEnd"/>
-      <w:r>
-        <w:rPr>
-          <w:rFonts w:ascii="Segoe UI" w:eastAsia="Times New Roman" w:hAnsi="Segoe UI" w:cs="Segoe UI"/>
-          <w:color w:val="24292E"/>
-          <w:sz w:val="24"/>
-          <w:szCs w:val="24"/>
-        </w:rPr>
-        <w:t xml:space="preserve"> Versione 7.4</w:t>
+        <w:t>PHP ( almeno Versione 7.4</w:t>
       </w:r>
       <w:r>
         <w:rPr>
@@ -272,7 +293,6 @@
         <w:t>Pertanto l'applicazione dovrà richiedere un'installazione di XAMPP, in particolare la cartella contenente l'applicativo dovrà essere posizionata nella cartella </w:t>
       </w:r>
       <w:proofErr w:type="spellStart"/>
-      <w:proofErr w:type="gramStart"/>
       <w:r>
         <w:rPr>
           <w:rFonts w:ascii="Segoe UI" w:eastAsia="Times New Roman" w:hAnsi="Segoe UI" w:cs="Segoe UI"/>
@@ -294,16 +314,6 @@
         </w:rPr>
         <w:t> .</w:t>
       </w:r>
-      <w:proofErr w:type="gramEnd"/>
-      <w:r>
-        <w:rPr>
-          <w:rFonts w:ascii="Segoe UI" w:eastAsia="Times New Roman" w:hAnsi="Segoe UI" w:cs="Segoe UI"/>
-          <w:color w:val="24292E"/>
-          <w:sz w:val="24"/>
-          <w:szCs w:val="24"/>
-        </w:rPr>
-        <w:t xml:space="preserve"> </w:t>
-      </w:r>
       <w:r>
         <w:rPr>
           <w:rFonts w:ascii="Segoe UI" w:eastAsia="Times New Roman" w:hAnsi="Segoe UI" w:cs="Segoe UI"/>
@@ -350,7 +360,6 @@
         <w:t>playadice</w:t>
       </w:r>
       <w:proofErr w:type="spellEnd"/>
-      <w:proofErr w:type="gramStart"/>
       <w:r>
         <w:rPr>
           <w:rFonts w:ascii="Consolas" w:eastAsia="Times New Roman" w:hAnsi="Consolas" w:cs="Courier New"/>
@@ -366,17 +375,7 @@
           <w:sz w:val="24"/>
           <w:szCs w:val="24"/>
         </w:rPr>
-        <w:t> .</w:t>
-      </w:r>
-      <w:proofErr w:type="gramEnd"/>
-      <w:r>
-        <w:rPr>
-          <w:rFonts w:ascii="Segoe UI" w:eastAsia="Times New Roman" w:hAnsi="Segoe UI" w:cs="Segoe UI"/>
-          <w:color w:val="24292E"/>
-          <w:sz w:val="24"/>
-          <w:szCs w:val="24"/>
-        </w:rPr>
-        <w:t xml:space="preserve"> La prima volta che vi si accede verrà visualizzata una </w:t>
+        <w:t xml:space="preserve"> . La prima volta che vi si accede verrà visualizzata una </w:t>
       </w:r>
       <w:proofErr w:type="spellStart"/>
       <w:r>
@@ -594,21 +593,19 @@
           <w:sz w:val="24"/>
           <w:szCs w:val="24"/>
         </w:rPr>
-        <w:t xml:space="preserve">dmin (tutte e 3 con la stessa </w:t>
+        <w:t>dmin (tutte e 3 con la stessa password:</w:t>
       </w:r>
       <w:proofErr w:type="spellStart"/>
-      <w:proofErr w:type="gramStart"/>
-      <w:r>
-        <w:rPr>
-          <w:rFonts w:ascii="Segoe UI" w:eastAsia="Times New Roman" w:hAnsi="Segoe UI" w:cs="Segoe UI"/>
-          <w:color w:val="24292E"/>
-          <w:sz w:val="24"/>
-          <w:szCs w:val="24"/>
-        </w:rPr>
-        <w:t>password:playadice</w:t>
+      <w:r>
+        <w:rPr>
+          <w:rFonts w:ascii="Segoe UI" w:eastAsia="Times New Roman" w:hAnsi="Segoe UI" w:cs="Segoe UI"/>
+          <w:color w:val="24292E"/>
+          <w:sz w:val="24"/>
+          <w:szCs w:val="24"/>
+        </w:rPr>
+        <w:t>playadice</w:t>
       </w:r>
       <w:proofErr w:type="spellEnd"/>
-      <w:proofErr w:type="gramEnd"/>
       <w:r>
         <w:rPr>
           <w:rFonts w:ascii="Segoe UI" w:eastAsia="Times New Roman" w:hAnsi="Segoe UI" w:cs="Segoe UI"/>
@@ -712,25 +709,14 @@
           <w:szCs w:val="24"/>
         </w:rPr>
       </w:pPr>
-      <w:proofErr w:type="gramStart"/>
-      <w:r>
-        <w:rPr>
-          <w:rFonts w:ascii="Segoe UI" w:eastAsia="Times New Roman" w:hAnsi="Segoe UI" w:cs="Segoe UI"/>
-          <w:color w:val="24292E"/>
-          <w:sz w:val="24"/>
-          <w:szCs w:val="24"/>
-        </w:rPr>
-        <w:t>E’</w:t>
-      </w:r>
-      <w:proofErr w:type="gramEnd"/>
-      <w:r>
-        <w:rPr>
-          <w:rFonts w:ascii="Segoe UI" w:eastAsia="Times New Roman" w:hAnsi="Segoe UI" w:cs="Segoe UI"/>
-          <w:color w:val="24292E"/>
-          <w:sz w:val="24"/>
-          <w:szCs w:val="24"/>
-        </w:rPr>
-        <w:t xml:space="preserve"> possibile cambiare la password</w:t>
+      <w:r>
+        <w:rPr>
+          <w:rFonts w:ascii="Segoe UI" w:eastAsia="Times New Roman" w:hAnsi="Segoe UI" w:cs="Segoe UI"/>
+          <w:color w:val="24292E"/>
+          <w:sz w:val="24"/>
+          <w:szCs w:val="24"/>
+        </w:rPr>
+        <w:t>E’ possibile cambiare la password</w:t>
       </w:r>
       <w:r>
         <w:rPr>
@@ -760,27 +746,8 @@
           <w:sz w:val="24"/>
           <w:szCs w:val="24"/>
         </w:rPr>
-        <w:t xml:space="preserve">Ci sono anche tre account Utente </w:t>
-      </w:r>
-      <w:proofErr w:type="gramStart"/>
-      <w:r>
-        <w:rPr>
-          <w:rFonts w:ascii="Segoe UI" w:eastAsia="Times New Roman" w:hAnsi="Segoe UI" w:cs="Segoe UI"/>
-          <w:color w:val="24292E"/>
-          <w:sz w:val="24"/>
-          <w:szCs w:val="24"/>
-        </w:rPr>
-        <w:t>Registrato(</w:t>
-      </w:r>
-      <w:proofErr w:type="gramEnd"/>
-      <w:r>
-        <w:rPr>
-          <w:rFonts w:ascii="Segoe UI" w:eastAsia="Times New Roman" w:hAnsi="Segoe UI" w:cs="Segoe UI"/>
-          <w:color w:val="24292E"/>
-          <w:sz w:val="24"/>
-          <w:szCs w:val="24"/>
-        </w:rPr>
-        <w:t>la cui password è quella di sopra):</w:t>
+        <w:lastRenderedPageBreak/>
+        <w:t>Ci sono anche tre account Utente Registrato(la cui password è quella di sopra):</w:t>
       </w:r>
     </w:p>
     <w:p>
@@ -807,7 +774,6 @@
           <w:sz w:val="24"/>
           <w:szCs w:val="24"/>
         </w:rPr>
-        <w:lastRenderedPageBreak/>
         <w:t>Miriairim</w:t>
       </w:r>
       <w:proofErr w:type="spellEnd"/>
@@ -1011,9 +977,6 @@
           <w:szCs w:val="24"/>
         </w:rPr>
         <w:t>Admin</w:t>
-      </w:r>
-      <w:r>
-        <w:t xml:space="preserve"> </w:t>
       </w:r>
       <w:r>
         <w:rPr>
@@ -1501,23 +1464,7 @@
           <w:rFonts w:ascii="Segoe UI" w:hAnsi="Segoe UI" w:cs="Segoe UI"/>
           <w:color w:val="24292E"/>
         </w:rPr>
-        <w:t xml:space="preserve">Inserire Recensioni ai </w:t>
-      </w:r>
-      <w:proofErr w:type="gramStart"/>
-      <w:r>
-        <w:rPr>
-          <w:rFonts w:ascii="Segoe UI" w:hAnsi="Segoe UI" w:cs="Segoe UI"/>
-          <w:color w:val="24292E"/>
-        </w:rPr>
-        <w:t>Giochi(</w:t>
-      </w:r>
-      <w:proofErr w:type="gramEnd"/>
-      <w:r>
-        <w:rPr>
-          <w:rFonts w:ascii="Segoe UI" w:hAnsi="Segoe UI" w:cs="Segoe UI"/>
-          <w:color w:val="24292E"/>
-        </w:rPr>
-        <w:t>Luca)</w:t>
+        <w:t>Inserire Recensioni ai Giochi(Luca)</w:t>
       </w:r>
     </w:p>
     <w:p>
@@ -1793,17 +1740,8 @@
           <w:rFonts w:ascii="Segoe UI" w:hAnsi="Segoe UI" w:cs="Segoe UI"/>
           <w:color w:val="24292E"/>
         </w:rPr>
-        <w:t xml:space="preserve">Funzionalità che permette </w:t>
-      </w:r>
-      <w:proofErr w:type="gramStart"/>
-      <w:r>
-        <w:rPr>
-          <w:rFonts w:ascii="Segoe UI" w:hAnsi="Segoe UI" w:cs="Segoe UI"/>
-          <w:color w:val="24292E"/>
-        </w:rPr>
-        <w:t>di :</w:t>
-      </w:r>
-      <w:proofErr w:type="gramEnd"/>
+        <w:t>Funzionalità che permette di :</w:t>
+      </w:r>
     </w:p>
     <w:p>
       <w:pPr>
@@ -1823,17 +1761,8 @@
           <w:rFonts w:ascii="Segoe UI" w:hAnsi="Segoe UI" w:cs="Segoe UI"/>
           <w:color w:val="24292E"/>
         </w:rPr>
-        <w:t xml:space="preserve">modificare Nome, Cognome ed </w:t>
-      </w:r>
-      <w:proofErr w:type="gramStart"/>
-      <w:r>
-        <w:rPr>
-          <w:rFonts w:ascii="Segoe UI" w:hAnsi="Segoe UI" w:cs="Segoe UI"/>
-          <w:color w:val="24292E"/>
-        </w:rPr>
-        <w:t>Email</w:t>
-      </w:r>
-      <w:proofErr w:type="gramEnd"/>
+        <w:t>modificare Nome, Cognome ed Email</w:t>
+      </w:r>
     </w:p>
     <w:p>
       <w:pPr>
@@ -1980,17 +1909,8 @@
           <w:rFonts w:ascii="Segoe UI" w:hAnsi="Segoe UI" w:cs="Segoe UI"/>
           <w:color w:val="24292E"/>
         </w:rPr>
-        <w:t xml:space="preserve">Funzionalità che permette </w:t>
-      </w:r>
-      <w:proofErr w:type="gramStart"/>
-      <w:r>
-        <w:rPr>
-          <w:rFonts w:ascii="Segoe UI" w:hAnsi="Segoe UI" w:cs="Segoe UI"/>
-          <w:color w:val="24292E"/>
-        </w:rPr>
-        <w:t>di :</w:t>
-      </w:r>
-      <w:proofErr w:type="gramEnd"/>
+        <w:t>Funzionalità che permette di :</w:t>
+      </w:r>
     </w:p>
     <w:p>
       <w:pPr>
@@ -2055,28 +1975,7 @@
           <w:rFonts w:ascii="Segoe UI" w:hAnsi="Segoe UI" w:cs="Segoe UI"/>
           <w:color w:val="24292E"/>
         </w:rPr>
-        <w:t>Visualizzazione e Ricerca personaggi</w:t>
-      </w:r>
-      <w:r>
-        <w:rPr>
-          <w:rFonts w:ascii="Segoe UI" w:hAnsi="Segoe UI" w:cs="Segoe UI"/>
-          <w:color w:val="24292E"/>
-        </w:rPr>
-        <w:t xml:space="preserve"> (</w:t>
-      </w:r>
-      <w:r>
-        <w:rPr>
-          <w:rFonts w:ascii="Segoe UI" w:hAnsi="Segoe UI" w:cs="Segoe UI"/>
-          <w:color w:val="24292E"/>
-        </w:rPr>
-        <w:t>Alessio</w:t>
-      </w:r>
-      <w:r>
-        <w:rPr>
-          <w:rFonts w:ascii="Segoe UI" w:hAnsi="Segoe UI" w:cs="Segoe UI"/>
-          <w:color w:val="24292E"/>
-        </w:rPr>
-        <w:t>)</w:t>
+        <w:t>Visualizzazione e Ricerca personaggi (Alessio)</w:t>
       </w:r>
     </w:p>
     <w:p>
@@ -2144,14 +2043,7 @@
           <w:rFonts w:ascii="Segoe UI" w:hAnsi="Segoe UI" w:cs="Segoe UI"/>
           <w:color w:val="24292E"/>
         </w:rPr>
-        <w:t>Utente Registrat</w:t>
-      </w:r>
-      <w:r>
-        <w:rPr>
-          <w:rFonts w:ascii="Segoe UI" w:hAnsi="Segoe UI" w:cs="Segoe UI"/>
-          <w:color w:val="24292E"/>
-        </w:rPr>
-        <w:t>o</w:t>
+        <w:t>Utente Registrato</w:t>
       </w:r>
     </w:p>
     <w:p>
@@ -2191,17 +2083,8 @@
           <w:rFonts w:ascii="Segoe UI" w:hAnsi="Segoe UI" w:cs="Segoe UI"/>
           <w:color w:val="24292E"/>
         </w:rPr>
-        <w:t xml:space="preserve">Funzionalità che permette </w:t>
-      </w:r>
-      <w:proofErr w:type="gramStart"/>
-      <w:r>
-        <w:rPr>
-          <w:rFonts w:ascii="Segoe UI" w:hAnsi="Segoe UI" w:cs="Segoe UI"/>
-          <w:color w:val="24292E"/>
-        </w:rPr>
-        <w:t>di :</w:t>
-      </w:r>
-      <w:proofErr w:type="gramEnd"/>
+        <w:t>Funzionalità che permette di :</w:t>
+      </w:r>
     </w:p>
     <w:p>
       <w:pPr>
@@ -2295,14 +2178,7 @@
           <w:color w:val="24292E"/>
         </w:rPr>
         <w:lastRenderedPageBreak/>
-        <w:t>Gestione</w:t>
-      </w:r>
-      <w:r>
-        <w:rPr>
-          <w:rFonts w:ascii="Segoe UI" w:hAnsi="Segoe UI" w:cs="Segoe UI"/>
-          <w:color w:val="24292E"/>
-        </w:rPr>
-        <w:t xml:space="preserve"> personaggi (Alessio)</w:t>
+        <w:t>Gestione personaggi (Alessio)</w:t>
       </w:r>
     </w:p>
     <w:p>
@@ -2410,17 +2286,8 @@
           <w:rFonts w:ascii="Segoe UI" w:hAnsi="Segoe UI" w:cs="Segoe UI"/>
           <w:color w:val="24292E"/>
         </w:rPr>
-        <w:t xml:space="preserve">Funzionalità che permette </w:t>
-      </w:r>
-      <w:proofErr w:type="gramStart"/>
-      <w:r>
-        <w:rPr>
-          <w:rFonts w:ascii="Segoe UI" w:hAnsi="Segoe UI" w:cs="Segoe UI"/>
-          <w:color w:val="24292E"/>
-        </w:rPr>
-        <w:t>di :</w:t>
-      </w:r>
-      <w:proofErr w:type="gramEnd"/>
+        <w:t>Funzionalità che permette di :</w:t>
+      </w:r>
     </w:p>
     <w:p>
       <w:pPr>
@@ -2503,21 +2370,7 @@
           <w:rFonts w:ascii="Segoe UI" w:hAnsi="Segoe UI" w:cs="Segoe UI"/>
           <w:color w:val="24292E"/>
         </w:rPr>
-        <w:t xml:space="preserve">Gestione </w:t>
-      </w:r>
-      <w:r>
-        <w:rPr>
-          <w:rFonts w:ascii="Segoe UI" w:hAnsi="Segoe UI" w:cs="Segoe UI"/>
-          <w:color w:val="24292E"/>
-        </w:rPr>
-        <w:t>proposte personaggi</w:t>
-      </w:r>
-      <w:r>
-        <w:rPr>
-          <w:rFonts w:ascii="Segoe UI" w:hAnsi="Segoe UI" w:cs="Segoe UI"/>
-          <w:color w:val="24292E"/>
-        </w:rPr>
-        <w:t xml:space="preserve"> (Alessio)</w:t>
+        <w:t>Gestione proposte personaggi (Alessio)</w:t>
       </w:r>
     </w:p>
     <w:p>
@@ -2602,17 +2455,8 @@
           <w:rFonts w:ascii="Segoe UI" w:hAnsi="Segoe UI" w:cs="Segoe UI"/>
           <w:color w:val="24292E"/>
         </w:rPr>
-        <w:t xml:space="preserve">Funzionalità che permette </w:t>
-      </w:r>
-      <w:proofErr w:type="gramStart"/>
-      <w:r>
-        <w:rPr>
-          <w:rFonts w:ascii="Segoe UI" w:hAnsi="Segoe UI" w:cs="Segoe UI"/>
-          <w:color w:val="24292E"/>
-        </w:rPr>
-        <w:t>di :</w:t>
-      </w:r>
-      <w:proofErr w:type="gramEnd"/>
+        <w:t>Funzionalità che permette di :</w:t>
+      </w:r>
     </w:p>
     <w:p>
       <w:pPr>
@@ -2848,8 +2692,8 @@
 </file>
 
 <file path=word/numbering.xml><?xml version="1.0" encoding="utf-8"?>
-<w:numbering xmlns:wpc="http://schemas.microsoft.com/office/word/2010/wordprocessingCanvas" xmlns:cx="http://schemas.microsoft.com/office/drawing/2014/chartex" xmlns:cx1="http://schemas.microsoft.com/office/drawing/2015/9/8/chartex" xmlns:cx2="http://schemas.microsoft.com/office/drawing/2015/10/21/chartex" xmlns:cx3="http://schemas.microsoft.com/office/drawing/2016/5/9/chartex" xmlns:cx4="http://schemas.microsoft.com/office/drawing/2016/5/10/chartex" xmlns:cx5="http://schemas.microsoft.com/office/drawing/2016/5/11/chartex" xmlns:cx6="http://schemas.microsoft.com/office/drawing/2016/5/12/chartex" xmlns:cx7="http://schemas.microsoft.com/office/drawing/2016/5/13/chartex" xmlns:cx8="http://schemas.microsoft.com/office/drawing/2016/5/14/chartex" xmlns:mc="http://schemas.openxmlformats.org/markup-compatibility/2006" xmlns:aink="http://schemas.microsoft.com/office/drawing/2016/ink" xmlns:am3d="http://schemas.microsoft.com/office/drawing/2017/model3d" xmlns:o="urn:schemas-microsoft-com:office:office" xmlns:r="http://schemas.openxmlformats.org/officeDocument/2006/relationships" xmlns:m="http://schemas.openxmlformats.org/officeDocument/2006/math" xmlns:v="urn:schemas-microsoft-com:vml" xmlns:wp14="http://schemas.microsoft.com/office/word/2010/wordprocessingDrawing" xmlns:wp="http://schemas.openxmlformats.org/drawingml/2006/wordprocessingDrawing" xmlns:w10="urn:schemas-microsoft-com:office:word" xmlns:w="http://schemas.openxmlformats.org/wordprocessingml/2006/main" xmlns:w14="http://schemas.microsoft.com/office/word/2010/wordml" xmlns:w15="http://schemas.microsoft.com/office/word/2012/wordml" xmlns:w16cid="http://schemas.microsoft.com/office/word/2016/wordml/cid" xmlns:w16se="http://schemas.microsoft.com/office/word/2015/wordml/symex" xmlns:wpg="http://schemas.microsoft.com/office/word/2010/wordprocessingGroup" xmlns:wpi="http://schemas.microsoft.com/office/word/2010/wordprocessingInk" xmlns:wne="http://schemas.microsoft.com/office/word/2006/wordml" xmlns:wps="http://schemas.microsoft.com/office/word/2010/wordprocessingShape" mc:Ignorable="w14 w15 w16se w16cid wp14">
-  <w:abstractNum w:abstractNumId="0" w15:restartNumberingAfterBreak="0">
+<w:numbering xmlns:ve="http://schemas.openxmlformats.org/markup-compatibility/2006" xmlns:o="urn:schemas-microsoft-com:office:office" xmlns:r="http://schemas.openxmlformats.org/officeDocument/2006/relationships" xmlns:m="http://schemas.openxmlformats.org/officeDocument/2006/math" xmlns:v="urn:schemas-microsoft-com:vml" xmlns:wp="http://schemas.openxmlformats.org/drawingml/2006/wordprocessingDrawing" xmlns:w10="urn:schemas-microsoft-com:office:word" xmlns:w="http://schemas.openxmlformats.org/wordprocessingml/2006/main" xmlns:wne="http://schemas.microsoft.com/office/word/2006/wordml">
+  <w:abstractNum w:abstractNumId="0">
     <w:nsid w:val="059C4FB0"/>
     <w:multiLevelType w:val="multilevel"/>
     <w:tmpl w:val="CBDEB1D4"/>
@@ -2998,7 +2842,7 @@
       </w:rPr>
     </w:lvl>
   </w:abstractNum>
-  <w:abstractNum w:abstractNumId="1" w15:restartNumberingAfterBreak="0">
+  <w:abstractNum w:abstractNumId="1">
     <w:nsid w:val="0DA11506"/>
     <w:multiLevelType w:val="hybridMultilevel"/>
     <w:tmpl w:val="836E74BC"/>
@@ -3111,7 +2955,7 @@
       </w:rPr>
     </w:lvl>
   </w:abstractNum>
-  <w:abstractNum w:abstractNumId="2" w15:restartNumberingAfterBreak="0">
+  <w:abstractNum w:abstractNumId="2">
     <w:nsid w:val="12963E2F"/>
     <w:multiLevelType w:val="hybridMultilevel"/>
     <w:tmpl w:val="9C18E4A2"/>
@@ -3224,7 +3068,7 @@
       </w:rPr>
     </w:lvl>
   </w:abstractNum>
-  <w:abstractNum w:abstractNumId="3" w15:restartNumberingAfterBreak="0">
+  <w:abstractNum w:abstractNumId="3">
     <w:nsid w:val="12D76B43"/>
     <w:multiLevelType w:val="multilevel"/>
     <w:tmpl w:val="6A5492C4"/>
@@ -3373,7 +3217,7 @@
       </w:rPr>
     </w:lvl>
   </w:abstractNum>
-  <w:abstractNum w:abstractNumId="4" w15:restartNumberingAfterBreak="0">
+  <w:abstractNum w:abstractNumId="4">
     <w:nsid w:val="1B885A4B"/>
     <w:multiLevelType w:val="multilevel"/>
     <w:tmpl w:val="85EAF6BA"/>
@@ -3522,7 +3366,7 @@
       </w:rPr>
     </w:lvl>
   </w:abstractNum>
-  <w:abstractNum w:abstractNumId="5" w15:restartNumberingAfterBreak="0">
+  <w:abstractNum w:abstractNumId="5">
     <w:nsid w:val="328C6502"/>
     <w:multiLevelType w:val="multilevel"/>
     <w:tmpl w:val="901E4E80"/>
@@ -3671,7 +3515,7 @@
       </w:rPr>
     </w:lvl>
   </w:abstractNum>
-  <w:abstractNum w:abstractNumId="6" w15:restartNumberingAfterBreak="0">
+  <w:abstractNum w:abstractNumId="6">
     <w:nsid w:val="33230001"/>
     <w:multiLevelType w:val="multilevel"/>
     <w:tmpl w:val="6A70BE9C"/>
@@ -3820,7 +3664,7 @@
       </w:rPr>
     </w:lvl>
   </w:abstractNum>
-  <w:abstractNum w:abstractNumId="7" w15:restartNumberingAfterBreak="0">
+  <w:abstractNum w:abstractNumId="7">
     <w:nsid w:val="4E251F4B"/>
     <w:multiLevelType w:val="hybridMultilevel"/>
     <w:tmpl w:val="1144BFFE"/>
@@ -3933,7 +3777,7 @@
       </w:rPr>
     </w:lvl>
   </w:abstractNum>
-  <w:abstractNum w:abstractNumId="8" w15:restartNumberingAfterBreak="0">
+  <w:abstractNum w:abstractNumId="8">
     <w:nsid w:val="5E0B11C7"/>
     <w:multiLevelType w:val="multilevel"/>
     <w:tmpl w:val="4D984DC2"/>
@@ -4082,7 +3926,7 @@
       </w:rPr>
     </w:lvl>
   </w:abstractNum>
-  <w:abstractNum w:abstractNumId="9" w15:restartNumberingAfterBreak="0">
+  <w:abstractNum w:abstractNumId="9">
     <w:nsid w:val="620115F6"/>
     <w:multiLevelType w:val="multilevel"/>
     <w:tmpl w:val="54E4152E"/>
@@ -4265,7 +4109,7 @@
 </file>
 
 <file path=word/styles.xml><?xml version="1.0" encoding="utf-8"?>
-<w:styles xmlns:mc="http://schemas.openxmlformats.org/markup-compatibility/2006" xmlns:r="http://schemas.openxmlformats.org/officeDocument/2006/relationships" xmlns:w="http://schemas.openxmlformats.org/wordprocessingml/2006/main" xmlns:w14="http://schemas.microsoft.com/office/word/2010/wordml" xmlns:w15="http://schemas.microsoft.com/office/word/2012/wordml" xmlns:w16cid="http://schemas.microsoft.com/office/word/2016/wordml/cid" xmlns:w16se="http://schemas.microsoft.com/office/word/2015/wordml/symex" mc:Ignorable="w14 w15 w16se w16cid">
+<w:styles xmlns:r="http://schemas.openxmlformats.org/officeDocument/2006/relationships" xmlns:w="http://schemas.openxmlformats.org/wordprocessingml/2006/main">
   <w:docDefaults>
     <w:rPrDefault>
       <w:rPr>
@@ -4281,384 +4125,144 @@
       </w:pPr>
     </w:pPrDefault>
   </w:docDefaults>
-  <w:latentStyles w:defLockedState="0" w:defUIPriority="99" w:defSemiHidden="0" w:defUnhideWhenUsed="0" w:defQFormat="0" w:count="377">
-    <w:lsdException w:name="Normal" w:uiPriority="0" w:qFormat="1"/>
-    <w:lsdException w:name="heading 1" w:uiPriority="9" w:qFormat="1"/>
-    <w:lsdException w:name="heading 2" w:semiHidden="1" w:uiPriority="9" w:unhideWhenUsed="1" w:qFormat="1"/>
-    <w:lsdException w:name="heading 3" w:semiHidden="1" w:uiPriority="9" w:unhideWhenUsed="1" w:qFormat="1"/>
-    <w:lsdException w:name="heading 4" w:semiHidden="1" w:uiPriority="9" w:unhideWhenUsed="1" w:qFormat="1"/>
-    <w:lsdException w:name="heading 5" w:semiHidden="1" w:uiPriority="9" w:unhideWhenUsed="1" w:qFormat="1"/>
-    <w:lsdException w:name="heading 6" w:semiHidden="1" w:uiPriority="9" w:unhideWhenUsed="1" w:qFormat="1"/>
-    <w:lsdException w:name="heading 7" w:semiHidden="1" w:uiPriority="9" w:unhideWhenUsed="1" w:qFormat="1"/>
-    <w:lsdException w:name="heading 8" w:semiHidden="1" w:uiPriority="9" w:unhideWhenUsed="1" w:qFormat="1"/>
-    <w:lsdException w:name="heading 9" w:semiHidden="1" w:uiPriority="9" w:unhideWhenUsed="1" w:qFormat="1"/>
-    <w:lsdException w:name="index 1" w:semiHidden="1" w:unhideWhenUsed="1"/>
-    <w:lsdException w:name="index 2" w:semiHidden="1" w:unhideWhenUsed="1"/>
-    <w:lsdException w:name="index 3" w:semiHidden="1" w:unhideWhenUsed="1"/>
-    <w:lsdException w:name="index 4" w:semiHidden="1" w:unhideWhenUsed="1"/>
-    <w:lsdException w:name="index 5" w:semiHidden="1" w:unhideWhenUsed="1"/>
-    <w:lsdException w:name="index 6" w:semiHidden="1" w:unhideWhenUsed="1"/>
-    <w:lsdException w:name="index 7" w:semiHidden="1" w:unhideWhenUsed="1"/>
-    <w:lsdException w:name="index 8" w:semiHidden="1" w:unhideWhenUsed="1"/>
-    <w:lsdException w:name="index 9" w:semiHidden="1" w:unhideWhenUsed="1"/>
-    <w:lsdException w:name="toc 1" w:semiHidden="1" w:uiPriority="39" w:unhideWhenUsed="1"/>
-    <w:lsdException w:name="toc 2" w:semiHidden="1" w:uiPriority="39" w:unhideWhenUsed="1"/>
-    <w:lsdException w:name="toc 3" w:semiHidden="1" w:uiPriority="39" w:unhideWhenUsed="1"/>
-    <w:lsdException w:name="toc 4" w:semiHidden="1" w:uiPriority="39" w:unhideWhenUsed="1"/>
-    <w:lsdException w:name="toc 5" w:semiHidden="1" w:uiPriority="39" w:unhideWhenUsed="1"/>
-    <w:lsdException w:name="toc 6" w:semiHidden="1" w:uiPriority="39" w:unhideWhenUsed="1"/>
-    <w:lsdException w:name="toc 7" w:semiHidden="1" w:uiPriority="39" w:unhideWhenUsed="1"/>
-    <w:lsdException w:name="toc 8" w:semiHidden="1" w:uiPriority="39" w:unhideWhenUsed="1"/>
-    <w:lsdException w:name="toc 9" w:semiHidden="1" w:uiPriority="39" w:unhideWhenUsed="1"/>
-    <w:lsdException w:name="Normal Indent" w:semiHidden="1" w:unhideWhenUsed="1"/>
-    <w:lsdException w:name="footnote text" w:semiHidden="1" w:unhideWhenUsed="1"/>
-    <w:lsdException w:name="annotation text" w:semiHidden="1" w:unhideWhenUsed="1"/>
-    <w:lsdException w:name="header" w:semiHidden="1" w:unhideWhenUsed="1"/>
-    <w:lsdException w:name="footer" w:semiHidden="1" w:unhideWhenUsed="1"/>
-    <w:lsdException w:name="index heading" w:semiHidden="1" w:unhideWhenUsed="1"/>
-    <w:lsdException w:name="caption" w:semiHidden="1" w:uiPriority="35" w:unhideWhenUsed="1" w:qFormat="1"/>
-    <w:lsdException w:name="table of figures" w:semiHidden="1" w:unhideWhenUsed="1"/>
-    <w:lsdException w:name="envelope address" w:semiHidden="1" w:unhideWhenUsed="1"/>
-    <w:lsdException w:name="envelope return" w:semiHidden="1" w:unhideWhenUsed="1"/>
-    <w:lsdException w:name="footnote reference" w:semiHidden="1" w:unhideWhenUsed="1"/>
-    <w:lsdException w:name="annotation reference" w:semiHidden="1" w:unhideWhenUsed="1"/>
-    <w:lsdException w:name="line number" w:semiHidden="1" w:unhideWhenUsed="1"/>
-    <w:lsdException w:name="page number" w:semiHidden="1" w:unhideWhenUsed="1"/>
-    <w:lsdException w:name="endnote reference" w:semiHidden="1" w:unhideWhenUsed="1"/>
-    <w:lsdException w:name="endnote text" w:semiHidden="1" w:unhideWhenUsed="1"/>
-    <w:lsdException w:name="table of authorities" w:semiHidden="1" w:unhideWhenUsed="1"/>
-    <w:lsdException w:name="macro" w:semiHidden="1" w:unhideWhenUsed="1"/>
-    <w:lsdException w:name="toa heading" w:semiHidden="1" w:unhideWhenUsed="1"/>
-    <w:lsdException w:name="List" w:semiHidden="1" w:unhideWhenUsed="1"/>
-    <w:lsdException w:name="List Bullet" w:semiHidden="1" w:unhideWhenUsed="1"/>
-    <w:lsdException w:name="List Number" w:semiHidden="1" w:unhideWhenUsed="1"/>
-    <w:lsdException w:name="List 2" w:semiHidden="1" w:unhideWhenUsed="1"/>
-    <w:lsdException w:name="List 3" w:semiHidden="1" w:unhideWhenUsed="1"/>
-    <w:lsdException w:name="List 4" w:semiHidden="1" w:unhideWhenUsed="1"/>
-    <w:lsdException w:name="List 5" w:semiHidden="1" w:unhideWhenUsed="1"/>
-    <w:lsdException w:name="List Bullet 2" w:semiHidden="1" w:unhideWhenUsed="1"/>
-    <w:lsdException w:name="List Bullet 3" w:semiHidden="1" w:unhideWhenUsed="1"/>
-    <w:lsdException w:name="List Bullet 4" w:semiHidden="1" w:unhideWhenUsed="1"/>
-    <w:lsdException w:name="List Bullet 5" w:semiHidden="1" w:unhideWhenUsed="1"/>
-    <w:lsdException w:name="List Number 2" w:semiHidden="1" w:unhideWhenUsed="1"/>
-    <w:lsdException w:name="List Number 3" w:semiHidden="1" w:unhideWhenUsed="1"/>
-    <w:lsdException w:name="List Number 4" w:semiHidden="1" w:unhideWhenUsed="1"/>
-    <w:lsdException w:name="List Number 5" w:semiHidden="1" w:unhideWhenUsed="1"/>
-    <w:lsdException w:name="Title" w:uiPriority="10" w:qFormat="1"/>
-    <w:lsdException w:name="Closing" w:semiHidden="1" w:unhideWhenUsed="1"/>
-    <w:lsdException w:name="Signature" w:semiHidden="1" w:unhideWhenUsed="1"/>
-    <w:lsdException w:name="Default Paragraph Font" w:semiHidden="1" w:uiPriority="1" w:unhideWhenUsed="1"/>
-    <w:lsdException w:name="Body Text" w:semiHidden="1" w:unhideWhenUsed="1"/>
-    <w:lsdException w:name="Body Text Indent" w:semiHidden="1" w:unhideWhenUsed="1"/>
-    <w:lsdException w:name="List Continue" w:semiHidden="1" w:unhideWhenUsed="1"/>
-    <w:lsdException w:name="List Continue 2" w:semiHidden="1" w:unhideWhenUsed="1"/>
-    <w:lsdException w:name="List Continue 3" w:semiHidden="1" w:unhideWhenUsed="1"/>
-    <w:lsdException w:name="List Continue 4" w:semiHidden="1" w:unhideWhenUsed="1"/>
-    <w:lsdException w:name="List Continue 5" w:semiHidden="1" w:unhideWhenUsed="1"/>
-    <w:lsdException w:name="Message Header" w:semiHidden="1" w:unhideWhenUsed="1"/>
-    <w:lsdException w:name="Subtitle" w:uiPriority="11" w:qFormat="1"/>
-    <w:lsdException w:name="Salutation" w:semiHidden="1" w:unhideWhenUsed="1"/>
-    <w:lsdException w:name="Date" w:semiHidden="1" w:unhideWhenUsed="1"/>
-    <w:lsdException w:name="Body Text First Indent" w:semiHidden="1" w:unhideWhenUsed="1"/>
-    <w:lsdException w:name="Body Text First Indent 2" w:semiHidden="1" w:unhideWhenUsed="1"/>
-    <w:lsdException w:name="Note Heading" w:semiHidden="1" w:unhideWhenUsed="1"/>
-    <w:lsdException w:name="Body Text 2" w:semiHidden="1" w:unhideWhenUsed="1"/>
-    <w:lsdException w:name="Body Text 3" w:semiHidden="1" w:unhideWhenUsed="1"/>
-    <w:lsdException w:name="Body Text Indent 2" w:semiHidden="1" w:unhideWhenUsed="1"/>
-    <w:lsdException w:name="Body Text Indent 3" w:semiHidden="1" w:unhideWhenUsed="1"/>
-    <w:lsdException w:name="Block Text" w:semiHidden="1" w:unhideWhenUsed="1"/>
-    <w:lsdException w:name="Hyperlink" w:semiHidden="1" w:unhideWhenUsed="1"/>
-    <w:lsdException w:name="FollowedHyperlink" w:semiHidden="1" w:unhideWhenUsed="1"/>
-    <w:lsdException w:name="Strong" w:uiPriority="22" w:qFormat="1"/>
-    <w:lsdException w:name="Emphasis" w:uiPriority="20" w:qFormat="1"/>
-    <w:lsdException w:name="Document Map" w:semiHidden="1" w:unhideWhenUsed="1"/>
-    <w:lsdException w:name="Plain Text" w:semiHidden="1" w:unhideWhenUsed="1"/>
-    <w:lsdException w:name="E-mail Signature" w:semiHidden="1" w:unhideWhenUsed="1"/>
-    <w:lsdException w:name="HTML Top of Form" w:semiHidden="1" w:unhideWhenUsed="1"/>
-    <w:lsdException w:name="HTML Bottom of Form" w:semiHidden="1" w:unhideWhenUsed="1"/>
-    <w:lsdException w:name="Normal (Web)" w:semiHidden="1" w:unhideWhenUsed="1"/>
-    <w:lsdException w:name="HTML Acronym" w:semiHidden="1" w:unhideWhenUsed="1"/>
-    <w:lsdException w:name="HTML Address" w:semiHidden="1" w:unhideWhenUsed="1"/>
-    <w:lsdException w:name="HTML Cite" w:semiHidden="1" w:unhideWhenUsed="1"/>
-    <w:lsdException w:name="HTML Code" w:semiHidden="1" w:unhideWhenUsed="1"/>
-    <w:lsdException w:name="HTML Definition" w:semiHidden="1" w:unhideWhenUsed="1"/>
-    <w:lsdException w:name="HTML Keyboard" w:semiHidden="1" w:unhideWhenUsed="1"/>
-    <w:lsdException w:name="HTML Preformatted" w:semiHidden="1" w:unhideWhenUsed="1"/>
-    <w:lsdException w:name="HTML Sample" w:semiHidden="1" w:unhideWhenUsed="1"/>
-    <w:lsdException w:name="HTML Typewriter" w:semiHidden="1" w:unhideWhenUsed="1"/>
-    <w:lsdException w:name="HTML Variable" w:semiHidden="1" w:unhideWhenUsed="1"/>
-    <w:lsdException w:name="Normal Table" w:semiHidden="1" w:unhideWhenUsed="1"/>
-    <w:lsdException w:name="annotation subject" w:semiHidden="1" w:unhideWhenUsed="1"/>
-    <w:lsdException w:name="No List" w:semiHidden="1" w:unhideWhenUsed="1"/>
-    <w:lsdException w:name="Outline List 1" w:semiHidden="1" w:unhideWhenUsed="1"/>
-    <w:lsdException w:name="Outline List 2" w:semiHidden="1" w:unhideWhenUsed="1"/>
-    <w:lsdException w:name="Outline List 3" w:semiHidden="1" w:unhideWhenUsed="1"/>
-    <w:lsdException w:name="Table Simple 1" w:semiHidden="1" w:unhideWhenUsed="1"/>
-    <w:lsdException w:name="Table Simple 2" w:semiHidden="1" w:unhideWhenUsed="1"/>
-    <w:lsdException w:name="Table Simple 3" w:semiHidden="1" w:unhideWhenUsed="1"/>
-    <w:lsdException w:name="Table Classic 1" w:semiHidden="1" w:unhideWhenUsed="1"/>
-    <w:lsdException w:name="Table Classic 2" w:semiHidden="1" w:unhideWhenUsed="1"/>
-    <w:lsdException w:name="Table Classic 3" w:semiHidden="1" w:unhideWhenUsed="1"/>
-    <w:lsdException w:name="Table Classic 4" w:semiHidden="1" w:unhideWhenUsed="1"/>
-    <w:lsdException w:name="Table Colorful 1" w:semiHidden="1" w:unhideWhenUsed="1"/>
-    <w:lsdException w:name="Table Colorful 2" w:semiHidden="1" w:unhideWhenUsed="1"/>
-    <w:lsdException w:name="Table Colorful 3" w:semiHidden="1" w:unhideWhenUsed="1"/>
-    <w:lsdException w:name="Table Columns 1" w:semiHidden="1" w:unhideWhenUsed="1"/>
-    <w:lsdException w:name="Table Columns 2" w:semiHidden="1" w:unhideWhenUsed="1"/>
-    <w:lsdException w:name="Table Columns 3" w:semiHidden="1" w:unhideWhenUsed="1"/>
-    <w:lsdException w:name="Table Columns 4" w:semiHidden="1" w:unhideWhenUsed="1"/>
-    <w:lsdException w:name="Table Columns 5" w:semiHidden="1" w:unhideWhenUsed="1"/>
-    <w:lsdException w:name="Table Grid 1" w:semiHidden="1" w:unhideWhenUsed="1"/>
-    <w:lsdException w:name="Table Grid 2" w:semiHidden="1" w:unhideWhenUsed="1"/>
-    <w:lsdException w:name="Table Grid 3" w:semiHidden="1" w:unhideWhenUsed="1"/>
-    <w:lsdException w:name="Table Grid 4" w:semiHidden="1" w:unhideWhenUsed="1"/>
-    <w:lsdException w:name="Table Grid 5" w:semiHidden="1" w:unhideWhenUsed="1"/>
-    <w:lsdException w:name="Table Grid 6" w:semiHidden="1" w:unhideWhenUsed="1"/>
-    <w:lsdException w:name="Table Grid 7" w:semiHidden="1" w:unhideWhenUsed="1"/>
-    <w:lsdException w:name="Table Grid 8" w:semiHidden="1" w:unhideWhenUsed="1"/>
-    <w:lsdException w:name="Table List 1" w:semiHidden="1" w:unhideWhenUsed="1"/>
-    <w:lsdException w:name="Table List 2" w:semiHidden="1" w:unhideWhenUsed="1"/>
-    <w:lsdException w:name="Table List 3" w:semiHidden="1" w:unhideWhenUsed="1"/>
-    <w:lsdException w:name="Table List 4" w:semiHidden="1" w:unhideWhenUsed="1"/>
-    <w:lsdException w:name="Table List 5" w:semiHidden="1" w:unhideWhenUsed="1"/>
-    <w:lsdException w:name="Table List 6" w:semiHidden="1" w:unhideWhenUsed="1"/>
-    <w:lsdException w:name="Table List 7" w:semiHidden="1" w:unhideWhenUsed="1"/>
-    <w:lsdException w:name="Table List 8" w:semiHidden="1" w:unhideWhenUsed="1"/>
-    <w:lsdException w:name="Table 3D effects 1" w:semiHidden="1" w:unhideWhenUsed="1"/>
-    <w:lsdException w:name="Table 3D effects 2" w:semiHidden="1" w:unhideWhenUsed="1"/>
-    <w:lsdException w:name="Table 3D effects 3" w:semiHidden="1" w:unhideWhenUsed="1"/>
-    <w:lsdException w:name="Table Contemporary" w:semiHidden="1" w:unhideWhenUsed="1"/>
-    <w:lsdException w:name="Table Elegant" w:semiHidden="1" w:unhideWhenUsed="1"/>
-    <w:lsdException w:name="Table Professional" w:semiHidden="1" w:unhideWhenUsed="1"/>
-    <w:lsdException w:name="Table Subtle 1" w:semiHidden="1" w:unhideWhenUsed="1"/>
-    <w:lsdException w:name="Table Subtle 2" w:semiHidden="1" w:unhideWhenUsed="1"/>
-    <w:lsdException w:name="Table Web 1" w:semiHidden="1" w:unhideWhenUsed="1"/>
-    <w:lsdException w:name="Table Web 2" w:semiHidden="1" w:unhideWhenUsed="1"/>
-    <w:lsdException w:name="Table Web 3" w:semiHidden="1" w:unhideWhenUsed="1"/>
-    <w:lsdException w:name="Balloon Text" w:semiHidden="1" w:unhideWhenUsed="1"/>
-    <w:lsdException w:name="Table Grid" w:semiHidden="1" w:uiPriority="59" w:unhideWhenUsed="1"/>
-    <w:lsdException w:name="Table Theme" w:semiHidden="1" w:unhideWhenUsed="1"/>
-    <w:lsdException w:name="Placeholder Text" w:semiHidden="1"/>
-    <w:lsdException w:name="No Spacing" w:uiPriority="1" w:qFormat="1"/>
-    <w:lsdException w:name="Light Shading" w:uiPriority="60"/>
-    <w:lsdException w:name="Light List" w:uiPriority="61"/>
-    <w:lsdException w:name="Light Grid" w:uiPriority="62"/>
-    <w:lsdException w:name="Medium Shading 1" w:uiPriority="63"/>
-    <w:lsdException w:name="Medium Shading 2" w:uiPriority="64"/>
-    <w:lsdException w:name="Medium List 1" w:uiPriority="65"/>
-    <w:lsdException w:name="Medium List 2" w:uiPriority="66"/>
-    <w:lsdException w:name="Medium Grid 1" w:uiPriority="67"/>
-    <w:lsdException w:name="Medium Grid 2" w:uiPriority="68"/>
-    <w:lsdException w:name="Medium Grid 3" w:uiPriority="69"/>
-    <w:lsdException w:name="Dark List" w:uiPriority="70"/>
-    <w:lsdException w:name="Colorful Shading" w:uiPriority="71"/>
-    <w:lsdException w:name="Colorful List" w:uiPriority="72"/>
-    <w:lsdException w:name="Colorful Grid" w:uiPriority="73"/>
-    <w:lsdException w:name="Light Shading Accent 1" w:uiPriority="60"/>
-    <w:lsdException w:name="Light List Accent 1" w:uiPriority="61"/>
-    <w:lsdException w:name="Light Grid Accent 1" w:uiPriority="62"/>
-    <w:lsdException w:name="Medium Shading 1 Accent 1" w:uiPriority="63"/>
-    <w:lsdException w:name="Medium Shading 2 Accent 1" w:uiPriority="64"/>
-    <w:lsdException w:name="Medium List 1 Accent 1" w:uiPriority="65"/>
-    <w:lsdException w:name="Revision" w:semiHidden="1"/>
-    <w:lsdException w:name="List Paragraph" w:uiPriority="34" w:qFormat="1"/>
-    <w:lsdException w:name="Quote" w:uiPriority="29" w:qFormat="1"/>
-    <w:lsdException w:name="Intense Quote" w:uiPriority="30" w:qFormat="1"/>
-    <w:lsdException w:name="Medium List 2 Accent 1" w:uiPriority="66"/>
-    <w:lsdException w:name="Medium Grid 1 Accent 1" w:uiPriority="67"/>
-    <w:lsdException w:name="Medium Grid 2 Accent 1" w:uiPriority="68"/>
-    <w:lsdException w:name="Medium Grid 3 Accent 1" w:uiPriority="69"/>
-    <w:lsdException w:name="Dark List Accent 1" w:uiPriority="70"/>
-    <w:lsdException w:name="Colorful Shading Accent 1" w:uiPriority="71"/>
-    <w:lsdException w:name="Colorful List Accent 1" w:uiPriority="72"/>
-    <w:lsdException w:name="Colorful Grid Accent 1" w:uiPriority="73"/>
-    <w:lsdException w:name="Light Shading Accent 2" w:uiPriority="60"/>
-    <w:lsdException w:name="Light List Accent 2" w:uiPriority="61"/>
-    <w:lsdException w:name="Light Grid Accent 2" w:uiPriority="62"/>
-    <w:lsdException w:name="Medium Shading 1 Accent 2" w:uiPriority="63"/>
-    <w:lsdException w:name="Medium Shading 2 Accent 2" w:uiPriority="64"/>
-    <w:lsdException w:name="Medium List 1 Accent 2" w:uiPriority="65"/>
-    <w:lsdException w:name="Medium List 2 Accent 2" w:uiPriority="66"/>
-    <w:lsdException w:name="Medium Grid 1 Accent 2" w:uiPriority="67"/>
-    <w:lsdException w:name="Medium Grid 2 Accent 2" w:uiPriority="68"/>
-    <w:lsdException w:name="Medium Grid 3 Accent 2" w:uiPriority="69"/>
-    <w:lsdException w:name="Dark List Accent 2" w:uiPriority="70"/>
-    <w:lsdException w:name="Colorful Shading Accent 2" w:uiPriority="71"/>
-    <w:lsdException w:name="Colorful List Accent 2" w:uiPriority="72"/>
-    <w:lsdException w:name="Colorful Grid Accent 2" w:uiPriority="73"/>
-    <w:lsdException w:name="Light Shading Accent 3" w:uiPriority="60"/>
-    <w:lsdException w:name="Light List Accent 3" w:uiPriority="61"/>
-    <w:lsdException w:name="Light Grid Accent 3" w:uiPriority="62"/>
-    <w:lsdException w:name="Medium Shading 1 Accent 3" w:uiPriority="63"/>
-    <w:lsdException w:name="Medium Shading 2 Accent 3" w:uiPriority="64"/>
-    <w:lsdException w:name="Medium List 1 Accent 3" w:uiPriority="65"/>
-    <w:lsdException w:name="Medium List 2 Accent 3" w:uiPriority="66"/>
-    <w:lsdException w:name="Medium Grid 1 Accent 3" w:uiPriority="67"/>
-    <w:lsdException w:name="Medium Grid 2 Accent 3" w:uiPriority="68"/>
-    <w:lsdException w:name="Medium Grid 3 Accent 3" w:uiPriority="69"/>
-    <w:lsdException w:name="Dark List Accent 3" w:uiPriority="70"/>
-    <w:lsdException w:name="Colorful Shading Accent 3" w:uiPriority="71"/>
-    <w:lsdException w:name="Colorful List Accent 3" w:uiPriority="72"/>
-    <w:lsdException w:name="Colorful Grid Accent 3" w:uiPriority="73"/>
-    <w:lsdException w:name="Light Shading Accent 4" w:uiPriority="60"/>
-    <w:lsdException w:name="Light List Accent 4" w:uiPriority="61"/>
-    <w:lsdException w:name="Light Grid Accent 4" w:uiPriority="62"/>
-    <w:lsdException w:name="Medium Shading 1 Accent 4" w:uiPriority="63"/>
-    <w:lsdException w:name="Medium Shading 2 Accent 4" w:uiPriority="64"/>
-    <w:lsdException w:name="Medium List 1 Accent 4" w:uiPriority="65"/>
-    <w:lsdException w:name="Medium List 2 Accent 4" w:uiPriority="66"/>
-    <w:lsdException w:name="Medium Grid 1 Accent 4" w:uiPriority="67"/>
-    <w:lsdException w:name="Medium Grid 2 Accent 4" w:uiPriority="68"/>
-    <w:lsdException w:name="Medium Grid 3 Accent 4" w:uiPriority="69"/>
-    <w:lsdException w:name="Dark List Accent 4" w:uiPriority="70"/>
-    <w:lsdException w:name="Colorful Shading Accent 4" w:uiPriority="71"/>
-    <w:lsdException w:name="Colorful List Accent 4" w:uiPriority="72"/>
-    <w:lsdException w:name="Colorful Grid Accent 4" w:uiPriority="73"/>
-    <w:lsdException w:name="Light Shading Accent 5" w:uiPriority="60"/>
-    <w:lsdException w:name="Light List Accent 5" w:uiPriority="61"/>
-    <w:lsdException w:name="Light Grid Accent 5" w:uiPriority="62"/>
-    <w:lsdException w:name="Medium Shading 1 Accent 5" w:uiPriority="63"/>
-    <w:lsdException w:name="Medium Shading 2 Accent 5" w:uiPriority="64"/>
-    <w:lsdException w:name="Medium List 1 Accent 5" w:uiPriority="65"/>
-    <w:lsdException w:name="Medium List 2 Accent 5" w:uiPriority="66"/>
-    <w:lsdException w:name="Medium Grid 1 Accent 5" w:uiPriority="67"/>
-    <w:lsdException w:name="Medium Grid 2 Accent 5" w:uiPriority="68"/>
-    <w:lsdException w:name="Medium Grid 3 Accent 5" w:uiPriority="69"/>
-    <w:lsdException w:name="Dark List Accent 5" w:uiPriority="70"/>
-    <w:lsdException w:name="Colorful Shading Accent 5" w:uiPriority="71"/>
-    <w:lsdException w:name="Colorful List Accent 5" w:uiPriority="72"/>
-    <w:lsdException w:name="Colorful Grid Accent 5" w:uiPriority="73"/>
-    <w:lsdException w:name="Light Shading Accent 6" w:uiPriority="60"/>
-    <w:lsdException w:name="Light List Accent 6" w:uiPriority="61"/>
-    <w:lsdException w:name="Light Grid Accent 6" w:uiPriority="62"/>
-    <w:lsdException w:name="Medium Shading 1 Accent 6" w:uiPriority="63"/>
-    <w:lsdException w:name="Medium Shading 2 Accent 6" w:uiPriority="64"/>
-    <w:lsdException w:name="Medium List 1 Accent 6" w:uiPriority="65"/>
-    <w:lsdException w:name="Medium List 2 Accent 6" w:uiPriority="66"/>
-    <w:lsdException w:name="Medium Grid 1 Accent 6" w:uiPriority="67"/>
-    <w:lsdException w:name="Medium Grid 2 Accent 6" w:uiPriority="68"/>
-    <w:lsdException w:name="Medium Grid 3 Accent 6" w:uiPriority="69"/>
-    <w:lsdException w:name="Dark List Accent 6" w:uiPriority="70"/>
-    <w:lsdException w:name="Colorful Shading Accent 6" w:uiPriority="71"/>
-    <w:lsdException w:name="Colorful List Accent 6" w:uiPriority="72"/>
-    <w:lsdException w:name="Colorful Grid Accent 6" w:uiPriority="73"/>
-    <w:lsdException w:name="Subtle Emphasis" w:uiPriority="19" w:qFormat="1"/>
-    <w:lsdException w:name="Intense Emphasis" w:uiPriority="21" w:qFormat="1"/>
-    <w:lsdException w:name="Subtle Reference" w:uiPriority="31" w:qFormat="1"/>
-    <w:lsdException w:name="Intense Reference" w:uiPriority="32" w:qFormat="1"/>
-    <w:lsdException w:name="Book Title" w:uiPriority="33" w:qFormat="1"/>
-    <w:lsdException w:name="Bibliography" w:semiHidden="1" w:uiPriority="37" w:unhideWhenUsed="1"/>
-    <w:lsdException w:name="TOC Heading" w:semiHidden="1" w:uiPriority="39" w:unhideWhenUsed="1" w:qFormat="1"/>
-    <w:lsdException w:name="Plain Table 1" w:uiPriority="41"/>
-    <w:lsdException w:name="Plain Table 2" w:uiPriority="42"/>
-    <w:lsdException w:name="Plain Table 3" w:uiPriority="43"/>
-    <w:lsdException w:name="Plain Table 4" w:uiPriority="44"/>
-    <w:lsdException w:name="Plain Table 5" w:uiPriority="45"/>
-    <w:lsdException w:name="Grid Table Light" w:uiPriority="40"/>
-    <w:lsdException w:name="Grid Table 1 Light" w:uiPriority="46"/>
-    <w:lsdException w:name="Grid Table 2" w:uiPriority="47"/>
-    <w:lsdException w:name="Grid Table 3" w:uiPriority="48"/>
-    <w:lsdException w:name="Grid Table 4" w:uiPriority="49"/>
-    <w:lsdException w:name="Grid Table 5 Dark" w:uiPriority="50"/>
-    <w:lsdException w:name="Grid Table 6 Colorful" w:uiPriority="51"/>
-    <w:lsdException w:name="Grid Table 7 Colorful" w:uiPriority="52"/>
-    <w:lsdException w:name="Grid Table 1 Light Accent 1" w:uiPriority="46"/>
-    <w:lsdException w:name="Grid Table 2 Accent 1" w:uiPriority="47"/>
-    <w:lsdException w:name="Grid Table 3 Accent 1" w:uiPriority="48"/>
-    <w:lsdException w:name="Grid Table 4 Accent 1" w:uiPriority="49"/>
-    <w:lsdException w:name="Grid Table 5 Dark Accent 1" w:uiPriority="50"/>
-    <w:lsdException w:name="Grid Table 6 Colorful Accent 1" w:uiPriority="51"/>
-    <w:lsdException w:name="Grid Table 7 Colorful Accent 1" w:uiPriority="52"/>
-    <w:lsdException w:name="Grid Table 1 Light Accent 2" w:uiPriority="46"/>
-    <w:lsdException w:name="Grid Table 2 Accent 2" w:uiPriority="47"/>
-    <w:lsdException w:name="Grid Table 3 Accent 2" w:uiPriority="48"/>
-    <w:lsdException w:name="Grid Table 4 Accent 2" w:uiPriority="49"/>
-    <w:lsdException w:name="Grid Table 5 Dark Accent 2" w:uiPriority="50"/>
-    <w:lsdException w:name="Grid Table 6 Colorful Accent 2" w:uiPriority="51"/>
-    <w:lsdException w:name="Grid Table 7 Colorful Accent 2" w:uiPriority="52"/>
-    <w:lsdException w:name="Grid Table 1 Light Accent 3" w:uiPriority="46"/>
-    <w:lsdException w:name="Grid Table 2 Accent 3" w:uiPriority="47"/>
-    <w:lsdException w:name="Grid Table 3 Accent 3" w:uiPriority="48"/>
-    <w:lsdException w:name="Grid Table 4 Accent 3" w:uiPriority="49"/>
-    <w:lsdException w:name="Grid Table 5 Dark Accent 3" w:uiPriority="50"/>
-    <w:lsdException w:name="Grid Table 6 Colorful Accent 3" w:uiPriority="51"/>
-    <w:lsdException w:name="Grid Table 7 Colorful Accent 3" w:uiPriority="52"/>
-    <w:lsdException w:name="Grid Table 1 Light Accent 4" w:uiPriority="46"/>
-    <w:lsdException w:name="Grid Table 2 Accent 4" w:uiPriority="47"/>
-    <w:lsdException w:name="Grid Table 3 Accent 4" w:uiPriority="48"/>
-    <w:lsdException w:name="Grid Table 4 Accent 4" w:uiPriority="49"/>
-    <w:lsdException w:name="Grid Table 5 Dark Accent 4" w:uiPriority="50"/>
-    <w:lsdException w:name="Grid Table 6 Colorful Accent 4" w:uiPriority="51"/>
-    <w:lsdException w:name="Grid Table 7 Colorful Accent 4" w:uiPriority="52"/>
-    <w:lsdException w:name="Grid Table 1 Light Accent 5" w:uiPriority="46"/>
-    <w:lsdException w:name="Grid Table 2 Accent 5" w:uiPriority="47"/>
-    <w:lsdException w:name="Grid Table 3 Accent 5" w:uiPriority="48"/>
-    <w:lsdException w:name="Grid Table 4 Accent 5" w:uiPriority="49"/>
-    <w:lsdException w:name="Grid Table 5 Dark Accent 5" w:uiPriority="50"/>
-    <w:lsdException w:name="Grid Table 6 Colorful Accent 5" w:uiPriority="51"/>
-    <w:lsdException w:name="Grid Table 7 Colorful Accent 5" w:uiPriority="52"/>
-    <w:lsdException w:name="Grid Table 1 Light Accent 6" w:uiPriority="46"/>
-    <w:lsdException w:name="Grid Table 2 Accent 6" w:uiPriority="47"/>
-    <w:lsdException w:name="Grid Table 3 Accent 6" w:uiPriority="48"/>
-    <w:lsdException w:name="Grid Table 4 Accent 6" w:uiPriority="49"/>
-    <w:lsdException w:name="Grid Table 5 Dark Accent 6" w:uiPriority="50"/>
-    <w:lsdException w:name="Grid Table 6 Colorful Accent 6" w:uiPriority="51"/>
-    <w:lsdException w:name="Grid Table 7 Colorful Accent 6" w:uiPriority="52"/>
-    <w:lsdException w:name="List Table 1 Light" w:uiPriority="46"/>
-    <w:lsdException w:name="List Table 2" w:uiPriority="47"/>
-    <w:lsdException w:name="List Table 3" w:uiPriority="48"/>
-    <w:lsdException w:name="List Table 4" w:uiPriority="49"/>
-    <w:lsdException w:name="List Table 5 Dark" w:uiPriority="50"/>
-    <w:lsdException w:name="List Table 6 Colorful" w:uiPriority="51"/>
-    <w:lsdException w:name="List Table 7 Colorful" w:uiPriority="52"/>
-    <w:lsdException w:name="List Table 1 Light Accent 1" w:uiPriority="46"/>
-    <w:lsdException w:name="List Table 2 Accent 1" w:uiPriority="47"/>
-    <w:lsdException w:name="List Table 3 Accent 1" w:uiPriority="48"/>
-    <w:lsdException w:name="List Table 4 Accent 1" w:uiPriority="49"/>
-    <w:lsdException w:name="List Table 5 Dark Accent 1" w:uiPriority="50"/>
-    <w:lsdException w:name="List Table 6 Colorful Accent 1" w:uiPriority="51"/>
-    <w:lsdException w:name="List Table 7 Colorful Accent 1" w:uiPriority="52"/>
-    <w:lsdException w:name="List Table 1 Light Accent 2" w:uiPriority="46"/>
-    <w:lsdException w:name="List Table 2 Accent 2" w:uiPriority="47"/>
-    <w:lsdException w:name="List Table 3 Accent 2" w:uiPriority="48"/>
-    <w:lsdException w:name="List Table 4 Accent 2" w:uiPriority="49"/>
-    <w:lsdException w:name="List Table 5 Dark Accent 2" w:uiPriority="50"/>
-    <w:lsdException w:name="List Table 6 Colorful Accent 2" w:uiPriority="51"/>
-    <w:lsdException w:name="List Table 7 Colorful Accent 2" w:uiPriority="52"/>
-    <w:lsdException w:name="List Table 1 Light Accent 3" w:uiPriority="46"/>
-    <w:lsdException w:name="List Table 2 Accent 3" w:uiPriority="47"/>
-    <w:lsdException w:name="List Table 3 Accent 3" w:uiPriority="48"/>
-    <w:lsdException w:name="List Table 4 Accent 3" w:uiPriority="49"/>
-    <w:lsdException w:name="List Table 5 Dark Accent 3" w:uiPriority="50"/>
-    <w:lsdException w:name="List Table 6 Colorful Accent 3" w:uiPriority="51"/>
-    <w:lsdException w:name="List Table 7 Colorful Accent 3" w:uiPriority="52"/>
-    <w:lsdException w:name="List Table 1 Light Accent 4" w:uiPriority="46"/>
-    <w:lsdException w:name="List Table 2 Accent 4" w:uiPriority="47"/>
-    <w:lsdException w:name="List Table 3 Accent 4" w:uiPriority="48"/>
-    <w:lsdException w:name="List Table 4 Accent 4" w:uiPriority="49"/>
-    <w:lsdException w:name="List Table 5 Dark Accent 4" w:uiPriority="50"/>
-    <w:lsdException w:name="List Table 6 Colorful Accent 4" w:uiPriority="51"/>
-    <w:lsdException w:name="List Table 7 Colorful Accent 4" w:uiPriority="52"/>
-    <w:lsdException w:name="List Table 1 Light Accent 5" w:uiPriority="46"/>
-    <w:lsdException w:name="List Table 2 Accent 5" w:uiPriority="47"/>
-    <w:lsdException w:name="List Table 3 Accent 5" w:uiPriority="48"/>
-    <w:lsdException w:name="List Table 4 Accent 5" w:uiPriority="49"/>
-    <w:lsdException w:name="List Table 5 Dark Accent 5" w:uiPriority="50"/>
-    <w:lsdException w:name="List Table 6 Colorful Accent 5" w:uiPriority="51"/>
-    <w:lsdException w:name="List Table 7 Colorful Accent 5" w:uiPriority="52"/>
-    <w:lsdException w:name="List Table 1 Light Accent 6" w:uiPriority="46"/>
-    <w:lsdException w:name="List Table 2 Accent 6" w:uiPriority="47"/>
-    <w:lsdException w:name="List Table 3 Accent 6" w:uiPriority="48"/>
-    <w:lsdException w:name="List Table 4 Accent 6" w:uiPriority="49"/>
-    <w:lsdException w:name="List Table 5 Dark Accent 6" w:uiPriority="50"/>
-    <w:lsdException w:name="List Table 6 Colorful Accent 6" w:uiPriority="51"/>
-    <w:lsdException w:name="List Table 7 Colorful Accent 6" w:uiPriority="52"/>
-    <w:lsdException w:name="Mention" w:semiHidden="1" w:unhideWhenUsed="1"/>
-    <w:lsdException w:name="Smart Hyperlink" w:semiHidden="1" w:unhideWhenUsed="1"/>
-    <w:lsdException w:name="Hashtag" w:semiHidden="1" w:unhideWhenUsed="1"/>
-    <w:lsdException w:name="Unresolved Mention" w:semiHidden="1" w:unhideWhenUsed="1"/>
-    <w:lsdException w:name="Smart Link" w:semiHidden="1" w:unhideWhenUsed="1"/>
-    <w:lsdException w:name="Smart Link Error" w:semiHidden="1" w:unhideWhenUsed="1"/>
+  <w:latentStyles w:defLockedState="0" w:defUIPriority="99" w:defSemiHidden="1" w:defUnhideWhenUsed="1" w:defQFormat="0" w:count="267">
+    <w:lsdException w:name="Normal" w:semiHidden="0" w:uiPriority="0" w:unhideWhenUsed="0" w:qFormat="1"/>
+    <w:lsdException w:name="heading 1" w:semiHidden="0" w:uiPriority="9" w:unhideWhenUsed="0" w:qFormat="1"/>
+    <w:lsdException w:name="heading 2" w:uiPriority="9" w:qFormat="1"/>
+    <w:lsdException w:name="heading 3" w:uiPriority="9" w:qFormat="1"/>
+    <w:lsdException w:name="heading 4" w:uiPriority="9" w:qFormat="1"/>
+    <w:lsdException w:name="heading 5" w:uiPriority="9" w:qFormat="1"/>
+    <w:lsdException w:name="heading 6" w:uiPriority="9" w:qFormat="1"/>
+    <w:lsdException w:name="heading 7" w:uiPriority="9" w:qFormat="1"/>
+    <w:lsdException w:name="heading 8" w:uiPriority="9" w:qFormat="1"/>
+    <w:lsdException w:name="heading 9" w:uiPriority="9" w:qFormat="1"/>
+    <w:lsdException w:name="toc 1" w:uiPriority="39"/>
+    <w:lsdException w:name="toc 2" w:uiPriority="39"/>
+    <w:lsdException w:name="toc 3" w:uiPriority="39"/>
+    <w:lsdException w:name="toc 4" w:uiPriority="39"/>
+    <w:lsdException w:name="toc 5" w:uiPriority="39"/>
+    <w:lsdException w:name="toc 6" w:uiPriority="39"/>
+    <w:lsdException w:name="toc 7" w:uiPriority="39"/>
+    <w:lsdException w:name="toc 8" w:uiPriority="39"/>
+    <w:lsdException w:name="toc 9" w:uiPriority="39"/>
+    <w:lsdException w:name="caption" w:uiPriority="35" w:qFormat="1"/>
+    <w:lsdException w:name="Title" w:semiHidden="0" w:uiPriority="10" w:unhideWhenUsed="0" w:qFormat="1"/>
+    <w:lsdException w:name="Default Paragraph Font" w:uiPriority="1"/>
+    <w:lsdException w:name="Subtitle" w:semiHidden="0" w:uiPriority="11" w:unhideWhenUsed="0" w:qFormat="1"/>
+    <w:lsdException w:name="Strong" w:semiHidden="0" w:uiPriority="22" w:unhideWhenUsed="0" w:qFormat="1"/>
+    <w:lsdException w:name="Emphasis" w:semiHidden="0" w:uiPriority="20" w:unhideWhenUsed="0" w:qFormat="1"/>
+    <w:lsdException w:name="Table Grid" w:uiPriority="59"/>
+    <w:lsdException w:name="Placeholder Text" w:unhideWhenUsed="0"/>
+    <w:lsdException w:name="No Spacing" w:semiHidden="0" w:uiPriority="1" w:unhideWhenUsed="0" w:qFormat="1"/>
+    <w:lsdException w:name="Light Shading" w:semiHidden="0" w:uiPriority="60" w:unhideWhenUsed="0"/>
+    <w:lsdException w:name="Light List" w:semiHidden="0" w:uiPriority="61" w:unhideWhenUsed="0"/>
+    <w:lsdException w:name="Light Grid" w:semiHidden="0" w:uiPriority="62" w:unhideWhenUsed="0"/>
+    <w:lsdException w:name="Medium Shading 1" w:semiHidden="0" w:uiPriority="63" w:unhideWhenUsed="0"/>
+    <w:lsdException w:name="Medium Shading 2" w:semiHidden="0" w:uiPriority="64" w:unhideWhenUsed="0"/>
+    <w:lsdException w:name="Medium List 1" w:semiHidden="0" w:uiPriority="65" w:unhideWhenUsed="0"/>
+    <w:lsdException w:name="Medium List 2" w:semiHidden="0" w:uiPriority="66" w:unhideWhenUsed="0"/>
+    <w:lsdException w:name="Medium Grid 1" w:semiHidden="0" w:uiPriority="67" w:unhideWhenUsed="0"/>
+    <w:lsdException w:name="Medium Grid 2" w:semiHidden="0" w:uiPriority="68" w:unhideWhenUsed="0"/>
+    <w:lsdException w:name="Medium Grid 3" w:semiHidden="0" w:uiPriority="69" w:unhideWhenUsed="0"/>
+    <w:lsdException w:name="Dark List" w:semiHidden="0" w:uiPriority="70" w:unhideWhenUsed="0"/>
+    <w:lsdException w:name="Colorful Shading" w:semiHidden="0" w:uiPriority="71" w:unhideWhenUsed="0"/>
+    <w:lsdException w:name="Colorful List" w:semiHidden="0" w:uiPriority="72" w:unhideWhenUsed="0"/>
+    <w:lsdException w:name="Colorful Grid" w:semiHidden="0" w:uiPriority="73" w:unhideWhenUsed="0"/>
+    <w:lsdException w:name="Light Shading Accent 1" w:semiHidden="0" w:uiPriority="60" w:unhideWhenUsed="0"/>
+    <w:lsdException w:name="Light List Accent 1" w:semiHidden="0" w:uiPriority="61" w:unhideWhenUsed="0"/>
+    <w:lsdException w:name="Light Grid Accent 1" w:semiHidden="0" w:uiPriority="62" w:unhideWhenUsed="0"/>
+    <w:lsdException w:name="Medium Shading 1 Accent 1" w:semiHidden="0" w:uiPriority="63" w:unhideWhenUsed="0"/>
+    <w:lsdException w:name="Medium Shading 2 Accent 1" w:semiHidden="0" w:uiPriority="64" w:unhideWhenUsed="0"/>
+    <w:lsdException w:name="Medium List 1 Accent 1" w:semiHidden="0" w:uiPriority="65" w:unhideWhenUsed="0"/>
+    <w:lsdException w:name="Revision" w:unhideWhenUsed="0"/>
+    <w:lsdException w:name="List Paragraph" w:semiHidden="0" w:uiPriority="34" w:unhideWhenUsed="0" w:qFormat="1"/>
+    <w:lsdException w:name="Quote" w:semiHidden="0" w:uiPriority="29" w:unhideWhenUsed="0" w:qFormat="1"/>
+    <w:lsdException w:name="Intense Quote" w:semiHidden="0" w:uiPriority="30" w:unhideWhenUsed="0" w:qFormat="1"/>
+    <w:lsdException w:name="Medium List 2 Accent 1" w:semiHidden="0" w:uiPriority="66" w:unhideWhenUsed="0"/>
+    <w:lsdException w:name="Medium Grid 1 Accent 1" w:semiHidden="0" w:uiPriority="67" w:unhideWhenUsed="0"/>
+    <w:lsdException w:name="Medium Grid 2 Accent 1" w:semiHidden="0" w:uiPriority="68" w:unhideWhenUsed="0"/>
+    <w:lsdException w:name="Medium Grid 3 Accent 1" w:semiHidden="0" w:uiPriority="69" w:unhideWhenUsed="0"/>
+    <w:lsdException w:name="Dark List Accent 1" w:semiHidden="0" w:uiPriority="70" w:unhideWhenUsed="0"/>
+    <w:lsdException w:name="Colorful Shading Accent 1" w:semiHidden="0" w:uiPriority="71" w:unhideWhenUsed="0"/>
+    <w:lsdException w:name="Colorful List Accent 1" w:semiHidden="0" w:uiPriority="72" w:unhideWhenUsed="0"/>
+    <w:lsdException w:name="Colorful Grid Accent 1" w:semiHidden="0" w:uiPriority="73" w:unhideWhenUsed="0"/>
+    <w:lsdException w:name="Light Shading Accent 2" w:semiHidden="0" w:uiPriority="60" w:unhideWhenUsed="0"/>
+    <w:lsdException w:name="Light List Accent 2" w:semiHidden="0" w:uiPriority="61" w:unhideWhenUsed="0"/>
+    <w:lsdException w:name="Light Grid Accent 2" w:semiHidden="0" w:uiPriority="62" w:unhideWhenUsed="0"/>
+    <w:lsdException w:name="Medium Shading 1 Accent 2" w:semiHidden="0" w:uiPriority="63" w:unhideWhenUsed="0"/>
+    <w:lsdException w:name="Medium Shading 2 Accent 2" w:semiHidden="0" w:uiPriority="64" w:unhideWhenUsed="0"/>
+    <w:lsdException w:name="Medium List 1 Accent 2" w:semiHidden="0" w:uiPriority="65" w:unhideWhenUsed="0"/>
+    <w:lsdException w:name="Medium List 2 Accent 2" w:semiHidden="0" w:uiPriority="66" w:unhideWhenUsed="0"/>
+    <w:lsdException w:name="Medium Grid 1 Accent 2" w:semiHidden="0" w:uiPriority="67" w:unhideWhenUsed="0"/>
+    <w:lsdException w:name="Medium Grid 2 Accent 2" w:semiHidden="0" w:uiPriority="68" w:unhideWhenUsed="0"/>
+    <w:lsdException w:name="Medium Grid 3 Accent 2" w:semiHidden="0" w:uiPriority="69" w:unhideWhenUsed="0"/>
+    <w:lsdException w:name="Dark List Accent 2" w:semiHidden="0" w:uiPriority="70" w:unhideWhenUsed="0"/>
+    <w:lsdException w:name="Colorful Shading Accent 2" w:semiHidden="0" w:uiPriority="71" w:unhideWhenUsed="0"/>
+    <w:lsdException w:name="Colorful List Accent 2" w:semiHidden="0" w:uiPriority="72" w:unhideWhenUsed="0"/>
+    <w:lsdException w:name="Colorful Grid Accent 2" w:semiHidden="0" w:uiPriority="73" w:unhideWhenUsed="0"/>
+    <w:lsdException w:name="Light Shading Accent 3" w:semiHidden="0" w:uiPriority="60" w:unhideWhenUsed="0"/>
+    <w:lsdException w:name="Light List Accent 3" w:semiHidden="0" w:uiPriority="61" w:unhideWhenUsed="0"/>
+    <w:lsdException w:name="Light Grid Accent 3" w:semiHidden="0" w:uiPriority="62" w:unhideWhenUsed="0"/>
+    <w:lsdException w:name="Medium Shading 1 Accent 3" w:semiHidden="0" w:uiPriority="63" w:unhideWhenUsed="0"/>
+    <w:lsdException w:name="Medium Shading 2 Accent 3" w:semiHidden="0" w:uiPriority="64" w:unhideWhenUsed="0"/>
+    <w:lsdException w:name="Medium List 1 Accent 3" w:semiHidden="0" w:uiPriority="65" w:unhideWhenUsed="0"/>
+    <w:lsdException w:name="Medium List 2 Accent 3" w:semiHidden="0" w:uiPriority="66" w:unhideWhenUsed="0"/>
+    <w:lsdException w:name="Medium Grid 1 Accent 3" w:semiHidden="0" w:uiPriority="67" w:unhideWhenUsed="0"/>
+    <w:lsdException w:name="Medium Grid 2 Accent 3" w:semiHidden="0" w:uiPriority="68" w:unhideWhenUsed="0"/>
+    <w:lsdException w:name="Medium Grid 3 Accent 3" w:semiHidden="0" w:uiPriority="69" w:unhideWhenUsed="0"/>
+    <w:lsdException w:name="Dark List Accent 3" w:semiHidden="0" w:uiPriority="70" w:unhideWhenUsed="0"/>
+    <w:lsdException w:name="Colorful Shading Accent 3" w:semiHidden="0" w:uiPriority="71" w:unhideWhenUsed="0"/>
+    <w:lsdException w:name="Colorful List Accent 3" w:semiHidden="0" w:uiPriority="72" w:unhideWhenUsed="0"/>
+    <w:lsdException w:name="Colorful Grid Accent 3" w:semiHidden="0" w:uiPriority="73" w:unhideWhenUsed="0"/>
+    <w:lsdException w:name="Light Shading Accent 4" w:semiHidden="0" w:uiPriority="60" w:unhideWhenUsed="0"/>
+    <w:lsdException w:name="Light List Accent 4" w:semiHidden="0" w:uiPriority="61" w:unhideWhenUsed="0"/>
+    <w:lsdException w:name="Light Grid Accent 4" w:semiHidden="0" w:uiPriority="62" w:unhideWhenUsed="0"/>
+    <w:lsdException w:name="Medium Shading 1 Accent 4" w:semiHidden="0" w:uiPriority="63" w:unhideWhenUsed="0"/>
+    <w:lsdException w:name="Medium Shading 2 Accent 4" w:semiHidden="0" w:uiPriority="64" w:unhideWhenUsed="0"/>
+    <w:lsdException w:name="Medium List 1 Accent 4" w:semiHidden="0" w:uiPriority="65" w:unhideWhenUsed="0"/>
+    <w:lsdException w:name="Medium List 2 Accent 4" w:semiHidden="0" w:uiPriority="66" w:unhideWhenUsed="0"/>
+    <w:lsdException w:name="Medium Grid 1 Accent 4" w:semiHidden="0" w:uiPriority="67" w:unhideWhenUsed="0"/>
+    <w:lsdException w:name="Medium Grid 2 Accent 4" w:semiHidden="0" w:uiPriority="68" w:unhideWhenUsed="0"/>
+    <w:lsdException w:name="Medium Grid 3 Accent 4" w:semiHidden="0" w:uiPriority="69" w:unhideWhenUsed="0"/>
+    <w:lsdException w:name="Dark List Accent 4" w:semiHidden="0" w:uiPriority="70" w:unhideWhenUsed="0"/>
+    <w:lsdException w:name="Colorful Shading Accent 4" w:semiHidden="0" w:uiPriority="71" w:unhideWhenUsed="0"/>
+    <w:lsdException w:name="Colorful List Accent 4" w:semiHidden="0" w:uiPriority="72" w:unhideWhenUsed="0"/>
+    <w:lsdException w:name="Colorful Grid Accent 4" w:semiHidden="0" w:uiPriority="73" w:unhideWhenUsed="0"/>
+    <w:lsdException w:name="Light Shading Accent 5" w:semiHidden="0" w:uiPriority="60" w:unhideWhenUsed="0"/>
+    <w:lsdException w:name="Light List Accent 5" w:semiHidden="0" w:uiPriority="61" w:unhideWhenUsed="0"/>
+    <w:lsdException w:name="Light Grid Accent 5" w:semiHidden="0" w:uiPriority="62" w:unhideWhenUsed="0"/>
+    <w:lsdException w:name="Medium Shading 1 Accent 5" w:semiHidden="0" w:uiPriority="63" w:unhideWhenUsed="0"/>
+    <w:lsdException w:name="Medium Shading 2 Accent 5" w:semiHidden="0" w:uiPriority="64" w:unhideWhenUsed="0"/>
+    <w:lsdException w:name="Medium List 1 Accent 5" w:semiHidden="0" w:uiPriority="65" w:unhideWhenUsed="0"/>
+    <w:lsdException w:name="Medium List 2 Accent 5" w:semiHidden="0" w:uiPriority="66" w:unhideWhenUsed="0"/>
+    <w:lsdException w:name="Medium Grid 1 Accent 5" w:semiHidden="0" w:uiPriority="67" w:unhideWhenUsed="0"/>
+    <w:lsdException w:name="Medium Grid 2 Accent 5" w:semiHidden="0" w:uiPriority="68" w:unhideWhenUsed="0"/>
+    <w:lsdException w:name="Medium Grid 3 Accent 5" w:semiHidden="0" w:uiPriority="69" w:unhideWhenUsed="0"/>
+    <w:lsdException w:name="Dark List Accent 5" w:semiHidden="0" w:uiPriority="70" w:unhideWhenUsed="0"/>
+    <w:lsdException w:name="Colorful Shading Accent 5" w:semiHidden="0" w:uiPriority="71" w:unhideWhenUsed="0"/>
+    <w:lsdException w:name="Colorful List Accent 5" w:semiHidden="0" w:uiPriority="72" w:unhideWhenUsed="0"/>
+    <w:lsdException w:name="Colorful Grid Accent 5" w:semiHidden="0" w:uiPriority="73" w:unhideWhenUsed="0"/>
+    <w:lsdException w:name="Light Shading Accent 6" w:semiHidden="0" w:uiPriority="60" w:unhideWhenUsed="0"/>
+    <w:lsdException w:name="Light List Accent 6" w:semiHidden="0" w:uiPriority="61" w:unhideWhenUsed="0"/>
+    <w:lsdException w:name="Light Grid Accent 6" w:semiHidden="0" w:uiPriority="62" w:unhideWhenUsed="0"/>
+    <w:lsdException w:name="Medium Shading 1 Accent 6" w:semiHidden="0" w:uiPriority="63" w:unhideWhenUsed="0"/>
+    <w:lsdException w:name="Medium Shading 2 Accent 6" w:semiHidden="0" w:uiPriority="64" w:unhideWhenUsed="0"/>
+    <w:lsdException w:name="Medium List 1 Accent 6" w:semiHidden="0" w:uiPriority="65" w:unhideWhenUsed="0"/>
+    <w:lsdException w:name="Medium List 2 Accent 6" w:semiHidden="0" w:uiPriority="66" w:unhideWhenUsed="0"/>
+    <w:lsdException w:name="Medium Grid 1 Accent 6" w:semiHidden="0" w:uiPriority="67" w:unhideWhenUsed="0"/>
+    <w:lsdException w:name="Medium Grid 2 Accent 6" w:semiHidden="0" w:uiPriority="68" w:unhideWhenUsed="0"/>
+    <w:lsdException w:name="Medium Grid 3 Accent 6" w:semiHidden="0" w:uiPriority="69" w:unhideWhenUsed="0"/>
+    <w:lsdException w:name="Dark List Accent 6" w:semiHidden="0" w:uiPriority="70" w:unhideWhenUsed="0"/>
+    <w:lsdException w:name="Colorful Shading Accent 6" w:semiHidden="0" w:uiPriority="71" w:unhideWhenUsed="0"/>
+    <w:lsdException w:name="Colorful List Accent 6" w:semiHidden="0" w:uiPriority="72" w:unhideWhenUsed="0"/>
+    <w:lsdException w:name="Colorful Grid Accent 6" w:semiHidden="0" w:uiPriority="73" w:unhideWhenUsed="0"/>
+    <w:lsdException w:name="Subtle Emphasis" w:semiHidden="0" w:uiPriority="19" w:unhideWhenUsed="0" w:qFormat="1"/>
+    <w:lsdException w:name="Intense Emphasis" w:semiHidden="0" w:uiPriority="21" w:unhideWhenUsed="0" w:qFormat="1"/>
+    <w:lsdException w:name="Subtle Reference" w:semiHidden="0" w:uiPriority="31" w:unhideWhenUsed="0" w:qFormat="1"/>
+    <w:lsdException w:name="Intense Reference" w:semiHidden="0" w:uiPriority="32" w:unhideWhenUsed="0" w:qFormat="1"/>
+    <w:lsdException w:name="Book Title" w:semiHidden="0" w:uiPriority="33" w:unhideWhenUsed="0" w:qFormat="1"/>
+    <w:lsdException w:name="Bibliography" w:uiPriority="37"/>
+    <w:lsdException w:name="TOC Heading" w:uiPriority="39" w:qFormat="1"/>
   </w:latentStyles>
   <w:style w:type="paragraph" w:default="1" w:styleId="Normale">
     <w:name w:val="Normal"/>
@@ -4746,6 +4350,7 @@
     <w:uiPriority w:val="99"/>
     <w:semiHidden/>
     <w:unhideWhenUsed/>
+    <w:qFormat/>
     <w:tblPr>
       <w:tblInd w:w="0" w:type="dxa"/>
       <w:tblCellMar>

</xml_diff>